<commit_message>
fix FormLi error. updated documentation
</commit_message>
<xml_diff>
--- a/documentation/Integration Guide.docx
+++ b/documentation/Integration Guide.docx
@@ -60,6 +60,12 @@
           <w:rFonts w:asciiTheme="majorHAnsi" w:hAnsiTheme="majorHAnsi"/>
         </w:rPr>
         <w:t>1</w:t>
+      </w:r>
+      <w:r>
+        <w:rPr>
+          <w:rFonts w:asciiTheme="majorHAnsi" w:hAnsiTheme="majorHAnsi"/>
+        </w:rPr>
+        <w:t>5.1.0</w:t>
       </w:r>
     </w:p>
     <w:p>
@@ -1206,29 +1212,7 @@
           <w:sz w:val="20"/>
           <w:szCs w:val="18"/>
         </w:rPr>
-        <w:t xml:space="preserve">with </w:t>
-      </w:r>
-      <w:proofErr w:type="spellStart"/>
-      <w:r>
-        <w:rPr>
-          <w:rStyle w:val="SubtleEmphasis"/>
-          <w:rFonts w:ascii="Trebuchet MS" w:hAnsi="Trebuchet MS"/>
-          <w:color w:val="808080" w:themeColor="background1" w:themeShade="80"/>
-          <w:sz w:val="20"/>
-          <w:szCs w:val="18"/>
-        </w:rPr>
-        <w:t>Pixlee</w:t>
-      </w:r>
-      <w:proofErr w:type="spellEnd"/>
-      <w:r>
-        <w:rPr>
-          <w:rStyle w:val="SubtleEmphasis"/>
-          <w:rFonts w:ascii="Trebuchet MS" w:hAnsi="Trebuchet MS"/>
-          <w:color w:val="808080" w:themeColor="background1" w:themeShade="80"/>
-          <w:sz w:val="20"/>
-          <w:szCs w:val="18"/>
-        </w:rPr>
-        <w:t xml:space="preserve"> API</w:t>
+        <w:t>with Pixlee API</w:t>
       </w:r>
       <w:r>
         <w:rPr>
@@ -1438,7 +1422,6 @@
           <w:szCs w:val="18"/>
         </w:rPr>
       </w:pPr>
-      <w:proofErr w:type="spellStart"/>
       <w:r>
         <w:rPr>
           <w:rStyle w:val="SubtleEmphasis"/>
@@ -1448,19 +1431,7 @@
           <w:sz w:val="18"/>
           <w:szCs w:val="18"/>
         </w:rPr>
-        <w:t>Pixlee</w:t>
-      </w:r>
-      <w:proofErr w:type="spellEnd"/>
-      <w:r>
-        <w:rPr>
-          <w:rStyle w:val="SubtleEmphasis"/>
-          <w:rFonts w:ascii="Trebuchet MS" w:hAnsi="Trebuchet MS"/>
-          <w:i w:val="0"/>
-          <w:color w:val="808080" w:themeColor="background1" w:themeShade="80"/>
-          <w:sz w:val="18"/>
-          <w:szCs w:val="18"/>
-        </w:rPr>
-        <w:t xml:space="preserve"> Analytics</w:t>
+        <w:t>Pixlee Analytics</w:t>
       </w:r>
     </w:p>
     <w:p>
@@ -1673,79 +1644,7 @@
           <w:sz w:val="18"/>
           <w:szCs w:val="18"/>
         </w:rPr>
-        <w:t xml:space="preserve">Administrator decided to export the current products in the system to </w:t>
-      </w:r>
-      <w:proofErr w:type="spellStart"/>
-      <w:r>
-        <w:rPr>
-          <w:rStyle w:val="SubtleEmphasis"/>
-          <w:rFonts w:ascii="Trebuchet MS" w:hAnsi="Trebuchet MS"/>
-          <w:i w:val="0"/>
-          <w:color w:val="808080" w:themeColor="background1" w:themeShade="80"/>
-          <w:sz w:val="18"/>
-          <w:szCs w:val="18"/>
-        </w:rPr>
-        <w:t>Pixlee</w:t>
-      </w:r>
-      <w:proofErr w:type="spellEnd"/>
-      <w:r>
-        <w:rPr>
-          <w:rStyle w:val="SubtleEmphasis"/>
-          <w:rFonts w:ascii="Trebuchet MS" w:hAnsi="Trebuchet MS"/>
-          <w:i w:val="0"/>
-          <w:color w:val="808080" w:themeColor="background1" w:themeShade="80"/>
-          <w:sz w:val="18"/>
-          <w:szCs w:val="18"/>
-        </w:rPr>
-        <w:t>. Administrator clicked on ‘Administrator’ followed by ‘Operations’ and then ‘</w:t>
-      </w:r>
-      <w:proofErr w:type="spellStart"/>
-      <w:r>
-        <w:rPr>
-          <w:rStyle w:val="SubtleEmphasis"/>
-          <w:rFonts w:ascii="Trebuchet MS" w:hAnsi="Trebuchet MS"/>
-          <w:i w:val="0"/>
-          <w:color w:val="808080" w:themeColor="background1" w:themeShade="80"/>
-          <w:sz w:val="18"/>
-          <w:szCs w:val="18"/>
-        </w:rPr>
-        <w:t>Pixlee.ExportProducts</w:t>
-      </w:r>
-      <w:proofErr w:type="spellEnd"/>
-      <w:r>
-        <w:rPr>
-          <w:rStyle w:val="SubtleEmphasis"/>
-          <w:rFonts w:ascii="Trebuchet MS" w:hAnsi="Trebuchet MS"/>
-          <w:i w:val="0"/>
-          <w:color w:val="808080" w:themeColor="background1" w:themeShade="80"/>
-          <w:sz w:val="18"/>
-          <w:szCs w:val="18"/>
-        </w:rPr>
-        <w:t xml:space="preserve">’. Administrator selects the date and time to export the products and clicked on ‘Run’. Products will be exported to </w:t>
-      </w:r>
-      <w:proofErr w:type="spellStart"/>
-      <w:r>
-        <w:rPr>
-          <w:rStyle w:val="SubtleEmphasis"/>
-          <w:rFonts w:ascii="Trebuchet MS" w:hAnsi="Trebuchet MS"/>
-          <w:i w:val="0"/>
-          <w:color w:val="808080" w:themeColor="background1" w:themeShade="80"/>
-          <w:sz w:val="18"/>
-          <w:szCs w:val="18"/>
-        </w:rPr>
-        <w:t>Pixlee</w:t>
-      </w:r>
-      <w:proofErr w:type="spellEnd"/>
-      <w:r>
-        <w:rPr>
-          <w:rStyle w:val="SubtleEmphasis"/>
-          <w:rFonts w:ascii="Trebuchet MS" w:hAnsi="Trebuchet MS"/>
-          <w:i w:val="0"/>
-          <w:color w:val="808080" w:themeColor="background1" w:themeShade="80"/>
-          <w:sz w:val="18"/>
-          <w:szCs w:val="18"/>
-        </w:rPr>
-        <w:t xml:space="preserve"> accordingly.</w:t>
+        <w:t>Administrator decided to export the current products in the system to Pixlee. Administrator clicked on ‘Administrator’ followed by ‘Operations’ and then ‘Pixlee.ExportProducts’. Administrator selects the date and time to export the products and clicked on ‘Run’. Products will be exported to Pixlee accordingly.</w:t>
       </w:r>
     </w:p>
     <w:p>
@@ -1823,31 +1722,7 @@
           <w:sz w:val="18"/>
           <w:szCs w:val="18"/>
         </w:rPr>
-        <w:t xml:space="preserve">User has identified an item to buy and clicked on ‘Add to Cart’. Item was successfully added into the cart and analytics data was sent to </w:t>
-      </w:r>
-      <w:proofErr w:type="spellStart"/>
-      <w:r>
-        <w:rPr>
-          <w:rStyle w:val="SubtleEmphasis"/>
-          <w:rFonts w:ascii="Trebuchet MS" w:hAnsi="Trebuchet MS"/>
-          <w:i w:val="0"/>
-          <w:color w:val="808080" w:themeColor="background1" w:themeShade="80"/>
-          <w:sz w:val="18"/>
-          <w:szCs w:val="18"/>
-        </w:rPr>
-        <w:t>Pixlee</w:t>
-      </w:r>
-      <w:proofErr w:type="spellEnd"/>
-      <w:r>
-        <w:rPr>
-          <w:rStyle w:val="SubtleEmphasis"/>
-          <w:rFonts w:ascii="Trebuchet MS" w:hAnsi="Trebuchet MS"/>
-          <w:i w:val="0"/>
-          <w:color w:val="808080" w:themeColor="background1" w:themeShade="80"/>
-          <w:sz w:val="18"/>
-          <w:szCs w:val="18"/>
-        </w:rPr>
-        <w:t>.</w:t>
+        <w:t>User has identified an item to buy and clicked on ‘Add to Cart’. Item was successfully added into the cart and analytics data was sent to Pixlee.</w:t>
       </w:r>
     </w:p>
     <w:p>
@@ -1901,31 +1776,7 @@
           <w:sz w:val="18"/>
           <w:szCs w:val="18"/>
         </w:rPr>
-        <w:t xml:space="preserve">User has identified an item to remove from cart and clicked on ‘Remove’. Item was successfully removed from the cart and analytics data was sent to </w:t>
-      </w:r>
-      <w:proofErr w:type="spellStart"/>
-      <w:r>
-        <w:rPr>
-          <w:rStyle w:val="SubtleEmphasis"/>
-          <w:rFonts w:ascii="Trebuchet MS" w:hAnsi="Trebuchet MS"/>
-          <w:i w:val="0"/>
-          <w:color w:val="808080" w:themeColor="background1" w:themeShade="80"/>
-          <w:sz w:val="18"/>
-          <w:szCs w:val="18"/>
-        </w:rPr>
-        <w:t>Pixlee</w:t>
-      </w:r>
-      <w:proofErr w:type="spellEnd"/>
-      <w:r>
-        <w:rPr>
-          <w:rStyle w:val="SubtleEmphasis"/>
-          <w:rFonts w:ascii="Trebuchet MS" w:hAnsi="Trebuchet MS"/>
-          <w:i w:val="0"/>
-          <w:color w:val="808080" w:themeColor="background1" w:themeShade="80"/>
-          <w:sz w:val="18"/>
-          <w:szCs w:val="18"/>
-        </w:rPr>
-        <w:t>.</w:t>
+        <w:t>User has identified an item to remove from cart and clicked on ‘Remove’. Item was successfully removed from the cart and analytics data was sent to Pixlee.</w:t>
       </w:r>
     </w:p>
     <w:p>
@@ -1979,31 +1830,7 @@
           <w:sz w:val="18"/>
           <w:szCs w:val="18"/>
         </w:rPr>
-        <w:t xml:space="preserve">User has decided to checkout the current items in the cart and clicked on the cart. Cart with the current list of items was loaded and analytics data was sent to </w:t>
-      </w:r>
-      <w:proofErr w:type="spellStart"/>
-      <w:r>
-        <w:rPr>
-          <w:rStyle w:val="SubtleEmphasis"/>
-          <w:rFonts w:ascii="Trebuchet MS" w:hAnsi="Trebuchet MS"/>
-          <w:i w:val="0"/>
-          <w:color w:val="808080" w:themeColor="background1" w:themeShade="80"/>
-          <w:sz w:val="18"/>
-          <w:szCs w:val="18"/>
-        </w:rPr>
-        <w:t>Pixlee</w:t>
-      </w:r>
-      <w:proofErr w:type="spellEnd"/>
-      <w:r>
-        <w:rPr>
-          <w:rStyle w:val="SubtleEmphasis"/>
-          <w:rFonts w:ascii="Trebuchet MS" w:hAnsi="Trebuchet MS"/>
-          <w:i w:val="0"/>
-          <w:color w:val="808080" w:themeColor="background1" w:themeShade="80"/>
-          <w:sz w:val="18"/>
-          <w:szCs w:val="18"/>
-        </w:rPr>
-        <w:t>.</w:t>
+        <w:t>User has decided to checkout the current items in the cart and clicked on the cart. Cart with the current list of items was loaded and analytics data was sent to Pixlee.</w:t>
       </w:r>
       <w:bookmarkEnd w:id="8"/>
       <w:bookmarkEnd w:id="9"/>
@@ -2092,9 +1919,10 @@
           <w:sz w:val="18"/>
           <w:szCs w:val="18"/>
         </w:rPr>
-        <w:t xml:space="preserve"> with </w:t>
-      </w:r>
-      <w:proofErr w:type="spellStart"/>
+        <w:t xml:space="preserve"> with Demandware 15.2</w:t>
+      </w:r>
+      <w:bookmarkStart w:id="16" w:name="_GoBack"/>
+      <w:bookmarkEnd w:id="16"/>
       <w:r>
         <w:rPr>
           <w:rStyle w:val="SubtleEmphasis"/>
@@ -2104,22 +1932,8 @@
           <w:sz w:val="18"/>
           <w:szCs w:val="18"/>
         </w:rPr>
-        <w:t>Demandware</w:t>
-      </w:r>
-      <w:proofErr w:type="spellEnd"/>
-      <w:r>
-        <w:rPr>
-          <w:rStyle w:val="SubtleEmphasis"/>
-          <w:rFonts w:ascii="Trebuchet MS" w:hAnsi="Trebuchet MS"/>
-          <w:i w:val="0"/>
-          <w:color w:val="808080" w:themeColor="background1" w:themeShade="80"/>
-          <w:sz w:val="18"/>
-          <w:szCs w:val="18"/>
-        </w:rPr>
-        <w:t xml:space="preserve"> 15.1.0</w:t>
-      </w:r>
-      <w:bookmarkStart w:id="16" w:name="_GoBack"/>
-      <w:bookmarkEnd w:id="16"/>
+        <w:t>.0</w:t>
+      </w:r>
       <w:r>
         <w:rPr>
           <w:rStyle w:val="SubtleEmphasis"/>
@@ -2259,9 +2073,8 @@
           <w:sz w:val="18"/>
           <w:szCs w:val="18"/>
         </w:rPr>
-        <w:t xml:space="preserve"> on </w:t>
-      </w:r>
-      <w:proofErr w:type="spellStart"/>
+        <w:t xml:space="preserve"> on Demandware Business Manager</w:t>
+      </w:r>
       <w:r>
         <w:rPr>
           <w:rStyle w:val="SubtleEmphasis"/>
@@ -2271,9 +2084,20 @@
           <w:sz w:val="18"/>
           <w:szCs w:val="18"/>
         </w:rPr>
-        <w:t>Demandware</w:t>
-      </w:r>
-      <w:proofErr w:type="spellEnd"/>
+        <w:t>.</w:t>
+      </w:r>
+    </w:p>
+    <w:p>
+      <w:pPr>
+        <w:pStyle w:val="dmcFlietext"/>
+        <w:ind w:left="1080"/>
+        <w:rPr>
+          <w:rFonts w:ascii="Trebuchet MS" w:hAnsi="Trebuchet MS"/>
+          <w:color w:val="808080" w:themeColor="background1" w:themeShade="80"/>
+          <w:sz w:val="18"/>
+          <w:szCs w:val="18"/>
+        </w:rPr>
+      </w:pPr>
       <w:r>
         <w:rPr>
           <w:rStyle w:val="SubtleEmphasis"/>
@@ -2283,54 +2107,7 @@
           <w:sz w:val="18"/>
           <w:szCs w:val="18"/>
         </w:rPr>
-        <w:t xml:space="preserve"> Business Manager</w:t>
-      </w:r>
-      <w:r>
-        <w:rPr>
-          <w:rStyle w:val="SubtleEmphasis"/>
-          <w:rFonts w:ascii="Trebuchet MS" w:hAnsi="Trebuchet MS"/>
-          <w:i w:val="0"/>
-          <w:color w:val="808080" w:themeColor="background1" w:themeShade="80"/>
-          <w:sz w:val="18"/>
-          <w:szCs w:val="18"/>
-        </w:rPr>
-        <w:t>.</w:t>
-      </w:r>
-    </w:p>
-    <w:p>
-      <w:pPr>
-        <w:pStyle w:val="dmcFlietext"/>
-        <w:ind w:left="1080"/>
-        <w:rPr>
-          <w:rFonts w:ascii="Trebuchet MS" w:hAnsi="Trebuchet MS"/>
-          <w:color w:val="808080" w:themeColor="background1" w:themeShade="80"/>
-          <w:sz w:val="18"/>
-          <w:szCs w:val="18"/>
-        </w:rPr>
-      </w:pPr>
-      <w:proofErr w:type="spellStart"/>
-      <w:r>
-        <w:rPr>
-          <w:rStyle w:val="SubtleEmphasis"/>
-          <w:rFonts w:ascii="Trebuchet MS" w:hAnsi="Trebuchet MS"/>
-          <w:i w:val="0"/>
-          <w:color w:val="808080" w:themeColor="background1" w:themeShade="80"/>
-          <w:sz w:val="18"/>
-          <w:szCs w:val="18"/>
-        </w:rPr>
-        <w:t>Pixlee</w:t>
-      </w:r>
-      <w:proofErr w:type="spellEnd"/>
-      <w:r>
-        <w:rPr>
-          <w:rStyle w:val="SubtleEmphasis"/>
-          <w:rFonts w:ascii="Trebuchet MS" w:hAnsi="Trebuchet MS"/>
-          <w:i w:val="0"/>
-          <w:color w:val="808080" w:themeColor="background1" w:themeShade="80"/>
-          <w:sz w:val="18"/>
-          <w:szCs w:val="18"/>
-        </w:rPr>
-        <w:t xml:space="preserve"> does not collect credit card data.</w:t>
+        <w:t>Pixlee does not collect credit card data.</w:t>
       </w:r>
     </w:p>
     <w:p>
@@ -2438,44 +2215,7 @@
           <w:sz w:val="18"/>
           <w:szCs w:val="18"/>
         </w:rPr>
-        <w:t>‘</w:t>
-      </w:r>
-      <w:proofErr w:type="spellStart"/>
-      <w:proofErr w:type="gramStart"/>
-      <w:r>
-        <w:rPr>
-          <w:rStyle w:val="SubtleEmphasis"/>
-          <w:rFonts w:ascii="Trebuchet MS" w:hAnsi="Trebuchet MS"/>
-          <w:i w:val="0"/>
-          <w:color w:val="808080" w:themeColor="background1" w:themeShade="80"/>
-          <w:sz w:val="18"/>
-          <w:szCs w:val="18"/>
-        </w:rPr>
-        <w:t>int</w:t>
-      </w:r>
-      <w:proofErr w:type="gramEnd"/>
-      <w:r>
-        <w:rPr>
-          <w:rStyle w:val="SubtleEmphasis"/>
-          <w:rFonts w:ascii="Trebuchet MS" w:hAnsi="Trebuchet MS"/>
-          <w:i w:val="0"/>
-          <w:color w:val="808080" w:themeColor="background1" w:themeShade="80"/>
-          <w:sz w:val="18"/>
-          <w:szCs w:val="18"/>
-        </w:rPr>
-        <w:t>_pixlee</w:t>
-      </w:r>
-      <w:proofErr w:type="spellEnd"/>
-      <w:r>
-        <w:rPr>
-          <w:rStyle w:val="SubtleEmphasis"/>
-          <w:rFonts w:ascii="Trebuchet MS" w:hAnsi="Trebuchet MS"/>
-          <w:i w:val="0"/>
-          <w:color w:val="808080" w:themeColor="background1" w:themeShade="80"/>
-          <w:sz w:val="18"/>
-          <w:szCs w:val="18"/>
-        </w:rPr>
-        <w:t>’ Cartridge</w:t>
+        <w:t>‘int_pixlee’ Cartridge</w:t>
       </w:r>
     </w:p>
     <w:p>
@@ -2503,44 +2243,7 @@
           <w:sz w:val="18"/>
           <w:szCs w:val="18"/>
         </w:rPr>
-        <w:t>‘</w:t>
-      </w:r>
-      <w:proofErr w:type="spellStart"/>
-      <w:proofErr w:type="gramStart"/>
-      <w:r>
-        <w:rPr>
-          <w:rStyle w:val="SubtleEmphasis"/>
-          <w:rFonts w:ascii="Trebuchet MS" w:hAnsi="Trebuchet MS"/>
-          <w:i w:val="0"/>
-          <w:color w:val="808080" w:themeColor="background1" w:themeShade="80"/>
-          <w:sz w:val="18"/>
-          <w:szCs w:val="18"/>
-        </w:rPr>
-        <w:t>app</w:t>
-      </w:r>
-      <w:proofErr w:type="gramEnd"/>
-      <w:r>
-        <w:rPr>
-          <w:rStyle w:val="SubtleEmphasis"/>
-          <w:rFonts w:ascii="Trebuchet MS" w:hAnsi="Trebuchet MS"/>
-          <w:i w:val="0"/>
-          <w:color w:val="808080" w:themeColor="background1" w:themeShade="80"/>
-          <w:sz w:val="18"/>
-          <w:szCs w:val="18"/>
-        </w:rPr>
-        <w:t>_storefront_core</w:t>
-      </w:r>
-      <w:proofErr w:type="spellEnd"/>
-      <w:r>
-        <w:rPr>
-          <w:rStyle w:val="SubtleEmphasis"/>
-          <w:rFonts w:ascii="Trebuchet MS" w:hAnsi="Trebuchet MS"/>
-          <w:i w:val="0"/>
-          <w:color w:val="808080" w:themeColor="background1" w:themeShade="80"/>
-          <w:sz w:val="18"/>
-          <w:szCs w:val="18"/>
-        </w:rPr>
-        <w:t>’ Storefront Cartridge</w:t>
+        <w:t>‘app_storefront_core’ Storefront Cartridge</w:t>
       </w:r>
     </w:p>
     <w:p>
@@ -2568,31 +2271,7 @@
           <w:sz w:val="18"/>
           <w:szCs w:val="18"/>
         </w:rPr>
-        <w:t>‘</w:t>
-      </w:r>
-      <w:proofErr w:type="gramStart"/>
-      <w:r>
-        <w:rPr>
-          <w:rStyle w:val="SubtleEmphasis"/>
-          <w:rFonts w:ascii="Trebuchet MS" w:hAnsi="Trebuchet MS"/>
-          <w:i w:val="0"/>
-          <w:color w:val="808080" w:themeColor="background1" w:themeShade="80"/>
-          <w:sz w:val="18"/>
-          <w:szCs w:val="18"/>
-        </w:rPr>
-        <w:t>jobs.xml’</w:t>
-      </w:r>
-      <w:proofErr w:type="gramEnd"/>
-      <w:r>
-        <w:rPr>
-          <w:rStyle w:val="SubtleEmphasis"/>
-          <w:rFonts w:ascii="Trebuchet MS" w:hAnsi="Trebuchet MS"/>
-          <w:i w:val="0"/>
-          <w:color w:val="808080" w:themeColor="background1" w:themeShade="80"/>
-          <w:sz w:val="18"/>
-          <w:szCs w:val="18"/>
-        </w:rPr>
-        <w:t xml:space="preserve"> and ‘metadata.xml’</w:t>
+        <w:t>‘jobs.xml’ and ‘metadata.xml’</w:t>
       </w:r>
     </w:p>
     <w:p>
@@ -2689,29 +2368,7 @@
           <w:sz w:val="18"/>
           <w:szCs w:val="18"/>
         </w:rPr>
-        <w:t xml:space="preserve">Log into the </w:t>
-      </w:r>
-      <w:proofErr w:type="spellStart"/>
-      <w:r>
-        <w:rPr>
-          <w:rFonts w:ascii="Trebuchet MS" w:hAnsi="Trebuchet MS"/>
-          <w:iCs/>
-          <w:color w:val="808080" w:themeColor="text1" w:themeTint="7F"/>
-          <w:sz w:val="18"/>
-          <w:szCs w:val="18"/>
-        </w:rPr>
-        <w:t>Demandware</w:t>
-      </w:r>
-      <w:proofErr w:type="spellEnd"/>
-      <w:r>
-        <w:rPr>
-          <w:rFonts w:ascii="Trebuchet MS" w:hAnsi="Trebuchet MS"/>
-          <w:iCs/>
-          <w:color w:val="808080" w:themeColor="text1" w:themeTint="7F"/>
-          <w:sz w:val="18"/>
-          <w:szCs w:val="18"/>
-        </w:rPr>
-        <w:t xml:space="preserve"> Business Manager</w:t>
+        <w:t>Log into the Demandware Business Manager</w:t>
       </w:r>
     </w:p>
     <w:p>
@@ -2845,29 +2502,7 @@
           <w:sz w:val="18"/>
           <w:szCs w:val="18"/>
         </w:rPr>
-        <w:t>Append ’</w:t>
-      </w:r>
-      <w:proofErr w:type="spellStart"/>
-      <w:r>
-        <w:rPr>
-          <w:rFonts w:ascii="Trebuchet MS" w:hAnsi="Trebuchet MS"/>
-          <w:iCs/>
-          <w:color w:val="808080" w:themeColor="text1" w:themeTint="7F"/>
-          <w:sz w:val="18"/>
-          <w:szCs w:val="18"/>
-        </w:rPr>
-        <w:t>int_pixlee</w:t>
-      </w:r>
-      <w:proofErr w:type="spellEnd"/>
-      <w:r>
-        <w:rPr>
-          <w:rFonts w:ascii="Trebuchet MS" w:hAnsi="Trebuchet MS"/>
-          <w:iCs/>
-          <w:color w:val="808080" w:themeColor="text1" w:themeTint="7F"/>
-          <w:sz w:val="18"/>
-          <w:szCs w:val="18"/>
-        </w:rPr>
-        <w:t>’ to the front of ‘Cartridges’ field</w:t>
+        <w:t>Append ’int_pixlee’ to the front of ‘Cartridges’ field</w:t>
       </w:r>
     </w:p>
     <w:p>
@@ -2893,73 +2528,7 @@
           <w:sz w:val="18"/>
           <w:szCs w:val="18"/>
         </w:rPr>
-        <w:t>Replace ‘&lt;</w:t>
-      </w:r>
-      <w:proofErr w:type="spellStart"/>
-      <w:r>
-        <w:rPr>
-          <w:rFonts w:ascii="Trebuchet MS" w:hAnsi="Trebuchet MS"/>
-          <w:iCs/>
-          <w:color w:val="808080" w:themeColor="text1" w:themeTint="7F"/>
-          <w:sz w:val="18"/>
-          <w:szCs w:val="18"/>
-        </w:rPr>
-        <w:t>site_name</w:t>
-      </w:r>
-      <w:proofErr w:type="spellEnd"/>
-      <w:r>
-        <w:rPr>
-          <w:rFonts w:ascii="Trebuchet MS" w:hAnsi="Trebuchet MS"/>
-          <w:iCs/>
-          <w:color w:val="808080" w:themeColor="text1" w:themeTint="7F"/>
-          <w:sz w:val="18"/>
-          <w:szCs w:val="18"/>
-        </w:rPr>
-        <w:t>&gt;_</w:t>
-      </w:r>
-      <w:proofErr w:type="spellStart"/>
-      <w:r>
-        <w:rPr>
-          <w:rFonts w:ascii="Trebuchet MS" w:hAnsi="Trebuchet MS"/>
-          <w:iCs/>
-          <w:color w:val="808080" w:themeColor="text1" w:themeTint="7F"/>
-          <w:sz w:val="18"/>
-          <w:szCs w:val="18"/>
-        </w:rPr>
-        <w:t>storefront_core</w:t>
-      </w:r>
-      <w:proofErr w:type="spellEnd"/>
-      <w:r>
-        <w:rPr>
-          <w:rFonts w:ascii="Trebuchet MS" w:hAnsi="Trebuchet MS"/>
-          <w:iCs/>
-          <w:color w:val="808080" w:themeColor="text1" w:themeTint="7F"/>
-          <w:sz w:val="18"/>
-          <w:szCs w:val="18"/>
-        </w:rPr>
-        <w:t>’ with ‘</w:t>
-      </w:r>
-      <w:proofErr w:type="spellStart"/>
-      <w:r>
-        <w:rPr>
-          <w:rFonts w:ascii="Trebuchet MS" w:hAnsi="Trebuchet MS"/>
-          <w:iCs/>
-          <w:color w:val="808080" w:themeColor="text1" w:themeTint="7F"/>
-          <w:sz w:val="18"/>
-          <w:szCs w:val="18"/>
-        </w:rPr>
-        <w:t>app_storefront_core</w:t>
-      </w:r>
-      <w:proofErr w:type="spellEnd"/>
-      <w:r>
-        <w:rPr>
-          <w:rFonts w:ascii="Trebuchet MS" w:hAnsi="Trebuchet MS"/>
-          <w:iCs/>
-          <w:color w:val="808080" w:themeColor="text1" w:themeTint="7F"/>
-          <w:sz w:val="18"/>
-          <w:szCs w:val="18"/>
-        </w:rPr>
-        <w:t>’</w:t>
+        <w:t>Replace ‘&lt;site_name&gt;_storefront_core’ with ‘app_storefront_core’</w:t>
       </w:r>
     </w:p>
     <w:p>
@@ -3048,29 +2617,7 @@
           <w:sz w:val="18"/>
           <w:szCs w:val="18"/>
         </w:rPr>
-        <w:t xml:space="preserve">Log into the </w:t>
-      </w:r>
-      <w:proofErr w:type="spellStart"/>
-      <w:r>
-        <w:rPr>
-          <w:rFonts w:ascii="Trebuchet MS" w:hAnsi="Trebuchet MS"/>
-          <w:iCs/>
-          <w:color w:val="808080" w:themeColor="text1" w:themeTint="7F"/>
-          <w:sz w:val="18"/>
-          <w:szCs w:val="18"/>
-        </w:rPr>
-        <w:t>Demandware</w:t>
-      </w:r>
-      <w:proofErr w:type="spellEnd"/>
-      <w:r>
-        <w:rPr>
-          <w:rFonts w:ascii="Trebuchet MS" w:hAnsi="Trebuchet MS"/>
-          <w:iCs/>
-          <w:color w:val="808080" w:themeColor="text1" w:themeTint="7F"/>
-          <w:sz w:val="18"/>
-          <w:szCs w:val="18"/>
-        </w:rPr>
-        <w:t xml:space="preserve"> Business Manager</w:t>
+        <w:t>Log into the Demandware Business Manager</w:t>
       </w:r>
     </w:p>
     <w:p>
@@ -3174,29 +2721,7 @@
           <w:sz w:val="18"/>
           <w:szCs w:val="18"/>
         </w:rPr>
-        <w:t>Append ’</w:t>
-      </w:r>
-      <w:proofErr w:type="spellStart"/>
-      <w:r>
-        <w:rPr>
-          <w:rFonts w:ascii="Trebuchet MS" w:hAnsi="Trebuchet MS"/>
-          <w:iCs/>
-          <w:color w:val="808080" w:themeColor="text1" w:themeTint="7F"/>
-          <w:sz w:val="18"/>
-          <w:szCs w:val="18"/>
-        </w:rPr>
-        <w:t>int_pixlee</w:t>
-      </w:r>
-      <w:proofErr w:type="spellEnd"/>
-      <w:r>
-        <w:rPr>
-          <w:rFonts w:ascii="Trebuchet MS" w:hAnsi="Trebuchet MS"/>
-          <w:iCs/>
-          <w:color w:val="808080" w:themeColor="text1" w:themeTint="7F"/>
-          <w:sz w:val="18"/>
-          <w:szCs w:val="18"/>
-        </w:rPr>
-        <w:t>’ to the front of ‘Cartridges’ field</w:t>
+        <w:t>Append ’int_pixlee’ to the front of ‘Cartridges’ field</w:t>
       </w:r>
     </w:p>
     <w:p>
@@ -3295,29 +2820,7 @@
           <w:sz w:val="18"/>
           <w:szCs w:val="18"/>
         </w:rPr>
-        <w:t xml:space="preserve">Log into the </w:t>
-      </w:r>
-      <w:proofErr w:type="spellStart"/>
-      <w:r>
-        <w:rPr>
-          <w:rFonts w:ascii="Trebuchet MS" w:hAnsi="Trebuchet MS"/>
-          <w:iCs/>
-          <w:color w:val="808080" w:themeColor="text1" w:themeTint="7F"/>
-          <w:sz w:val="18"/>
-          <w:szCs w:val="18"/>
-        </w:rPr>
-        <w:t>Demandware</w:t>
-      </w:r>
-      <w:proofErr w:type="spellEnd"/>
-      <w:r>
-        <w:rPr>
-          <w:rFonts w:ascii="Trebuchet MS" w:hAnsi="Trebuchet MS"/>
-          <w:iCs/>
-          <w:color w:val="808080" w:themeColor="text1" w:themeTint="7F"/>
-          <w:sz w:val="18"/>
-          <w:szCs w:val="18"/>
-        </w:rPr>
-        <w:t xml:space="preserve"> Business Manager</w:t>
+        <w:t>Log into the Demandware Business Manager</w:t>
       </w:r>
     </w:p>
     <w:p>
@@ -3577,29 +3080,7 @@
           <w:sz w:val="18"/>
           <w:szCs w:val="18"/>
         </w:rPr>
-        <w:t xml:space="preserve">Log into the </w:t>
-      </w:r>
-      <w:proofErr w:type="spellStart"/>
-      <w:r>
-        <w:rPr>
-          <w:rFonts w:ascii="Trebuchet MS" w:hAnsi="Trebuchet MS"/>
-          <w:iCs/>
-          <w:color w:val="808080" w:themeColor="text1" w:themeTint="7F"/>
-          <w:sz w:val="18"/>
-          <w:szCs w:val="18"/>
-        </w:rPr>
-        <w:t>Demandware</w:t>
-      </w:r>
-      <w:proofErr w:type="spellEnd"/>
-      <w:r>
-        <w:rPr>
-          <w:rFonts w:ascii="Trebuchet MS" w:hAnsi="Trebuchet MS"/>
-          <w:iCs/>
-          <w:color w:val="808080" w:themeColor="text1" w:themeTint="7F"/>
-          <w:sz w:val="18"/>
-          <w:szCs w:val="18"/>
-        </w:rPr>
-        <w:t xml:space="preserve"> Business Manager</w:t>
+        <w:t>Log into the Demandware Business Manager</w:t>
       </w:r>
     </w:p>
     <w:p>
@@ -3898,22 +3379,8 @@
           <w:szCs w:val="18"/>
           <w:u w:val="single"/>
         </w:rPr>
-        <w:t>cartridge/templates/checkout/cart/</w:t>
-      </w:r>
-      <w:proofErr w:type="spellStart"/>
-      <w:r>
-        <w:rPr>
-          <w:rFonts w:ascii="Trebuchet MS" w:hAnsi="Trebuchet MS"/>
-          <w:b/>
-          <w:iCs/>
-          <w:color w:val="808080" w:themeColor="text1" w:themeTint="7F"/>
-          <w:sz w:val="18"/>
-          <w:szCs w:val="18"/>
-          <w:u w:val="single"/>
-        </w:rPr>
-        <w:t>minicart.isml</w:t>
-      </w:r>
-      <w:proofErr w:type="spellEnd"/>
+        <w:t>cartridge/templates/checkout/cart/minicart.isml</w:t>
+      </w:r>
     </w:p>
     <w:p>
       <w:pPr>
@@ -3937,10 +3404,8 @@
           <w:sz w:val="16"/>
           <w:szCs w:val="18"/>
         </w:rPr>
-        <w:t>&lt;</w:t>
-      </w:r>
-      <w:proofErr w:type="spellStart"/>
-      <w:proofErr w:type="gramStart"/>
+        <w:t>&lt;iscomment&gt;Pixlee Add To Cart Analytics&lt;/iscomment&gt;</w:t>
+      </w:r>
       <w:r>
         <w:rPr>
           <w:rFonts w:ascii="Consolas" w:hAnsi="Consolas"/>
@@ -3950,10 +3415,9 @@
           <w:sz w:val="16"/>
           <w:szCs w:val="18"/>
         </w:rPr>
-        <w:t>iscomment</w:t>
-      </w:r>
-      <w:proofErr w:type="spellEnd"/>
-      <w:proofErr w:type="gramEnd"/>
+        <w:br/>
+        <w:t>&lt;isif condition="${pdict.CurrentHttpParameterMap.cartAction == 'add' || pdict.CurrentHttpParameterMap.cartAction == 'update'}"&gt;</w:t>
+      </w:r>
       <w:r>
         <w:rPr>
           <w:rFonts w:ascii="Consolas" w:hAnsi="Consolas"/>
@@ -3963,9 +3427,9 @@
           <w:sz w:val="16"/>
           <w:szCs w:val="18"/>
         </w:rPr>
-        <w:t>&gt;</w:t>
-      </w:r>
-      <w:proofErr w:type="spellStart"/>
+        <w:br/>
+        <w:t>&lt;isinclude template="checkout/cart/addtocart"/&gt;</w:t>
+      </w:r>
       <w:r>
         <w:rPr>
           <w:rFonts w:ascii="Consolas" w:hAnsi="Consolas"/>
@@ -3975,223 +3439,8 @@
           <w:sz w:val="16"/>
           <w:szCs w:val="18"/>
         </w:rPr>
-        <w:t>Pixlee</w:t>
-      </w:r>
-      <w:proofErr w:type="spellEnd"/>
-      <w:r>
-        <w:rPr>
-          <w:rFonts w:ascii="Consolas" w:hAnsi="Consolas"/>
-          <w:i/>
-          <w:iCs/>
-          <w:color w:val="808080" w:themeColor="text1" w:themeTint="7F"/>
-          <w:sz w:val="16"/>
-          <w:szCs w:val="18"/>
-        </w:rPr>
-        <w:t xml:space="preserve"> Add To Cart Analytics&lt;/</w:t>
-      </w:r>
-      <w:proofErr w:type="spellStart"/>
-      <w:r>
-        <w:rPr>
-          <w:rFonts w:ascii="Consolas" w:hAnsi="Consolas"/>
-          <w:i/>
-          <w:iCs/>
-          <w:color w:val="808080" w:themeColor="text1" w:themeTint="7F"/>
-          <w:sz w:val="16"/>
-          <w:szCs w:val="18"/>
-        </w:rPr>
-        <w:t>iscomment</w:t>
-      </w:r>
-      <w:proofErr w:type="spellEnd"/>
-      <w:r>
-        <w:rPr>
-          <w:rFonts w:ascii="Consolas" w:hAnsi="Consolas"/>
-          <w:i/>
-          <w:iCs/>
-          <w:color w:val="808080" w:themeColor="text1" w:themeTint="7F"/>
-          <w:sz w:val="16"/>
-          <w:szCs w:val="18"/>
-        </w:rPr>
-        <w:t>&gt;</w:t>
-      </w:r>
-      <w:r>
-        <w:rPr>
-          <w:rFonts w:ascii="Consolas" w:hAnsi="Consolas"/>
-          <w:i/>
-          <w:iCs/>
-          <w:color w:val="808080" w:themeColor="text1" w:themeTint="7F"/>
-          <w:sz w:val="16"/>
-          <w:szCs w:val="18"/>
-        </w:rPr>
         <w:br/>
-        <w:t>&lt;</w:t>
-      </w:r>
-      <w:proofErr w:type="spellStart"/>
-      <w:r>
-        <w:rPr>
-          <w:rFonts w:ascii="Consolas" w:hAnsi="Consolas"/>
-          <w:i/>
-          <w:iCs/>
-          <w:color w:val="808080" w:themeColor="text1" w:themeTint="7F"/>
-          <w:sz w:val="16"/>
-          <w:szCs w:val="18"/>
-        </w:rPr>
-        <w:t>isif</w:t>
-      </w:r>
-      <w:proofErr w:type="spellEnd"/>
-      <w:r>
-        <w:rPr>
-          <w:rFonts w:ascii="Consolas" w:hAnsi="Consolas"/>
-          <w:i/>
-          <w:iCs/>
-          <w:color w:val="808080" w:themeColor="text1" w:themeTint="7F"/>
-          <w:sz w:val="16"/>
-          <w:szCs w:val="18"/>
-        </w:rPr>
-        <w:t xml:space="preserve"> condition="${</w:t>
-      </w:r>
-      <w:proofErr w:type="spellStart"/>
-      <w:r>
-        <w:rPr>
-          <w:rFonts w:ascii="Consolas" w:hAnsi="Consolas"/>
-          <w:i/>
-          <w:iCs/>
-          <w:color w:val="808080" w:themeColor="text1" w:themeTint="7F"/>
-          <w:sz w:val="16"/>
-          <w:szCs w:val="18"/>
-        </w:rPr>
-        <w:t>pdict.CurrentHttpParameterMap.cartAction</w:t>
-      </w:r>
-      <w:proofErr w:type="spellEnd"/>
-      <w:r>
-        <w:rPr>
-          <w:rFonts w:ascii="Consolas" w:hAnsi="Consolas"/>
-          <w:i/>
-          <w:iCs/>
-          <w:color w:val="808080" w:themeColor="text1" w:themeTint="7F"/>
-          <w:sz w:val="16"/>
-          <w:szCs w:val="18"/>
-        </w:rPr>
-        <w:t xml:space="preserve"> == 'add' || </w:t>
-      </w:r>
-      <w:proofErr w:type="spellStart"/>
-      <w:r>
-        <w:rPr>
-          <w:rFonts w:ascii="Consolas" w:hAnsi="Consolas"/>
-          <w:i/>
-          <w:iCs/>
-          <w:color w:val="808080" w:themeColor="text1" w:themeTint="7F"/>
-          <w:sz w:val="16"/>
-          <w:szCs w:val="18"/>
-        </w:rPr>
-        <w:t>pdict.CurrentHttpParameterMap.cartAction</w:t>
-      </w:r>
-      <w:proofErr w:type="spellEnd"/>
-      <w:r>
-        <w:rPr>
-          <w:rFonts w:ascii="Consolas" w:hAnsi="Consolas"/>
-          <w:i/>
-          <w:iCs/>
-          <w:color w:val="808080" w:themeColor="text1" w:themeTint="7F"/>
-          <w:sz w:val="16"/>
-          <w:szCs w:val="18"/>
-        </w:rPr>
-        <w:t xml:space="preserve"> == 'update'}"&gt;</w:t>
-      </w:r>
-      <w:r>
-        <w:rPr>
-          <w:rFonts w:ascii="Consolas" w:hAnsi="Consolas"/>
-          <w:i/>
-          <w:iCs/>
-          <w:color w:val="808080" w:themeColor="text1" w:themeTint="7F"/>
-          <w:sz w:val="16"/>
-          <w:szCs w:val="18"/>
-        </w:rPr>
-        <w:br/>
-        <w:t>&lt;</w:t>
-      </w:r>
-      <w:proofErr w:type="spellStart"/>
-      <w:r>
-        <w:rPr>
-          <w:rFonts w:ascii="Consolas" w:hAnsi="Consolas"/>
-          <w:i/>
-          <w:iCs/>
-          <w:color w:val="808080" w:themeColor="text1" w:themeTint="7F"/>
-          <w:sz w:val="16"/>
-          <w:szCs w:val="18"/>
-        </w:rPr>
-        <w:t>isinclude</w:t>
-      </w:r>
-      <w:proofErr w:type="spellEnd"/>
-      <w:r>
-        <w:rPr>
-          <w:rFonts w:ascii="Consolas" w:hAnsi="Consolas"/>
-          <w:i/>
-          <w:iCs/>
-          <w:color w:val="808080" w:themeColor="text1" w:themeTint="7F"/>
-          <w:sz w:val="16"/>
-          <w:szCs w:val="18"/>
-        </w:rPr>
-        <w:t xml:space="preserve"> template="checkout/cart/</w:t>
-      </w:r>
-      <w:proofErr w:type="spellStart"/>
-      <w:r>
-        <w:rPr>
-          <w:rFonts w:ascii="Consolas" w:hAnsi="Consolas"/>
-          <w:i/>
-          <w:iCs/>
-          <w:color w:val="808080" w:themeColor="text1" w:themeTint="7F"/>
-          <w:sz w:val="16"/>
-          <w:szCs w:val="18"/>
-        </w:rPr>
-        <w:t>addtocart</w:t>
-      </w:r>
-      <w:proofErr w:type="spellEnd"/>
-      <w:r>
-        <w:rPr>
-          <w:rFonts w:ascii="Consolas" w:hAnsi="Consolas"/>
-          <w:i/>
-          <w:iCs/>
-          <w:color w:val="808080" w:themeColor="text1" w:themeTint="7F"/>
-          <w:sz w:val="16"/>
-          <w:szCs w:val="18"/>
-        </w:rPr>
-        <w:t>"/&gt;</w:t>
-      </w:r>
-      <w:r>
-        <w:rPr>
-          <w:rFonts w:ascii="Consolas" w:hAnsi="Consolas"/>
-          <w:i/>
-          <w:iCs/>
-          <w:color w:val="808080" w:themeColor="text1" w:themeTint="7F"/>
-          <w:sz w:val="16"/>
-          <w:szCs w:val="18"/>
-        </w:rPr>
-        <w:br/>
-        <w:t>&lt;/</w:t>
-      </w:r>
-      <w:proofErr w:type="spellStart"/>
-      <w:r>
-        <w:rPr>
-          <w:rFonts w:ascii="Consolas" w:hAnsi="Consolas"/>
-          <w:i/>
-          <w:iCs/>
-          <w:color w:val="808080" w:themeColor="text1" w:themeTint="7F"/>
-          <w:sz w:val="16"/>
-          <w:szCs w:val="18"/>
-        </w:rPr>
-        <w:t>isif</w:t>
-      </w:r>
-      <w:proofErr w:type="spellEnd"/>
-      <w:r>
-        <w:rPr>
-          <w:rFonts w:ascii="Consolas" w:hAnsi="Consolas"/>
-          <w:i/>
-          <w:iCs/>
-          <w:color w:val="808080" w:themeColor="text1" w:themeTint="7F"/>
-          <w:sz w:val="16"/>
-          <w:szCs w:val="18"/>
-        </w:rPr>
-        <w:t>&gt;</w:t>
+        <w:t>&lt;/isif&gt;</w:t>
       </w:r>
     </w:p>
     <w:p>
@@ -4229,22 +3478,8 @@
           <w:szCs w:val="18"/>
           <w:u w:val="single"/>
         </w:rPr>
-        <w:t>cartridge/templates/checkout/cart/</w:t>
-      </w:r>
-      <w:proofErr w:type="spellStart"/>
-      <w:r>
-        <w:rPr>
-          <w:rFonts w:ascii="Trebuchet MS" w:hAnsi="Trebuchet MS"/>
-          <w:b/>
-          <w:iCs/>
-          <w:color w:val="808080" w:themeColor="text1" w:themeTint="7F"/>
-          <w:sz w:val="18"/>
-          <w:szCs w:val="18"/>
-          <w:u w:val="single"/>
-        </w:rPr>
-        <w:t>cart.isml</w:t>
-      </w:r>
-      <w:proofErr w:type="spellEnd"/>
+        <w:t>cartridge/templates/checkout/cart/cart.isml</w:t>
+      </w:r>
     </w:p>
     <w:p>
       <w:pPr>
@@ -4265,10 +3500,8 @@
           <w:sz w:val="16"/>
           <w:szCs w:val="18"/>
         </w:rPr>
-        <w:t>&lt;</w:t>
-      </w:r>
-      <w:proofErr w:type="spellStart"/>
-      <w:proofErr w:type="gramStart"/>
+        <w:t>&lt;iscomment&gt;Pixlee Checkout Start Analytics&lt;/iscomment&gt;</w:t>
+      </w:r>
       <w:r>
         <w:rPr>
           <w:rFonts w:ascii="Consolas" w:hAnsi="Consolas"/>
@@ -4277,10 +3510,8 @@
           <w:sz w:val="16"/>
           <w:szCs w:val="18"/>
         </w:rPr>
-        <w:t>iscomment</w:t>
-      </w:r>
-      <w:proofErr w:type="spellEnd"/>
-      <w:proofErr w:type="gramEnd"/>
+        <w:br/>
+      </w:r>
       <w:r>
         <w:rPr>
           <w:rFonts w:ascii="Consolas" w:hAnsi="Consolas"/>
@@ -4289,9 +3520,8 @@
           <w:sz w:val="16"/>
           <w:szCs w:val="18"/>
         </w:rPr>
-        <w:t>&gt;</w:t>
-      </w:r>
-      <w:proofErr w:type="spellStart"/>
+        <w:t>&lt;isinclude template="checkout/startcheckout"/&gt;</w:t>
+      </w:r>
       <w:r>
         <w:rPr>
           <w:rFonts w:ascii="Consolas" w:hAnsi="Consolas"/>
@@ -4300,9 +3530,8 @@
           <w:sz w:val="16"/>
           <w:szCs w:val="18"/>
         </w:rPr>
-        <w:t>Pixlee</w:t>
-      </w:r>
-      <w:proofErr w:type="spellEnd"/>
+        <w:br/>
+      </w:r>
       <w:r>
         <w:rPr>
           <w:rFonts w:ascii="Consolas" w:hAnsi="Consolas"/>
@@ -4311,9 +3540,8 @@
           <w:sz w:val="16"/>
           <w:szCs w:val="18"/>
         </w:rPr>
-        <w:t xml:space="preserve"> Checkout Start Analytics&lt;/</w:t>
-      </w:r>
-      <w:proofErr w:type="spellStart"/>
+        <w:br/>
+      </w:r>
       <w:r>
         <w:rPr>
           <w:rFonts w:ascii="Consolas" w:hAnsi="Consolas"/>
@@ -4322,9 +3550,8 @@
           <w:sz w:val="16"/>
           <w:szCs w:val="18"/>
         </w:rPr>
-        <w:t>iscomment</w:t>
-      </w:r>
-      <w:proofErr w:type="spellEnd"/>
+        <w:t>&lt;iscomment&gt;Pixlee Delete Product Analytics&lt;/iscomment&gt;</w:t>
+      </w:r>
       <w:r>
         <w:rPr>
           <w:rFonts w:ascii="Consolas" w:hAnsi="Consolas"/>
@@ -4333,7 +3560,7 @@
           <w:sz w:val="16"/>
           <w:szCs w:val="18"/>
         </w:rPr>
-        <w:t>&gt;</w:t>
+        <w:br/>
       </w:r>
       <w:r>
         <w:rPr>
@@ -4343,7 +3570,7 @@
           <w:sz w:val="16"/>
           <w:szCs w:val="18"/>
         </w:rPr>
-        <w:br/>
+        <w:t>&lt;isif condition="${pdict.TriggeredAction.formId == 'deleteProduct'}"&gt;</w:t>
       </w:r>
       <w:r>
         <w:rPr>
@@ -4353,9 +3580,8 @@
           <w:sz w:val="16"/>
           <w:szCs w:val="18"/>
         </w:rPr>
-        <w:t>&lt;</w:t>
-      </w:r>
-      <w:proofErr w:type="spellStart"/>
+        <w:br/>
+      </w:r>
       <w:r>
         <w:rPr>
           <w:rFonts w:ascii="Consolas" w:hAnsi="Consolas"/>
@@ -4364,9 +3590,8 @@
           <w:sz w:val="16"/>
           <w:szCs w:val="18"/>
         </w:rPr>
-        <w:t>isinclude</w:t>
-      </w:r>
-      <w:proofErr w:type="spellEnd"/>
+        <w:t>&lt;isinclude template="</w:t>
+      </w:r>
       <w:r>
         <w:rPr>
           <w:rFonts w:ascii="Consolas" w:hAnsi="Consolas"/>
@@ -4375,9 +3600,8 @@
           <w:sz w:val="16"/>
           <w:szCs w:val="18"/>
         </w:rPr>
-        <w:t xml:space="preserve"> template="checkout/</w:t>
-      </w:r>
-      <w:proofErr w:type="spellStart"/>
+        <w:t>checkout/cart/removefromcart"/&gt;</w:t>
+      </w:r>
       <w:r>
         <w:rPr>
           <w:rFonts w:ascii="Consolas" w:hAnsi="Consolas"/>
@@ -4386,9 +3610,8 @@
           <w:sz w:val="16"/>
           <w:szCs w:val="18"/>
         </w:rPr>
-        <w:t>startcheckout</w:t>
-      </w:r>
-      <w:proofErr w:type="spellEnd"/>
+        <w:br/>
+      </w:r>
       <w:r>
         <w:rPr>
           <w:rFonts w:ascii="Consolas" w:hAnsi="Consolas"/>
@@ -4397,9 +3620,50 @@
           <w:sz w:val="16"/>
           <w:szCs w:val="18"/>
         </w:rPr>
-        <w:t>"/&gt;</w:t>
-      </w:r>
-      <w:r>
+        <w:t>&lt;/isif&gt;</w:t>
+      </w:r>
+    </w:p>
+    <w:p>
+      <w:pPr>
+        <w:ind w:left="1416"/>
+        <w:rPr>
+          <w:rFonts w:ascii="Trebuchet MS" w:hAnsi="Trebuchet MS"/>
+          <w:b/>
+          <w:iCs/>
+          <w:color w:val="808080" w:themeColor="text1" w:themeTint="7F"/>
+          <w:sz w:val="18"/>
+          <w:szCs w:val="18"/>
+          <w:u w:val="single"/>
+        </w:rPr>
+      </w:pPr>
+      <w:r>
+        <w:rPr>
+          <w:rFonts w:ascii="Trebuchet MS" w:hAnsi="Trebuchet MS"/>
+          <w:b/>
+          <w:iCs/>
+          <w:color w:val="808080" w:themeColor="text1" w:themeTint="7F"/>
+          <w:sz w:val="18"/>
+          <w:szCs w:val="18"/>
+          <w:u w:val="single"/>
+        </w:rPr>
+        <w:t>/</w:t>
+      </w:r>
+      <w:r>
+        <w:rPr>
+          <w:rFonts w:ascii="Trebuchet MS" w:hAnsi="Trebuchet MS"/>
+          <w:b/>
+          <w:iCs/>
+          <w:color w:val="808080" w:themeColor="text1" w:themeTint="7F"/>
+          <w:sz w:val="18"/>
+          <w:szCs w:val="18"/>
+          <w:u w:val="single"/>
+        </w:rPr>
+        <w:t>cartridge/templates/checkout/summary/summary.isml</w:t>
+      </w:r>
+    </w:p>
+    <w:p>
+      <w:pPr>
+        <w:ind w:left="1416"/>
         <w:rPr>
           <w:rFonts w:ascii="Consolas" w:hAnsi="Consolas"/>
           <w:iCs/>
@@ -4407,8 +3671,7 @@
           <w:sz w:val="16"/>
           <w:szCs w:val="18"/>
         </w:rPr>
-        <w:br/>
-      </w:r>
+      </w:pPr>
       <w:r>
         <w:rPr>
           <w:rFonts w:ascii="Consolas" w:hAnsi="Consolas"/>
@@ -4417,7 +3680,7 @@
           <w:sz w:val="16"/>
           <w:szCs w:val="18"/>
         </w:rPr>
-        <w:br/>
+        <w:t>&lt;iscomment&gt;Pixlee End Checkout Analytics&lt;/iscomment&gt;</w:t>
       </w:r>
       <w:r>
         <w:rPr>
@@ -4427,9 +3690,8 @@
           <w:sz w:val="16"/>
           <w:szCs w:val="18"/>
         </w:rPr>
-        <w:t>&lt;</w:t>
-      </w:r>
-      <w:proofErr w:type="spellStart"/>
+        <w:br/>
+      </w:r>
       <w:r>
         <w:rPr>
           <w:rFonts w:ascii="Consolas" w:hAnsi="Consolas"/>
@@ -4438,470 +3700,7 @@
           <w:sz w:val="16"/>
           <w:szCs w:val="18"/>
         </w:rPr>
-        <w:t>iscomment</w:t>
-      </w:r>
-      <w:proofErr w:type="spellEnd"/>
-      <w:r>
-        <w:rPr>
-          <w:rFonts w:ascii="Consolas" w:hAnsi="Consolas"/>
-          <w:iCs/>
-          <w:color w:val="808080" w:themeColor="text1" w:themeTint="7F"/>
-          <w:sz w:val="16"/>
-          <w:szCs w:val="18"/>
-        </w:rPr>
-        <w:t>&gt;</w:t>
-      </w:r>
-      <w:proofErr w:type="spellStart"/>
-      <w:r>
-        <w:rPr>
-          <w:rFonts w:ascii="Consolas" w:hAnsi="Consolas"/>
-          <w:iCs/>
-          <w:color w:val="808080" w:themeColor="text1" w:themeTint="7F"/>
-          <w:sz w:val="16"/>
-          <w:szCs w:val="18"/>
-        </w:rPr>
-        <w:t>Pixlee</w:t>
-      </w:r>
-      <w:proofErr w:type="spellEnd"/>
-      <w:r>
-        <w:rPr>
-          <w:rFonts w:ascii="Consolas" w:hAnsi="Consolas"/>
-          <w:iCs/>
-          <w:color w:val="808080" w:themeColor="text1" w:themeTint="7F"/>
-          <w:sz w:val="16"/>
-          <w:szCs w:val="18"/>
-        </w:rPr>
-        <w:t xml:space="preserve"> Delete Product Analytics&lt;/</w:t>
-      </w:r>
-      <w:proofErr w:type="spellStart"/>
-      <w:r>
-        <w:rPr>
-          <w:rFonts w:ascii="Consolas" w:hAnsi="Consolas"/>
-          <w:iCs/>
-          <w:color w:val="808080" w:themeColor="text1" w:themeTint="7F"/>
-          <w:sz w:val="16"/>
-          <w:szCs w:val="18"/>
-        </w:rPr>
-        <w:t>iscomment</w:t>
-      </w:r>
-      <w:proofErr w:type="spellEnd"/>
-      <w:r>
-        <w:rPr>
-          <w:rFonts w:ascii="Consolas" w:hAnsi="Consolas"/>
-          <w:iCs/>
-          <w:color w:val="808080" w:themeColor="text1" w:themeTint="7F"/>
-          <w:sz w:val="16"/>
-          <w:szCs w:val="18"/>
-        </w:rPr>
-        <w:t>&gt;</w:t>
-      </w:r>
-      <w:r>
-        <w:rPr>
-          <w:rFonts w:ascii="Consolas" w:hAnsi="Consolas"/>
-          <w:iCs/>
-          <w:color w:val="808080" w:themeColor="text1" w:themeTint="7F"/>
-          <w:sz w:val="16"/>
-          <w:szCs w:val="18"/>
-        </w:rPr>
-        <w:br/>
-      </w:r>
-      <w:r>
-        <w:rPr>
-          <w:rFonts w:ascii="Consolas" w:hAnsi="Consolas"/>
-          <w:iCs/>
-          <w:color w:val="808080" w:themeColor="text1" w:themeTint="7F"/>
-          <w:sz w:val="16"/>
-          <w:szCs w:val="18"/>
-        </w:rPr>
-        <w:t>&lt;</w:t>
-      </w:r>
-      <w:proofErr w:type="spellStart"/>
-      <w:r>
-        <w:rPr>
-          <w:rFonts w:ascii="Consolas" w:hAnsi="Consolas"/>
-          <w:iCs/>
-          <w:color w:val="808080" w:themeColor="text1" w:themeTint="7F"/>
-          <w:sz w:val="16"/>
-          <w:szCs w:val="18"/>
-        </w:rPr>
-        <w:t>isif</w:t>
-      </w:r>
-      <w:proofErr w:type="spellEnd"/>
-      <w:r>
-        <w:rPr>
-          <w:rFonts w:ascii="Consolas" w:hAnsi="Consolas"/>
-          <w:iCs/>
-          <w:color w:val="808080" w:themeColor="text1" w:themeTint="7F"/>
-          <w:sz w:val="16"/>
-          <w:szCs w:val="18"/>
-        </w:rPr>
-        <w:t xml:space="preserve"> condition="${</w:t>
-      </w:r>
-      <w:proofErr w:type="spellStart"/>
-      <w:r>
-        <w:rPr>
-          <w:rFonts w:ascii="Consolas" w:hAnsi="Consolas"/>
-          <w:iCs/>
-          <w:color w:val="808080" w:themeColor="text1" w:themeTint="7F"/>
-          <w:sz w:val="16"/>
-          <w:szCs w:val="18"/>
-        </w:rPr>
-        <w:t>pdict.TriggeredAction.formId</w:t>
-      </w:r>
-      <w:proofErr w:type="spellEnd"/>
-      <w:r>
-        <w:rPr>
-          <w:rFonts w:ascii="Consolas" w:hAnsi="Consolas"/>
-          <w:iCs/>
-          <w:color w:val="808080" w:themeColor="text1" w:themeTint="7F"/>
-          <w:sz w:val="16"/>
-          <w:szCs w:val="18"/>
-        </w:rPr>
-        <w:t xml:space="preserve"> == '</w:t>
-      </w:r>
-      <w:proofErr w:type="spellStart"/>
-      <w:r>
-        <w:rPr>
-          <w:rFonts w:ascii="Consolas" w:hAnsi="Consolas"/>
-          <w:iCs/>
-          <w:color w:val="808080" w:themeColor="text1" w:themeTint="7F"/>
-          <w:sz w:val="16"/>
-          <w:szCs w:val="18"/>
-        </w:rPr>
-        <w:t>deleteProduct</w:t>
-      </w:r>
-      <w:proofErr w:type="spellEnd"/>
-      <w:r>
-        <w:rPr>
-          <w:rFonts w:ascii="Consolas" w:hAnsi="Consolas"/>
-          <w:iCs/>
-          <w:color w:val="808080" w:themeColor="text1" w:themeTint="7F"/>
-          <w:sz w:val="16"/>
-          <w:szCs w:val="18"/>
-        </w:rPr>
-        <w:t>'}"&gt;</w:t>
-      </w:r>
-      <w:r>
-        <w:rPr>
-          <w:rFonts w:ascii="Consolas" w:hAnsi="Consolas"/>
-          <w:iCs/>
-          <w:color w:val="808080" w:themeColor="text1" w:themeTint="7F"/>
-          <w:sz w:val="16"/>
-          <w:szCs w:val="18"/>
-        </w:rPr>
-        <w:br/>
-      </w:r>
-      <w:r>
-        <w:rPr>
-          <w:rFonts w:ascii="Consolas" w:hAnsi="Consolas"/>
-          <w:iCs/>
-          <w:color w:val="808080" w:themeColor="text1" w:themeTint="7F"/>
-          <w:sz w:val="16"/>
-          <w:szCs w:val="18"/>
-        </w:rPr>
-        <w:t>&lt;</w:t>
-      </w:r>
-      <w:proofErr w:type="spellStart"/>
-      <w:r>
-        <w:rPr>
-          <w:rFonts w:ascii="Consolas" w:hAnsi="Consolas"/>
-          <w:iCs/>
-          <w:color w:val="808080" w:themeColor="text1" w:themeTint="7F"/>
-          <w:sz w:val="16"/>
-          <w:szCs w:val="18"/>
-        </w:rPr>
-        <w:t>isinclude</w:t>
-      </w:r>
-      <w:proofErr w:type="spellEnd"/>
-      <w:r>
-        <w:rPr>
-          <w:rFonts w:ascii="Consolas" w:hAnsi="Consolas"/>
-          <w:iCs/>
-          <w:color w:val="808080" w:themeColor="text1" w:themeTint="7F"/>
-          <w:sz w:val="16"/>
-          <w:szCs w:val="18"/>
-        </w:rPr>
-        <w:t xml:space="preserve"> template="</w:t>
-      </w:r>
-      <w:r>
-        <w:rPr>
-          <w:rFonts w:ascii="Consolas" w:hAnsi="Consolas"/>
-          <w:iCs/>
-          <w:color w:val="808080" w:themeColor="text1" w:themeTint="7F"/>
-          <w:sz w:val="16"/>
-          <w:szCs w:val="18"/>
-        </w:rPr>
-        <w:t>checkout/cart/</w:t>
-      </w:r>
-      <w:proofErr w:type="spellStart"/>
-      <w:r>
-        <w:rPr>
-          <w:rFonts w:ascii="Consolas" w:hAnsi="Consolas"/>
-          <w:iCs/>
-          <w:color w:val="808080" w:themeColor="text1" w:themeTint="7F"/>
-          <w:sz w:val="16"/>
-          <w:szCs w:val="18"/>
-        </w:rPr>
-        <w:t>removefromcart</w:t>
-      </w:r>
-      <w:proofErr w:type="spellEnd"/>
-      <w:r>
-        <w:rPr>
-          <w:rFonts w:ascii="Consolas" w:hAnsi="Consolas"/>
-          <w:iCs/>
-          <w:color w:val="808080" w:themeColor="text1" w:themeTint="7F"/>
-          <w:sz w:val="16"/>
-          <w:szCs w:val="18"/>
-        </w:rPr>
-        <w:t>"/&gt;</w:t>
-      </w:r>
-      <w:r>
-        <w:rPr>
-          <w:rFonts w:ascii="Consolas" w:hAnsi="Consolas"/>
-          <w:iCs/>
-          <w:color w:val="808080" w:themeColor="text1" w:themeTint="7F"/>
-          <w:sz w:val="16"/>
-          <w:szCs w:val="18"/>
-        </w:rPr>
-        <w:br/>
-      </w:r>
-      <w:r>
-        <w:rPr>
-          <w:rFonts w:ascii="Consolas" w:hAnsi="Consolas"/>
-          <w:iCs/>
-          <w:color w:val="808080" w:themeColor="text1" w:themeTint="7F"/>
-          <w:sz w:val="16"/>
-          <w:szCs w:val="18"/>
-        </w:rPr>
-        <w:t>&lt;/</w:t>
-      </w:r>
-      <w:proofErr w:type="spellStart"/>
-      <w:r>
-        <w:rPr>
-          <w:rFonts w:ascii="Consolas" w:hAnsi="Consolas"/>
-          <w:iCs/>
-          <w:color w:val="808080" w:themeColor="text1" w:themeTint="7F"/>
-          <w:sz w:val="16"/>
-          <w:szCs w:val="18"/>
-        </w:rPr>
-        <w:t>isif</w:t>
-      </w:r>
-      <w:proofErr w:type="spellEnd"/>
-      <w:r>
-        <w:rPr>
-          <w:rFonts w:ascii="Consolas" w:hAnsi="Consolas"/>
-          <w:iCs/>
-          <w:color w:val="808080" w:themeColor="text1" w:themeTint="7F"/>
-          <w:sz w:val="16"/>
-          <w:szCs w:val="18"/>
-        </w:rPr>
-        <w:t>&gt;</w:t>
-      </w:r>
-    </w:p>
-    <w:p>
-      <w:pPr>
-        <w:ind w:left="1416"/>
-        <w:rPr>
-          <w:rFonts w:ascii="Trebuchet MS" w:hAnsi="Trebuchet MS"/>
-          <w:b/>
-          <w:iCs/>
-          <w:color w:val="808080" w:themeColor="text1" w:themeTint="7F"/>
-          <w:sz w:val="18"/>
-          <w:szCs w:val="18"/>
-          <w:u w:val="single"/>
-        </w:rPr>
-      </w:pPr>
-      <w:r>
-        <w:rPr>
-          <w:rFonts w:ascii="Trebuchet MS" w:hAnsi="Trebuchet MS"/>
-          <w:b/>
-          <w:iCs/>
-          <w:color w:val="808080" w:themeColor="text1" w:themeTint="7F"/>
-          <w:sz w:val="18"/>
-          <w:szCs w:val="18"/>
-          <w:u w:val="single"/>
-        </w:rPr>
-        <w:t>/</w:t>
-      </w:r>
-      <w:r>
-        <w:rPr>
-          <w:rFonts w:ascii="Trebuchet MS" w:hAnsi="Trebuchet MS"/>
-          <w:b/>
-          <w:iCs/>
-          <w:color w:val="808080" w:themeColor="text1" w:themeTint="7F"/>
-          <w:sz w:val="18"/>
-          <w:szCs w:val="18"/>
-          <w:u w:val="single"/>
-        </w:rPr>
-        <w:t>cartridge/templates/checkout/summary/</w:t>
-      </w:r>
-      <w:proofErr w:type="spellStart"/>
-      <w:r>
-        <w:rPr>
-          <w:rFonts w:ascii="Trebuchet MS" w:hAnsi="Trebuchet MS"/>
-          <w:b/>
-          <w:iCs/>
-          <w:color w:val="808080" w:themeColor="text1" w:themeTint="7F"/>
-          <w:sz w:val="18"/>
-          <w:szCs w:val="18"/>
-          <w:u w:val="single"/>
-        </w:rPr>
-        <w:t>summary.isml</w:t>
-      </w:r>
-      <w:proofErr w:type="spellEnd"/>
-    </w:p>
-    <w:p>
-      <w:pPr>
-        <w:ind w:left="1416"/>
-        <w:rPr>
-          <w:rFonts w:ascii="Consolas" w:hAnsi="Consolas"/>
-          <w:iCs/>
-          <w:color w:val="808080" w:themeColor="text1" w:themeTint="7F"/>
-          <w:sz w:val="16"/>
-          <w:szCs w:val="18"/>
-        </w:rPr>
-      </w:pPr>
-      <w:r>
-        <w:rPr>
-          <w:rFonts w:ascii="Consolas" w:hAnsi="Consolas"/>
-          <w:iCs/>
-          <w:color w:val="808080" w:themeColor="text1" w:themeTint="7F"/>
-          <w:sz w:val="16"/>
-          <w:szCs w:val="18"/>
-        </w:rPr>
-        <w:t>&lt;</w:t>
-      </w:r>
-      <w:proofErr w:type="spellStart"/>
-      <w:proofErr w:type="gramStart"/>
-      <w:r>
-        <w:rPr>
-          <w:rFonts w:ascii="Consolas" w:hAnsi="Consolas"/>
-          <w:iCs/>
-          <w:color w:val="808080" w:themeColor="text1" w:themeTint="7F"/>
-          <w:sz w:val="16"/>
-          <w:szCs w:val="18"/>
-        </w:rPr>
-        <w:t>iscomment</w:t>
-      </w:r>
-      <w:proofErr w:type="spellEnd"/>
-      <w:proofErr w:type="gramEnd"/>
-      <w:r>
-        <w:rPr>
-          <w:rFonts w:ascii="Consolas" w:hAnsi="Consolas"/>
-          <w:iCs/>
-          <w:color w:val="808080" w:themeColor="text1" w:themeTint="7F"/>
-          <w:sz w:val="16"/>
-          <w:szCs w:val="18"/>
-        </w:rPr>
-        <w:t>&gt;</w:t>
-      </w:r>
-      <w:proofErr w:type="spellStart"/>
-      <w:r>
-        <w:rPr>
-          <w:rFonts w:ascii="Consolas" w:hAnsi="Consolas"/>
-          <w:iCs/>
-          <w:color w:val="808080" w:themeColor="text1" w:themeTint="7F"/>
-          <w:sz w:val="16"/>
-          <w:szCs w:val="18"/>
-        </w:rPr>
-        <w:t>Pixlee</w:t>
-      </w:r>
-      <w:proofErr w:type="spellEnd"/>
-      <w:r>
-        <w:rPr>
-          <w:rFonts w:ascii="Consolas" w:hAnsi="Consolas"/>
-          <w:iCs/>
-          <w:color w:val="808080" w:themeColor="text1" w:themeTint="7F"/>
-          <w:sz w:val="16"/>
-          <w:szCs w:val="18"/>
-        </w:rPr>
-        <w:t xml:space="preserve"> End Checkout Analytics&lt;/</w:t>
-      </w:r>
-      <w:proofErr w:type="spellStart"/>
-      <w:r>
-        <w:rPr>
-          <w:rFonts w:ascii="Consolas" w:hAnsi="Consolas"/>
-          <w:iCs/>
-          <w:color w:val="808080" w:themeColor="text1" w:themeTint="7F"/>
-          <w:sz w:val="16"/>
-          <w:szCs w:val="18"/>
-        </w:rPr>
-        <w:t>iscomment</w:t>
-      </w:r>
-      <w:proofErr w:type="spellEnd"/>
-      <w:r>
-        <w:rPr>
-          <w:rFonts w:ascii="Consolas" w:hAnsi="Consolas"/>
-          <w:iCs/>
-          <w:color w:val="808080" w:themeColor="text1" w:themeTint="7F"/>
-          <w:sz w:val="16"/>
-          <w:szCs w:val="18"/>
-        </w:rPr>
-        <w:t>&gt;</w:t>
-      </w:r>
-      <w:r>
-        <w:rPr>
-          <w:rFonts w:ascii="Consolas" w:hAnsi="Consolas"/>
-          <w:iCs/>
-          <w:color w:val="808080" w:themeColor="text1" w:themeTint="7F"/>
-          <w:sz w:val="16"/>
-          <w:szCs w:val="18"/>
-        </w:rPr>
-        <w:br/>
-      </w:r>
-      <w:r>
-        <w:rPr>
-          <w:rFonts w:ascii="Consolas" w:hAnsi="Consolas"/>
-          <w:iCs/>
-          <w:color w:val="808080" w:themeColor="text1" w:themeTint="7F"/>
-          <w:sz w:val="16"/>
-          <w:szCs w:val="18"/>
-        </w:rPr>
-        <w:t>&lt;</w:t>
-      </w:r>
-      <w:proofErr w:type="spellStart"/>
-      <w:r>
-        <w:rPr>
-          <w:rFonts w:ascii="Consolas" w:hAnsi="Consolas"/>
-          <w:iCs/>
-          <w:color w:val="808080" w:themeColor="text1" w:themeTint="7F"/>
-          <w:sz w:val="16"/>
-          <w:szCs w:val="18"/>
-        </w:rPr>
-        <w:t>isinclude</w:t>
-      </w:r>
-      <w:proofErr w:type="spellEnd"/>
-      <w:r>
-        <w:rPr>
-          <w:rFonts w:ascii="Consolas" w:hAnsi="Consolas"/>
-          <w:iCs/>
-          <w:color w:val="808080" w:themeColor="text1" w:themeTint="7F"/>
-          <w:sz w:val="16"/>
-          <w:szCs w:val="18"/>
-        </w:rPr>
-        <w:t xml:space="preserve"> template="checkout/</w:t>
-      </w:r>
-      <w:proofErr w:type="spellStart"/>
-      <w:r>
-        <w:rPr>
-          <w:rFonts w:ascii="Consolas" w:hAnsi="Consolas"/>
-          <w:iCs/>
-          <w:color w:val="808080" w:themeColor="text1" w:themeTint="7F"/>
-          <w:sz w:val="16"/>
-          <w:szCs w:val="18"/>
-        </w:rPr>
-        <w:t>endcheckout</w:t>
-      </w:r>
-      <w:proofErr w:type="spellEnd"/>
-      <w:r>
-        <w:rPr>
-          <w:rFonts w:ascii="Consolas" w:hAnsi="Consolas"/>
-          <w:iCs/>
-          <w:color w:val="808080" w:themeColor="text1" w:themeTint="7F"/>
-          <w:sz w:val="16"/>
-          <w:szCs w:val="18"/>
-        </w:rPr>
-        <w:t>"/&gt;</w:t>
+        <w:t>&lt;isinclude template="checkout/endcheckout"/&gt;</w:t>
       </w:r>
     </w:p>
     <w:p>
@@ -4961,27 +3760,7 @@
           <w:sz w:val="18"/>
           <w:szCs w:val="18"/>
         </w:rPr>
-        <w:t xml:space="preserve">Custom Site Preferences are being stored within </w:t>
-      </w:r>
-      <w:proofErr w:type="spellStart"/>
-      <w:r>
-        <w:rPr>
-          <w:rStyle w:val="SubtleEmphasis"/>
-          <w:color w:val="808080" w:themeColor="background1" w:themeShade="80"/>
-          <w:sz w:val="18"/>
-          <w:szCs w:val="18"/>
-        </w:rPr>
-        <w:t>Demandware</w:t>
-      </w:r>
-      <w:proofErr w:type="spellEnd"/>
-      <w:r>
-        <w:rPr>
-          <w:rStyle w:val="SubtleEmphasis"/>
-          <w:color w:val="808080" w:themeColor="background1" w:themeShade="80"/>
-          <w:sz w:val="18"/>
-          <w:szCs w:val="18"/>
-        </w:rPr>
-        <w:t>. Below are the Preference Names:</w:t>
+        <w:t>Custom Site Preferences are being stored within Demandware. Below are the Preference Names:</w:t>
       </w:r>
     </w:p>
     <w:p>
@@ -4998,7 +3777,6 @@
           <w:szCs w:val="18"/>
         </w:rPr>
       </w:pPr>
-      <w:proofErr w:type="spellStart"/>
       <w:r>
         <w:rPr>
           <w:rStyle w:val="SubtleEmphasis"/>
@@ -5006,17 +3784,7 @@
           <w:sz w:val="18"/>
           <w:szCs w:val="18"/>
         </w:rPr>
-        <w:t>Pixlee</w:t>
-      </w:r>
-      <w:proofErr w:type="spellEnd"/>
-      <w:r>
-        <w:rPr>
-          <w:rStyle w:val="SubtleEmphasis"/>
-          <w:color w:val="808080" w:themeColor="background1" w:themeShade="80"/>
-          <w:sz w:val="18"/>
-          <w:szCs w:val="18"/>
-        </w:rPr>
-        <w:t xml:space="preserve"> API Key</w:t>
+        <w:t>Enable Pixlee</w:t>
       </w:r>
     </w:p>
     <w:p>
@@ -5033,7 +3801,6 @@
           <w:szCs w:val="18"/>
         </w:rPr>
       </w:pPr>
-      <w:proofErr w:type="spellStart"/>
       <w:r>
         <w:rPr>
           <w:rStyle w:val="SubtleEmphasis"/>
@@ -5041,17 +3808,7 @@
           <w:sz w:val="18"/>
           <w:szCs w:val="18"/>
         </w:rPr>
-        <w:t>Pixlee</w:t>
-      </w:r>
-      <w:proofErr w:type="spellEnd"/>
-      <w:r>
-        <w:rPr>
-          <w:rStyle w:val="SubtleEmphasis"/>
-          <w:color w:val="808080" w:themeColor="background1" w:themeShade="80"/>
-          <w:sz w:val="18"/>
-          <w:szCs w:val="18"/>
-        </w:rPr>
-        <w:t xml:space="preserve"> Secret Key</w:t>
+        <w:t>Pixlee API Key</w:t>
       </w:r>
     </w:p>
     <w:p>
@@ -5068,7 +3825,6 @@
           <w:szCs w:val="18"/>
         </w:rPr>
       </w:pPr>
-      <w:proofErr w:type="spellStart"/>
       <w:r>
         <w:rPr>
           <w:rStyle w:val="SubtleEmphasis"/>
@@ -5076,17 +3832,55 @@
           <w:sz w:val="18"/>
           <w:szCs w:val="18"/>
         </w:rPr>
-        <w:t>Pixlee</w:t>
-      </w:r>
-      <w:proofErr w:type="spellEnd"/>
-      <w:r>
+        <w:t>Pixlee Secret Key</w:t>
+      </w:r>
+    </w:p>
+    <w:p>
+      <w:pPr>
+        <w:pStyle w:val="Standard1"/>
+        <w:numPr>
+          <w:ilvl w:val="0"/>
+          <w:numId w:val="35"/>
+        </w:numPr>
         <w:rPr>
           <w:rStyle w:val="SubtleEmphasis"/>
           <w:color w:val="808080" w:themeColor="background1" w:themeShade="80"/>
           <w:sz w:val="18"/>
           <w:szCs w:val="18"/>
         </w:rPr>
-        <w:t xml:space="preserve"> User ID</w:t>
+      </w:pPr>
+      <w:r>
+        <w:rPr>
+          <w:rStyle w:val="SubtleEmphasis"/>
+          <w:color w:val="808080" w:themeColor="background1" w:themeShade="80"/>
+          <w:sz w:val="18"/>
+          <w:szCs w:val="18"/>
+        </w:rPr>
+        <w:t>Pixlee User ID</w:t>
+      </w:r>
+    </w:p>
+    <w:p>
+      <w:pPr>
+        <w:pStyle w:val="Standard1"/>
+        <w:numPr>
+          <w:ilvl w:val="0"/>
+          <w:numId w:val="35"/>
+        </w:numPr>
+        <w:rPr>
+          <w:rStyle w:val="SubtleEmphasis"/>
+          <w:color w:val="808080" w:themeColor="background1" w:themeShade="80"/>
+          <w:sz w:val="18"/>
+          <w:szCs w:val="18"/>
+        </w:rPr>
+      </w:pPr>
+      <w:r>
+        <w:rPr>
+          <w:rStyle w:val="SubtleEmphasis"/>
+          <w:color w:val="808080" w:themeColor="background1" w:themeShade="80"/>
+          <w:sz w:val="18"/>
+          <w:szCs w:val="18"/>
+        </w:rPr>
+        <w:t>HTTP Timeout</w:t>
       </w:r>
     </w:p>
     <w:p>
@@ -5130,29 +3924,7 @@
           <w:sz w:val="18"/>
           <w:szCs w:val="18"/>
         </w:rPr>
-        <w:t xml:space="preserve">There is no potential downtime caused by </w:t>
-      </w:r>
-      <w:proofErr w:type="spellStart"/>
-      <w:r>
-        <w:rPr>
-          <w:rStyle w:val="SubtleEmphasis"/>
-          <w:rFonts w:ascii="Trebuchet MS" w:hAnsi="Trebuchet MS"/>
-          <w:color w:val="808080" w:themeColor="background1" w:themeShade="80"/>
-          <w:sz w:val="18"/>
-          <w:szCs w:val="18"/>
-        </w:rPr>
-        <w:t>Pixlee</w:t>
-      </w:r>
-      <w:proofErr w:type="spellEnd"/>
-      <w:r>
-        <w:rPr>
-          <w:rStyle w:val="SubtleEmphasis"/>
-          <w:rFonts w:ascii="Trebuchet MS" w:hAnsi="Trebuchet MS"/>
-          <w:color w:val="808080" w:themeColor="background1" w:themeShade="80"/>
-          <w:sz w:val="18"/>
-          <w:szCs w:val="18"/>
-        </w:rPr>
-        <w:t xml:space="preserve"> cartridges.</w:t>
+        <w:t>There is no potential downtime caused by Pixlee cartridges.</w:t>
       </w:r>
       <w:r>
         <w:rPr>
@@ -5237,7 +4009,6 @@
           <w:szCs w:val="18"/>
         </w:rPr>
       </w:pPr>
-      <w:proofErr w:type="spellStart"/>
       <w:r>
         <w:rPr>
           <w:rStyle w:val="SubtleEmphasis"/>
@@ -5246,40 +4017,7 @@
           <w:sz w:val="18"/>
           <w:szCs w:val="18"/>
         </w:rPr>
-        <w:t>Awad</w:t>
-      </w:r>
-      <w:proofErr w:type="spellEnd"/>
-      <w:r>
-        <w:rPr>
-          <w:rStyle w:val="SubtleEmphasis"/>
-          <w:rFonts w:ascii="Trebuchet MS" w:hAnsi="Trebuchet MS"/>
-          <w:color w:val="808080" w:themeColor="background1" w:themeShade="80"/>
-          <w:sz w:val="18"/>
-          <w:szCs w:val="18"/>
-        </w:rPr>
-        <w:t xml:space="preserve"> </w:t>
-      </w:r>
-      <w:proofErr w:type="spellStart"/>
-      <w:r>
-        <w:rPr>
-          <w:rStyle w:val="SubtleEmphasis"/>
-          <w:rFonts w:ascii="Trebuchet MS" w:hAnsi="Trebuchet MS"/>
-          <w:color w:val="808080" w:themeColor="background1" w:themeShade="80"/>
-          <w:sz w:val="18"/>
-          <w:szCs w:val="18"/>
-        </w:rPr>
-        <w:t>Sayeed</w:t>
-      </w:r>
-      <w:proofErr w:type="spellEnd"/>
-      <w:r>
-        <w:rPr>
-          <w:rStyle w:val="SubtleEmphasis"/>
-          <w:rFonts w:ascii="Trebuchet MS" w:hAnsi="Trebuchet MS"/>
-          <w:color w:val="808080" w:themeColor="background1" w:themeShade="80"/>
-          <w:sz w:val="18"/>
-          <w:szCs w:val="18"/>
-        </w:rPr>
-        <w:t xml:space="preserve"> (awad@pixleeteam.com)</w:t>
+        <w:t>Awad Sayeed (awad@pixleeteam.com)</w:t>
       </w:r>
     </w:p>
     <w:p>
@@ -5351,103 +4089,7 @@
           <w:sz w:val="18"/>
           <w:szCs w:val="18"/>
         </w:rPr>
-        <w:t xml:space="preserve">It is the responsibility of the administrator to fill up the required </w:t>
-      </w:r>
-      <w:proofErr w:type="spellStart"/>
-      <w:r>
-        <w:rPr>
-          <w:rStyle w:val="SubtleEmphasis"/>
-          <w:rFonts w:ascii="Trebuchet MS" w:hAnsi="Trebuchet MS"/>
-          <w:i/>
-          <w:color w:val="808080" w:themeColor="background1" w:themeShade="80"/>
-          <w:sz w:val="18"/>
-          <w:szCs w:val="18"/>
-        </w:rPr>
-        <w:t>Pixlee</w:t>
-      </w:r>
-      <w:proofErr w:type="spellEnd"/>
-      <w:r>
-        <w:rPr>
-          <w:rStyle w:val="SubtleEmphasis"/>
-          <w:rFonts w:ascii="Trebuchet MS" w:hAnsi="Trebuchet MS"/>
-          <w:i/>
-          <w:color w:val="808080" w:themeColor="background1" w:themeShade="80"/>
-          <w:sz w:val="18"/>
-          <w:szCs w:val="18"/>
-        </w:rPr>
-        <w:t xml:space="preserve"> API parameters such as </w:t>
-      </w:r>
-      <w:proofErr w:type="spellStart"/>
-      <w:r>
-        <w:rPr>
-          <w:rStyle w:val="SubtleEmphasis"/>
-          <w:rFonts w:ascii="Trebuchet MS" w:hAnsi="Trebuchet MS"/>
-          <w:i/>
-          <w:color w:val="808080" w:themeColor="background1" w:themeShade="80"/>
-          <w:sz w:val="18"/>
-          <w:szCs w:val="18"/>
-        </w:rPr>
-        <w:t>Pixlee</w:t>
-      </w:r>
-      <w:proofErr w:type="spellEnd"/>
-      <w:r>
-        <w:rPr>
-          <w:rStyle w:val="SubtleEmphasis"/>
-          <w:rFonts w:ascii="Trebuchet MS" w:hAnsi="Trebuchet MS"/>
-          <w:i/>
-          <w:color w:val="808080" w:themeColor="background1" w:themeShade="80"/>
-          <w:sz w:val="18"/>
-          <w:szCs w:val="18"/>
-        </w:rPr>
-        <w:t xml:space="preserve"> API key, </w:t>
-      </w:r>
-      <w:proofErr w:type="spellStart"/>
-      <w:r>
-        <w:rPr>
-          <w:rStyle w:val="SubtleEmphasis"/>
-          <w:rFonts w:ascii="Trebuchet MS" w:hAnsi="Trebuchet MS"/>
-          <w:i/>
-          <w:color w:val="808080" w:themeColor="background1" w:themeShade="80"/>
-          <w:sz w:val="18"/>
-          <w:szCs w:val="18"/>
-        </w:rPr>
-        <w:t>Pixlee</w:t>
-      </w:r>
-      <w:proofErr w:type="spellEnd"/>
-      <w:r>
-        <w:rPr>
-          <w:rStyle w:val="SubtleEmphasis"/>
-          <w:rFonts w:ascii="Trebuchet MS" w:hAnsi="Trebuchet MS"/>
-          <w:i/>
-          <w:color w:val="808080" w:themeColor="background1" w:themeShade="80"/>
-          <w:sz w:val="18"/>
-          <w:szCs w:val="18"/>
-        </w:rPr>
-        <w:t xml:space="preserve"> Secret Key and </w:t>
-      </w:r>
-      <w:proofErr w:type="spellStart"/>
-      <w:r>
-        <w:rPr>
-          <w:rStyle w:val="SubtleEmphasis"/>
-          <w:rFonts w:ascii="Trebuchet MS" w:hAnsi="Trebuchet MS"/>
-          <w:i/>
-          <w:color w:val="808080" w:themeColor="background1" w:themeShade="80"/>
-          <w:sz w:val="18"/>
-          <w:szCs w:val="18"/>
-        </w:rPr>
-        <w:t>Pixlee</w:t>
-      </w:r>
-      <w:proofErr w:type="spellEnd"/>
-      <w:r>
-        <w:rPr>
-          <w:rStyle w:val="SubtleEmphasis"/>
-          <w:rFonts w:ascii="Trebuchet MS" w:hAnsi="Trebuchet MS"/>
-          <w:i/>
-          <w:color w:val="808080" w:themeColor="background1" w:themeShade="80"/>
-          <w:sz w:val="18"/>
-          <w:szCs w:val="18"/>
-        </w:rPr>
-        <w:t xml:space="preserve"> User ID for the cartridge to work</w:t>
+        <w:t>It is the responsibility of the administrator to fill up the required Pixlee API parameters such as Pixlee API key, Pixlee Secret Key and Pixlee User ID for the cartridge to work</w:t>
       </w:r>
       <w:r>
         <w:rPr>
@@ -5617,9 +4259,8 @@
           <w:sz w:val="18"/>
           <w:szCs w:val="18"/>
         </w:rPr>
-        <w:t xml:space="preserve">Administrator can export products on </w:t>
-      </w:r>
-      <w:proofErr w:type="spellStart"/>
+        <w:t xml:space="preserve">Administrator can export products on Demandware to Pixlee by running a job. To do </w:t>
+      </w:r>
       <w:r>
         <w:rPr>
           <w:rStyle w:val="SubtleEmphasis"/>
@@ -5628,9 +4269,8 @@
           <w:sz w:val="18"/>
           <w:szCs w:val="18"/>
         </w:rPr>
-        <w:t>Demandware</w:t>
-      </w:r>
-      <w:proofErr w:type="spellEnd"/>
+        <w:t>that</w:t>
+      </w:r>
       <w:r>
         <w:rPr>
           <w:rStyle w:val="SubtleEmphasis"/>
@@ -5639,71 +4279,7 @@
           <w:sz w:val="18"/>
           <w:szCs w:val="18"/>
         </w:rPr>
-        <w:t xml:space="preserve"> to </w:t>
-      </w:r>
-      <w:proofErr w:type="spellStart"/>
-      <w:r>
-        <w:rPr>
-          <w:rStyle w:val="SubtleEmphasis"/>
-          <w:rFonts w:ascii="Trebuchet MS" w:hAnsi="Trebuchet MS"/>
-          <w:color w:val="808080" w:themeColor="background1" w:themeShade="80"/>
-          <w:sz w:val="18"/>
-          <w:szCs w:val="18"/>
-        </w:rPr>
-        <w:t>Pixlee</w:t>
-      </w:r>
-      <w:proofErr w:type="spellEnd"/>
-      <w:r>
-        <w:rPr>
-          <w:rStyle w:val="SubtleEmphasis"/>
-          <w:rFonts w:ascii="Trebuchet MS" w:hAnsi="Trebuchet MS"/>
-          <w:color w:val="808080" w:themeColor="background1" w:themeShade="80"/>
-          <w:sz w:val="18"/>
-          <w:szCs w:val="18"/>
-        </w:rPr>
-        <w:t xml:space="preserve"> by running a job. To do </w:t>
-      </w:r>
-      <w:r>
-        <w:rPr>
-          <w:rStyle w:val="SubtleEmphasis"/>
-          <w:rFonts w:ascii="Trebuchet MS" w:hAnsi="Trebuchet MS"/>
-          <w:color w:val="808080" w:themeColor="background1" w:themeShade="80"/>
-          <w:sz w:val="18"/>
-          <w:szCs w:val="18"/>
-        </w:rPr>
-        <w:t>that</w:t>
-      </w:r>
-      <w:r>
-        <w:rPr>
-          <w:rStyle w:val="SubtleEmphasis"/>
-          <w:rFonts w:ascii="Trebuchet MS" w:hAnsi="Trebuchet MS"/>
-          <w:color w:val="808080" w:themeColor="background1" w:themeShade="80"/>
-          <w:sz w:val="18"/>
-          <w:szCs w:val="18"/>
-        </w:rPr>
-        <w:t>, administrator has to click on Administrator &gt; Operations &gt; Job Schedules. Select ‘</w:t>
-      </w:r>
-      <w:proofErr w:type="spellStart"/>
-      <w:r>
-        <w:rPr>
-          <w:rStyle w:val="SubtleEmphasis"/>
-          <w:rFonts w:ascii="Trebuchet MS" w:hAnsi="Trebuchet MS"/>
-          <w:color w:val="808080" w:themeColor="background1" w:themeShade="80"/>
-          <w:sz w:val="18"/>
-          <w:szCs w:val="18"/>
-        </w:rPr>
-        <w:t>Pixlee.ExportProduct</w:t>
-      </w:r>
-      <w:proofErr w:type="spellEnd"/>
-      <w:r>
-        <w:rPr>
-          <w:rStyle w:val="SubtleEmphasis"/>
-          <w:rFonts w:ascii="Trebuchet MS" w:hAnsi="Trebuchet MS"/>
-          <w:color w:val="808080" w:themeColor="background1" w:themeShade="80"/>
-          <w:sz w:val="18"/>
-          <w:szCs w:val="18"/>
-        </w:rPr>
-        <w:t>’ and click on run. Do note that it may take a while for the job to finish if there is a large amount of products.</w:t>
+        <w:t>, administrator has to click on Administrator &gt; Operations &gt; Job Schedules. Select ‘Pixlee.ExportProduct’ and click on run. Do note that it may take a while for the job to finish if there is a large amount of products.</w:t>
       </w:r>
     </w:p>
     <w:p>
@@ -5731,80 +4307,6 @@
           <w:szCs w:val="18"/>
         </w:rPr>
       </w:pPr>
-      <w:r>
-        <w:rPr>
-          <w:rFonts w:ascii="Trebuchet MS" w:hAnsi="Trebuchet MS"/>
-          <w:b/>
-          <w:i/>
-          <w:iCs/>
-          <w:noProof/>
-          <w:color w:val="808080" w:themeColor="background1" w:themeShade="80"/>
-          <w:sz w:val="20"/>
-          <w:szCs w:val="18"/>
-        </w:rPr>
-        <w:drawing>
-          <wp:anchor distT="0" distB="0" distL="114300" distR="114300" simplePos="0" relativeHeight="251658240" behindDoc="0" locked="0" layoutInCell="1" allowOverlap="1" wp14:anchorId="0C6FFEE6" wp14:editId="28B78430">
-            <wp:simplePos x="0" y="0"/>
-            <wp:positionH relativeFrom="column">
-              <wp:posOffset>3352800</wp:posOffset>
-            </wp:positionH>
-            <wp:positionV relativeFrom="paragraph">
-              <wp:posOffset>149860</wp:posOffset>
-            </wp:positionV>
-            <wp:extent cx="2978150" cy="1948815"/>
-            <wp:effectExtent l="0" t="0" r="0" b="6985"/>
-            <wp:wrapSquare wrapText="bothSides"/>
-            <wp:docPr id="1" name="Picture 1"/>
-            <wp:cNvGraphicFramePr>
-              <a:graphicFrameLocks xmlns:a="http://schemas.openxmlformats.org/drawingml/2006/main" noChangeAspect="1"/>
-            </wp:cNvGraphicFramePr>
-            <a:graphic xmlns:a="http://schemas.openxmlformats.org/drawingml/2006/main">
-              <a:graphicData uri="http://schemas.openxmlformats.org/drawingml/2006/picture">
-                <pic:pic xmlns:pic="http://schemas.openxmlformats.org/drawingml/2006/picture">
-                  <pic:nvPicPr>
-                    <pic:cNvPr id="0" name="Screen Shot 2015-03-19 at 5.08.58 PM.png"/>
-                    <pic:cNvPicPr/>
-                  </pic:nvPicPr>
-                  <pic:blipFill rotWithShape="1">
-                    <a:blip r:embed="rId13" cstate="print">
-                      <a:extLst>
-                        <a:ext uri="{28A0092B-C50C-407E-A947-70E740481C1C}">
-                          <a14:useLocalDpi xmlns:a14="http://schemas.microsoft.com/office/drawing/2010/main"/>
-                        </a:ext>
-                      </a:extLst>
-                    </a:blip>
-                    <a:srcRect/>
-                    <a:stretch/>
-                  </pic:blipFill>
-                  <pic:spPr bwMode="auto">
-                    <a:xfrm>
-                      <a:off x="0" y="0"/>
-                      <a:ext cx="2978150" cy="1948815"/>
-                    </a:xfrm>
-                    <a:prstGeom prst="rect">
-                      <a:avLst/>
-                    </a:prstGeom>
-                    <a:ln>
-                      <a:noFill/>
-                    </a:ln>
-                    <a:extLst>
-                      <a:ext uri="{53640926-AAD7-44d8-BBD7-CCE9431645EC}">
-                        <a14:shadowObscured xmlns:a14="http://schemas.microsoft.com/office/drawing/2010/main"/>
-                      </a:ext>
-                    </a:extLst>
-                  </pic:spPr>
-                </pic:pic>
-              </a:graphicData>
-            </a:graphic>
-            <wp14:sizeRelH relativeFrom="page">
-              <wp14:pctWidth>0</wp14:pctWidth>
-            </wp14:sizeRelH>
-            <wp14:sizeRelV relativeFrom="page">
-              <wp14:pctHeight>0</wp14:pctHeight>
-            </wp14:sizeRelV>
-          </wp:anchor>
-        </w:drawing>
-      </w:r>
       <w:r>
         <w:rPr>
           <w:rStyle w:val="SubtleEmphasis"/>
@@ -5904,7 +4406,6 @@
           <w:szCs w:val="18"/>
         </w:rPr>
       </w:pPr>
-      <w:proofErr w:type="spellStart"/>
       <w:r>
         <w:rPr>
           <w:rStyle w:val="SubtleEmphasis"/>
@@ -5913,18 +4414,7 @@
           <w:sz w:val="18"/>
           <w:szCs w:val="18"/>
         </w:rPr>
-        <w:t>Pixlee</w:t>
-      </w:r>
-      <w:proofErr w:type="spellEnd"/>
-      <w:r>
-        <w:rPr>
-          <w:rStyle w:val="SubtleEmphasis"/>
-          <w:rFonts w:ascii="Trebuchet MS" w:hAnsi="Trebuchet MS"/>
-          <w:color w:val="808080" w:themeColor="background1" w:themeShade="80"/>
-          <w:sz w:val="18"/>
-          <w:szCs w:val="18"/>
-        </w:rPr>
-        <w:t xml:space="preserve"> API Key</w:t>
+        <w:t>Pixlee API Key</w:t>
       </w:r>
     </w:p>
     <w:p>
@@ -5942,7 +4432,6 @@
           <w:szCs w:val="18"/>
         </w:rPr>
       </w:pPr>
-      <w:proofErr w:type="spellStart"/>
       <w:r>
         <w:rPr>
           <w:rStyle w:val="SubtleEmphasis"/>
@@ -5951,18 +4440,7 @@
           <w:sz w:val="18"/>
           <w:szCs w:val="18"/>
         </w:rPr>
-        <w:t>Pixlee</w:t>
-      </w:r>
-      <w:proofErr w:type="spellEnd"/>
-      <w:r>
-        <w:rPr>
-          <w:rStyle w:val="SubtleEmphasis"/>
-          <w:rFonts w:ascii="Trebuchet MS" w:hAnsi="Trebuchet MS"/>
-          <w:color w:val="808080" w:themeColor="background1" w:themeShade="80"/>
-          <w:sz w:val="18"/>
-          <w:szCs w:val="18"/>
-        </w:rPr>
-        <w:t xml:space="preserve"> Secret Key</w:t>
+        <w:t>Pixlee Secret Key</w:t>
       </w:r>
     </w:p>
     <w:p>
@@ -5980,7 +4458,6 @@
           <w:szCs w:val="18"/>
         </w:rPr>
       </w:pPr>
-      <w:proofErr w:type="spellStart"/>
       <w:r>
         <w:rPr>
           <w:rStyle w:val="SubtleEmphasis"/>
@@ -5989,18 +4466,7 @@
           <w:sz w:val="18"/>
           <w:szCs w:val="18"/>
         </w:rPr>
-        <w:t>Pixlee</w:t>
-      </w:r>
-      <w:proofErr w:type="spellEnd"/>
-      <w:r>
-        <w:rPr>
-          <w:rStyle w:val="SubtleEmphasis"/>
-          <w:rFonts w:ascii="Trebuchet MS" w:hAnsi="Trebuchet MS"/>
-          <w:color w:val="808080" w:themeColor="background1" w:themeShade="80"/>
-          <w:sz w:val="18"/>
-          <w:szCs w:val="18"/>
-        </w:rPr>
-        <w:t xml:space="preserve"> User ID</w:t>
+        <w:t>Pixlee User ID</w:t>
       </w:r>
     </w:p>
     <w:p>
@@ -6081,7 +4547,6 @@
           <w:szCs w:val="18"/>
         </w:rPr>
       </w:pPr>
-      <w:proofErr w:type="spellStart"/>
       <w:r>
         <w:rPr>
           <w:rFonts w:ascii="Trebuchet MS" w:hAnsi="Trebuchet MS"/>
@@ -6091,19 +4556,7 @@
           <w:sz w:val="20"/>
           <w:szCs w:val="18"/>
         </w:rPr>
-        <w:t>Pixlee</w:t>
-      </w:r>
-      <w:proofErr w:type="spellEnd"/>
-      <w:r>
-        <w:rPr>
-          <w:rFonts w:ascii="Trebuchet MS" w:hAnsi="Trebuchet MS"/>
-          <w:i/>
-          <w:iCs/>
-          <w:color w:val="808080" w:themeColor="background1" w:themeShade="80"/>
-          <w:sz w:val="20"/>
-          <w:szCs w:val="18"/>
-        </w:rPr>
-        <w:t xml:space="preserve"> Analytics</w:t>
+        <w:t>Pixlee Analytics</w:t>
       </w:r>
     </w:p>
     <w:p>
@@ -6537,11 +4990,11 @@
       </w:pPr>
     </w:p>
     <w:sectPr>
-      <w:headerReference w:type="even" r:id="rId14"/>
-      <w:headerReference w:type="default" r:id="rId15"/>
-      <w:footerReference w:type="default" r:id="rId16"/>
-      <w:headerReference w:type="first" r:id="rId17"/>
-      <w:footerReference w:type="first" r:id="rId18"/>
+      <w:headerReference w:type="even" r:id="rId13"/>
+      <w:headerReference w:type="default" r:id="rId14"/>
+      <w:footerReference w:type="default" r:id="rId15"/>
+      <w:headerReference w:type="first" r:id="rId16"/>
+      <w:footerReference w:type="first" r:id="rId17"/>
       <w:type w:val="continuous"/>
       <w:pgSz w:w="11906" w:h="16838" w:code="9"/>
       <w:pgMar w:top="1440" w:right="1080" w:bottom="1440" w:left="1080" w:header="720" w:footer="215" w:gutter="0"/>
@@ -16803,7 +15256,7 @@
 </file>
 
 <file path=customXml/itemProps1.xml><?xml version="1.0" encoding="utf-8"?>
-<ds:datastoreItem xmlns:ds="http://schemas.openxmlformats.org/officeDocument/2006/customXml" ds:itemID="{4BEE4058-C5B7-6B46-A915-F612A1B4A0AF}">
+<ds:datastoreItem xmlns:ds="http://schemas.openxmlformats.org/officeDocument/2006/customXml" ds:itemID="{3A577C07-6B58-4943-8016-DCCA8C119F92}">
   <ds:schemaRefs>
     <ds:schemaRef ds:uri="http://schemas.openxmlformats.org/officeDocument/2006/bibliography"/>
   </ds:schemaRefs>
@@ -16811,7 +15264,7 @@
 </file>
 
 <file path=customXml/itemProps2.xml><?xml version="1.0" encoding="utf-8"?>
-<ds:datastoreItem xmlns:ds="http://schemas.openxmlformats.org/officeDocument/2006/customXml" ds:itemID="{8A4201DE-4D05-454B-9462-B67B3532B46D}">
+<ds:datastoreItem xmlns:ds="http://schemas.openxmlformats.org/officeDocument/2006/customXml" ds:itemID="{BA10F6ED-9629-2447-A05F-9E6C3EE87858}">
   <ds:schemaRefs>
     <ds:schemaRef ds:uri="http://schemas.openxmlformats.org/officeDocument/2006/bibliography"/>
   </ds:schemaRefs>
@@ -16819,7 +15272,7 @@
 </file>
 
 <file path=customXml/itemProps3.xml><?xml version="1.0" encoding="utf-8"?>
-<ds:datastoreItem xmlns:ds="http://schemas.openxmlformats.org/officeDocument/2006/customXml" ds:itemID="{ABB55B37-3C6D-904F-BA47-ADAA1ACEFCC4}">
+<ds:datastoreItem xmlns:ds="http://schemas.openxmlformats.org/officeDocument/2006/customXml" ds:itemID="{99C18F14-CA29-E244-968C-C6F9CDEADDB8}">
   <ds:schemaRefs>
     <ds:schemaRef ds:uri="http://schemas.openxmlformats.org/officeDocument/2006/bibliography"/>
   </ds:schemaRefs>
@@ -16827,7 +15280,7 @@
 </file>
 
 <file path=customXml/itemProps4.xml><?xml version="1.0" encoding="utf-8"?>
-<ds:datastoreItem xmlns:ds="http://schemas.openxmlformats.org/officeDocument/2006/customXml" ds:itemID="{E719E18B-5C85-5E4F-A323-16E7714A2932}">
+<ds:datastoreItem xmlns:ds="http://schemas.openxmlformats.org/officeDocument/2006/customXml" ds:itemID="{68AD6321-0DDB-6948-BCA1-A75C7D4853F5}">
   <ds:schemaRefs>
     <ds:schemaRef ds:uri="http://schemas.openxmlformats.org/officeDocument/2006/bibliography"/>
   </ds:schemaRefs>

</xml_diff>

<commit_message>
encode and decode cookie for Demandware upgrade to Tomcat 7. added PDP widget. updated documendation
</commit_message>
<xml_diff>
--- a/documentation/Integration Guide.docx
+++ b/documentation/Integration Guide.docx
@@ -219,7 +219,6 @@
           <w:docPartUnique/>
         </w:docPartObj>
       </w:sdtPr>
-      <w:sdtEndPr/>
       <w:sdtContent>
         <w:p>
           <w:pPr>
@@ -255,8 +254,6 @@
           <w:r>
             <w:fldChar w:fldCharType="separate"/>
           </w:r>
-          <w:bookmarkStart w:id="3" w:name="_GoBack"/>
-          <w:bookmarkEnd w:id="3"/>
           <w:r>
             <w:t>1.</w:t>
           </w:r>
@@ -1152,13 +1149,13 @@
       <w:pPr>
         <w:pStyle w:val="Heading1"/>
       </w:pPr>
-      <w:bookmarkStart w:id="4" w:name="_Toc290900238"/>
+      <w:bookmarkStart w:id="3" w:name="_Toc290900238"/>
       <w:bookmarkEnd w:id="2"/>
       <w:r>
         <w:lastRenderedPageBreak/>
         <w:t>Summary</w:t>
       </w:r>
-      <w:bookmarkEnd w:id="4"/>
+      <w:bookmarkEnd w:id="3"/>
     </w:p>
     <w:p/>
     <w:p>
@@ -1361,24 +1358,24 @@
       <w:pPr>
         <w:pStyle w:val="Heading1"/>
       </w:pPr>
+      <w:bookmarkStart w:id="4" w:name="_Toc290900239"/>
       <w:bookmarkStart w:id="5" w:name="_Toc78862411"/>
-      <w:bookmarkStart w:id="6" w:name="_Toc290900239"/>
       <w:r>
         <w:lastRenderedPageBreak/>
         <w:t>Component Overview</w:t>
       </w:r>
+      <w:bookmarkEnd w:id="4"/>
+    </w:p>
+    <w:p/>
+    <w:p>
+      <w:pPr>
+        <w:pStyle w:val="Heading2"/>
+      </w:pPr>
+      <w:bookmarkStart w:id="6" w:name="_Toc290900240"/>
+      <w:r>
+        <w:t>Functional Overview</w:t>
+      </w:r>
       <w:bookmarkEnd w:id="6"/>
-    </w:p>
-    <w:p/>
-    <w:p>
-      <w:pPr>
-        <w:pStyle w:val="Heading2"/>
-      </w:pPr>
-      <w:bookmarkStart w:id="7" w:name="_Toc290900240"/>
-      <w:r>
-        <w:t>Functional Overview</w:t>
-      </w:r>
-      <w:bookmarkEnd w:id="7"/>
     </w:p>
     <w:p>
       <w:pPr>
@@ -1596,11 +1593,11 @@
       <w:pPr>
         <w:pStyle w:val="Heading2"/>
       </w:pPr>
-      <w:bookmarkStart w:id="8" w:name="_Toc290900241"/>
+      <w:bookmarkStart w:id="7" w:name="_Toc290900241"/>
       <w:r>
         <w:t>Use Cases</w:t>
       </w:r>
-      <w:bookmarkEnd w:id="8"/>
+      <w:bookmarkEnd w:id="7"/>
     </w:p>
     <w:p/>
     <w:p>
@@ -1615,9 +1612,9 @@
           <w:szCs w:val="18"/>
         </w:rPr>
       </w:pPr>
-      <w:bookmarkStart w:id="9" w:name="_Toc245264330"/>
-      <w:bookmarkStart w:id="10" w:name="_Toc279703416"/>
-      <w:bookmarkStart w:id="11" w:name="_Toc279703509"/>
+      <w:bookmarkStart w:id="8" w:name="_Toc245264330"/>
+      <w:bookmarkStart w:id="9" w:name="_Toc279703416"/>
+      <w:bookmarkStart w:id="10" w:name="_Toc279703509"/>
       <w:r>
         <w:rPr>
           <w:rStyle w:val="SubtleEmphasis"/>
@@ -2013,9 +2010,9 @@
         </w:rPr>
         <w:t>.</w:t>
       </w:r>
+      <w:bookmarkEnd w:id="8"/>
       <w:bookmarkEnd w:id="9"/>
       <w:bookmarkEnd w:id="10"/>
-      <w:bookmarkEnd w:id="11"/>
     </w:p>
     <w:p>
       <w:pPr>
@@ -2033,16 +2030,16 @@
       <w:pPr>
         <w:pStyle w:val="Heading2"/>
       </w:pPr>
+      <w:bookmarkStart w:id="11" w:name="_Toc290900242"/>
       <w:bookmarkStart w:id="12" w:name="_Toc78862413"/>
       <w:bookmarkStart w:id="13" w:name="_Toc245264334"/>
       <w:bookmarkStart w:id="14" w:name="_Toc279703420"/>
       <w:bookmarkStart w:id="15" w:name="_Toc279703513"/>
-      <w:bookmarkStart w:id="16" w:name="_Toc290900242"/>
       <w:bookmarkEnd w:id="5"/>
       <w:r>
         <w:t>Compatibility</w:t>
       </w:r>
-      <w:bookmarkEnd w:id="16"/>
+      <w:bookmarkEnd w:id="11"/>
     </w:p>
     <w:p/>
     <w:p>
@@ -2172,7 +2169,7 @@
           <w:highlight w:val="lightGray"/>
         </w:rPr>
       </w:pPr>
-      <w:bookmarkStart w:id="17" w:name="_Toc78862414"/>
+      <w:bookmarkStart w:id="16" w:name="_Toc78862414"/>
       <w:r>
         <w:rPr>
           <w:highlight w:val="lightGray"/>
@@ -2189,12 +2186,12 @@
         </w:numPr>
         <w:ind w:left="1080"/>
       </w:pPr>
-      <w:bookmarkStart w:id="18" w:name="_Toc290900243"/>
+      <w:bookmarkStart w:id="17" w:name="_Toc290900243"/>
       <w:r>
         <w:lastRenderedPageBreak/>
         <w:t>Privacy, Payment</w:t>
       </w:r>
-      <w:bookmarkEnd w:id="18"/>
+      <w:bookmarkEnd w:id="17"/>
     </w:p>
     <w:p>
       <w:pPr>
@@ -2368,9 +2365,9 @@
           <w:szCs w:val="24"/>
         </w:rPr>
       </w:pPr>
-      <w:bookmarkStart w:id="19" w:name="_Toc245264342"/>
-      <w:bookmarkStart w:id="20" w:name="_Toc279703429"/>
-      <w:bookmarkStart w:id="21" w:name="_Toc279703522"/>
+      <w:bookmarkStart w:id="18" w:name="_Toc245264342"/>
+      <w:bookmarkStart w:id="19" w:name="_Toc279703429"/>
+      <w:bookmarkStart w:id="20" w:name="_Toc279703522"/>
       <w:r>
         <w:br w:type="page"/>
       </w:r>
@@ -2379,26 +2376,26 @@
       <w:pPr>
         <w:pStyle w:val="Heading1"/>
       </w:pPr>
-      <w:bookmarkStart w:id="22" w:name="_Toc290900244"/>
+      <w:bookmarkStart w:id="21" w:name="_Toc290900244"/>
+      <w:bookmarkEnd w:id="18"/>
       <w:bookmarkEnd w:id="19"/>
       <w:bookmarkEnd w:id="20"/>
-      <w:bookmarkEnd w:id="21"/>
       <w:r>
         <w:lastRenderedPageBreak/>
         <w:t>Implementation Guide</w:t>
       </w:r>
+      <w:bookmarkEnd w:id="21"/>
+    </w:p>
+    <w:p/>
+    <w:p>
+      <w:pPr>
+        <w:pStyle w:val="Heading2"/>
+      </w:pPr>
+      <w:bookmarkStart w:id="22" w:name="_Toc290900245"/>
+      <w:r>
+        <w:t>Setup</w:t>
+      </w:r>
       <w:bookmarkEnd w:id="22"/>
-    </w:p>
-    <w:p/>
-    <w:p>
-      <w:pPr>
-        <w:pStyle w:val="Heading2"/>
-      </w:pPr>
-      <w:bookmarkStart w:id="23" w:name="_Toc290900245"/>
-      <w:r>
-        <w:t>Setup</w:t>
-      </w:r>
-      <w:bookmarkEnd w:id="23"/>
     </w:p>
     <w:p>
       <w:pPr>
@@ -2631,11 +2628,11 @@
       <w:pPr>
         <w:pStyle w:val="Heading2"/>
       </w:pPr>
-      <w:bookmarkStart w:id="24" w:name="_Toc290900246"/>
+      <w:bookmarkStart w:id="23" w:name="_Toc290900246"/>
       <w:r>
         <w:t>Configuration</w:t>
       </w:r>
-      <w:bookmarkEnd w:id="24"/>
+      <w:bookmarkEnd w:id="23"/>
     </w:p>
     <w:p>
       <w:pPr>
@@ -4194,84 +4191,471 @@
         <w:ind w:left="1416"/>
         <w:rPr>
           <w:rFonts w:ascii="Trebuchet MS" w:hAnsi="Trebuchet MS"/>
-          <w:iCs/>
-          <w:color w:val="808080" w:themeColor="text1" w:themeTint="7F"/>
-          <w:sz w:val="18"/>
-          <w:szCs w:val="18"/>
-        </w:rPr>
-      </w:pPr>
+          <w:color w:val="7F7F7F" w:themeColor="text1" w:themeTint="80"/>
+          <w:sz w:val="18"/>
+        </w:rPr>
+      </w:pPr>
+    </w:p>
+    <w:p>
+      <w:pPr>
+        <w:rPr>
+          <w:rFonts w:ascii="Trebuchet MS" w:hAnsi="Trebuchet MS"/>
+          <w:b/>
+          <w:color w:val="7F7F7F" w:themeColor="text1" w:themeTint="80"/>
+          <w:sz w:val="18"/>
+        </w:rPr>
+      </w:pPr>
+      <w:r>
+        <w:rPr>
+          <w:rFonts w:ascii="Trebuchet MS" w:hAnsi="Trebuchet MS"/>
+          <w:b/>
+          <w:color w:val="7F7F7F" w:themeColor="text1" w:themeTint="80"/>
+          <w:sz w:val="18"/>
+        </w:rPr>
+        <w:br w:type="page"/>
+      </w:r>
     </w:p>
     <w:p>
       <w:pPr>
         <w:pStyle w:val="BodyText"/>
-        <w:rPr>
-          <w:rFonts w:ascii="Trebuchet MS" w:hAnsi="Trebuchet MS"/>
-          <w:iCs/>
-          <w:color w:val="808080" w:themeColor="text1" w:themeTint="7F"/>
-          <w:sz w:val="18"/>
-          <w:szCs w:val="18"/>
-        </w:rPr>
-      </w:pPr>
+        <w:ind w:left="1416"/>
+        <w:rPr>
+          <w:rFonts w:ascii="Trebuchet MS" w:hAnsi="Trebuchet MS"/>
+          <w:b/>
+          <w:color w:val="7F7F7F" w:themeColor="text1" w:themeTint="80"/>
+          <w:sz w:val="18"/>
+        </w:rPr>
+      </w:pPr>
+      <w:proofErr w:type="spellStart"/>
+      <w:r>
+        <w:rPr>
+          <w:rFonts w:ascii="Trebuchet MS" w:hAnsi="Trebuchet MS"/>
+          <w:b/>
+          <w:color w:val="7F7F7F" w:themeColor="text1" w:themeTint="80"/>
+          <w:sz w:val="18"/>
+        </w:rPr>
+        <w:lastRenderedPageBreak/>
+        <w:t>Pixlee</w:t>
+      </w:r>
+      <w:proofErr w:type="spellEnd"/>
+      <w:r>
+        <w:rPr>
+          <w:rFonts w:ascii="Trebuchet MS" w:hAnsi="Trebuchet MS"/>
+          <w:b/>
+          <w:color w:val="7F7F7F" w:themeColor="text1" w:themeTint="80"/>
+          <w:sz w:val="18"/>
+        </w:rPr>
+        <w:t xml:space="preserve"> PDP</w:t>
+      </w:r>
+      <w:r>
+        <w:rPr>
+          <w:rFonts w:ascii="Trebuchet MS" w:hAnsi="Trebuchet MS"/>
+          <w:b/>
+          <w:color w:val="7F7F7F" w:themeColor="text1" w:themeTint="80"/>
+          <w:sz w:val="18"/>
+        </w:rPr>
+        <w:t xml:space="preserve"> Widget Installation</w:t>
+      </w:r>
     </w:p>
     <w:p>
       <w:pPr>
         <w:pStyle w:val="BodyText"/>
-        <w:rPr>
-          <w:rFonts w:ascii="Trebuchet MS" w:hAnsi="Trebuchet MS"/>
-          <w:iCs/>
-          <w:color w:val="808080" w:themeColor="text1" w:themeTint="7F"/>
-          <w:sz w:val="18"/>
-          <w:szCs w:val="18"/>
-        </w:rPr>
-      </w:pPr>
+        <w:ind w:left="1416"/>
+        <w:rPr>
+          <w:rFonts w:ascii="Trebuchet MS" w:hAnsi="Trebuchet MS"/>
+          <w:color w:val="7F7F7F" w:themeColor="text1" w:themeTint="80"/>
+          <w:sz w:val="18"/>
+        </w:rPr>
+      </w:pPr>
+      <w:r>
+        <w:rPr>
+          <w:rFonts w:ascii="Trebuchet MS" w:hAnsi="Trebuchet MS"/>
+          <w:color w:val="7F7F7F" w:themeColor="text1" w:themeTint="80"/>
+          <w:sz w:val="18"/>
+        </w:rPr>
+        <w:t>1.</w:t>
+      </w:r>
+      <w:r>
+        <w:rPr>
+          <w:rFonts w:ascii="Trebuchet MS" w:hAnsi="Trebuchet MS"/>
+          <w:color w:val="7F7F7F" w:themeColor="text1" w:themeTint="80"/>
+          <w:sz w:val="18"/>
+        </w:rPr>
+        <w:tab/>
+        <w:t xml:space="preserve">Log into </w:t>
+      </w:r>
+      <w:proofErr w:type="spellStart"/>
+      <w:r>
+        <w:rPr>
+          <w:rFonts w:ascii="Trebuchet MS" w:hAnsi="Trebuchet MS"/>
+          <w:color w:val="7F7F7F" w:themeColor="text1" w:themeTint="80"/>
+          <w:sz w:val="18"/>
+        </w:rPr>
+        <w:t>Pixlee</w:t>
+      </w:r>
+      <w:proofErr w:type="spellEnd"/>
+      <w:r>
+        <w:rPr>
+          <w:rFonts w:ascii="Trebuchet MS" w:hAnsi="Trebuchet MS"/>
+          <w:color w:val="7F7F7F" w:themeColor="text1" w:themeTint="80"/>
+          <w:sz w:val="18"/>
+        </w:rPr>
+        <w:t xml:space="preserve"> Control Panel</w:t>
+      </w:r>
     </w:p>
     <w:p>
       <w:pPr>
         <w:pStyle w:val="BodyText"/>
-        <w:rPr>
-          <w:rFonts w:ascii="Trebuchet MS" w:hAnsi="Trebuchet MS"/>
-          <w:iCs/>
-          <w:color w:val="808080" w:themeColor="text1" w:themeTint="7F"/>
-          <w:sz w:val="18"/>
-          <w:szCs w:val="18"/>
-        </w:rPr>
-      </w:pPr>
+        <w:ind w:left="1416"/>
+        <w:rPr>
+          <w:rFonts w:ascii="Trebuchet MS" w:hAnsi="Trebuchet MS"/>
+          <w:color w:val="7F7F7F" w:themeColor="text1" w:themeTint="80"/>
+          <w:sz w:val="18"/>
+        </w:rPr>
+      </w:pPr>
+      <w:r>
+        <w:rPr>
+          <w:rFonts w:ascii="Trebuchet MS" w:hAnsi="Trebuchet MS"/>
+          <w:color w:val="7F7F7F" w:themeColor="text1" w:themeTint="80"/>
+          <w:sz w:val="18"/>
+        </w:rPr>
+        <w:t>2.</w:t>
+      </w:r>
+      <w:r>
+        <w:rPr>
+          <w:rFonts w:ascii="Trebuchet MS" w:hAnsi="Trebuchet MS"/>
+          <w:color w:val="7F7F7F" w:themeColor="text1" w:themeTint="80"/>
+          <w:sz w:val="18"/>
+        </w:rPr>
+        <w:tab/>
+        <w:t>Click on ‘Albums’</w:t>
+      </w:r>
+      <w:r>
+        <w:rPr>
+          <w:rFonts w:ascii="Trebuchet MS" w:hAnsi="Trebuchet MS"/>
+          <w:color w:val="7F7F7F" w:themeColor="text1" w:themeTint="80"/>
+          <w:sz w:val="18"/>
+        </w:rPr>
+        <w:t xml:space="preserve"> followed by ‘Products’</w:t>
+      </w:r>
     </w:p>
     <w:p>
       <w:pPr>
         <w:pStyle w:val="BodyText"/>
-        <w:rPr>
-          <w:rFonts w:ascii="Trebuchet MS" w:hAnsi="Trebuchet MS"/>
-          <w:iCs/>
-          <w:color w:val="808080" w:themeColor="text1" w:themeTint="7F"/>
-          <w:sz w:val="18"/>
-          <w:szCs w:val="18"/>
-        </w:rPr>
-      </w:pPr>
+        <w:ind w:left="1416"/>
+        <w:rPr>
+          <w:rFonts w:ascii="Trebuchet MS" w:hAnsi="Trebuchet MS"/>
+          <w:color w:val="7F7F7F" w:themeColor="text1" w:themeTint="80"/>
+          <w:sz w:val="18"/>
+        </w:rPr>
+      </w:pPr>
+      <w:r>
+        <w:rPr>
+          <w:rFonts w:ascii="Trebuchet MS" w:hAnsi="Trebuchet MS"/>
+          <w:color w:val="7F7F7F" w:themeColor="text1" w:themeTint="80"/>
+          <w:sz w:val="18"/>
+        </w:rPr>
+        <w:t>3.</w:t>
+      </w:r>
+      <w:r>
+        <w:rPr>
+          <w:rFonts w:ascii="Trebuchet MS" w:hAnsi="Trebuchet MS"/>
+          <w:color w:val="7F7F7F" w:themeColor="text1" w:themeTint="80"/>
+          <w:sz w:val="18"/>
+        </w:rPr>
+        <w:tab/>
+        <w:t>Click on ‘Install PDP Widget</w:t>
+      </w:r>
+      <w:r>
+        <w:rPr>
+          <w:rFonts w:ascii="Trebuchet MS" w:hAnsi="Trebuchet MS"/>
+          <w:color w:val="7F7F7F" w:themeColor="text1" w:themeTint="80"/>
+          <w:sz w:val="18"/>
+        </w:rPr>
+        <w:t>’</w:t>
+      </w:r>
     </w:p>
     <w:p>
       <w:pPr>
         <w:pStyle w:val="BodyText"/>
-        <w:rPr>
-          <w:rFonts w:ascii="Trebuchet MS" w:hAnsi="Trebuchet MS"/>
-          <w:iCs/>
-          <w:color w:val="808080" w:themeColor="text1" w:themeTint="7F"/>
-          <w:sz w:val="18"/>
-          <w:szCs w:val="18"/>
-        </w:rPr>
-      </w:pPr>
+        <w:ind w:left="1416"/>
+        <w:rPr>
+          <w:rFonts w:ascii="Trebuchet MS" w:hAnsi="Trebuchet MS"/>
+          <w:color w:val="7F7F7F" w:themeColor="text1" w:themeTint="80"/>
+          <w:sz w:val="18"/>
+        </w:rPr>
+      </w:pPr>
+      <w:r>
+        <w:rPr>
+          <w:rFonts w:ascii="Trebuchet MS" w:hAnsi="Trebuchet MS"/>
+          <w:color w:val="7F7F7F" w:themeColor="text1" w:themeTint="80"/>
+          <w:sz w:val="18"/>
+        </w:rPr>
+        <w:t>4.</w:t>
+      </w:r>
+      <w:r>
+        <w:rPr>
+          <w:rFonts w:ascii="Trebuchet MS" w:hAnsi="Trebuchet MS"/>
+          <w:color w:val="7F7F7F" w:themeColor="text1" w:themeTint="80"/>
+          <w:sz w:val="18"/>
+        </w:rPr>
+        <w:tab/>
+        <w:t>Select the desired display options and click on ‘Generate Website Code’</w:t>
+      </w:r>
     </w:p>
     <w:p>
       <w:pPr>
         <w:pStyle w:val="BodyText"/>
-        <w:rPr>
-          <w:rFonts w:ascii="Trebuchet MS" w:hAnsi="Trebuchet MS"/>
-          <w:iCs/>
-          <w:color w:val="808080" w:themeColor="text1" w:themeTint="7F"/>
-          <w:sz w:val="18"/>
-          <w:szCs w:val="18"/>
-        </w:rPr>
-      </w:pPr>
+        <w:ind w:left="1416"/>
+        <w:rPr>
+          <w:rFonts w:ascii="Trebuchet MS" w:hAnsi="Trebuchet MS"/>
+          <w:color w:val="7F7F7F" w:themeColor="text1" w:themeTint="80"/>
+          <w:sz w:val="18"/>
+        </w:rPr>
+      </w:pPr>
+      <w:r>
+        <w:rPr>
+          <w:rFonts w:ascii="Trebuchet MS" w:hAnsi="Trebuchet MS"/>
+          <w:color w:val="7F7F7F" w:themeColor="text1" w:themeTint="80"/>
+          <w:sz w:val="18"/>
+        </w:rPr>
+        <w:t>5.</w:t>
+      </w:r>
+      <w:r>
+        <w:rPr>
+          <w:rFonts w:ascii="Trebuchet MS" w:hAnsi="Trebuchet MS"/>
+          <w:color w:val="7F7F7F" w:themeColor="text1" w:themeTint="80"/>
+          <w:sz w:val="18"/>
+        </w:rPr>
+        <w:tab/>
+      </w:r>
+      <w:r>
+        <w:rPr>
+          <w:rFonts w:ascii="Trebuchet MS" w:hAnsi="Trebuchet MS"/>
+          <w:color w:val="7F7F7F" w:themeColor="text1" w:themeTint="80"/>
+          <w:sz w:val="18"/>
+        </w:rPr>
+        <w:t>Enter ‘${</w:t>
+      </w:r>
+      <w:proofErr w:type="spellStart"/>
+      <w:r>
+        <w:rPr>
+          <w:rFonts w:ascii="Trebuchet MS" w:hAnsi="Trebuchet MS"/>
+          <w:color w:val="7F7F7F" w:themeColor="text1" w:themeTint="80"/>
+          <w:sz w:val="18"/>
+        </w:rPr>
+        <w:t>productSku</w:t>
+      </w:r>
+      <w:proofErr w:type="spellEnd"/>
+      <w:r>
+        <w:rPr>
+          <w:rFonts w:ascii="Trebuchet MS" w:hAnsi="Trebuchet MS"/>
+          <w:color w:val="7F7F7F" w:themeColor="text1" w:themeTint="80"/>
+          <w:sz w:val="18"/>
+        </w:rPr>
+        <w:t>}’ into the SKU ID code field</w:t>
+      </w:r>
+    </w:p>
+    <w:p>
+      <w:pPr>
+        <w:pStyle w:val="BodyText"/>
+        <w:ind w:left="1416"/>
+        <w:rPr>
+          <w:rFonts w:ascii="Trebuchet MS" w:hAnsi="Trebuchet MS"/>
+          <w:color w:val="7F7F7F" w:themeColor="text1" w:themeTint="80"/>
+          <w:sz w:val="18"/>
+        </w:rPr>
+      </w:pPr>
+      <w:r>
+        <w:rPr>
+          <w:rFonts w:ascii="Trebuchet MS" w:hAnsi="Trebuchet MS"/>
+          <w:color w:val="7F7F7F" w:themeColor="text1" w:themeTint="80"/>
+          <w:sz w:val="18"/>
+        </w:rPr>
+        <w:t>6.</w:t>
+      </w:r>
+      <w:r>
+        <w:rPr>
+          <w:rFonts w:ascii="Trebuchet MS" w:hAnsi="Trebuchet MS"/>
+          <w:color w:val="7F7F7F" w:themeColor="text1" w:themeTint="80"/>
+          <w:sz w:val="18"/>
+        </w:rPr>
+        <w:tab/>
+        <w:t>Copy the generated script</w:t>
+      </w:r>
+    </w:p>
+    <w:p>
+      <w:pPr>
+        <w:pStyle w:val="BodyText"/>
+        <w:ind w:left="1416"/>
+        <w:rPr>
+          <w:rFonts w:ascii="Trebuchet MS" w:hAnsi="Trebuchet MS"/>
+          <w:color w:val="7F7F7F" w:themeColor="text1" w:themeTint="80"/>
+          <w:sz w:val="18"/>
+        </w:rPr>
+      </w:pPr>
+      <w:r>
+        <w:rPr>
+          <w:rFonts w:ascii="Trebuchet MS" w:hAnsi="Trebuchet MS"/>
+          <w:color w:val="7F7F7F" w:themeColor="text1" w:themeTint="80"/>
+          <w:sz w:val="18"/>
+        </w:rPr>
+        <w:t>7.</w:t>
+      </w:r>
+      <w:r>
+        <w:rPr>
+          <w:rFonts w:ascii="Trebuchet MS" w:hAnsi="Trebuchet MS"/>
+          <w:color w:val="7F7F7F" w:themeColor="text1" w:themeTint="80"/>
+          <w:sz w:val="18"/>
+        </w:rPr>
+        <w:tab/>
+      </w:r>
+      <w:r>
+        <w:rPr>
+          <w:rFonts w:ascii="Trebuchet MS" w:hAnsi="Trebuchet MS"/>
+          <w:color w:val="7F7F7F" w:themeColor="text1" w:themeTint="80"/>
+          <w:sz w:val="18"/>
+        </w:rPr>
+        <w:t>Locate /cartridge/templates/default/widget/</w:t>
+      </w:r>
+      <w:proofErr w:type="spellStart"/>
+      <w:r>
+        <w:rPr>
+          <w:rFonts w:ascii="Trebuchet MS" w:hAnsi="Trebuchet MS"/>
+          <w:color w:val="7F7F7F" w:themeColor="text1" w:themeTint="80"/>
+          <w:sz w:val="18"/>
+        </w:rPr>
+        <w:t>pdpwidget.isml</w:t>
+      </w:r>
+      <w:proofErr w:type="spellEnd"/>
+      <w:r>
+        <w:rPr>
+          <w:rFonts w:ascii="Trebuchet MS" w:hAnsi="Trebuchet MS"/>
+          <w:color w:val="7F7F7F" w:themeColor="text1" w:themeTint="80"/>
+          <w:sz w:val="18"/>
+        </w:rPr>
+        <w:t xml:space="preserve"> in the ‘</w:t>
+      </w:r>
+      <w:proofErr w:type="spellStart"/>
+      <w:r>
+        <w:rPr>
+          <w:rFonts w:ascii="Trebuchet MS" w:hAnsi="Trebuchet MS"/>
+          <w:color w:val="7F7F7F" w:themeColor="text1" w:themeTint="80"/>
+          <w:sz w:val="18"/>
+        </w:rPr>
+        <w:t>int_pixlee</w:t>
+      </w:r>
+      <w:proofErr w:type="spellEnd"/>
+      <w:r>
+        <w:rPr>
+          <w:rFonts w:ascii="Trebuchet MS" w:hAnsi="Trebuchet MS"/>
+          <w:color w:val="7F7F7F" w:themeColor="text1" w:themeTint="80"/>
+          <w:sz w:val="18"/>
+        </w:rPr>
+        <w:t>’ cartridge</w:t>
+      </w:r>
+    </w:p>
+    <w:p>
+      <w:pPr>
+        <w:pStyle w:val="BodyText"/>
+        <w:ind w:left="1416"/>
+        <w:rPr>
+          <w:rFonts w:ascii="Trebuchet MS" w:hAnsi="Trebuchet MS"/>
+          <w:color w:val="7F7F7F" w:themeColor="text1" w:themeTint="80"/>
+          <w:sz w:val="18"/>
+        </w:rPr>
+      </w:pPr>
+      <w:r>
+        <w:rPr>
+          <w:rFonts w:ascii="Trebuchet MS" w:hAnsi="Trebuchet MS"/>
+          <w:color w:val="7F7F7F" w:themeColor="text1" w:themeTint="80"/>
+          <w:sz w:val="18"/>
+        </w:rPr>
+        <w:t>8.</w:t>
+      </w:r>
+      <w:r>
+        <w:rPr>
+          <w:rFonts w:ascii="Trebuchet MS" w:hAnsi="Trebuchet MS"/>
+          <w:color w:val="7F7F7F" w:themeColor="text1" w:themeTint="80"/>
+          <w:sz w:val="18"/>
+        </w:rPr>
+        <w:tab/>
+        <w:t>Paste the generated script into the file</w:t>
+      </w:r>
+    </w:p>
+    <w:p>
+      <w:pPr>
+        <w:pStyle w:val="BodyText"/>
+        <w:ind w:left="1416"/>
+        <w:rPr>
+          <w:rFonts w:ascii="Trebuchet MS" w:hAnsi="Trebuchet MS"/>
+          <w:color w:val="7F7F7F" w:themeColor="text1" w:themeTint="80"/>
+          <w:sz w:val="18"/>
+        </w:rPr>
+      </w:pPr>
+      <w:r>
+        <w:rPr>
+          <w:rFonts w:ascii="Trebuchet MS" w:hAnsi="Trebuchet MS"/>
+          <w:color w:val="7F7F7F" w:themeColor="text1" w:themeTint="80"/>
+          <w:sz w:val="18"/>
+        </w:rPr>
+        <w:t>9.</w:t>
+      </w:r>
+      <w:r>
+        <w:rPr>
+          <w:rFonts w:ascii="Trebuchet MS" w:hAnsi="Trebuchet MS"/>
+          <w:color w:val="7F7F7F" w:themeColor="text1" w:themeTint="80"/>
+          <w:sz w:val="18"/>
+        </w:rPr>
+        <w:tab/>
+        <w:t>Save the file to upload into server</w:t>
+      </w:r>
+    </w:p>
+    <w:p>
+      <w:pPr>
+        <w:pStyle w:val="BodyText"/>
+        <w:rPr>
+          <w:rFonts w:ascii="Trebuchet MS" w:hAnsi="Trebuchet MS"/>
+          <w:iCs/>
+          <w:color w:val="808080" w:themeColor="text1" w:themeTint="7F"/>
+          <w:sz w:val="18"/>
+          <w:szCs w:val="18"/>
+        </w:rPr>
+      </w:pPr>
+      <w:bookmarkStart w:id="24" w:name="_GoBack"/>
+      <w:bookmarkEnd w:id="24"/>
+    </w:p>
+    <w:p>
+      <w:pPr>
+        <w:pStyle w:val="BodyText"/>
+        <w:rPr>
+          <w:rFonts w:ascii="Trebuchet MS" w:hAnsi="Trebuchet MS"/>
+          <w:iCs/>
+          <w:color w:val="808080" w:themeColor="text1" w:themeTint="7F"/>
+          <w:sz w:val="18"/>
+          <w:szCs w:val="18"/>
+        </w:rPr>
+      </w:pPr>
+      <w:r>
+        <w:rPr>
+          <w:rFonts w:ascii="Trebuchet MS" w:hAnsi="Trebuchet MS"/>
+          <w:iCs/>
+          <w:color w:val="808080" w:themeColor="text1" w:themeTint="7F"/>
+          <w:sz w:val="18"/>
+          <w:szCs w:val="18"/>
+        </w:rPr>
+        <w:t xml:space="preserve"> </w:t>
+      </w:r>
+      <w:r>
+        <w:rPr>
+          <w:rFonts w:ascii="Trebuchet MS" w:hAnsi="Trebuchet MS"/>
+          <w:iCs/>
+          <w:color w:val="808080" w:themeColor="text1" w:themeTint="7F"/>
+          <w:sz w:val="18"/>
+          <w:szCs w:val="18"/>
+        </w:rPr>
+        <w:tab/>
+      </w:r>
     </w:p>
     <w:p>
       <w:pPr>
@@ -5348,6 +5732,11 @@
       </w:r>
     </w:p>
     <w:p>
+      <w:r>
+        <w:br w:type="page"/>
+      </w:r>
+    </w:p>
+    <w:p>
       <w:pPr>
         <w:ind w:left="1416"/>
       </w:pPr>
@@ -5356,13 +5745,13 @@
       <w:pPr>
         <w:pStyle w:val="Heading1"/>
       </w:pPr>
-      <w:bookmarkStart w:id="26" w:name="_Toc245264376"/>
-      <w:bookmarkStart w:id="27" w:name="_Toc290900248"/>
-      <w:bookmarkEnd w:id="17"/>
+      <w:bookmarkStart w:id="26" w:name="_Toc290900248"/>
+      <w:bookmarkStart w:id="27" w:name="_Toc245264376"/>
+      <w:bookmarkEnd w:id="16"/>
       <w:r>
         <w:t>Operations, Maintenance</w:t>
       </w:r>
-      <w:bookmarkEnd w:id="27"/>
+      <w:bookmarkEnd w:id="26"/>
     </w:p>
     <w:p/>
     <w:p>
@@ -5796,7 +6185,7 @@
       </w:pPr>
       <w:bookmarkStart w:id="31" w:name="_Toc279703491"/>
       <w:bookmarkStart w:id="32" w:name="_Toc279703584"/>
-      <w:bookmarkEnd w:id="26"/>
+      <w:bookmarkEnd w:id="27"/>
       <w:r>
         <w:br w:type="page"/>
       </w:r>
@@ -5809,6 +6198,7 @@
       <w:bookmarkEnd w:id="31"/>
       <w:bookmarkEnd w:id="32"/>
       <w:r>
+        <w:lastRenderedPageBreak/>
         <w:t>User Guide</w:t>
       </w:r>
       <w:bookmarkEnd w:id="33"/>
@@ -6002,12 +6392,12 @@
       <w:pPr>
         <w:pStyle w:val="Heading2"/>
       </w:pPr>
-      <w:bookmarkStart w:id="35" w:name="_Toc265049819"/>
-      <w:bookmarkStart w:id="36" w:name="_Toc290900254"/>
+      <w:bookmarkStart w:id="35" w:name="_Toc290900254"/>
+      <w:bookmarkStart w:id="36" w:name="_Toc265049819"/>
       <w:r>
         <w:t>Business Manager</w:t>
       </w:r>
-      <w:bookmarkEnd w:id="36"/>
+      <w:bookmarkEnd w:id="35"/>
     </w:p>
     <w:p>
       <w:pPr>
@@ -6035,7 +6425,7 @@
       </w:pPr>
       <w:bookmarkStart w:id="37" w:name="_Toc279703497"/>
       <w:bookmarkStart w:id="38" w:name="_Toc279703590"/>
-      <w:bookmarkEnd w:id="35"/>
+      <w:bookmarkEnd w:id="36"/>
       <w:r>
         <w:rPr>
           <w:rStyle w:val="SubtleEmphasis"/>
@@ -6645,6 +7035,7 @@
       <w:bookmarkEnd w:id="37"/>
       <w:bookmarkEnd w:id="38"/>
       <w:r>
+        <w:lastRenderedPageBreak/>
         <w:t>Release History</w:t>
       </w:r>
       <w:bookmarkEnd w:id="40"/>
@@ -7162,7 +7553,7 @@
               <w:sz w:val="18"/>
               <w:szCs w:val="18"/>
             </w:rPr>
-            <w:t>3-6</w:t>
+            <w:t>3-8</w:t>
           </w:r>
           <w:r>
             <w:rPr>
@@ -17236,7 +17627,7 @@
 </file>
 
 <file path=customXml/itemProps1.xml><?xml version="1.0" encoding="utf-8"?>
-<ds:datastoreItem xmlns:ds="http://schemas.openxmlformats.org/officeDocument/2006/customXml" ds:itemID="{7B1FE9A9-42E0-2B41-AEF2-055ACA1F76F1}">
+<ds:datastoreItem xmlns:ds="http://schemas.openxmlformats.org/officeDocument/2006/customXml" ds:itemID="{E3B3A899-8FA0-444C-A8EF-E7E9B0E32675}">
   <ds:schemaRefs>
     <ds:schemaRef ds:uri="http://schemas.openxmlformats.org/officeDocument/2006/bibliography"/>
   </ds:schemaRefs>
@@ -17244,7 +17635,7 @@
 </file>
 
 <file path=customXml/itemProps2.xml><?xml version="1.0" encoding="utf-8"?>
-<ds:datastoreItem xmlns:ds="http://schemas.openxmlformats.org/officeDocument/2006/customXml" ds:itemID="{2758396C-DBD6-FE48-A03E-5E6B72C06B15}">
+<ds:datastoreItem xmlns:ds="http://schemas.openxmlformats.org/officeDocument/2006/customXml" ds:itemID="{6161FCE3-677C-9741-B742-F306701C877A}">
   <ds:schemaRefs>
     <ds:schemaRef ds:uri="http://schemas.openxmlformats.org/officeDocument/2006/bibliography"/>
   </ds:schemaRefs>
@@ -17252,7 +17643,7 @@
 </file>
 
 <file path=customXml/itemProps3.xml><?xml version="1.0" encoding="utf-8"?>
-<ds:datastoreItem xmlns:ds="http://schemas.openxmlformats.org/officeDocument/2006/customXml" ds:itemID="{A7D529E0-EC17-6A49-B89A-FB0E86D6BFFB}">
+<ds:datastoreItem xmlns:ds="http://schemas.openxmlformats.org/officeDocument/2006/customXml" ds:itemID="{5C5205CC-8B98-7D48-B316-31D221624C98}">
   <ds:schemaRefs>
     <ds:schemaRef ds:uri="http://schemas.openxmlformats.org/officeDocument/2006/bibliography"/>
   </ds:schemaRefs>
@@ -17260,7 +17651,7 @@
 </file>
 
 <file path=customXml/itemProps4.xml><?xml version="1.0" encoding="utf-8"?>
-<ds:datastoreItem xmlns:ds="http://schemas.openxmlformats.org/officeDocument/2006/customXml" ds:itemID="{61AC1726-3FB4-FF49-8895-048F57A527B4}">
+<ds:datastoreItem xmlns:ds="http://schemas.openxmlformats.org/officeDocument/2006/customXml" ds:itemID="{0EB063DB-C2EF-BF4E-988C-3C8251A00B34}">
   <ds:schemaRefs>
     <ds:schemaRef ds:uri="http://schemas.openxmlformats.org/officeDocument/2006/bibliography"/>
   </ds:schemaRefs>

</xml_diff>

<commit_message>
fix for pixlee staging endpoint. refactored code
</commit_message>
<xml_diff>
--- a/documentation/Integration Guide.docx
+++ b/documentation/Integration Guide.docx
@@ -225,7 +225,6 @@
           <w:docPartUnique/>
         </w:docPartObj>
       </w:sdtPr>
-      <w:sdtEndPr/>
       <w:sdtContent>
         <w:p>
           <w:pPr>
@@ -1218,7 +1217,29 @@
           <w:sz w:val="20"/>
           <w:szCs w:val="18"/>
         </w:rPr>
-        <w:t>with Pixlee API</w:t>
+        <w:t xml:space="preserve">with </w:t>
+      </w:r>
+      <w:proofErr w:type="spellStart"/>
+      <w:r>
+        <w:rPr>
+          <w:rStyle w:val="SubtleEmphasis"/>
+          <w:rFonts w:ascii="Trebuchet MS" w:hAnsi="Trebuchet MS"/>
+          <w:color w:val="808080" w:themeColor="background1" w:themeShade="80"/>
+          <w:sz w:val="20"/>
+          <w:szCs w:val="18"/>
+        </w:rPr>
+        <w:t>Pixlee</w:t>
+      </w:r>
+      <w:proofErr w:type="spellEnd"/>
+      <w:r>
+        <w:rPr>
+          <w:rStyle w:val="SubtleEmphasis"/>
+          <w:rFonts w:ascii="Trebuchet MS" w:hAnsi="Trebuchet MS"/>
+          <w:color w:val="808080" w:themeColor="background1" w:themeShade="80"/>
+          <w:sz w:val="20"/>
+          <w:szCs w:val="18"/>
+        </w:rPr>
+        <w:t xml:space="preserve"> API</w:t>
       </w:r>
       <w:r>
         <w:rPr>
@@ -1428,6 +1449,7 @@
           <w:szCs w:val="18"/>
         </w:rPr>
       </w:pPr>
+      <w:proofErr w:type="spellStart"/>
       <w:r>
         <w:rPr>
           <w:rStyle w:val="SubtleEmphasis"/>
@@ -1437,7 +1459,19 @@
           <w:sz w:val="18"/>
           <w:szCs w:val="18"/>
         </w:rPr>
-        <w:t>Pixlee Analytics</w:t>
+        <w:t>Pixlee</w:t>
+      </w:r>
+      <w:proofErr w:type="spellEnd"/>
+      <w:r>
+        <w:rPr>
+          <w:rStyle w:val="SubtleEmphasis"/>
+          <w:rFonts w:ascii="Trebuchet MS" w:hAnsi="Trebuchet MS"/>
+          <w:i w:val="0"/>
+          <w:color w:val="808080" w:themeColor="background1" w:themeShade="80"/>
+          <w:sz w:val="18"/>
+          <w:szCs w:val="18"/>
+        </w:rPr>
+        <w:t xml:space="preserve"> Analytics</w:t>
       </w:r>
     </w:p>
     <w:p>
@@ -1678,7 +1712,79 @@
           <w:sz w:val="18"/>
           <w:szCs w:val="18"/>
         </w:rPr>
-        <w:t>Administrator decided to export the current products in the system to Pixlee. Administrator clicked on ‘Administrator’ followed by ‘Operations’ and then ‘Pixlee.ExportProducts’. Administrator selects the date and time to export the products and clicked on ‘Run’. Products will be exported to Pixlee accordingly.</w:t>
+        <w:t xml:space="preserve">Administrator decided to export the current products in the system to </w:t>
+      </w:r>
+      <w:proofErr w:type="spellStart"/>
+      <w:r>
+        <w:rPr>
+          <w:rStyle w:val="SubtleEmphasis"/>
+          <w:rFonts w:ascii="Trebuchet MS" w:hAnsi="Trebuchet MS"/>
+          <w:i w:val="0"/>
+          <w:color w:val="808080" w:themeColor="background1" w:themeShade="80"/>
+          <w:sz w:val="18"/>
+          <w:szCs w:val="18"/>
+        </w:rPr>
+        <w:t>Pixlee</w:t>
+      </w:r>
+      <w:proofErr w:type="spellEnd"/>
+      <w:r>
+        <w:rPr>
+          <w:rStyle w:val="SubtleEmphasis"/>
+          <w:rFonts w:ascii="Trebuchet MS" w:hAnsi="Trebuchet MS"/>
+          <w:i w:val="0"/>
+          <w:color w:val="808080" w:themeColor="background1" w:themeShade="80"/>
+          <w:sz w:val="18"/>
+          <w:szCs w:val="18"/>
+        </w:rPr>
+        <w:t>. Administrator clicked on ‘Administrator’ followed by ‘Operations’ and then ‘</w:t>
+      </w:r>
+      <w:proofErr w:type="spellStart"/>
+      <w:r>
+        <w:rPr>
+          <w:rStyle w:val="SubtleEmphasis"/>
+          <w:rFonts w:ascii="Trebuchet MS" w:hAnsi="Trebuchet MS"/>
+          <w:i w:val="0"/>
+          <w:color w:val="808080" w:themeColor="background1" w:themeShade="80"/>
+          <w:sz w:val="18"/>
+          <w:szCs w:val="18"/>
+        </w:rPr>
+        <w:t>Pixlee.ExportProducts</w:t>
+      </w:r>
+      <w:proofErr w:type="spellEnd"/>
+      <w:r>
+        <w:rPr>
+          <w:rStyle w:val="SubtleEmphasis"/>
+          <w:rFonts w:ascii="Trebuchet MS" w:hAnsi="Trebuchet MS"/>
+          <w:i w:val="0"/>
+          <w:color w:val="808080" w:themeColor="background1" w:themeShade="80"/>
+          <w:sz w:val="18"/>
+          <w:szCs w:val="18"/>
+        </w:rPr>
+        <w:t xml:space="preserve">’. Administrator selects the date and time to export the products and clicked on ‘Run’. Products will be exported to </w:t>
+      </w:r>
+      <w:proofErr w:type="spellStart"/>
+      <w:r>
+        <w:rPr>
+          <w:rStyle w:val="SubtleEmphasis"/>
+          <w:rFonts w:ascii="Trebuchet MS" w:hAnsi="Trebuchet MS"/>
+          <w:i w:val="0"/>
+          <w:color w:val="808080" w:themeColor="background1" w:themeShade="80"/>
+          <w:sz w:val="18"/>
+          <w:szCs w:val="18"/>
+        </w:rPr>
+        <w:t>Pixlee</w:t>
+      </w:r>
+      <w:proofErr w:type="spellEnd"/>
+      <w:r>
+        <w:rPr>
+          <w:rStyle w:val="SubtleEmphasis"/>
+          <w:rFonts w:ascii="Trebuchet MS" w:hAnsi="Trebuchet MS"/>
+          <w:i w:val="0"/>
+          <w:color w:val="808080" w:themeColor="background1" w:themeShade="80"/>
+          <w:sz w:val="18"/>
+          <w:szCs w:val="18"/>
+        </w:rPr>
+        <w:t xml:space="preserve"> accordingly.</w:t>
       </w:r>
     </w:p>
     <w:p>
@@ -1756,7 +1862,31 @@
           <w:sz w:val="18"/>
           <w:szCs w:val="18"/>
         </w:rPr>
-        <w:t>User has identified an item to buy and clicked on ‘Add to Cart’. Item was successfully added into the cart and analytics data was sent to Pixlee.</w:t>
+        <w:t xml:space="preserve">User has identified an item to buy and clicked on ‘Add to Cart’. Item was successfully added into the cart and analytics data was sent to </w:t>
+      </w:r>
+      <w:proofErr w:type="spellStart"/>
+      <w:r>
+        <w:rPr>
+          <w:rStyle w:val="SubtleEmphasis"/>
+          <w:rFonts w:ascii="Trebuchet MS" w:hAnsi="Trebuchet MS"/>
+          <w:i w:val="0"/>
+          <w:color w:val="808080" w:themeColor="background1" w:themeShade="80"/>
+          <w:sz w:val="18"/>
+          <w:szCs w:val="18"/>
+        </w:rPr>
+        <w:t>Pixlee</w:t>
+      </w:r>
+      <w:proofErr w:type="spellEnd"/>
+      <w:r>
+        <w:rPr>
+          <w:rStyle w:val="SubtleEmphasis"/>
+          <w:rFonts w:ascii="Trebuchet MS" w:hAnsi="Trebuchet MS"/>
+          <w:i w:val="0"/>
+          <w:color w:val="808080" w:themeColor="background1" w:themeShade="80"/>
+          <w:sz w:val="18"/>
+          <w:szCs w:val="18"/>
+        </w:rPr>
+        <w:t>.</w:t>
       </w:r>
     </w:p>
     <w:p>
@@ -1810,7 +1940,31 @@
           <w:sz w:val="18"/>
           <w:szCs w:val="18"/>
         </w:rPr>
-        <w:t>User has identified an item to remove from cart and clicked on ‘Remove’. Item was successfully removed from the cart and analytics data was sent to Pixlee.</w:t>
+        <w:t xml:space="preserve">User has identified an item to remove from cart and clicked on ‘Remove’. Item was successfully removed from the cart and analytics data was sent to </w:t>
+      </w:r>
+      <w:proofErr w:type="spellStart"/>
+      <w:r>
+        <w:rPr>
+          <w:rStyle w:val="SubtleEmphasis"/>
+          <w:rFonts w:ascii="Trebuchet MS" w:hAnsi="Trebuchet MS"/>
+          <w:i w:val="0"/>
+          <w:color w:val="808080" w:themeColor="background1" w:themeShade="80"/>
+          <w:sz w:val="18"/>
+          <w:szCs w:val="18"/>
+        </w:rPr>
+        <w:t>Pixlee</w:t>
+      </w:r>
+      <w:proofErr w:type="spellEnd"/>
+      <w:r>
+        <w:rPr>
+          <w:rStyle w:val="SubtleEmphasis"/>
+          <w:rFonts w:ascii="Trebuchet MS" w:hAnsi="Trebuchet MS"/>
+          <w:i w:val="0"/>
+          <w:color w:val="808080" w:themeColor="background1" w:themeShade="80"/>
+          <w:sz w:val="18"/>
+          <w:szCs w:val="18"/>
+        </w:rPr>
+        <w:t>.</w:t>
       </w:r>
     </w:p>
     <w:p>
@@ -1864,7 +2018,31 @@
           <w:sz w:val="18"/>
           <w:szCs w:val="18"/>
         </w:rPr>
-        <w:t>User has decided to checkout the current items in the cart and clicked on the cart. Cart with the current list of items was loaded and analytics data was sent to Pixlee.</w:t>
+        <w:t xml:space="preserve">User has decided to checkout the current items in the cart and clicked on the cart. Cart with the current list of items was loaded and analytics data was sent to </w:t>
+      </w:r>
+      <w:proofErr w:type="spellStart"/>
+      <w:r>
+        <w:rPr>
+          <w:rStyle w:val="SubtleEmphasis"/>
+          <w:rFonts w:ascii="Trebuchet MS" w:hAnsi="Trebuchet MS"/>
+          <w:i w:val="0"/>
+          <w:color w:val="808080" w:themeColor="background1" w:themeShade="80"/>
+          <w:sz w:val="18"/>
+          <w:szCs w:val="18"/>
+        </w:rPr>
+        <w:t>Pixlee</w:t>
+      </w:r>
+      <w:proofErr w:type="spellEnd"/>
+      <w:r>
+        <w:rPr>
+          <w:rStyle w:val="SubtleEmphasis"/>
+          <w:rFonts w:ascii="Trebuchet MS" w:hAnsi="Trebuchet MS"/>
+          <w:i w:val="0"/>
+          <w:color w:val="808080" w:themeColor="background1" w:themeShade="80"/>
+          <w:sz w:val="18"/>
+          <w:szCs w:val="18"/>
+        </w:rPr>
+        <w:t>.</w:t>
       </w:r>
       <w:bookmarkEnd w:id="8"/>
       <w:bookmarkEnd w:id="9"/>
@@ -1965,6 +2143,7 @@
           <w:szCs w:val="18"/>
         </w:rPr>
       </w:pPr>
+      <w:proofErr w:type="gramStart"/>
       <w:r>
         <w:rPr>
           <w:rStyle w:val="SubtleEmphasis"/>
@@ -2007,8 +2186,9 @@
           <w:sz w:val="18"/>
           <w:szCs w:val="18"/>
         </w:rPr>
-        <w:t xml:space="preserve"> with Demandware 15.2</w:t>
-      </w:r>
+        <w:t xml:space="preserve"> with </w:t>
+      </w:r>
+      <w:proofErr w:type="spellStart"/>
       <w:r>
         <w:rPr>
           <w:rStyle w:val="SubtleEmphasis"/>
@@ -2018,6 +2198,29 @@
           <w:sz w:val="18"/>
           <w:szCs w:val="18"/>
         </w:rPr>
+        <w:t>Demandware</w:t>
+      </w:r>
+      <w:proofErr w:type="spellEnd"/>
+      <w:r>
+        <w:rPr>
+          <w:rStyle w:val="SubtleEmphasis"/>
+          <w:rFonts w:ascii="Trebuchet MS" w:hAnsi="Trebuchet MS"/>
+          <w:i w:val="0"/>
+          <w:color w:val="808080" w:themeColor="background1" w:themeShade="80"/>
+          <w:sz w:val="18"/>
+          <w:szCs w:val="18"/>
+        </w:rPr>
+        <w:t xml:space="preserve"> 15.2</w:t>
+      </w:r>
+      <w:r>
+        <w:rPr>
+          <w:rStyle w:val="SubtleEmphasis"/>
+          <w:rFonts w:ascii="Trebuchet MS" w:hAnsi="Trebuchet MS"/>
+          <w:i w:val="0"/>
+          <w:color w:val="808080" w:themeColor="background1" w:themeShade="80"/>
+          <w:sz w:val="18"/>
+          <w:szCs w:val="18"/>
+        </w:rPr>
         <w:t>.0</w:t>
       </w:r>
       <w:r>
@@ -2031,6 +2234,7 @@
         </w:rPr>
         <w:t>.</w:t>
       </w:r>
+      <w:proofErr w:type="gramEnd"/>
     </w:p>
     <w:bookmarkEnd w:id="12"/>
     <w:bookmarkEnd w:id="13"/>
@@ -2159,7 +2363,31 @@
           <w:sz w:val="18"/>
           <w:szCs w:val="18"/>
         </w:rPr>
-        <w:t xml:space="preserve"> on Demandware Business Manager</w:t>
+        <w:t xml:space="preserve"> on </w:t>
+      </w:r>
+      <w:proofErr w:type="spellStart"/>
+      <w:r>
+        <w:rPr>
+          <w:rStyle w:val="SubtleEmphasis"/>
+          <w:rFonts w:ascii="Trebuchet MS" w:hAnsi="Trebuchet MS"/>
+          <w:i w:val="0"/>
+          <w:color w:val="808080" w:themeColor="background1" w:themeShade="80"/>
+          <w:sz w:val="18"/>
+          <w:szCs w:val="18"/>
+        </w:rPr>
+        <w:t>Demandware</w:t>
+      </w:r>
+      <w:proofErr w:type="spellEnd"/>
+      <w:r>
+        <w:rPr>
+          <w:rStyle w:val="SubtleEmphasis"/>
+          <w:rFonts w:ascii="Trebuchet MS" w:hAnsi="Trebuchet MS"/>
+          <w:i w:val="0"/>
+          <w:color w:val="808080" w:themeColor="background1" w:themeShade="80"/>
+          <w:sz w:val="18"/>
+          <w:szCs w:val="18"/>
+        </w:rPr>
+        <w:t xml:space="preserve"> Business Manager</w:t>
       </w:r>
       <w:r>
         <w:rPr>
@@ -2184,6 +2412,7 @@
           <w:szCs w:val="18"/>
         </w:rPr>
       </w:pPr>
+      <w:proofErr w:type="spellStart"/>
       <w:r>
         <w:rPr>
           <w:rStyle w:val="SubtleEmphasis"/>
@@ -2193,7 +2422,19 @@
           <w:sz w:val="18"/>
           <w:szCs w:val="18"/>
         </w:rPr>
-        <w:t>Pixlee does not collect credit card data.</w:t>
+        <w:t>Pixlee</w:t>
+      </w:r>
+      <w:proofErr w:type="spellEnd"/>
+      <w:r>
+        <w:rPr>
+          <w:rStyle w:val="SubtleEmphasis"/>
+          <w:rFonts w:ascii="Trebuchet MS" w:hAnsi="Trebuchet MS"/>
+          <w:i w:val="0"/>
+          <w:color w:val="808080" w:themeColor="background1" w:themeShade="80"/>
+          <w:sz w:val="18"/>
+          <w:szCs w:val="18"/>
+        </w:rPr>
+        <w:t xml:space="preserve"> does not collect credit card data.</w:t>
       </w:r>
     </w:p>
     <w:p>
@@ -2301,7 +2542,44 @@
           <w:sz w:val="18"/>
           <w:szCs w:val="18"/>
         </w:rPr>
-        <w:t>‘int_pixlee’ Cartridge</w:t>
+        <w:t>‘</w:t>
+      </w:r>
+      <w:proofErr w:type="spellStart"/>
+      <w:proofErr w:type="gramStart"/>
+      <w:r>
+        <w:rPr>
+          <w:rStyle w:val="SubtleEmphasis"/>
+          <w:rFonts w:ascii="Trebuchet MS" w:hAnsi="Trebuchet MS"/>
+          <w:i w:val="0"/>
+          <w:color w:val="808080" w:themeColor="background1" w:themeShade="80"/>
+          <w:sz w:val="18"/>
+          <w:szCs w:val="18"/>
+        </w:rPr>
+        <w:t>int</w:t>
+      </w:r>
+      <w:proofErr w:type="gramEnd"/>
+      <w:r>
+        <w:rPr>
+          <w:rStyle w:val="SubtleEmphasis"/>
+          <w:rFonts w:ascii="Trebuchet MS" w:hAnsi="Trebuchet MS"/>
+          <w:i w:val="0"/>
+          <w:color w:val="808080" w:themeColor="background1" w:themeShade="80"/>
+          <w:sz w:val="18"/>
+          <w:szCs w:val="18"/>
+        </w:rPr>
+        <w:t>_pixlee</w:t>
+      </w:r>
+      <w:proofErr w:type="spellEnd"/>
+      <w:r>
+        <w:rPr>
+          <w:rStyle w:val="SubtleEmphasis"/>
+          <w:rFonts w:ascii="Trebuchet MS" w:hAnsi="Trebuchet MS"/>
+          <w:i w:val="0"/>
+          <w:color w:val="808080" w:themeColor="background1" w:themeShade="80"/>
+          <w:sz w:val="18"/>
+          <w:szCs w:val="18"/>
+        </w:rPr>
+        <w:t>’ Cartridge</w:t>
       </w:r>
     </w:p>
     <w:p>
@@ -2329,7 +2607,44 @@
           <w:sz w:val="18"/>
           <w:szCs w:val="18"/>
         </w:rPr>
-        <w:t>‘app_storefront_core’ Storefront Cartridge</w:t>
+        <w:t>‘</w:t>
+      </w:r>
+      <w:proofErr w:type="spellStart"/>
+      <w:proofErr w:type="gramStart"/>
+      <w:r>
+        <w:rPr>
+          <w:rStyle w:val="SubtleEmphasis"/>
+          <w:rFonts w:ascii="Trebuchet MS" w:hAnsi="Trebuchet MS"/>
+          <w:i w:val="0"/>
+          <w:color w:val="808080" w:themeColor="background1" w:themeShade="80"/>
+          <w:sz w:val="18"/>
+          <w:szCs w:val="18"/>
+        </w:rPr>
+        <w:t>app</w:t>
+      </w:r>
+      <w:proofErr w:type="gramEnd"/>
+      <w:r>
+        <w:rPr>
+          <w:rStyle w:val="SubtleEmphasis"/>
+          <w:rFonts w:ascii="Trebuchet MS" w:hAnsi="Trebuchet MS"/>
+          <w:i w:val="0"/>
+          <w:color w:val="808080" w:themeColor="background1" w:themeShade="80"/>
+          <w:sz w:val="18"/>
+          <w:szCs w:val="18"/>
+        </w:rPr>
+        <w:t>_storefront_core</w:t>
+      </w:r>
+      <w:proofErr w:type="spellEnd"/>
+      <w:r>
+        <w:rPr>
+          <w:rStyle w:val="SubtleEmphasis"/>
+          <w:rFonts w:ascii="Trebuchet MS" w:hAnsi="Trebuchet MS"/>
+          <w:i w:val="0"/>
+          <w:color w:val="808080" w:themeColor="background1" w:themeShade="80"/>
+          <w:sz w:val="18"/>
+          <w:szCs w:val="18"/>
+        </w:rPr>
+        <w:t>’ Storefront Cartridge</w:t>
       </w:r>
     </w:p>
     <w:p>
@@ -2357,7 +2672,31 @@
           <w:sz w:val="18"/>
           <w:szCs w:val="18"/>
         </w:rPr>
-        <w:t>‘jobs.xml’ and ‘metadata.xml’</w:t>
+        <w:t>‘</w:t>
+      </w:r>
+      <w:proofErr w:type="gramStart"/>
+      <w:r>
+        <w:rPr>
+          <w:rStyle w:val="SubtleEmphasis"/>
+          <w:rFonts w:ascii="Trebuchet MS" w:hAnsi="Trebuchet MS"/>
+          <w:i w:val="0"/>
+          <w:color w:val="808080" w:themeColor="background1" w:themeShade="80"/>
+          <w:sz w:val="18"/>
+          <w:szCs w:val="18"/>
+        </w:rPr>
+        <w:t>jobs.xml’</w:t>
+      </w:r>
+      <w:proofErr w:type="gramEnd"/>
+      <w:r>
+        <w:rPr>
+          <w:rStyle w:val="SubtleEmphasis"/>
+          <w:rFonts w:ascii="Trebuchet MS" w:hAnsi="Trebuchet MS"/>
+          <w:i w:val="0"/>
+          <w:color w:val="808080" w:themeColor="background1" w:themeShade="80"/>
+          <w:sz w:val="18"/>
+          <w:szCs w:val="18"/>
+        </w:rPr>
+        <w:t xml:space="preserve"> and ‘metadata.xml’</w:t>
       </w:r>
     </w:p>
     <w:p>
@@ -2454,7 +2793,29 @@
           <w:sz w:val="18"/>
           <w:szCs w:val="18"/>
         </w:rPr>
-        <w:t>Log into the Demandware Business Manager</w:t>
+        <w:t xml:space="preserve">Log into the </w:t>
+      </w:r>
+      <w:proofErr w:type="spellStart"/>
+      <w:r>
+        <w:rPr>
+          <w:rFonts w:ascii="Trebuchet MS" w:hAnsi="Trebuchet MS"/>
+          <w:iCs/>
+          <w:color w:val="808080" w:themeColor="text1" w:themeTint="7F"/>
+          <w:sz w:val="18"/>
+          <w:szCs w:val="18"/>
+        </w:rPr>
+        <w:t>Demandware</w:t>
+      </w:r>
+      <w:proofErr w:type="spellEnd"/>
+      <w:r>
+        <w:rPr>
+          <w:rFonts w:ascii="Trebuchet MS" w:hAnsi="Trebuchet MS"/>
+          <w:iCs/>
+          <w:color w:val="808080" w:themeColor="text1" w:themeTint="7F"/>
+          <w:sz w:val="18"/>
+          <w:szCs w:val="18"/>
+        </w:rPr>
+        <w:t xml:space="preserve"> Business Manager</w:t>
       </w:r>
     </w:p>
     <w:p>
@@ -2588,7 +2949,29 @@
           <w:sz w:val="18"/>
           <w:szCs w:val="18"/>
         </w:rPr>
-        <w:t>Append ’int_pixlee’ to the front of ‘Cartridges’ field</w:t>
+        <w:t>Append ’</w:t>
+      </w:r>
+      <w:proofErr w:type="spellStart"/>
+      <w:r>
+        <w:rPr>
+          <w:rFonts w:ascii="Trebuchet MS" w:hAnsi="Trebuchet MS"/>
+          <w:iCs/>
+          <w:color w:val="808080" w:themeColor="text1" w:themeTint="7F"/>
+          <w:sz w:val="18"/>
+          <w:szCs w:val="18"/>
+        </w:rPr>
+        <w:t>int_pixlee</w:t>
+      </w:r>
+      <w:proofErr w:type="spellEnd"/>
+      <w:r>
+        <w:rPr>
+          <w:rFonts w:ascii="Trebuchet MS" w:hAnsi="Trebuchet MS"/>
+          <w:iCs/>
+          <w:color w:val="808080" w:themeColor="text1" w:themeTint="7F"/>
+          <w:sz w:val="18"/>
+          <w:szCs w:val="18"/>
+        </w:rPr>
+        <w:t>’ to the front of ‘Cartridges’ field</w:t>
       </w:r>
     </w:p>
     <w:p>
@@ -2614,7 +2997,73 @@
           <w:sz w:val="18"/>
           <w:szCs w:val="18"/>
         </w:rPr>
-        <w:t>Replace ‘&lt;site_name&gt;_storefront_core’ with ‘app_storefront_core’</w:t>
+        <w:t>Replace ‘&lt;</w:t>
+      </w:r>
+      <w:proofErr w:type="spellStart"/>
+      <w:r>
+        <w:rPr>
+          <w:rFonts w:ascii="Trebuchet MS" w:hAnsi="Trebuchet MS"/>
+          <w:iCs/>
+          <w:color w:val="808080" w:themeColor="text1" w:themeTint="7F"/>
+          <w:sz w:val="18"/>
+          <w:szCs w:val="18"/>
+        </w:rPr>
+        <w:t>site_name</w:t>
+      </w:r>
+      <w:proofErr w:type="spellEnd"/>
+      <w:r>
+        <w:rPr>
+          <w:rFonts w:ascii="Trebuchet MS" w:hAnsi="Trebuchet MS"/>
+          <w:iCs/>
+          <w:color w:val="808080" w:themeColor="text1" w:themeTint="7F"/>
+          <w:sz w:val="18"/>
+          <w:szCs w:val="18"/>
+        </w:rPr>
+        <w:t>&gt;_</w:t>
+      </w:r>
+      <w:proofErr w:type="spellStart"/>
+      <w:r>
+        <w:rPr>
+          <w:rFonts w:ascii="Trebuchet MS" w:hAnsi="Trebuchet MS"/>
+          <w:iCs/>
+          <w:color w:val="808080" w:themeColor="text1" w:themeTint="7F"/>
+          <w:sz w:val="18"/>
+          <w:szCs w:val="18"/>
+        </w:rPr>
+        <w:t>storefront_core</w:t>
+      </w:r>
+      <w:proofErr w:type="spellEnd"/>
+      <w:r>
+        <w:rPr>
+          <w:rFonts w:ascii="Trebuchet MS" w:hAnsi="Trebuchet MS"/>
+          <w:iCs/>
+          <w:color w:val="808080" w:themeColor="text1" w:themeTint="7F"/>
+          <w:sz w:val="18"/>
+          <w:szCs w:val="18"/>
+        </w:rPr>
+        <w:t>’ with ‘</w:t>
+      </w:r>
+      <w:proofErr w:type="spellStart"/>
+      <w:r>
+        <w:rPr>
+          <w:rFonts w:ascii="Trebuchet MS" w:hAnsi="Trebuchet MS"/>
+          <w:iCs/>
+          <w:color w:val="808080" w:themeColor="text1" w:themeTint="7F"/>
+          <w:sz w:val="18"/>
+          <w:szCs w:val="18"/>
+        </w:rPr>
+        <w:t>app_storefront_core</w:t>
+      </w:r>
+      <w:proofErr w:type="spellEnd"/>
+      <w:r>
+        <w:rPr>
+          <w:rFonts w:ascii="Trebuchet MS" w:hAnsi="Trebuchet MS"/>
+          <w:iCs/>
+          <w:color w:val="808080" w:themeColor="text1" w:themeTint="7F"/>
+          <w:sz w:val="18"/>
+          <w:szCs w:val="18"/>
+        </w:rPr>
+        <w:t>’</w:t>
       </w:r>
     </w:p>
     <w:p>
@@ -2703,7 +3152,29 @@
           <w:sz w:val="18"/>
           <w:szCs w:val="18"/>
         </w:rPr>
-        <w:t>Log into the Demandware Business Manager</w:t>
+        <w:t xml:space="preserve">Log into the </w:t>
+      </w:r>
+      <w:proofErr w:type="spellStart"/>
+      <w:r>
+        <w:rPr>
+          <w:rFonts w:ascii="Trebuchet MS" w:hAnsi="Trebuchet MS"/>
+          <w:iCs/>
+          <w:color w:val="808080" w:themeColor="text1" w:themeTint="7F"/>
+          <w:sz w:val="18"/>
+          <w:szCs w:val="18"/>
+        </w:rPr>
+        <w:t>Demandware</w:t>
+      </w:r>
+      <w:proofErr w:type="spellEnd"/>
+      <w:r>
+        <w:rPr>
+          <w:rFonts w:ascii="Trebuchet MS" w:hAnsi="Trebuchet MS"/>
+          <w:iCs/>
+          <w:color w:val="808080" w:themeColor="text1" w:themeTint="7F"/>
+          <w:sz w:val="18"/>
+          <w:szCs w:val="18"/>
+        </w:rPr>
+        <w:t xml:space="preserve"> Business Manager</w:t>
       </w:r>
     </w:p>
     <w:p>
@@ -2807,7 +3278,29 @@
           <w:sz w:val="18"/>
           <w:szCs w:val="18"/>
         </w:rPr>
-        <w:t>Append ’int_pixlee’ to the front of ‘Cartridges’ field</w:t>
+        <w:t>Append ’</w:t>
+      </w:r>
+      <w:proofErr w:type="spellStart"/>
+      <w:r>
+        <w:rPr>
+          <w:rFonts w:ascii="Trebuchet MS" w:hAnsi="Trebuchet MS"/>
+          <w:iCs/>
+          <w:color w:val="808080" w:themeColor="text1" w:themeTint="7F"/>
+          <w:sz w:val="18"/>
+          <w:szCs w:val="18"/>
+        </w:rPr>
+        <w:t>int_pixlee</w:t>
+      </w:r>
+      <w:proofErr w:type="spellEnd"/>
+      <w:r>
+        <w:rPr>
+          <w:rFonts w:ascii="Trebuchet MS" w:hAnsi="Trebuchet MS"/>
+          <w:iCs/>
+          <w:color w:val="808080" w:themeColor="text1" w:themeTint="7F"/>
+          <w:sz w:val="18"/>
+          <w:szCs w:val="18"/>
+        </w:rPr>
+        <w:t>’ to the front of ‘Cartridges’ field</w:t>
       </w:r>
     </w:p>
     <w:p>
@@ -2906,7 +3399,29 @@
           <w:sz w:val="18"/>
           <w:szCs w:val="18"/>
         </w:rPr>
-        <w:t>Log into the Demandware Business Manager</w:t>
+        <w:t xml:space="preserve">Log into the </w:t>
+      </w:r>
+      <w:proofErr w:type="spellStart"/>
+      <w:r>
+        <w:rPr>
+          <w:rFonts w:ascii="Trebuchet MS" w:hAnsi="Trebuchet MS"/>
+          <w:iCs/>
+          <w:color w:val="808080" w:themeColor="text1" w:themeTint="7F"/>
+          <w:sz w:val="18"/>
+          <w:szCs w:val="18"/>
+        </w:rPr>
+        <w:t>Demandware</w:t>
+      </w:r>
+      <w:proofErr w:type="spellEnd"/>
+      <w:r>
+        <w:rPr>
+          <w:rFonts w:ascii="Trebuchet MS" w:hAnsi="Trebuchet MS"/>
+          <w:iCs/>
+          <w:color w:val="808080" w:themeColor="text1" w:themeTint="7F"/>
+          <w:sz w:val="18"/>
+          <w:szCs w:val="18"/>
+        </w:rPr>
+        <w:t xml:space="preserve"> Business Manager</w:t>
       </w:r>
     </w:p>
     <w:p>
@@ -3166,7 +3681,29 @@
           <w:sz w:val="18"/>
           <w:szCs w:val="18"/>
         </w:rPr>
-        <w:t>Log into the Demandware Business Manager</w:t>
+        <w:t xml:space="preserve">Log into the </w:t>
+      </w:r>
+      <w:proofErr w:type="spellStart"/>
+      <w:r>
+        <w:rPr>
+          <w:rFonts w:ascii="Trebuchet MS" w:hAnsi="Trebuchet MS"/>
+          <w:iCs/>
+          <w:color w:val="808080" w:themeColor="text1" w:themeTint="7F"/>
+          <w:sz w:val="18"/>
+          <w:szCs w:val="18"/>
+        </w:rPr>
+        <w:t>Demandware</w:t>
+      </w:r>
+      <w:proofErr w:type="spellEnd"/>
+      <w:r>
+        <w:rPr>
+          <w:rFonts w:ascii="Trebuchet MS" w:hAnsi="Trebuchet MS"/>
+          <w:iCs/>
+          <w:color w:val="808080" w:themeColor="text1" w:themeTint="7F"/>
+          <w:sz w:val="18"/>
+          <w:szCs w:val="18"/>
+        </w:rPr>
+        <w:t xml:space="preserve"> Business Manager</w:t>
       </w:r>
     </w:p>
     <w:p>
@@ -3408,6 +3945,7 @@
           <w:sz w:val="18"/>
         </w:rPr>
       </w:pPr>
+      <w:proofErr w:type="spellStart"/>
       <w:r>
         <w:rPr>
           <w:rFonts w:ascii="Trebuchet MS" w:hAnsi="Trebuchet MS"/>
@@ -3415,7 +3953,17 @@
           <w:color w:val="7F7F7F" w:themeColor="text1" w:themeTint="80"/>
           <w:sz w:val="18"/>
         </w:rPr>
-        <w:t>Pixlee Widget Installation</w:t>
+        <w:t>Pixlee</w:t>
+      </w:r>
+      <w:proofErr w:type="spellEnd"/>
+      <w:r>
+        <w:rPr>
+          <w:rFonts w:ascii="Trebuchet MS" w:hAnsi="Trebuchet MS"/>
+          <w:b/>
+          <w:color w:val="7F7F7F" w:themeColor="text1" w:themeTint="80"/>
+          <w:sz w:val="18"/>
+        </w:rPr>
+        <w:t xml:space="preserve"> Widget Installation</w:t>
       </w:r>
     </w:p>
     <w:p>
@@ -3443,7 +3991,25 @@
           <w:sz w:val="18"/>
         </w:rPr>
         <w:tab/>
-        <w:t>Log into Pixlee Control Panel</w:t>
+        <w:t xml:space="preserve">Log into </w:t>
+      </w:r>
+      <w:proofErr w:type="spellStart"/>
+      <w:r>
+        <w:rPr>
+          <w:rFonts w:ascii="Trebuchet MS" w:hAnsi="Trebuchet MS"/>
+          <w:color w:val="7F7F7F" w:themeColor="text1" w:themeTint="80"/>
+          <w:sz w:val="18"/>
+        </w:rPr>
+        <w:t>Pixlee</w:t>
+      </w:r>
+      <w:proofErr w:type="spellEnd"/>
+      <w:r>
+        <w:rPr>
+          <w:rFonts w:ascii="Trebuchet MS" w:hAnsi="Trebuchet MS"/>
+          <w:color w:val="7F7F7F" w:themeColor="text1" w:themeTint="80"/>
+          <w:sz w:val="18"/>
+        </w:rPr>
+        <w:t xml:space="preserve"> Control Panel</w:t>
       </w:r>
     </w:p>
     <w:p>
@@ -3585,15 +4151,27 @@
         <w:tab/>
         <w:t xml:space="preserve">Log into the </w:t>
       </w:r>
-      <w:r>
-        <w:rPr>
-          <w:rFonts w:ascii="Trebuchet MS" w:hAnsi="Trebuchet MS"/>
-          <w:iCs/>
-          <w:color w:val="808080" w:themeColor="text1" w:themeTint="7F"/>
-          <w:sz w:val="18"/>
-          <w:szCs w:val="18"/>
-        </w:rPr>
-        <w:t>Demandware Business Manager</w:t>
+      <w:proofErr w:type="spellStart"/>
+      <w:r>
+        <w:rPr>
+          <w:rFonts w:ascii="Trebuchet MS" w:hAnsi="Trebuchet MS"/>
+          <w:iCs/>
+          <w:color w:val="808080" w:themeColor="text1" w:themeTint="7F"/>
+          <w:sz w:val="18"/>
+          <w:szCs w:val="18"/>
+        </w:rPr>
+        <w:t>Demandware</w:t>
+      </w:r>
+      <w:proofErr w:type="spellEnd"/>
+      <w:r>
+        <w:rPr>
+          <w:rFonts w:ascii="Trebuchet MS" w:hAnsi="Trebuchet MS"/>
+          <w:iCs/>
+          <w:color w:val="808080" w:themeColor="text1" w:themeTint="7F"/>
+          <w:sz w:val="18"/>
+          <w:szCs w:val="18"/>
+        </w:rPr>
+        <w:t xml:space="preserve"> Business Manager</w:t>
       </w:r>
     </w:p>
     <w:p>
@@ -3736,6 +4314,7 @@
           <w:sz w:val="18"/>
         </w:rPr>
       </w:pPr>
+      <w:proofErr w:type="spellStart"/>
       <w:r>
         <w:rPr>
           <w:rFonts w:ascii="Trebuchet MS" w:hAnsi="Trebuchet MS"/>
@@ -3746,6 +4325,7 @@
         <w:lastRenderedPageBreak/>
         <w:t>Pixlee</w:t>
       </w:r>
+      <w:proofErr w:type="spellEnd"/>
       <w:r>
         <w:rPr>
           <w:rFonts w:ascii="Trebuchet MS" w:hAnsi="Trebuchet MS"/>
@@ -3790,7 +4370,25 @@
           <w:sz w:val="18"/>
         </w:rPr>
         <w:tab/>
-        <w:t>Log into Pixlee Control Panel</w:t>
+        <w:t xml:space="preserve">Log into </w:t>
+      </w:r>
+      <w:proofErr w:type="spellStart"/>
+      <w:r>
+        <w:rPr>
+          <w:rFonts w:ascii="Trebuchet MS" w:hAnsi="Trebuchet MS"/>
+          <w:color w:val="7F7F7F" w:themeColor="text1" w:themeTint="80"/>
+          <w:sz w:val="18"/>
+        </w:rPr>
+        <w:t>Pixlee</w:t>
+      </w:r>
+      <w:proofErr w:type="spellEnd"/>
+      <w:r>
+        <w:rPr>
+          <w:rFonts w:ascii="Trebuchet MS" w:hAnsi="Trebuchet MS"/>
+          <w:color w:val="7F7F7F" w:themeColor="text1" w:themeTint="80"/>
+          <w:sz w:val="18"/>
+        </w:rPr>
+        <w:t xml:space="preserve"> Control Panel</w:t>
       </w:r>
     </w:p>
     <w:p>
@@ -3925,7 +4523,25 @@
           <w:color w:val="7F7F7F" w:themeColor="text1" w:themeTint="80"/>
           <w:sz w:val="18"/>
         </w:rPr>
-        <w:t>Enter ‘${productSku}’ into the SKU ID code field</w:t>
+        <w:t>Enter ‘${</w:t>
+      </w:r>
+      <w:proofErr w:type="spellStart"/>
+      <w:r>
+        <w:rPr>
+          <w:rFonts w:ascii="Trebuchet MS" w:hAnsi="Trebuchet MS"/>
+          <w:color w:val="7F7F7F" w:themeColor="text1" w:themeTint="80"/>
+          <w:sz w:val="18"/>
+        </w:rPr>
+        <w:t>productSku</w:t>
+      </w:r>
+      <w:proofErr w:type="spellEnd"/>
+      <w:r>
+        <w:rPr>
+          <w:rFonts w:ascii="Trebuchet MS" w:hAnsi="Trebuchet MS"/>
+          <w:color w:val="7F7F7F" w:themeColor="text1" w:themeTint="80"/>
+          <w:sz w:val="18"/>
+        </w:rPr>
+        <w:t>}’ into the SKU ID code field</w:t>
       </w:r>
     </w:p>
     <w:p>
@@ -3988,7 +4604,43 @@
           <w:color w:val="7F7F7F" w:themeColor="text1" w:themeTint="80"/>
           <w:sz w:val="18"/>
         </w:rPr>
-        <w:t>Locate /cartridge/templates/default/widget/pdpwidget.isml in the ‘int_pixlee’ cartridge</w:t>
+        <w:t>Locate /cartridge/templates/default/widget/</w:t>
+      </w:r>
+      <w:proofErr w:type="spellStart"/>
+      <w:r>
+        <w:rPr>
+          <w:rFonts w:ascii="Trebuchet MS" w:hAnsi="Trebuchet MS"/>
+          <w:color w:val="7F7F7F" w:themeColor="text1" w:themeTint="80"/>
+          <w:sz w:val="18"/>
+        </w:rPr>
+        <w:t>pdpwidget.isml</w:t>
+      </w:r>
+      <w:proofErr w:type="spellEnd"/>
+      <w:r>
+        <w:rPr>
+          <w:rFonts w:ascii="Trebuchet MS" w:hAnsi="Trebuchet MS"/>
+          <w:color w:val="7F7F7F" w:themeColor="text1" w:themeTint="80"/>
+          <w:sz w:val="18"/>
+        </w:rPr>
+        <w:t xml:space="preserve"> in the ‘</w:t>
+      </w:r>
+      <w:proofErr w:type="spellStart"/>
+      <w:r>
+        <w:rPr>
+          <w:rFonts w:ascii="Trebuchet MS" w:hAnsi="Trebuchet MS"/>
+          <w:color w:val="7F7F7F" w:themeColor="text1" w:themeTint="80"/>
+          <w:sz w:val="18"/>
+        </w:rPr>
+        <w:t>int_pixlee</w:t>
+      </w:r>
+      <w:proofErr w:type="spellEnd"/>
+      <w:r>
+        <w:rPr>
+          <w:rFonts w:ascii="Trebuchet MS" w:hAnsi="Trebuchet MS"/>
+          <w:color w:val="7F7F7F" w:themeColor="text1" w:themeTint="80"/>
+          <w:sz w:val="18"/>
+        </w:rPr>
+        <w:t>’ cartridge</w:t>
       </w:r>
     </w:p>
     <w:p>
@@ -4159,8 +4811,46 @@
           <w:szCs w:val="18"/>
           <w:u w:val="single"/>
         </w:rPr>
-        <w:t>cartridge/templates/checkout/cart/minicart.isml</w:t>
-      </w:r>
+        <w:t>cartridge/templates/</w:t>
+      </w:r>
+      <w:r>
+        <w:rPr>
+          <w:rFonts w:ascii="Trebuchet MS" w:hAnsi="Trebuchet MS"/>
+          <w:b/>
+          <w:iCs/>
+          <w:color w:val="808080" w:themeColor="text1" w:themeTint="7F"/>
+          <w:sz w:val="18"/>
+          <w:szCs w:val="18"/>
+          <w:u w:val="single"/>
+        </w:rPr>
+        <w:t>default/</w:t>
+      </w:r>
+      <w:r>
+        <w:rPr>
+          <w:rFonts w:ascii="Trebuchet MS" w:hAnsi="Trebuchet MS"/>
+          <w:b/>
+          <w:iCs/>
+          <w:color w:val="808080" w:themeColor="text1" w:themeTint="7F"/>
+          <w:sz w:val="18"/>
+          <w:szCs w:val="18"/>
+          <w:u w:val="single"/>
+        </w:rPr>
+        <w:t>checkout/cart/</w:t>
+      </w:r>
+      <w:proofErr w:type="spellStart"/>
+      <w:r>
+        <w:rPr>
+          <w:rFonts w:ascii="Trebuchet MS" w:hAnsi="Trebuchet MS"/>
+          <w:b/>
+          <w:iCs/>
+          <w:color w:val="808080" w:themeColor="text1" w:themeTint="7F"/>
+          <w:sz w:val="18"/>
+          <w:szCs w:val="18"/>
+          <w:u w:val="single"/>
+        </w:rPr>
+        <w:t>minicart.isml</w:t>
+      </w:r>
+      <w:proofErr w:type="spellEnd"/>
     </w:p>
     <w:p>
       <w:pPr>
@@ -4184,8 +4874,10 @@
           <w:sz w:val="16"/>
           <w:szCs w:val="18"/>
         </w:rPr>
-        <w:t>&lt;iscomment&gt;Pixlee Add To Cart Analytics&lt;/iscomment&gt;</w:t>
-      </w:r>
+        <w:t>&lt;</w:t>
+      </w:r>
+      <w:proofErr w:type="spellStart"/>
+      <w:proofErr w:type="gramStart"/>
       <w:r>
         <w:rPr>
           <w:rFonts w:ascii="Consolas" w:hAnsi="Consolas"/>
@@ -4195,9 +4887,10 @@
           <w:sz w:val="16"/>
           <w:szCs w:val="18"/>
         </w:rPr>
-        <w:br/>
-        <w:t>&lt;isif condition=</w:t>
-      </w:r>
+        <w:t>iscomment</w:t>
+      </w:r>
+      <w:proofErr w:type="spellEnd"/>
+      <w:proofErr w:type="gramEnd"/>
       <w:r>
         <w:rPr>
           <w:rFonts w:ascii="Consolas" w:hAnsi="Consolas"/>
@@ -4207,8 +4900,9 @@
           <w:sz w:val="16"/>
           <w:szCs w:val="18"/>
         </w:rPr>
-        <w:t>”</w:t>
-      </w:r>
+        <w:t>&gt;</w:t>
+      </w:r>
+      <w:proofErr w:type="spellStart"/>
       <w:r>
         <w:rPr>
           <w:rFonts w:ascii="Consolas" w:hAnsi="Consolas"/>
@@ -4218,8 +4912,9 @@
           <w:sz w:val="16"/>
           <w:szCs w:val="18"/>
         </w:rPr>
-        <w:t xml:space="preserve">${pdict.CurrentHttpParameterMap.cartAction == </w:t>
-      </w:r>
+        <w:t>Pixlee</w:t>
+      </w:r>
+      <w:proofErr w:type="spellEnd"/>
       <w:r>
         <w:rPr>
           <w:rFonts w:ascii="Consolas" w:hAnsi="Consolas"/>
@@ -4229,8 +4924,9 @@
           <w:sz w:val="16"/>
           <w:szCs w:val="18"/>
         </w:rPr>
-        <w:t>‘</w:t>
-      </w:r>
+        <w:t xml:space="preserve"> Add To Cart Analytics&lt;/</w:t>
+      </w:r>
+      <w:proofErr w:type="spellStart"/>
       <w:r>
         <w:rPr>
           <w:rFonts w:ascii="Consolas" w:hAnsi="Consolas"/>
@@ -4240,8 +4936,9 @@
           <w:sz w:val="16"/>
           <w:szCs w:val="18"/>
         </w:rPr>
-        <w:t>add</w:t>
-      </w:r>
+        <w:t>iscomment</w:t>
+      </w:r>
+      <w:proofErr w:type="spellEnd"/>
       <w:r>
         <w:rPr>
           <w:rFonts w:ascii="Consolas" w:hAnsi="Consolas"/>
@@ -4251,7 +4948,7 @@
           <w:sz w:val="16"/>
           <w:szCs w:val="18"/>
         </w:rPr>
-        <w:t>’</w:t>
+        <w:t>&gt;</w:t>
       </w:r>
       <w:r>
         <w:rPr>
@@ -4262,8 +4959,10 @@
           <w:sz w:val="16"/>
           <w:szCs w:val="18"/>
         </w:rPr>
-        <w:t xml:space="preserve"> || pdict.CurrentHttpParameterMap.cartAction == </w:t>
-      </w:r>
+        <w:br/>
+        <w:t>&lt;</w:t>
+      </w:r>
+      <w:proofErr w:type="spellStart"/>
       <w:r>
         <w:rPr>
           <w:rFonts w:ascii="Consolas" w:hAnsi="Consolas"/>
@@ -4273,8 +4972,9 @@
           <w:sz w:val="16"/>
           <w:szCs w:val="18"/>
         </w:rPr>
-        <w:t>‘</w:t>
-      </w:r>
+        <w:t>isif</w:t>
+      </w:r>
+      <w:proofErr w:type="spellEnd"/>
       <w:r>
         <w:rPr>
           <w:rFonts w:ascii="Consolas" w:hAnsi="Consolas"/>
@@ -4284,7 +4984,17 @@
           <w:sz w:val="16"/>
           <w:szCs w:val="18"/>
         </w:rPr>
-        <w:t>update</w:t>
+        <w:t xml:space="preserve"> condition=</w:t>
+      </w:r>
+      <w:r>
+        <w:rPr>
+          <w:rFonts w:ascii="Consolas" w:hAnsi="Consolas"/>
+          <w:iCs/>
+          <w:color w:val="808080" w:themeColor="text1" w:themeTint="7F"/>
+          <w:sz w:val="16"/>
+          <w:szCs w:val="18"/>
+        </w:rPr>
+        <w:t>"</w:t>
       </w:r>
       <w:r>
         <w:rPr>
@@ -4295,8 +5005,9 @@
           <w:sz w:val="16"/>
           <w:szCs w:val="18"/>
         </w:rPr>
-        <w:t>’</w:t>
-      </w:r>
+        <w:t>${</w:t>
+      </w:r>
+      <w:proofErr w:type="spellStart"/>
       <w:r>
         <w:rPr>
           <w:rFonts w:ascii="Consolas" w:hAnsi="Consolas"/>
@@ -4306,8 +5017,9 @@
           <w:sz w:val="16"/>
           <w:szCs w:val="18"/>
         </w:rPr>
-        <w:t>}</w:t>
-      </w:r>
+        <w:t>pdict.CurrentHttpParameterMap.cartAction</w:t>
+      </w:r>
+      <w:proofErr w:type="spellEnd"/>
       <w:r>
         <w:rPr>
           <w:rFonts w:ascii="Consolas" w:hAnsi="Consolas"/>
@@ -4317,7 +5029,7 @@
           <w:sz w:val="16"/>
           <w:szCs w:val="18"/>
         </w:rPr>
-        <w:t>”</w:t>
+        <w:t xml:space="preserve"> == </w:t>
       </w:r>
       <w:r>
         <w:rPr>
@@ -4328,7 +5040,7 @@
           <w:sz w:val="16"/>
           <w:szCs w:val="18"/>
         </w:rPr>
-        <w:t>&gt;</w:t>
+        <w:t>'</w:t>
       </w:r>
       <w:r>
         <w:rPr>
@@ -4339,8 +5051,7 @@
           <w:sz w:val="16"/>
           <w:szCs w:val="18"/>
         </w:rPr>
-        <w:br/>
-        <w:t>&lt;isinclude template=</w:t>
+        <w:t>add</w:t>
       </w:r>
       <w:r>
         <w:rPr>
@@ -4351,7 +5062,7 @@
           <w:sz w:val="16"/>
           <w:szCs w:val="18"/>
         </w:rPr>
-        <w:t>”</w:t>
+        <w:t>'</w:t>
       </w:r>
       <w:r>
         <w:rPr>
@@ -4362,8 +5073,9 @@
           <w:sz w:val="16"/>
           <w:szCs w:val="18"/>
         </w:rPr>
-        <w:t>checkout/cart/addtocart</w:t>
-      </w:r>
+        <w:t xml:space="preserve"> || </w:t>
+      </w:r>
+      <w:proofErr w:type="spellStart"/>
       <w:r>
         <w:rPr>
           <w:rFonts w:ascii="Consolas" w:hAnsi="Consolas"/>
@@ -4373,8 +5085,9 @@
           <w:sz w:val="16"/>
           <w:szCs w:val="18"/>
         </w:rPr>
-        <w:t>”</w:t>
-      </w:r>
+        <w:t>pdict.CurrentHttpParameterMap.cartAction</w:t>
+      </w:r>
+      <w:proofErr w:type="spellEnd"/>
       <w:r>
         <w:rPr>
           <w:rFonts w:ascii="Consolas" w:hAnsi="Consolas"/>
@@ -4384,7 +5097,7 @@
           <w:sz w:val="16"/>
           <w:szCs w:val="18"/>
         </w:rPr>
-        <w:t>/&gt;</w:t>
+        <w:t xml:space="preserve"> == </w:t>
       </w:r>
       <w:r>
         <w:rPr>
@@ -4395,8 +5108,188 @@
           <w:sz w:val="16"/>
           <w:szCs w:val="18"/>
         </w:rPr>
+        <w:t>'</w:t>
+      </w:r>
+      <w:r>
+        <w:rPr>
+          <w:rFonts w:ascii="Consolas" w:hAnsi="Consolas"/>
+          <w:i/>
+          <w:iCs/>
+          <w:color w:val="808080" w:themeColor="text1" w:themeTint="7F"/>
+          <w:sz w:val="16"/>
+          <w:szCs w:val="18"/>
+        </w:rPr>
+        <w:t>update</w:t>
+      </w:r>
+      <w:r>
+        <w:rPr>
+          <w:rFonts w:ascii="Consolas" w:hAnsi="Consolas"/>
+          <w:i/>
+          <w:iCs/>
+          <w:color w:val="808080" w:themeColor="text1" w:themeTint="7F"/>
+          <w:sz w:val="16"/>
+          <w:szCs w:val="18"/>
+        </w:rPr>
+        <w:t>'</w:t>
+      </w:r>
+      <w:r>
+        <w:rPr>
+          <w:rFonts w:ascii="Consolas" w:hAnsi="Consolas"/>
+          <w:i/>
+          <w:iCs/>
+          <w:color w:val="808080" w:themeColor="text1" w:themeTint="7F"/>
+          <w:sz w:val="16"/>
+          <w:szCs w:val="18"/>
+        </w:rPr>
+        <w:t>}</w:t>
+      </w:r>
+      <w:r>
+        <w:rPr>
+          <w:rFonts w:ascii="Consolas" w:hAnsi="Consolas"/>
+          <w:iCs/>
+          <w:color w:val="808080" w:themeColor="text1" w:themeTint="7F"/>
+          <w:sz w:val="16"/>
+          <w:szCs w:val="18"/>
+        </w:rPr>
+        <w:t>"</w:t>
+      </w:r>
+      <w:r>
+        <w:rPr>
+          <w:rFonts w:ascii="Consolas" w:hAnsi="Consolas"/>
+          <w:i/>
+          <w:iCs/>
+          <w:color w:val="808080" w:themeColor="text1" w:themeTint="7F"/>
+          <w:sz w:val="16"/>
+          <w:szCs w:val="18"/>
+        </w:rPr>
+        <w:t>&gt;</w:t>
+      </w:r>
+      <w:r>
+        <w:rPr>
+          <w:rFonts w:ascii="Consolas" w:hAnsi="Consolas"/>
+          <w:i/>
+          <w:iCs/>
+          <w:color w:val="808080" w:themeColor="text1" w:themeTint="7F"/>
+          <w:sz w:val="16"/>
+          <w:szCs w:val="18"/>
+        </w:rPr>
         <w:br/>
-        <w:t>&lt;/isif&gt;</w:t>
+        <w:t>&lt;</w:t>
+      </w:r>
+      <w:proofErr w:type="spellStart"/>
+      <w:r>
+        <w:rPr>
+          <w:rFonts w:ascii="Consolas" w:hAnsi="Consolas"/>
+          <w:i/>
+          <w:iCs/>
+          <w:color w:val="808080" w:themeColor="text1" w:themeTint="7F"/>
+          <w:sz w:val="16"/>
+          <w:szCs w:val="18"/>
+        </w:rPr>
+        <w:t>isinclude</w:t>
+      </w:r>
+      <w:proofErr w:type="spellEnd"/>
+      <w:r>
+        <w:rPr>
+          <w:rFonts w:ascii="Consolas" w:hAnsi="Consolas"/>
+          <w:i/>
+          <w:iCs/>
+          <w:color w:val="808080" w:themeColor="text1" w:themeTint="7F"/>
+          <w:sz w:val="16"/>
+          <w:szCs w:val="18"/>
+        </w:rPr>
+        <w:t xml:space="preserve"> template=</w:t>
+      </w:r>
+      <w:r>
+        <w:rPr>
+          <w:rFonts w:ascii="Consolas" w:hAnsi="Consolas"/>
+          <w:iCs/>
+          <w:color w:val="808080" w:themeColor="text1" w:themeTint="7F"/>
+          <w:sz w:val="16"/>
+          <w:szCs w:val="18"/>
+        </w:rPr>
+        <w:t>"</w:t>
+      </w:r>
+      <w:r>
+        <w:rPr>
+          <w:rFonts w:ascii="Consolas" w:hAnsi="Consolas"/>
+          <w:i/>
+          <w:iCs/>
+          <w:color w:val="808080" w:themeColor="text1" w:themeTint="7F"/>
+          <w:sz w:val="16"/>
+          <w:szCs w:val="18"/>
+        </w:rPr>
+        <w:t>checkout/cart/</w:t>
+      </w:r>
+      <w:proofErr w:type="spellStart"/>
+      <w:r>
+        <w:rPr>
+          <w:rFonts w:ascii="Consolas" w:hAnsi="Consolas"/>
+          <w:i/>
+          <w:iCs/>
+          <w:color w:val="808080" w:themeColor="text1" w:themeTint="7F"/>
+          <w:sz w:val="16"/>
+          <w:szCs w:val="18"/>
+        </w:rPr>
+        <w:t>addtocart</w:t>
+      </w:r>
+      <w:proofErr w:type="spellEnd"/>
+      <w:r>
+        <w:rPr>
+          <w:rFonts w:ascii="Consolas" w:hAnsi="Consolas"/>
+          <w:iCs/>
+          <w:color w:val="808080" w:themeColor="text1" w:themeTint="7F"/>
+          <w:sz w:val="16"/>
+          <w:szCs w:val="18"/>
+        </w:rPr>
+        <w:t>"</w:t>
+      </w:r>
+      <w:r>
+        <w:rPr>
+          <w:rFonts w:ascii="Consolas" w:hAnsi="Consolas"/>
+          <w:i/>
+          <w:iCs/>
+          <w:color w:val="808080" w:themeColor="text1" w:themeTint="7F"/>
+          <w:sz w:val="16"/>
+          <w:szCs w:val="18"/>
+        </w:rPr>
+        <w:t>/&gt;</w:t>
+      </w:r>
+      <w:r>
+        <w:rPr>
+          <w:rFonts w:ascii="Consolas" w:hAnsi="Consolas"/>
+          <w:i/>
+          <w:iCs/>
+          <w:color w:val="808080" w:themeColor="text1" w:themeTint="7F"/>
+          <w:sz w:val="16"/>
+          <w:szCs w:val="18"/>
+        </w:rPr>
+        <w:br/>
+        <w:t>&lt;/</w:t>
+      </w:r>
+      <w:proofErr w:type="spellStart"/>
+      <w:r>
+        <w:rPr>
+          <w:rFonts w:ascii="Consolas" w:hAnsi="Consolas"/>
+          <w:i/>
+          <w:iCs/>
+          <w:color w:val="808080" w:themeColor="text1" w:themeTint="7F"/>
+          <w:sz w:val="16"/>
+          <w:szCs w:val="18"/>
+        </w:rPr>
+        <w:t>isif</w:t>
+      </w:r>
+      <w:proofErr w:type="spellEnd"/>
+      <w:r>
+        <w:rPr>
+          <w:rFonts w:ascii="Consolas" w:hAnsi="Consolas"/>
+          <w:i/>
+          <w:iCs/>
+          <w:color w:val="808080" w:themeColor="text1" w:themeTint="7F"/>
+          <w:sz w:val="16"/>
+          <w:szCs w:val="18"/>
+        </w:rPr>
+        <w:t>&gt;</w:t>
       </w:r>
     </w:p>
     <w:p>
@@ -4434,8 +5327,46 @@
           <w:szCs w:val="18"/>
           <w:u w:val="single"/>
         </w:rPr>
-        <w:t>cartridge/templates/checkout/cart/cart.isml</w:t>
-      </w:r>
+        <w:t>cartridge/templates/</w:t>
+      </w:r>
+      <w:r>
+        <w:rPr>
+          <w:rFonts w:ascii="Trebuchet MS" w:hAnsi="Trebuchet MS"/>
+          <w:b/>
+          <w:iCs/>
+          <w:color w:val="808080" w:themeColor="text1" w:themeTint="7F"/>
+          <w:sz w:val="18"/>
+          <w:szCs w:val="18"/>
+          <w:u w:val="single"/>
+        </w:rPr>
+        <w:t>default/</w:t>
+      </w:r>
+      <w:r>
+        <w:rPr>
+          <w:rFonts w:ascii="Trebuchet MS" w:hAnsi="Trebuchet MS"/>
+          <w:b/>
+          <w:iCs/>
+          <w:color w:val="808080" w:themeColor="text1" w:themeTint="7F"/>
+          <w:sz w:val="18"/>
+          <w:szCs w:val="18"/>
+          <w:u w:val="single"/>
+        </w:rPr>
+        <w:t>checkout/cart/</w:t>
+      </w:r>
+      <w:proofErr w:type="spellStart"/>
+      <w:r>
+        <w:rPr>
+          <w:rFonts w:ascii="Trebuchet MS" w:hAnsi="Trebuchet MS"/>
+          <w:b/>
+          <w:iCs/>
+          <w:color w:val="808080" w:themeColor="text1" w:themeTint="7F"/>
+          <w:sz w:val="18"/>
+          <w:szCs w:val="18"/>
+          <w:u w:val="single"/>
+        </w:rPr>
+        <w:t>cart.isml</w:t>
+      </w:r>
+      <w:proofErr w:type="spellEnd"/>
     </w:p>
     <w:p>
       <w:pPr>
@@ -4457,7 +5388,41 @@
           <w:sz w:val="16"/>
           <w:szCs w:val="18"/>
         </w:rPr>
-        <w:t>&lt;isif condition=</w:t>
+        <w:t>&lt;</w:t>
+      </w:r>
+      <w:proofErr w:type="spellStart"/>
+      <w:proofErr w:type="gramStart"/>
+      <w:r>
+        <w:rPr>
+          <w:rFonts w:ascii="Consolas" w:hAnsi="Consolas"/>
+          <w:iCs/>
+          <w:color w:val="808080" w:themeColor="text1" w:themeTint="7F"/>
+          <w:sz w:val="16"/>
+          <w:szCs w:val="18"/>
+        </w:rPr>
+        <w:t>isif</w:t>
+      </w:r>
+      <w:proofErr w:type="spellEnd"/>
+      <w:proofErr w:type="gramEnd"/>
+      <w:r>
+        <w:rPr>
+          <w:rFonts w:ascii="Consolas" w:hAnsi="Consolas"/>
+          <w:iCs/>
+          <w:color w:val="808080" w:themeColor="text1" w:themeTint="7F"/>
+          <w:sz w:val="16"/>
+          <w:szCs w:val="18"/>
+        </w:rPr>
+        <w:t xml:space="preserve"> condition=</w:t>
+      </w:r>
+      <w:r>
+        <w:rPr>
+          <w:rFonts w:ascii="Consolas" w:hAnsi="Consolas"/>
+          <w:iCs/>
+          <w:color w:val="808080" w:themeColor="text1" w:themeTint="7F"/>
+          <w:sz w:val="16"/>
+          <w:szCs w:val="18"/>
+        </w:rPr>
+        <w:t>"</w:t>
       </w:r>
       <w:r>
         <w:rPr>
@@ -4468,39 +5433,9 @@
           <w:sz w:val="16"/>
           <w:szCs w:val="18"/>
         </w:rPr>
-        <w:t>"${pdict.TriggeredAction != null}"</w:t>
-      </w:r>
-      <w:r>
-        <w:rPr>
-          <w:rFonts w:ascii="Consolas" w:hAnsi="Consolas"/>
-          <w:iCs/>
-          <w:color w:val="808080" w:themeColor="text1" w:themeTint="7F"/>
-          <w:sz w:val="16"/>
-          <w:szCs w:val="18"/>
-        </w:rPr>
-        <w:t>&gt;</w:t>
-      </w:r>
-      <w:r>
-        <w:rPr>
-          <w:rFonts w:ascii="Consolas" w:hAnsi="Consolas"/>
-          <w:iCs/>
-          <w:color w:val="808080" w:themeColor="text1" w:themeTint="7F"/>
-          <w:sz w:val="16"/>
-          <w:szCs w:val="18"/>
-        </w:rPr>
-        <w:br/>
-      </w:r>
-      <w:r>
-        <w:rPr>
-          <w:rFonts w:ascii="Consolas" w:hAnsi="Consolas"/>
-          <w:iCs/>
-          <w:color w:val="808080" w:themeColor="text1" w:themeTint="7F"/>
-          <w:sz w:val="16"/>
-          <w:szCs w:val="18"/>
-        </w:rPr>
-        <w:tab/>
-        <w:t>&lt;isif condition=</w:t>
-      </w:r>
+        <w:t>${</w:t>
+      </w:r>
+      <w:proofErr w:type="spellStart"/>
       <w:r>
         <w:rPr>
           <w:rFonts w:ascii="Consolas" w:hAnsi="Consolas"/>
@@ -4510,80 +5445,9 @@
           <w:sz w:val="16"/>
           <w:szCs w:val="18"/>
         </w:rPr>
-        <w:t>"${pdict.TriggeredAction.formId == 'deleteProduct'}"</w:t>
-      </w:r>
-      <w:r>
-        <w:rPr>
-          <w:rFonts w:ascii="Consolas" w:hAnsi="Consolas"/>
-          <w:iCs/>
-          <w:color w:val="808080" w:themeColor="text1" w:themeTint="7F"/>
-          <w:sz w:val="16"/>
-          <w:szCs w:val="18"/>
-        </w:rPr>
-        <w:t>&gt;</w:t>
-      </w:r>
-      <w:r>
-        <w:rPr>
-          <w:rFonts w:ascii="Consolas" w:hAnsi="Consolas"/>
-          <w:iCs/>
-          <w:color w:val="808080" w:themeColor="text1" w:themeTint="7F"/>
-          <w:sz w:val="16"/>
-          <w:szCs w:val="18"/>
-        </w:rPr>
-        <w:br/>
-      </w:r>
-      <w:r>
-        <w:rPr>
-          <w:rFonts w:ascii="Consolas" w:hAnsi="Consolas"/>
-          <w:iCs/>
-          <w:color w:val="808080" w:themeColor="text1" w:themeTint="7F"/>
-          <w:sz w:val="16"/>
-          <w:szCs w:val="18"/>
-        </w:rPr>
-        <w:tab/>
-      </w:r>
-      <w:r>
-        <w:rPr>
-          <w:rFonts w:ascii="Consolas" w:hAnsi="Consolas"/>
-          <w:iCs/>
-          <w:color w:val="808080" w:themeColor="text1" w:themeTint="7F"/>
-          <w:sz w:val="16"/>
-          <w:szCs w:val="18"/>
-        </w:rPr>
-        <w:tab/>
-        <w:t>&lt;iscomment&gt;Pixlee Delete Product Analytics&lt;/iscomment&gt;</w:t>
-      </w:r>
-      <w:r>
-        <w:rPr>
-          <w:rFonts w:ascii="Consolas" w:hAnsi="Consolas"/>
-          <w:iCs/>
-          <w:color w:val="808080" w:themeColor="text1" w:themeTint="7F"/>
-          <w:sz w:val="16"/>
-          <w:szCs w:val="18"/>
-        </w:rPr>
-        <w:br/>
-      </w:r>
-      <w:r>
-        <w:rPr>
-          <w:rFonts w:ascii="Consolas" w:hAnsi="Consolas"/>
-          <w:iCs/>
-          <w:color w:val="808080" w:themeColor="text1" w:themeTint="7F"/>
-          <w:sz w:val="16"/>
-          <w:szCs w:val="18"/>
-        </w:rPr>
-        <w:tab/>
-      </w:r>
-      <w:r>
-        <w:rPr>
-          <w:rFonts w:ascii="Consolas" w:hAnsi="Consolas"/>
-          <w:iCs/>
-          <w:color w:val="808080" w:themeColor="text1" w:themeTint="7F"/>
-          <w:sz w:val="16"/>
-          <w:szCs w:val="18"/>
-        </w:rPr>
-        <w:tab/>
-        <w:t>&lt;isinclude template=</w:t>
-      </w:r>
+        <w:t>pdict.TriggeredAction</w:t>
+      </w:r>
+      <w:proofErr w:type="spellEnd"/>
       <w:r>
         <w:rPr>
           <w:rFonts w:ascii="Consolas" w:hAnsi="Consolas"/>
@@ -4593,7 +5457,7 @@
           <w:sz w:val="16"/>
           <w:szCs w:val="18"/>
         </w:rPr>
-        <w:t>"checkout/cart/removefromcart"</w:t>
+        <w:t xml:space="preserve"> != null}</w:t>
       </w:r>
       <w:r>
         <w:rPr>
@@ -4603,7 +5467,7 @@
           <w:sz w:val="16"/>
           <w:szCs w:val="18"/>
         </w:rPr>
-        <w:t xml:space="preserve">/&gt; </w:t>
+        <w:t>"</w:t>
       </w:r>
       <w:r>
         <w:rPr>
@@ -4613,6 +5477,16 @@
           <w:sz w:val="16"/>
           <w:szCs w:val="18"/>
         </w:rPr>
+        <w:t>&gt;</w:t>
+      </w:r>
+      <w:r>
+        <w:rPr>
+          <w:rFonts w:ascii="Consolas" w:hAnsi="Consolas"/>
+          <w:iCs/>
+          <w:color w:val="808080" w:themeColor="text1" w:themeTint="7F"/>
+          <w:sz w:val="16"/>
+          <w:szCs w:val="18"/>
+        </w:rPr>
         <w:br/>
       </w:r>
       <w:r>
@@ -4624,8 +5498,9 @@
           <w:szCs w:val="18"/>
         </w:rPr>
         <w:tab/>
-        <w:t>&lt;/isif&gt;</w:t>
-      </w:r>
+        <w:t>&lt;</w:t>
+      </w:r>
+      <w:proofErr w:type="spellStart"/>
       <w:r>
         <w:rPr>
           <w:rFonts w:ascii="Consolas" w:hAnsi="Consolas"/>
@@ -4634,8 +5509,9 @@
           <w:sz w:val="16"/>
           <w:szCs w:val="18"/>
         </w:rPr>
-        <w:br/>
-      </w:r>
+        <w:t>isif</w:t>
+      </w:r>
+      <w:proofErr w:type="spellEnd"/>
       <w:r>
         <w:rPr>
           <w:rFonts w:ascii="Consolas" w:hAnsi="Consolas"/>
@@ -4644,7 +5520,7 @@
           <w:sz w:val="16"/>
           <w:szCs w:val="18"/>
         </w:rPr>
-        <w:t>&lt;iselse/&gt;</w:t>
+        <w:t xml:space="preserve"> condition=</w:t>
       </w:r>
       <w:r>
         <w:rPr>
@@ -4654,39 +5530,7 @@
           <w:sz w:val="16"/>
           <w:szCs w:val="18"/>
         </w:rPr>
-        <w:br/>
-      </w:r>
-      <w:r>
-        <w:rPr>
-          <w:rFonts w:ascii="Consolas" w:hAnsi="Consolas"/>
-          <w:iCs/>
-          <w:color w:val="808080" w:themeColor="text1" w:themeTint="7F"/>
-          <w:sz w:val="16"/>
-          <w:szCs w:val="18"/>
-        </w:rPr>
-        <w:tab/>
-        <w:t>&lt;iscomment&gt;Pixlee Checkout Start Analytics&lt;/iscomment&gt;</w:t>
-      </w:r>
-      <w:r>
-        <w:rPr>
-          <w:rFonts w:ascii="Consolas" w:hAnsi="Consolas"/>
-          <w:iCs/>
-          <w:color w:val="808080" w:themeColor="text1" w:themeTint="7F"/>
-          <w:sz w:val="16"/>
-          <w:szCs w:val="18"/>
-        </w:rPr>
-        <w:br/>
-      </w:r>
-      <w:r>
-        <w:rPr>
-          <w:rFonts w:ascii="Consolas" w:hAnsi="Consolas"/>
-          <w:iCs/>
-          <w:color w:val="808080" w:themeColor="text1" w:themeTint="7F"/>
-          <w:sz w:val="16"/>
-          <w:szCs w:val="18"/>
-        </w:rPr>
-        <w:tab/>
-        <w:t>&lt;isinclude template=</w:t>
+        <w:t>"</w:t>
       </w:r>
       <w:r>
         <w:rPr>
@@ -4697,16 +5541,363 @@
           <w:sz w:val="16"/>
           <w:szCs w:val="18"/>
         </w:rPr>
-        <w:t>"checkout/startcheckout"</w:t>
-      </w:r>
+        <w:t>${</w:t>
+      </w:r>
+      <w:proofErr w:type="spellStart"/>
       <w:r>
         <w:rPr>
           <w:rFonts w:ascii="Consolas" w:hAnsi="Consolas"/>
+          <w:i/>
           <w:iCs/>
           <w:color w:val="808080" w:themeColor="text1" w:themeTint="7F"/>
           <w:sz w:val="16"/>
           <w:szCs w:val="18"/>
         </w:rPr>
+        <w:t>pdict.TriggeredAction.formId</w:t>
+      </w:r>
+      <w:proofErr w:type="spellEnd"/>
+      <w:r>
+        <w:rPr>
+          <w:rFonts w:ascii="Consolas" w:hAnsi="Consolas"/>
+          <w:i/>
+          <w:iCs/>
+          <w:color w:val="808080" w:themeColor="text1" w:themeTint="7F"/>
+          <w:sz w:val="16"/>
+          <w:szCs w:val="18"/>
+        </w:rPr>
+        <w:t xml:space="preserve"> == '</w:t>
+      </w:r>
+      <w:proofErr w:type="spellStart"/>
+      <w:r>
+        <w:rPr>
+          <w:rFonts w:ascii="Consolas" w:hAnsi="Consolas"/>
+          <w:i/>
+          <w:iCs/>
+          <w:color w:val="808080" w:themeColor="text1" w:themeTint="7F"/>
+          <w:sz w:val="16"/>
+          <w:szCs w:val="18"/>
+        </w:rPr>
+        <w:t>deleteProduct</w:t>
+      </w:r>
+      <w:proofErr w:type="spellEnd"/>
+      <w:r>
+        <w:rPr>
+          <w:rFonts w:ascii="Consolas" w:hAnsi="Consolas"/>
+          <w:i/>
+          <w:iCs/>
+          <w:color w:val="808080" w:themeColor="text1" w:themeTint="7F"/>
+          <w:sz w:val="16"/>
+          <w:szCs w:val="18"/>
+        </w:rPr>
+        <w:t>'}</w:t>
+      </w:r>
+      <w:r>
+        <w:rPr>
+          <w:rFonts w:ascii="Consolas" w:hAnsi="Consolas"/>
+          <w:iCs/>
+          <w:color w:val="808080" w:themeColor="text1" w:themeTint="7F"/>
+          <w:sz w:val="16"/>
+          <w:szCs w:val="18"/>
+        </w:rPr>
+        <w:t>"</w:t>
+      </w:r>
+      <w:r>
+        <w:rPr>
+          <w:rFonts w:ascii="Consolas" w:hAnsi="Consolas"/>
+          <w:iCs/>
+          <w:color w:val="808080" w:themeColor="text1" w:themeTint="7F"/>
+          <w:sz w:val="16"/>
+          <w:szCs w:val="18"/>
+        </w:rPr>
+        <w:t>&gt;</w:t>
+      </w:r>
+      <w:r>
+        <w:rPr>
+          <w:rFonts w:ascii="Consolas" w:hAnsi="Consolas"/>
+          <w:iCs/>
+          <w:color w:val="808080" w:themeColor="text1" w:themeTint="7F"/>
+          <w:sz w:val="16"/>
+          <w:szCs w:val="18"/>
+        </w:rPr>
+        <w:br/>
+      </w:r>
+      <w:r>
+        <w:rPr>
+          <w:rFonts w:ascii="Consolas" w:hAnsi="Consolas"/>
+          <w:iCs/>
+          <w:color w:val="808080" w:themeColor="text1" w:themeTint="7F"/>
+          <w:sz w:val="16"/>
+          <w:szCs w:val="18"/>
+        </w:rPr>
+        <w:tab/>
+      </w:r>
+      <w:r>
+        <w:rPr>
+          <w:rFonts w:ascii="Consolas" w:hAnsi="Consolas"/>
+          <w:iCs/>
+          <w:color w:val="808080" w:themeColor="text1" w:themeTint="7F"/>
+          <w:sz w:val="16"/>
+          <w:szCs w:val="18"/>
+        </w:rPr>
+        <w:tab/>
+        <w:t>&lt;</w:t>
+      </w:r>
+      <w:proofErr w:type="spellStart"/>
+      <w:r>
+        <w:rPr>
+          <w:rFonts w:ascii="Consolas" w:hAnsi="Consolas"/>
+          <w:iCs/>
+          <w:color w:val="808080" w:themeColor="text1" w:themeTint="7F"/>
+          <w:sz w:val="16"/>
+          <w:szCs w:val="18"/>
+        </w:rPr>
+        <w:t>iscomment</w:t>
+      </w:r>
+      <w:proofErr w:type="spellEnd"/>
+      <w:r>
+        <w:rPr>
+          <w:rFonts w:ascii="Consolas" w:hAnsi="Consolas"/>
+          <w:iCs/>
+          <w:color w:val="808080" w:themeColor="text1" w:themeTint="7F"/>
+          <w:sz w:val="16"/>
+          <w:szCs w:val="18"/>
+        </w:rPr>
+        <w:t>&gt;</w:t>
+      </w:r>
+      <w:proofErr w:type="spellStart"/>
+      <w:r>
+        <w:rPr>
+          <w:rFonts w:ascii="Consolas" w:hAnsi="Consolas"/>
+          <w:iCs/>
+          <w:color w:val="808080" w:themeColor="text1" w:themeTint="7F"/>
+          <w:sz w:val="16"/>
+          <w:szCs w:val="18"/>
+        </w:rPr>
+        <w:t>Pixlee</w:t>
+      </w:r>
+      <w:proofErr w:type="spellEnd"/>
+      <w:r>
+        <w:rPr>
+          <w:rFonts w:ascii="Consolas" w:hAnsi="Consolas"/>
+          <w:iCs/>
+          <w:color w:val="808080" w:themeColor="text1" w:themeTint="7F"/>
+          <w:sz w:val="16"/>
+          <w:szCs w:val="18"/>
+        </w:rPr>
+        <w:t xml:space="preserve"> Delete Product Analytics&lt;/</w:t>
+      </w:r>
+      <w:proofErr w:type="spellStart"/>
+      <w:r>
+        <w:rPr>
+          <w:rFonts w:ascii="Consolas" w:hAnsi="Consolas"/>
+          <w:iCs/>
+          <w:color w:val="808080" w:themeColor="text1" w:themeTint="7F"/>
+          <w:sz w:val="16"/>
+          <w:szCs w:val="18"/>
+        </w:rPr>
+        <w:t>iscomment</w:t>
+      </w:r>
+      <w:proofErr w:type="spellEnd"/>
+      <w:r>
+        <w:rPr>
+          <w:rFonts w:ascii="Consolas" w:hAnsi="Consolas"/>
+          <w:iCs/>
+          <w:color w:val="808080" w:themeColor="text1" w:themeTint="7F"/>
+          <w:sz w:val="16"/>
+          <w:szCs w:val="18"/>
+        </w:rPr>
+        <w:t>&gt;</w:t>
+      </w:r>
+      <w:r>
+        <w:rPr>
+          <w:rFonts w:ascii="Consolas" w:hAnsi="Consolas"/>
+          <w:iCs/>
+          <w:color w:val="808080" w:themeColor="text1" w:themeTint="7F"/>
+          <w:sz w:val="16"/>
+          <w:szCs w:val="18"/>
+        </w:rPr>
+        <w:br/>
+      </w:r>
+      <w:r>
+        <w:rPr>
+          <w:rFonts w:ascii="Consolas" w:hAnsi="Consolas"/>
+          <w:iCs/>
+          <w:color w:val="808080" w:themeColor="text1" w:themeTint="7F"/>
+          <w:sz w:val="16"/>
+          <w:szCs w:val="18"/>
+        </w:rPr>
+        <w:tab/>
+      </w:r>
+      <w:r>
+        <w:rPr>
+          <w:rFonts w:ascii="Consolas" w:hAnsi="Consolas"/>
+          <w:iCs/>
+          <w:color w:val="808080" w:themeColor="text1" w:themeTint="7F"/>
+          <w:sz w:val="16"/>
+          <w:szCs w:val="18"/>
+        </w:rPr>
+        <w:tab/>
+        <w:t>&lt;</w:t>
+      </w:r>
+      <w:proofErr w:type="spellStart"/>
+      <w:r>
+        <w:rPr>
+          <w:rFonts w:ascii="Consolas" w:hAnsi="Consolas"/>
+          <w:iCs/>
+          <w:color w:val="808080" w:themeColor="text1" w:themeTint="7F"/>
+          <w:sz w:val="16"/>
+          <w:szCs w:val="18"/>
+        </w:rPr>
+        <w:t>isinclude</w:t>
+      </w:r>
+      <w:proofErr w:type="spellEnd"/>
+      <w:r>
+        <w:rPr>
+          <w:rFonts w:ascii="Consolas" w:hAnsi="Consolas"/>
+          <w:iCs/>
+          <w:color w:val="808080" w:themeColor="text1" w:themeTint="7F"/>
+          <w:sz w:val="16"/>
+          <w:szCs w:val="18"/>
+        </w:rPr>
+        <w:t xml:space="preserve"> template=</w:t>
+      </w:r>
+      <w:r>
+        <w:rPr>
+          <w:rFonts w:ascii="Consolas" w:hAnsi="Consolas"/>
+          <w:iCs/>
+          <w:color w:val="808080" w:themeColor="text1" w:themeTint="7F"/>
+          <w:sz w:val="16"/>
+          <w:szCs w:val="18"/>
+        </w:rPr>
+        <w:t>"</w:t>
+      </w:r>
+      <w:r>
+        <w:rPr>
+          <w:rFonts w:ascii="Consolas" w:hAnsi="Consolas"/>
+          <w:i/>
+          <w:iCs/>
+          <w:color w:val="808080" w:themeColor="text1" w:themeTint="7F"/>
+          <w:sz w:val="16"/>
+          <w:szCs w:val="18"/>
+        </w:rPr>
+        <w:t>checkout/cart/</w:t>
+      </w:r>
+      <w:proofErr w:type="spellStart"/>
+      <w:r>
+        <w:rPr>
+          <w:rFonts w:ascii="Consolas" w:hAnsi="Consolas"/>
+          <w:i/>
+          <w:iCs/>
+          <w:color w:val="808080" w:themeColor="text1" w:themeTint="7F"/>
+          <w:sz w:val="16"/>
+          <w:szCs w:val="18"/>
+        </w:rPr>
+        <w:t>removefromcart</w:t>
+      </w:r>
+      <w:proofErr w:type="spellEnd"/>
+      <w:r>
+        <w:rPr>
+          <w:rFonts w:ascii="Consolas" w:hAnsi="Consolas"/>
+          <w:iCs/>
+          <w:color w:val="808080" w:themeColor="text1" w:themeTint="7F"/>
+          <w:sz w:val="16"/>
+          <w:szCs w:val="18"/>
+        </w:rPr>
+        <w:t>"</w:t>
+      </w:r>
+      <w:r>
+        <w:rPr>
+          <w:rFonts w:ascii="Consolas" w:hAnsi="Consolas"/>
+          <w:iCs/>
+          <w:color w:val="808080" w:themeColor="text1" w:themeTint="7F"/>
+          <w:sz w:val="16"/>
+          <w:szCs w:val="18"/>
+        </w:rPr>
+        <w:t xml:space="preserve">/&gt; </w:t>
+      </w:r>
+      <w:r>
+        <w:rPr>
+          <w:rFonts w:ascii="Consolas" w:hAnsi="Consolas"/>
+          <w:iCs/>
+          <w:color w:val="808080" w:themeColor="text1" w:themeTint="7F"/>
+          <w:sz w:val="16"/>
+          <w:szCs w:val="18"/>
+        </w:rPr>
+        <w:br/>
+      </w:r>
+      <w:r>
+        <w:rPr>
+          <w:rFonts w:ascii="Consolas" w:hAnsi="Consolas"/>
+          <w:iCs/>
+          <w:color w:val="808080" w:themeColor="text1" w:themeTint="7F"/>
+          <w:sz w:val="16"/>
+          <w:szCs w:val="18"/>
+        </w:rPr>
+        <w:tab/>
+        <w:t>&lt;/</w:t>
+      </w:r>
+      <w:proofErr w:type="spellStart"/>
+      <w:r>
+        <w:rPr>
+          <w:rFonts w:ascii="Consolas" w:hAnsi="Consolas"/>
+          <w:iCs/>
+          <w:color w:val="808080" w:themeColor="text1" w:themeTint="7F"/>
+          <w:sz w:val="16"/>
+          <w:szCs w:val="18"/>
+        </w:rPr>
+        <w:t>isif</w:t>
+      </w:r>
+      <w:proofErr w:type="spellEnd"/>
+      <w:r>
+        <w:rPr>
+          <w:rFonts w:ascii="Consolas" w:hAnsi="Consolas"/>
+          <w:iCs/>
+          <w:color w:val="808080" w:themeColor="text1" w:themeTint="7F"/>
+          <w:sz w:val="16"/>
+          <w:szCs w:val="18"/>
+        </w:rPr>
+        <w:t>&gt;</w:t>
+      </w:r>
+      <w:r>
+        <w:rPr>
+          <w:rFonts w:ascii="Consolas" w:hAnsi="Consolas"/>
+          <w:iCs/>
+          <w:color w:val="808080" w:themeColor="text1" w:themeTint="7F"/>
+          <w:sz w:val="16"/>
+          <w:szCs w:val="18"/>
+        </w:rPr>
+        <w:br/>
+      </w:r>
+      <w:r>
+        <w:rPr>
+          <w:rFonts w:ascii="Consolas" w:hAnsi="Consolas"/>
+          <w:iCs/>
+          <w:color w:val="808080" w:themeColor="text1" w:themeTint="7F"/>
+          <w:sz w:val="16"/>
+          <w:szCs w:val="18"/>
+        </w:rPr>
+        <w:t>&lt;</w:t>
+      </w:r>
+      <w:proofErr w:type="spellStart"/>
+      <w:r>
+        <w:rPr>
+          <w:rFonts w:ascii="Consolas" w:hAnsi="Consolas"/>
+          <w:iCs/>
+          <w:color w:val="808080" w:themeColor="text1" w:themeTint="7F"/>
+          <w:sz w:val="16"/>
+          <w:szCs w:val="18"/>
+        </w:rPr>
+        <w:t>iselse</w:t>
+      </w:r>
+      <w:proofErr w:type="spellEnd"/>
+      <w:r>
+        <w:rPr>
+          <w:rFonts w:ascii="Consolas" w:hAnsi="Consolas"/>
+          <w:iCs/>
+          <w:color w:val="808080" w:themeColor="text1" w:themeTint="7F"/>
+          <w:sz w:val="16"/>
+          <w:szCs w:val="18"/>
+        </w:rPr>
         <w:t>/&gt;</w:t>
       </w:r>
       <w:r>
@@ -4727,7 +5918,204 @@
           <w:sz w:val="16"/>
           <w:szCs w:val="18"/>
         </w:rPr>
-        <w:t>&lt;/isif&gt;</w:t>
+        <w:tab/>
+        <w:t>&lt;</w:t>
+      </w:r>
+      <w:proofErr w:type="spellStart"/>
+      <w:r>
+        <w:rPr>
+          <w:rFonts w:ascii="Consolas" w:hAnsi="Consolas"/>
+          <w:iCs/>
+          <w:color w:val="808080" w:themeColor="text1" w:themeTint="7F"/>
+          <w:sz w:val="16"/>
+          <w:szCs w:val="18"/>
+        </w:rPr>
+        <w:t>iscomment</w:t>
+      </w:r>
+      <w:proofErr w:type="spellEnd"/>
+      <w:r>
+        <w:rPr>
+          <w:rFonts w:ascii="Consolas" w:hAnsi="Consolas"/>
+          <w:iCs/>
+          <w:color w:val="808080" w:themeColor="text1" w:themeTint="7F"/>
+          <w:sz w:val="16"/>
+          <w:szCs w:val="18"/>
+        </w:rPr>
+        <w:t>&gt;</w:t>
+      </w:r>
+      <w:proofErr w:type="spellStart"/>
+      <w:r>
+        <w:rPr>
+          <w:rFonts w:ascii="Consolas" w:hAnsi="Consolas"/>
+          <w:iCs/>
+          <w:color w:val="808080" w:themeColor="text1" w:themeTint="7F"/>
+          <w:sz w:val="16"/>
+          <w:szCs w:val="18"/>
+        </w:rPr>
+        <w:t>Pixlee</w:t>
+      </w:r>
+      <w:proofErr w:type="spellEnd"/>
+      <w:r>
+        <w:rPr>
+          <w:rFonts w:ascii="Consolas" w:hAnsi="Consolas"/>
+          <w:iCs/>
+          <w:color w:val="808080" w:themeColor="text1" w:themeTint="7F"/>
+          <w:sz w:val="16"/>
+          <w:szCs w:val="18"/>
+        </w:rPr>
+        <w:t xml:space="preserve"> Checkout Start Analytics&lt;/</w:t>
+      </w:r>
+      <w:proofErr w:type="spellStart"/>
+      <w:r>
+        <w:rPr>
+          <w:rFonts w:ascii="Consolas" w:hAnsi="Consolas"/>
+          <w:iCs/>
+          <w:color w:val="808080" w:themeColor="text1" w:themeTint="7F"/>
+          <w:sz w:val="16"/>
+          <w:szCs w:val="18"/>
+        </w:rPr>
+        <w:t>iscomment</w:t>
+      </w:r>
+      <w:proofErr w:type="spellEnd"/>
+      <w:r>
+        <w:rPr>
+          <w:rFonts w:ascii="Consolas" w:hAnsi="Consolas"/>
+          <w:iCs/>
+          <w:color w:val="808080" w:themeColor="text1" w:themeTint="7F"/>
+          <w:sz w:val="16"/>
+          <w:szCs w:val="18"/>
+        </w:rPr>
+        <w:t>&gt;</w:t>
+      </w:r>
+      <w:r>
+        <w:rPr>
+          <w:rFonts w:ascii="Consolas" w:hAnsi="Consolas"/>
+          <w:iCs/>
+          <w:color w:val="808080" w:themeColor="text1" w:themeTint="7F"/>
+          <w:sz w:val="16"/>
+          <w:szCs w:val="18"/>
+        </w:rPr>
+        <w:br/>
+      </w:r>
+      <w:r>
+        <w:rPr>
+          <w:rFonts w:ascii="Consolas" w:hAnsi="Consolas"/>
+          <w:iCs/>
+          <w:color w:val="808080" w:themeColor="text1" w:themeTint="7F"/>
+          <w:sz w:val="16"/>
+          <w:szCs w:val="18"/>
+        </w:rPr>
+        <w:tab/>
+        <w:t>&lt;</w:t>
+      </w:r>
+      <w:proofErr w:type="spellStart"/>
+      <w:r>
+        <w:rPr>
+          <w:rFonts w:ascii="Consolas" w:hAnsi="Consolas"/>
+          <w:iCs/>
+          <w:color w:val="808080" w:themeColor="text1" w:themeTint="7F"/>
+          <w:sz w:val="16"/>
+          <w:szCs w:val="18"/>
+        </w:rPr>
+        <w:t>isinclude</w:t>
+      </w:r>
+      <w:proofErr w:type="spellEnd"/>
+      <w:r>
+        <w:rPr>
+          <w:rFonts w:ascii="Consolas" w:hAnsi="Consolas"/>
+          <w:iCs/>
+          <w:color w:val="808080" w:themeColor="text1" w:themeTint="7F"/>
+          <w:sz w:val="16"/>
+          <w:szCs w:val="18"/>
+        </w:rPr>
+        <w:t xml:space="preserve"> template=</w:t>
+      </w:r>
+      <w:r>
+        <w:rPr>
+          <w:rFonts w:ascii="Consolas" w:hAnsi="Consolas"/>
+          <w:i/>
+          <w:iCs/>
+          <w:color w:val="808080" w:themeColor="text1" w:themeTint="7F"/>
+          <w:sz w:val="16"/>
+          <w:szCs w:val="18"/>
+        </w:rPr>
+        <w:t>"checkout/</w:t>
+      </w:r>
+      <w:proofErr w:type="spellStart"/>
+      <w:r>
+        <w:rPr>
+          <w:rFonts w:ascii="Consolas" w:hAnsi="Consolas"/>
+          <w:i/>
+          <w:iCs/>
+          <w:color w:val="808080" w:themeColor="text1" w:themeTint="7F"/>
+          <w:sz w:val="16"/>
+          <w:szCs w:val="18"/>
+        </w:rPr>
+        <w:t>startcheckout</w:t>
+      </w:r>
+      <w:proofErr w:type="spellEnd"/>
+      <w:r>
+        <w:rPr>
+          <w:rFonts w:ascii="Consolas" w:hAnsi="Consolas"/>
+          <w:i/>
+          <w:iCs/>
+          <w:color w:val="808080" w:themeColor="text1" w:themeTint="7F"/>
+          <w:sz w:val="16"/>
+          <w:szCs w:val="18"/>
+        </w:rPr>
+        <w:t>"</w:t>
+      </w:r>
+      <w:r>
+        <w:rPr>
+          <w:rFonts w:ascii="Consolas" w:hAnsi="Consolas"/>
+          <w:iCs/>
+          <w:color w:val="808080" w:themeColor="text1" w:themeTint="7F"/>
+          <w:sz w:val="16"/>
+          <w:szCs w:val="18"/>
+        </w:rPr>
+        <w:t>/&gt;</w:t>
+      </w:r>
+      <w:r>
+        <w:rPr>
+          <w:rFonts w:ascii="Consolas" w:hAnsi="Consolas"/>
+          <w:iCs/>
+          <w:color w:val="808080" w:themeColor="text1" w:themeTint="7F"/>
+          <w:sz w:val="16"/>
+          <w:szCs w:val="18"/>
+        </w:rPr>
+        <w:br/>
+      </w:r>
+      <w:r>
+        <w:rPr>
+          <w:rFonts w:ascii="Consolas" w:hAnsi="Consolas"/>
+          <w:iCs/>
+          <w:color w:val="808080" w:themeColor="text1" w:themeTint="7F"/>
+          <w:sz w:val="16"/>
+          <w:szCs w:val="18"/>
+        </w:rPr>
+        <w:t>&lt;/</w:t>
+      </w:r>
+      <w:proofErr w:type="spellStart"/>
+      <w:r>
+        <w:rPr>
+          <w:rFonts w:ascii="Consolas" w:hAnsi="Consolas"/>
+          <w:iCs/>
+          <w:color w:val="808080" w:themeColor="text1" w:themeTint="7F"/>
+          <w:sz w:val="16"/>
+          <w:szCs w:val="18"/>
+        </w:rPr>
+        <w:t>isif</w:t>
+      </w:r>
+      <w:proofErr w:type="spellEnd"/>
+      <w:r>
+        <w:rPr>
+          <w:rFonts w:ascii="Consolas" w:hAnsi="Consolas"/>
+          <w:iCs/>
+          <w:color w:val="808080" w:themeColor="text1" w:themeTint="7F"/>
+          <w:sz w:val="16"/>
+          <w:szCs w:val="18"/>
+        </w:rPr>
+        <w:t>&gt;</w:t>
       </w:r>
     </w:p>
     <w:p>
@@ -4791,6 +6179,7 @@
         </w:rPr>
         <w:t>/</w:t>
       </w:r>
+      <w:proofErr w:type="spellStart"/>
       <w:r>
         <w:rPr>
           <w:rFonts w:ascii="Trebuchet MS" w:hAnsi="Trebuchet MS"/>
@@ -4815,6 +6204,7 @@
         </w:rPr>
         <w:t>.isml</w:t>
       </w:r>
+      <w:proofErr w:type="spellEnd"/>
     </w:p>
     <w:p>
       <w:pPr>
@@ -4835,8 +6225,10 @@
           <w:sz w:val="16"/>
           <w:szCs w:val="18"/>
         </w:rPr>
-        <w:t>&lt;iscomment&gt;Pixlee PDP</w:t>
-      </w:r>
+        <w:t>&lt;</w:t>
+      </w:r>
+      <w:proofErr w:type="spellStart"/>
+      <w:proofErr w:type="gramStart"/>
       <w:r>
         <w:rPr>
           <w:rFonts w:ascii="Consolas" w:hAnsi="Consolas"/>
@@ -4845,8 +6237,10 @@
           <w:sz w:val="16"/>
           <w:szCs w:val="18"/>
         </w:rPr>
-        <w:t>&lt;/iscomment&gt;</w:t>
-      </w:r>
+        <w:t>iscomment</w:t>
+      </w:r>
+      <w:proofErr w:type="spellEnd"/>
+      <w:proofErr w:type="gramEnd"/>
       <w:r>
         <w:rPr>
           <w:rFonts w:ascii="Consolas" w:hAnsi="Consolas"/>
@@ -4855,6 +6249,70 @@
           <w:sz w:val="16"/>
           <w:szCs w:val="18"/>
         </w:rPr>
+        <w:t>&gt;</w:t>
+      </w:r>
+      <w:proofErr w:type="spellStart"/>
+      <w:r>
+        <w:rPr>
+          <w:rFonts w:ascii="Consolas" w:hAnsi="Consolas"/>
+          <w:iCs/>
+          <w:color w:val="808080" w:themeColor="text1" w:themeTint="7F"/>
+          <w:sz w:val="16"/>
+          <w:szCs w:val="18"/>
+        </w:rPr>
+        <w:t>Pixlee</w:t>
+      </w:r>
+      <w:proofErr w:type="spellEnd"/>
+      <w:r>
+        <w:rPr>
+          <w:rFonts w:ascii="Consolas" w:hAnsi="Consolas"/>
+          <w:iCs/>
+          <w:color w:val="808080" w:themeColor="text1" w:themeTint="7F"/>
+          <w:sz w:val="16"/>
+          <w:szCs w:val="18"/>
+        </w:rPr>
+        <w:t xml:space="preserve"> PDP</w:t>
+      </w:r>
+      <w:r>
+        <w:rPr>
+          <w:rFonts w:ascii="Consolas" w:hAnsi="Consolas"/>
+          <w:iCs/>
+          <w:color w:val="808080" w:themeColor="text1" w:themeTint="7F"/>
+          <w:sz w:val="16"/>
+          <w:szCs w:val="18"/>
+        </w:rPr>
+        <w:t>&lt;/</w:t>
+      </w:r>
+      <w:proofErr w:type="spellStart"/>
+      <w:r>
+        <w:rPr>
+          <w:rFonts w:ascii="Consolas" w:hAnsi="Consolas"/>
+          <w:iCs/>
+          <w:color w:val="808080" w:themeColor="text1" w:themeTint="7F"/>
+          <w:sz w:val="16"/>
+          <w:szCs w:val="18"/>
+        </w:rPr>
+        <w:t>iscomment</w:t>
+      </w:r>
+      <w:proofErr w:type="spellEnd"/>
+      <w:r>
+        <w:rPr>
+          <w:rFonts w:ascii="Consolas" w:hAnsi="Consolas"/>
+          <w:iCs/>
+          <w:color w:val="808080" w:themeColor="text1" w:themeTint="7F"/>
+          <w:sz w:val="16"/>
+          <w:szCs w:val="18"/>
+        </w:rPr>
+        <w:t>&gt;</w:t>
+      </w:r>
+      <w:r>
+        <w:rPr>
+          <w:rFonts w:ascii="Consolas" w:hAnsi="Consolas"/>
+          <w:iCs/>
+          <w:color w:val="808080" w:themeColor="text1" w:themeTint="7F"/>
+          <w:sz w:val="16"/>
+          <w:szCs w:val="18"/>
+        </w:rPr>
         <w:br/>
       </w:r>
       <w:r>
@@ -4865,8 +6323,9 @@
           <w:sz w:val="16"/>
           <w:szCs w:val="18"/>
         </w:rPr>
-        <w:t>&lt;isset name=</w:t>
-      </w:r>
+        <w:t>&lt;</w:t>
+      </w:r>
+      <w:proofErr w:type="spellStart"/>
       <w:r>
         <w:rPr>
           <w:rFonts w:ascii="Consolas" w:hAnsi="Consolas"/>
@@ -4875,8 +6334,9 @@
           <w:sz w:val="16"/>
           <w:szCs w:val="18"/>
         </w:rPr>
-        <w:t>”</w:t>
-      </w:r>
+        <w:t>isset</w:t>
+      </w:r>
+      <w:proofErr w:type="spellEnd"/>
       <w:r>
         <w:rPr>
           <w:rFonts w:ascii="Consolas" w:hAnsi="Consolas"/>
@@ -4885,8 +6345,30 @@
           <w:sz w:val="16"/>
           <w:szCs w:val="18"/>
         </w:rPr>
+        <w:t xml:space="preserve"> name=</w:t>
+      </w:r>
+      <w:r>
+        <w:rPr>
+          <w:rFonts w:ascii="Consolas" w:hAnsi="Consolas"/>
+          <w:iCs/>
+          <w:color w:val="808080" w:themeColor="text1" w:themeTint="7F"/>
+          <w:sz w:val="16"/>
+          <w:szCs w:val="18"/>
+        </w:rPr>
+        <w:t>"</w:t>
+      </w:r>
+      <w:proofErr w:type="spellStart"/>
+      <w:r>
+        <w:rPr>
+          <w:rFonts w:ascii="Consolas" w:hAnsi="Consolas"/>
+          <w:iCs/>
+          <w:color w:val="808080" w:themeColor="text1" w:themeTint="7F"/>
+          <w:sz w:val="16"/>
+          <w:szCs w:val="18"/>
+        </w:rPr>
         <w:t>productSku</w:t>
       </w:r>
+      <w:proofErr w:type="spellEnd"/>
       <w:r>
         <w:rPr>
           <w:rFonts w:ascii="Consolas" w:hAnsi="Consolas"/>
@@ -4895,7 +6377,7 @@
           <w:sz w:val="16"/>
           <w:szCs w:val="18"/>
         </w:rPr>
-        <w:t>”</w:t>
+        <w:t>"</w:t>
       </w:r>
       <w:r>
         <w:rPr>
@@ -4915,7 +6397,7 @@
           <w:sz w:val="16"/>
           <w:szCs w:val="18"/>
         </w:rPr>
-        <w:t>”</w:t>
+        <w:t>"</w:t>
       </w:r>
       <w:r>
         <w:rPr>
@@ -4925,8 +6407,9 @@
           <w:sz w:val="16"/>
           <w:szCs w:val="18"/>
         </w:rPr>
-        <w:t>${pdict.Product.manufacturerSKU}</w:t>
-      </w:r>
+        <w:t>${</w:t>
+      </w:r>
+      <w:proofErr w:type="spellStart"/>
       <w:r>
         <w:rPr>
           <w:rFonts w:ascii="Consolas" w:hAnsi="Consolas"/>
@@ -4935,8 +6418,9 @@
           <w:sz w:val="16"/>
           <w:szCs w:val="18"/>
         </w:rPr>
-        <w:t>”</w:t>
-      </w:r>
+        <w:t>pdict.Product.manufacturerSKU</w:t>
+      </w:r>
+      <w:proofErr w:type="spellEnd"/>
       <w:r>
         <w:rPr>
           <w:rFonts w:ascii="Consolas" w:hAnsi="Consolas"/>
@@ -4945,6 +6429,26 @@
           <w:sz w:val="16"/>
           <w:szCs w:val="18"/>
         </w:rPr>
+        <w:t>}</w:t>
+      </w:r>
+      <w:r>
+        <w:rPr>
+          <w:rFonts w:ascii="Consolas" w:hAnsi="Consolas"/>
+          <w:iCs/>
+          <w:color w:val="808080" w:themeColor="text1" w:themeTint="7F"/>
+          <w:sz w:val="16"/>
+          <w:szCs w:val="18"/>
+        </w:rPr>
+        <w:t>"</w:t>
+      </w:r>
+      <w:r>
+        <w:rPr>
+          <w:rFonts w:ascii="Consolas" w:hAnsi="Consolas"/>
+          <w:iCs/>
+          <w:color w:val="808080" w:themeColor="text1" w:themeTint="7F"/>
+          <w:sz w:val="16"/>
+          <w:szCs w:val="18"/>
+        </w:rPr>
         <w:t xml:space="preserve"> scope=</w:t>
       </w:r>
       <w:r>
@@ -4955,7 +6459,7 @@
           <w:sz w:val="16"/>
           <w:szCs w:val="18"/>
         </w:rPr>
-        <w:t>”</w:t>
+        <w:t>"</w:t>
       </w:r>
       <w:r>
         <w:rPr>
@@ -4975,7 +6479,7 @@
           <w:sz w:val="16"/>
           <w:szCs w:val="18"/>
         </w:rPr>
-        <w:t>”</w:t>
+        <w:t>"</w:t>
       </w:r>
       <w:r>
         <w:rPr>
@@ -5049,6 +6553,7 @@
         </w:rPr>
         <w:t>/</w:t>
       </w:r>
+      <w:proofErr w:type="spellStart"/>
       <w:r>
         <w:rPr>
           <w:rFonts w:ascii="Trebuchet MS" w:hAnsi="Trebuchet MS"/>
@@ -5071,8 +6576,21 @@
           <w:szCs w:val="18"/>
           <w:u w:val="single"/>
         </w:rPr>
+        <w:t>s</w:t>
+      </w:r>
+      <w:r>
+        <w:rPr>
+          <w:rFonts w:ascii="Trebuchet MS" w:hAnsi="Trebuchet MS"/>
+          <w:b/>
+          <w:iCs/>
+          <w:color w:val="808080" w:themeColor="text1" w:themeTint="7F"/>
+          <w:sz w:val="18"/>
+          <w:szCs w:val="18"/>
+          <w:u w:val="single"/>
+        </w:rPr>
         <w:t>.isml</w:t>
       </w:r>
+      <w:proofErr w:type="spellEnd"/>
     </w:p>
     <w:p>
       <w:pPr>
@@ -5093,8 +6611,10 @@
           <w:sz w:val="16"/>
           <w:szCs w:val="18"/>
         </w:rPr>
-        <w:t>&lt;iscomment&gt;Pixlee PDP Widget&lt;/iscomment&gt;</w:t>
-      </w:r>
+        <w:t>&lt;</w:t>
+      </w:r>
+      <w:proofErr w:type="spellStart"/>
+      <w:proofErr w:type="gramStart"/>
       <w:r>
         <w:rPr>
           <w:rFonts w:ascii="Consolas" w:hAnsi="Consolas"/>
@@ -5103,6 +6623,72 @@
           <w:sz w:val="16"/>
           <w:szCs w:val="18"/>
         </w:rPr>
+        <w:t>iscomment</w:t>
+      </w:r>
+      <w:proofErr w:type="spellEnd"/>
+      <w:proofErr w:type="gramEnd"/>
+      <w:r>
+        <w:rPr>
+          <w:rFonts w:ascii="Consolas" w:hAnsi="Consolas"/>
+          <w:iCs/>
+          <w:color w:val="808080" w:themeColor="text1" w:themeTint="7F"/>
+          <w:sz w:val="16"/>
+          <w:szCs w:val="18"/>
+        </w:rPr>
+        <w:t>&gt;</w:t>
+      </w:r>
+      <w:proofErr w:type="spellStart"/>
+      <w:r>
+        <w:rPr>
+          <w:rFonts w:ascii="Consolas" w:hAnsi="Consolas"/>
+          <w:iCs/>
+          <w:color w:val="808080" w:themeColor="text1" w:themeTint="7F"/>
+          <w:sz w:val="16"/>
+          <w:szCs w:val="18"/>
+        </w:rPr>
+        <w:t>Pixlee</w:t>
+      </w:r>
+      <w:proofErr w:type="spellEnd"/>
+      <w:r>
+        <w:rPr>
+          <w:rFonts w:ascii="Consolas" w:hAnsi="Consolas"/>
+          <w:iCs/>
+          <w:color w:val="808080" w:themeColor="text1" w:themeTint="7F"/>
+          <w:sz w:val="16"/>
+          <w:szCs w:val="18"/>
+        </w:rPr>
+        <w:t xml:space="preserve"> PDP Widget&lt;/</w:t>
+      </w:r>
+      <w:proofErr w:type="spellStart"/>
+      <w:r>
+        <w:rPr>
+          <w:rFonts w:ascii="Consolas" w:hAnsi="Consolas"/>
+          <w:iCs/>
+          <w:color w:val="808080" w:themeColor="text1" w:themeTint="7F"/>
+          <w:sz w:val="16"/>
+          <w:szCs w:val="18"/>
+        </w:rPr>
+        <w:t>iscomment</w:t>
+      </w:r>
+      <w:proofErr w:type="spellEnd"/>
+      <w:r>
+        <w:rPr>
+          <w:rFonts w:ascii="Consolas" w:hAnsi="Consolas"/>
+          <w:iCs/>
+          <w:color w:val="808080" w:themeColor="text1" w:themeTint="7F"/>
+          <w:sz w:val="16"/>
+          <w:szCs w:val="18"/>
+        </w:rPr>
+        <w:t>&gt;</w:t>
+      </w:r>
+      <w:r>
+        <w:rPr>
+          <w:rFonts w:ascii="Consolas" w:hAnsi="Consolas"/>
+          <w:iCs/>
+          <w:color w:val="808080" w:themeColor="text1" w:themeTint="7F"/>
+          <w:sz w:val="16"/>
+          <w:szCs w:val="18"/>
+        </w:rPr>
         <w:br/>
       </w:r>
       <w:r>
@@ -5113,8 +6699,9 @@
           <w:sz w:val="16"/>
           <w:szCs w:val="18"/>
         </w:rPr>
-        <w:t>&lt;isset name=</w:t>
-      </w:r>
+        <w:t>&lt;</w:t>
+      </w:r>
+      <w:proofErr w:type="spellStart"/>
       <w:r>
         <w:rPr>
           <w:rFonts w:ascii="Consolas" w:hAnsi="Consolas"/>
@@ -5123,8 +6710,9 @@
           <w:sz w:val="16"/>
           <w:szCs w:val="18"/>
         </w:rPr>
-        <w:t>”</w:t>
-      </w:r>
+        <w:t>isset</w:t>
+      </w:r>
+      <w:proofErr w:type="spellEnd"/>
       <w:r>
         <w:rPr>
           <w:rFonts w:ascii="Consolas" w:hAnsi="Consolas"/>
@@ -5133,8 +6721,30 @@
           <w:sz w:val="16"/>
           <w:szCs w:val="18"/>
         </w:rPr>
+        <w:t xml:space="preserve"> name=</w:t>
+      </w:r>
+      <w:r>
+        <w:rPr>
+          <w:rFonts w:ascii="Consolas" w:hAnsi="Consolas"/>
+          <w:iCs/>
+          <w:color w:val="808080" w:themeColor="text1" w:themeTint="7F"/>
+          <w:sz w:val="16"/>
+          <w:szCs w:val="18"/>
+        </w:rPr>
+        <w:t>"</w:t>
+      </w:r>
+      <w:proofErr w:type="spellStart"/>
+      <w:r>
+        <w:rPr>
+          <w:rFonts w:ascii="Consolas" w:hAnsi="Consolas"/>
+          <w:iCs/>
+          <w:color w:val="808080" w:themeColor="text1" w:themeTint="7F"/>
+          <w:sz w:val="16"/>
+          <w:szCs w:val="18"/>
+        </w:rPr>
         <w:t>productSku</w:t>
       </w:r>
+      <w:proofErr w:type="spellEnd"/>
       <w:r>
         <w:rPr>
           <w:rFonts w:ascii="Consolas" w:hAnsi="Consolas"/>
@@ -5143,7 +6753,7 @@
           <w:sz w:val="16"/>
           <w:szCs w:val="18"/>
         </w:rPr>
-        <w:t>”</w:t>
+        <w:t>"</w:t>
       </w:r>
       <w:r>
         <w:rPr>
@@ -5163,7 +6773,7 @@
           <w:sz w:val="16"/>
           <w:szCs w:val="18"/>
         </w:rPr>
-        <w:t>”</w:t>
+        <w:t>"</w:t>
       </w:r>
       <w:r>
         <w:rPr>
@@ -5173,8 +6783,9 @@
           <w:sz w:val="16"/>
           <w:szCs w:val="18"/>
         </w:rPr>
-        <w:t>${pdict.Product.manufacturerSKU}</w:t>
-      </w:r>
+        <w:t>${</w:t>
+      </w:r>
+      <w:proofErr w:type="spellStart"/>
       <w:r>
         <w:rPr>
           <w:rFonts w:ascii="Consolas" w:hAnsi="Consolas"/>
@@ -5183,8 +6794,9 @@
           <w:sz w:val="16"/>
           <w:szCs w:val="18"/>
         </w:rPr>
-        <w:t>”</w:t>
-      </w:r>
+        <w:t>pdict.Product.manufacturerSKU</w:t>
+      </w:r>
+      <w:proofErr w:type="spellEnd"/>
       <w:r>
         <w:rPr>
           <w:rFonts w:ascii="Consolas" w:hAnsi="Consolas"/>
@@ -5193,6 +6805,26 @@
           <w:sz w:val="16"/>
           <w:szCs w:val="18"/>
         </w:rPr>
+        <w:t>}</w:t>
+      </w:r>
+      <w:r>
+        <w:rPr>
+          <w:rFonts w:ascii="Consolas" w:hAnsi="Consolas"/>
+          <w:iCs/>
+          <w:color w:val="808080" w:themeColor="text1" w:themeTint="7F"/>
+          <w:sz w:val="16"/>
+          <w:szCs w:val="18"/>
+        </w:rPr>
+        <w:t>"</w:t>
+      </w:r>
+      <w:r>
+        <w:rPr>
+          <w:rFonts w:ascii="Consolas" w:hAnsi="Consolas"/>
+          <w:iCs/>
+          <w:color w:val="808080" w:themeColor="text1" w:themeTint="7F"/>
+          <w:sz w:val="16"/>
+          <w:szCs w:val="18"/>
+        </w:rPr>
         <w:t xml:space="preserve"> scope=</w:t>
       </w:r>
       <w:r>
@@ -5203,7 +6835,7 @@
           <w:sz w:val="16"/>
           <w:szCs w:val="18"/>
         </w:rPr>
-        <w:t>”</w:t>
+        <w:t>"</w:t>
       </w:r>
       <w:r>
         <w:rPr>
@@ -5223,7 +6855,7 @@
           <w:sz w:val="16"/>
           <w:szCs w:val="18"/>
         </w:rPr>
-        <w:t>”</w:t>
+        <w:t>"</w:t>
       </w:r>
       <w:r>
         <w:rPr>
@@ -5253,8 +6885,9 @@
           <w:sz w:val="16"/>
           <w:szCs w:val="18"/>
         </w:rPr>
-        <w:t>&lt;isinclude template=</w:t>
-      </w:r>
+        <w:t>&lt;</w:t>
+      </w:r>
+      <w:proofErr w:type="spellStart"/>
       <w:r>
         <w:rPr>
           <w:rFonts w:ascii="Consolas" w:hAnsi="Consolas"/>
@@ -5263,8 +6896,9 @@
           <w:sz w:val="16"/>
           <w:szCs w:val="18"/>
         </w:rPr>
-        <w:t>”</w:t>
-      </w:r>
+        <w:t>isinclude</w:t>
+      </w:r>
+      <w:proofErr w:type="spellEnd"/>
       <w:r>
         <w:rPr>
           <w:rFonts w:ascii="Consolas" w:hAnsi="Consolas"/>
@@ -5273,7 +6907,7 @@
           <w:sz w:val="16"/>
           <w:szCs w:val="18"/>
         </w:rPr>
-        <w:t>widgets/pdpwidget.isml</w:t>
+        <w:t xml:space="preserve"> template=</w:t>
       </w:r>
       <w:r>
         <w:rPr>
@@ -5283,7 +6917,7 @@
           <w:sz w:val="16"/>
           <w:szCs w:val="18"/>
         </w:rPr>
-        <w:t>”</w:t>
+        <w:t>"</w:t>
       </w:r>
       <w:r>
         <w:rPr>
@@ -5293,51 +6927,313 @@
           <w:sz w:val="16"/>
           <w:szCs w:val="18"/>
         </w:rPr>
+        <w:t>widgets/</w:t>
+      </w:r>
+      <w:proofErr w:type="spellStart"/>
+      <w:r>
+        <w:rPr>
+          <w:rFonts w:ascii="Consolas" w:hAnsi="Consolas"/>
+          <w:iCs/>
+          <w:color w:val="808080" w:themeColor="text1" w:themeTint="7F"/>
+          <w:sz w:val="16"/>
+          <w:szCs w:val="18"/>
+        </w:rPr>
+        <w:t>pdpwidget.isml</w:t>
+      </w:r>
+      <w:proofErr w:type="spellEnd"/>
+      <w:r>
+        <w:rPr>
+          <w:rFonts w:ascii="Consolas" w:hAnsi="Consolas"/>
+          <w:iCs/>
+          <w:color w:val="808080" w:themeColor="text1" w:themeTint="7F"/>
+          <w:sz w:val="16"/>
+          <w:szCs w:val="18"/>
+        </w:rPr>
+        <w:t>"</w:t>
+      </w:r>
+      <w:r>
+        <w:rPr>
+          <w:rFonts w:ascii="Consolas" w:hAnsi="Consolas"/>
+          <w:iCs/>
+          <w:color w:val="808080" w:themeColor="text1" w:themeTint="7F"/>
+          <w:sz w:val="16"/>
+          <w:szCs w:val="18"/>
+        </w:rPr>
         <w:t>/&gt;</w:t>
       </w:r>
+    </w:p>
+    <w:p>
+      <w:pPr>
+        <w:ind w:left="708" w:firstLine="708"/>
+        <w:rPr>
+          <w:rFonts w:ascii="Trebuchet MS" w:hAnsi="Trebuchet MS"/>
+          <w:b/>
+          <w:iCs/>
+          <w:color w:val="808080" w:themeColor="text1" w:themeTint="7F"/>
+          <w:sz w:val="18"/>
+          <w:szCs w:val="18"/>
+          <w:u w:val="single"/>
+        </w:rPr>
+      </w:pPr>
+      <w:r>
+        <w:rPr>
+          <w:rFonts w:ascii="Trebuchet MS" w:hAnsi="Trebuchet MS"/>
+          <w:b/>
+          <w:iCs/>
+          <w:color w:val="808080" w:themeColor="text1" w:themeTint="7F"/>
+          <w:sz w:val="18"/>
+          <w:szCs w:val="18"/>
+          <w:u w:val="single"/>
+        </w:rPr>
+        <w:t>/cartridge/templates/default/checkout/</w:t>
+      </w:r>
+      <w:r>
+        <w:rPr>
+          <w:rFonts w:ascii="Trebuchet MS" w:hAnsi="Trebuchet MS"/>
+          <w:b/>
+          <w:iCs/>
+          <w:color w:val="808080" w:themeColor="text1" w:themeTint="7F"/>
+          <w:sz w:val="18"/>
+          <w:szCs w:val="18"/>
+          <w:u w:val="single"/>
+        </w:rPr>
+        <w:t>confirmation</w:t>
+      </w:r>
+      <w:r>
+        <w:rPr>
+          <w:rFonts w:ascii="Trebuchet MS" w:hAnsi="Trebuchet MS"/>
+          <w:b/>
+          <w:iCs/>
+          <w:color w:val="808080" w:themeColor="text1" w:themeTint="7F"/>
+          <w:sz w:val="18"/>
+          <w:szCs w:val="18"/>
+          <w:u w:val="single"/>
+        </w:rPr>
+        <w:t>/</w:t>
+      </w:r>
+      <w:r>
+        <w:rPr>
+          <w:rFonts w:ascii="Trebuchet MS" w:hAnsi="Trebuchet MS"/>
+          <w:b/>
+          <w:iCs/>
+          <w:color w:val="808080" w:themeColor="text1" w:themeTint="7F"/>
+          <w:sz w:val="18"/>
+          <w:szCs w:val="18"/>
+          <w:u w:val="single"/>
+        </w:rPr>
+        <w:t>confirmation</w:t>
+      </w:r>
+      <w:r>
+        <w:rPr>
+          <w:rFonts w:ascii="Trebuchet MS" w:hAnsi="Trebuchet MS"/>
+          <w:b/>
+          <w:iCs/>
+          <w:color w:val="808080" w:themeColor="text1" w:themeTint="7F"/>
+          <w:sz w:val="18"/>
+          <w:szCs w:val="18"/>
+          <w:u w:val="single"/>
+        </w:rPr>
+        <w:t>.isml</w:t>
+      </w:r>
+    </w:p>
+    <w:p>
+      <w:pPr>
+        <w:ind w:left="1416"/>
+        <w:rPr>
+          <w:rFonts w:ascii="Consolas" w:hAnsi="Consolas"/>
+          <w:iCs/>
+          <w:color w:val="808080" w:themeColor="text1" w:themeTint="7F"/>
+          <w:sz w:val="16"/>
+          <w:szCs w:val="18"/>
+        </w:rPr>
+      </w:pPr>
+      <w:r>
+        <w:rPr>
+          <w:rFonts w:ascii="Consolas" w:hAnsi="Consolas"/>
+          <w:iCs/>
+          <w:color w:val="808080" w:themeColor="text1" w:themeTint="7F"/>
+          <w:sz w:val="16"/>
+          <w:szCs w:val="18"/>
+        </w:rPr>
+        <w:t>&lt;</w:t>
+      </w:r>
+      <w:proofErr w:type="spellStart"/>
+      <w:proofErr w:type="gramStart"/>
+      <w:r>
+        <w:rPr>
+          <w:rFonts w:ascii="Consolas" w:hAnsi="Consolas"/>
+          <w:iCs/>
+          <w:color w:val="808080" w:themeColor="text1" w:themeTint="7F"/>
+          <w:sz w:val="16"/>
+          <w:szCs w:val="18"/>
+        </w:rPr>
+        <w:t>iscomment</w:t>
+      </w:r>
+      <w:proofErr w:type="spellEnd"/>
+      <w:proofErr w:type="gramEnd"/>
+      <w:r>
+        <w:rPr>
+          <w:rFonts w:ascii="Consolas" w:hAnsi="Consolas"/>
+          <w:iCs/>
+          <w:color w:val="808080" w:themeColor="text1" w:themeTint="7F"/>
+          <w:sz w:val="16"/>
+          <w:szCs w:val="18"/>
+        </w:rPr>
+        <w:t>&gt;</w:t>
+      </w:r>
+      <w:proofErr w:type="spellStart"/>
+      <w:r>
+        <w:rPr>
+          <w:rFonts w:ascii="Consolas" w:hAnsi="Consolas"/>
+          <w:iCs/>
+          <w:color w:val="808080" w:themeColor="text1" w:themeTint="7F"/>
+          <w:sz w:val="16"/>
+          <w:szCs w:val="18"/>
+        </w:rPr>
+        <w:t>Pixlee</w:t>
+      </w:r>
+      <w:proofErr w:type="spellEnd"/>
+      <w:r>
+        <w:rPr>
+          <w:rFonts w:ascii="Consolas" w:hAnsi="Consolas"/>
+          <w:iCs/>
+          <w:color w:val="808080" w:themeColor="text1" w:themeTint="7F"/>
+          <w:sz w:val="16"/>
+          <w:szCs w:val="18"/>
+        </w:rPr>
+        <w:t xml:space="preserve"> End Checkout Analytics&lt;/</w:t>
+      </w:r>
+      <w:proofErr w:type="spellStart"/>
+      <w:r>
+        <w:rPr>
+          <w:rFonts w:ascii="Consolas" w:hAnsi="Consolas"/>
+          <w:iCs/>
+          <w:color w:val="808080" w:themeColor="text1" w:themeTint="7F"/>
+          <w:sz w:val="16"/>
+          <w:szCs w:val="18"/>
+        </w:rPr>
+        <w:t>iscomment</w:t>
+      </w:r>
+      <w:proofErr w:type="spellEnd"/>
+      <w:r>
+        <w:rPr>
+          <w:rFonts w:ascii="Consolas" w:hAnsi="Consolas"/>
+          <w:iCs/>
+          <w:color w:val="808080" w:themeColor="text1" w:themeTint="7F"/>
+          <w:sz w:val="16"/>
+          <w:szCs w:val="18"/>
+        </w:rPr>
+        <w:t>&gt;</w:t>
+      </w:r>
+      <w:r>
+        <w:rPr>
+          <w:rFonts w:ascii="Consolas" w:hAnsi="Consolas"/>
+          <w:iCs/>
+          <w:color w:val="808080" w:themeColor="text1" w:themeTint="7F"/>
+          <w:sz w:val="16"/>
+          <w:szCs w:val="18"/>
+        </w:rPr>
+        <w:br/>
+      </w:r>
+      <w:r>
+        <w:rPr>
+          <w:rFonts w:ascii="Consolas" w:hAnsi="Consolas"/>
+          <w:iCs/>
+          <w:color w:val="808080" w:themeColor="text1" w:themeTint="7F"/>
+          <w:sz w:val="16"/>
+          <w:szCs w:val="18"/>
+        </w:rPr>
+        <w:t>&lt;</w:t>
+      </w:r>
+      <w:proofErr w:type="spellStart"/>
+      <w:r>
+        <w:rPr>
+          <w:rFonts w:ascii="Consolas" w:hAnsi="Consolas"/>
+          <w:iCs/>
+          <w:color w:val="808080" w:themeColor="text1" w:themeTint="7F"/>
+          <w:sz w:val="16"/>
+          <w:szCs w:val="18"/>
+        </w:rPr>
+        <w:t>isinclude</w:t>
+      </w:r>
+      <w:proofErr w:type="spellEnd"/>
+      <w:r>
+        <w:rPr>
+          <w:rFonts w:ascii="Consolas" w:hAnsi="Consolas"/>
+          <w:iCs/>
+          <w:color w:val="808080" w:themeColor="text1" w:themeTint="7F"/>
+          <w:sz w:val="16"/>
+          <w:szCs w:val="18"/>
+        </w:rPr>
+        <w:t xml:space="preserve"> template="checkout/</w:t>
+      </w:r>
+      <w:proofErr w:type="spellStart"/>
+      <w:r>
+        <w:rPr>
+          <w:rFonts w:ascii="Consolas" w:hAnsi="Consolas"/>
+          <w:iCs/>
+          <w:color w:val="808080" w:themeColor="text1" w:themeTint="7F"/>
+          <w:sz w:val="16"/>
+          <w:szCs w:val="18"/>
+        </w:rPr>
+        <w:t>endcheckout</w:t>
+      </w:r>
+      <w:proofErr w:type="spellEnd"/>
+      <w:r>
+        <w:rPr>
+          <w:rFonts w:ascii="Consolas" w:hAnsi="Consolas"/>
+          <w:iCs/>
+          <w:color w:val="808080" w:themeColor="text1" w:themeTint="7F"/>
+          <w:sz w:val="16"/>
+          <w:szCs w:val="18"/>
+        </w:rPr>
+        <w:t>"/&gt;</w:t>
+      </w:r>
+    </w:p>
+    <w:p>
+      <w:bookmarkStart w:id="25" w:name="_GoBack"/>
+      <w:bookmarkEnd w:id="25"/>
+    </w:p>
+    <w:p>
+      <w:pPr>
+        <w:ind w:left="1416"/>
+      </w:pPr>
+    </w:p>
+    <w:p>
+      <w:pPr>
+        <w:pStyle w:val="Heading1"/>
+      </w:pPr>
+      <w:bookmarkStart w:id="26" w:name="_Toc290900248"/>
+      <w:bookmarkStart w:id="27" w:name="_Toc245264376"/>
+      <w:bookmarkEnd w:id="16"/>
+      <w:r>
+        <w:t>Operations, Maintenance</w:t>
+      </w:r>
+      <w:bookmarkEnd w:id="26"/>
     </w:p>
     <w:p/>
     <w:p>
       <w:pPr>
-        <w:ind w:left="1416"/>
-      </w:pPr>
+        <w:pStyle w:val="Heading2"/>
+      </w:pPr>
+      <w:bookmarkStart w:id="28" w:name="_Toc290900249"/>
+      <w:r>
+        <w:t>Data Storage</w:t>
+      </w:r>
+      <w:bookmarkEnd w:id="28"/>
     </w:p>
     <w:p>
       <w:pPr>
-        <w:pStyle w:val="Heading1"/>
-      </w:pPr>
-      <w:bookmarkStart w:id="25" w:name="_Toc290900248"/>
-      <w:bookmarkStart w:id="26" w:name="_Toc245264376"/>
-      <w:bookmarkEnd w:id="16"/>
-      <w:r>
-        <w:lastRenderedPageBreak/>
-        <w:t>Operations, Maintenance</w:t>
-      </w:r>
-      <w:bookmarkEnd w:id="25"/>
-    </w:p>
-    <w:p/>
-    <w:p>
-      <w:pPr>
-        <w:pStyle w:val="Heading2"/>
-      </w:pPr>
-      <w:bookmarkStart w:id="27" w:name="_Toc290900249"/>
-      <w:r>
-        <w:t>Data Storage</w:t>
-      </w:r>
-      <w:bookmarkEnd w:id="27"/>
+        <w:pStyle w:val="BodyText"/>
+        <w:rPr>
+          <w:i/>
+          <w:iCs/>
+          <w:color w:val="808080" w:themeColor="text1" w:themeTint="7F"/>
+        </w:rPr>
+      </w:pPr>
     </w:p>
     <w:p>
       <w:pPr>
-        <w:pStyle w:val="BodyText"/>
-        <w:rPr>
-          <w:i/>
-          <w:iCs/>
-          <w:color w:val="808080" w:themeColor="text1" w:themeTint="7F"/>
-        </w:rPr>
-      </w:pPr>
-    </w:p>
-    <w:p>
-      <w:pPr>
         <w:pStyle w:val="Standard1"/>
         <w:ind w:left="1080"/>
         <w:rPr>
@@ -5354,7 +7250,27 @@
           <w:sz w:val="18"/>
           <w:szCs w:val="18"/>
         </w:rPr>
-        <w:t>Custom Site Preferences are being stored within Demandware. Below are the Preference Names:</w:t>
+        <w:t xml:space="preserve">Custom Site Preferences are being stored within </w:t>
+      </w:r>
+      <w:proofErr w:type="spellStart"/>
+      <w:r>
+        <w:rPr>
+          <w:rStyle w:val="SubtleEmphasis"/>
+          <w:color w:val="808080" w:themeColor="background1" w:themeShade="80"/>
+          <w:sz w:val="18"/>
+          <w:szCs w:val="18"/>
+        </w:rPr>
+        <w:t>Demandware</w:t>
+      </w:r>
+      <w:proofErr w:type="spellEnd"/>
+      <w:r>
+        <w:rPr>
+          <w:rStyle w:val="SubtleEmphasis"/>
+          <w:color w:val="808080" w:themeColor="background1" w:themeShade="80"/>
+          <w:sz w:val="18"/>
+          <w:szCs w:val="18"/>
+        </w:rPr>
+        <w:t>. Below are the Preference Names:</w:t>
       </w:r>
     </w:p>
     <w:p>
@@ -5378,8 +7294,19 @@
           <w:sz w:val="18"/>
           <w:szCs w:val="18"/>
         </w:rPr>
-        <w:t>Enable Pixlee</w:t>
-      </w:r>
+        <w:t xml:space="preserve">Enable </w:t>
+      </w:r>
+      <w:proofErr w:type="spellStart"/>
+      <w:r>
+        <w:rPr>
+          <w:rStyle w:val="SubtleEmphasis"/>
+          <w:color w:val="808080" w:themeColor="background1" w:themeShade="80"/>
+          <w:sz w:val="18"/>
+          <w:szCs w:val="18"/>
+        </w:rPr>
+        <w:t>Pixlee</w:t>
+      </w:r>
+      <w:proofErr w:type="spellEnd"/>
     </w:p>
     <w:p>
       <w:pPr>
@@ -5395,6 +7322,7 @@
           <w:szCs w:val="18"/>
         </w:rPr>
       </w:pPr>
+      <w:proofErr w:type="spellStart"/>
       <w:r>
         <w:rPr>
           <w:rStyle w:val="SubtleEmphasis"/>
@@ -5402,7 +7330,17 @@
           <w:sz w:val="18"/>
           <w:szCs w:val="18"/>
         </w:rPr>
-        <w:t>Pixlee API Key</w:t>
+        <w:t>Pixlee</w:t>
+      </w:r>
+      <w:proofErr w:type="spellEnd"/>
+      <w:r>
+        <w:rPr>
+          <w:rStyle w:val="SubtleEmphasis"/>
+          <w:color w:val="808080" w:themeColor="background1" w:themeShade="80"/>
+          <w:sz w:val="18"/>
+          <w:szCs w:val="18"/>
+        </w:rPr>
+        <w:t xml:space="preserve"> API Key</w:t>
       </w:r>
     </w:p>
     <w:p>
@@ -5419,6 +7357,7 @@
           <w:szCs w:val="18"/>
         </w:rPr>
       </w:pPr>
+      <w:proofErr w:type="spellStart"/>
       <w:r>
         <w:rPr>
           <w:rStyle w:val="SubtleEmphasis"/>
@@ -5426,7 +7365,17 @@
           <w:sz w:val="18"/>
           <w:szCs w:val="18"/>
         </w:rPr>
-        <w:t>Pixlee Secret Key</w:t>
+        <w:t>Pixlee</w:t>
+      </w:r>
+      <w:proofErr w:type="spellEnd"/>
+      <w:r>
+        <w:rPr>
+          <w:rStyle w:val="SubtleEmphasis"/>
+          <w:color w:val="808080" w:themeColor="background1" w:themeShade="80"/>
+          <w:sz w:val="18"/>
+          <w:szCs w:val="18"/>
+        </w:rPr>
+        <w:t xml:space="preserve"> Secret Key</w:t>
       </w:r>
     </w:p>
     <w:p>
@@ -5443,6 +7392,7 @@
           <w:szCs w:val="18"/>
         </w:rPr>
       </w:pPr>
+      <w:proofErr w:type="spellStart"/>
       <w:r>
         <w:rPr>
           <w:rStyle w:val="SubtleEmphasis"/>
@@ -5450,7 +7400,17 @@
           <w:sz w:val="18"/>
           <w:szCs w:val="18"/>
         </w:rPr>
-        <w:t>Pixlee User ID</w:t>
+        <w:t>Pixlee</w:t>
+      </w:r>
+      <w:proofErr w:type="spellEnd"/>
+      <w:r>
+        <w:rPr>
+          <w:rStyle w:val="SubtleEmphasis"/>
+          <w:color w:val="808080" w:themeColor="background1" w:themeShade="80"/>
+          <w:sz w:val="18"/>
+          <w:szCs w:val="18"/>
+        </w:rPr>
+        <w:t xml:space="preserve"> User ID</w:t>
       </w:r>
     </w:p>
     <w:p>
@@ -5511,108 +7471,15 @@
       <w:pPr>
         <w:pStyle w:val="Heading2"/>
       </w:pPr>
-      <w:bookmarkStart w:id="28" w:name="_Toc290900250"/>
+      <w:bookmarkStart w:id="29" w:name="_Toc290900250"/>
       <w:r>
         <w:t>Availability</w:t>
-      </w:r>
-      <w:bookmarkEnd w:id="28"/>
-    </w:p>
-    <w:p>
-      <w:pPr>
-        <w:pStyle w:val="Standard1"/>
-      </w:pPr>
-    </w:p>
-    <w:p>
-      <w:pPr>
-        <w:pStyle w:val="BodyText"/>
-        <w:ind w:left="1080"/>
-        <w:rPr>
-          <w:rStyle w:val="SubtleEmphasis"/>
-          <w:rFonts w:ascii="Trebuchet MS" w:hAnsi="Trebuchet MS"/>
-          <w:color w:val="808080" w:themeColor="background1" w:themeShade="80"/>
-          <w:sz w:val="18"/>
-          <w:szCs w:val="18"/>
-        </w:rPr>
-      </w:pPr>
-      <w:r>
-        <w:rPr>
-          <w:rStyle w:val="SubtleEmphasis"/>
-          <w:rFonts w:ascii="Trebuchet MS" w:hAnsi="Trebuchet MS"/>
-          <w:color w:val="808080" w:themeColor="background1" w:themeShade="80"/>
-          <w:sz w:val="18"/>
-          <w:szCs w:val="18"/>
-        </w:rPr>
-        <w:t>There is no potential downtime caused by Pixlee cartridges.</w:t>
-      </w:r>
-      <w:r>
-        <w:rPr>
-          <w:rStyle w:val="SubtleEmphasis"/>
-          <w:rFonts w:ascii="Trebuchet MS" w:hAnsi="Trebuchet MS"/>
-          <w:color w:val="808080" w:themeColor="background1" w:themeShade="80"/>
-          <w:sz w:val="18"/>
-          <w:szCs w:val="18"/>
-        </w:rPr>
-        <w:t xml:space="preserve"> Storefront should </w:t>
-      </w:r>
-      <w:r>
-        <w:rPr>
-          <w:rStyle w:val="SubtleEmphasis"/>
-          <w:rFonts w:ascii="Trebuchet MS" w:hAnsi="Trebuchet MS"/>
-          <w:color w:val="808080" w:themeColor="background1" w:themeShade="80"/>
-          <w:sz w:val="18"/>
-          <w:szCs w:val="18"/>
-        </w:rPr>
-        <w:t>be available</w:t>
-      </w:r>
-      <w:r>
-        <w:rPr>
-          <w:rStyle w:val="SubtleEmphasis"/>
-          <w:rFonts w:ascii="Trebuchet MS" w:hAnsi="Trebuchet MS"/>
-          <w:color w:val="808080" w:themeColor="background1" w:themeShade="80"/>
-          <w:sz w:val="18"/>
-          <w:szCs w:val="18"/>
-        </w:rPr>
-        <w:t xml:space="preserve"> </w:t>
-      </w:r>
-      <w:r>
-        <w:rPr>
-          <w:rStyle w:val="SubtleEmphasis"/>
-          <w:rFonts w:ascii="Trebuchet MS" w:hAnsi="Trebuchet MS"/>
-          <w:color w:val="808080" w:themeColor="background1" w:themeShade="80"/>
-          <w:sz w:val="18"/>
-          <w:szCs w:val="18"/>
-        </w:rPr>
-        <w:t>at all times</w:t>
-      </w:r>
-      <w:r>
-        <w:rPr>
-          <w:rStyle w:val="SubtleEmphasis"/>
-          <w:rFonts w:ascii="Trebuchet MS" w:hAnsi="Trebuchet MS"/>
-          <w:color w:val="808080" w:themeColor="background1" w:themeShade="80"/>
-          <w:sz w:val="18"/>
-          <w:szCs w:val="18"/>
-        </w:rPr>
-        <w:t>.</w:t>
-      </w:r>
-    </w:p>
-    <w:p>
-      <w:pPr>
-        <w:pStyle w:val="Standard1"/>
-      </w:pPr>
-    </w:p>
-    <w:p>
-      <w:pPr>
-        <w:pStyle w:val="Heading2"/>
-      </w:pPr>
-      <w:bookmarkStart w:id="29" w:name="_Toc290900251"/>
-      <w:r>
-        <w:t>Support</w:t>
       </w:r>
       <w:bookmarkEnd w:id="29"/>
     </w:p>
     <w:p>
       <w:pPr>
-        <w:pStyle w:val="dmcFlietext"/>
+        <w:pStyle w:val="Standard1"/>
       </w:pPr>
     </w:p>
     <w:p>
@@ -5635,7 +7502,156 @@
           <w:sz w:val="18"/>
           <w:szCs w:val="18"/>
         </w:rPr>
-        <w:t>Awad Sayeed (</w:t>
+        <w:t xml:space="preserve">There is no potential downtime caused by </w:t>
+      </w:r>
+      <w:proofErr w:type="spellStart"/>
+      <w:r>
+        <w:rPr>
+          <w:rStyle w:val="SubtleEmphasis"/>
+          <w:rFonts w:ascii="Trebuchet MS" w:hAnsi="Trebuchet MS"/>
+          <w:color w:val="808080" w:themeColor="background1" w:themeShade="80"/>
+          <w:sz w:val="18"/>
+          <w:szCs w:val="18"/>
+        </w:rPr>
+        <w:t>Pixlee</w:t>
+      </w:r>
+      <w:proofErr w:type="spellEnd"/>
+      <w:r>
+        <w:rPr>
+          <w:rStyle w:val="SubtleEmphasis"/>
+          <w:rFonts w:ascii="Trebuchet MS" w:hAnsi="Trebuchet MS"/>
+          <w:color w:val="808080" w:themeColor="background1" w:themeShade="80"/>
+          <w:sz w:val="18"/>
+          <w:szCs w:val="18"/>
+        </w:rPr>
+        <w:t xml:space="preserve"> cartridges.</w:t>
+      </w:r>
+      <w:r>
+        <w:rPr>
+          <w:rStyle w:val="SubtleEmphasis"/>
+          <w:rFonts w:ascii="Trebuchet MS" w:hAnsi="Trebuchet MS"/>
+          <w:color w:val="808080" w:themeColor="background1" w:themeShade="80"/>
+          <w:sz w:val="18"/>
+          <w:szCs w:val="18"/>
+        </w:rPr>
+        <w:t xml:space="preserve"> Storefront should </w:t>
+      </w:r>
+      <w:r>
+        <w:rPr>
+          <w:rStyle w:val="SubtleEmphasis"/>
+          <w:rFonts w:ascii="Trebuchet MS" w:hAnsi="Trebuchet MS"/>
+          <w:color w:val="808080" w:themeColor="background1" w:themeShade="80"/>
+          <w:sz w:val="18"/>
+          <w:szCs w:val="18"/>
+        </w:rPr>
+        <w:t>be available</w:t>
+      </w:r>
+      <w:r>
+        <w:rPr>
+          <w:rStyle w:val="SubtleEmphasis"/>
+          <w:rFonts w:ascii="Trebuchet MS" w:hAnsi="Trebuchet MS"/>
+          <w:color w:val="808080" w:themeColor="background1" w:themeShade="80"/>
+          <w:sz w:val="18"/>
+          <w:szCs w:val="18"/>
+        </w:rPr>
+        <w:t xml:space="preserve"> </w:t>
+      </w:r>
+      <w:r>
+        <w:rPr>
+          <w:rStyle w:val="SubtleEmphasis"/>
+          <w:rFonts w:ascii="Trebuchet MS" w:hAnsi="Trebuchet MS"/>
+          <w:color w:val="808080" w:themeColor="background1" w:themeShade="80"/>
+          <w:sz w:val="18"/>
+          <w:szCs w:val="18"/>
+        </w:rPr>
+        <w:t>at all times</w:t>
+      </w:r>
+      <w:r>
+        <w:rPr>
+          <w:rStyle w:val="SubtleEmphasis"/>
+          <w:rFonts w:ascii="Trebuchet MS" w:hAnsi="Trebuchet MS"/>
+          <w:color w:val="808080" w:themeColor="background1" w:themeShade="80"/>
+          <w:sz w:val="18"/>
+          <w:szCs w:val="18"/>
+        </w:rPr>
+        <w:t>.</w:t>
+      </w:r>
+    </w:p>
+    <w:p>
+      <w:pPr>
+        <w:pStyle w:val="Standard1"/>
+      </w:pPr>
+    </w:p>
+    <w:p>
+      <w:pPr>
+        <w:pStyle w:val="Heading2"/>
+      </w:pPr>
+      <w:bookmarkStart w:id="30" w:name="_Toc290900251"/>
+      <w:r>
+        <w:t>Support</w:t>
+      </w:r>
+      <w:bookmarkEnd w:id="30"/>
+    </w:p>
+    <w:p>
+      <w:pPr>
+        <w:pStyle w:val="dmcFlietext"/>
+      </w:pPr>
+    </w:p>
+    <w:p>
+      <w:pPr>
+        <w:pStyle w:val="BodyText"/>
+        <w:ind w:left="1080"/>
+        <w:rPr>
+          <w:rStyle w:val="SubtleEmphasis"/>
+          <w:rFonts w:ascii="Trebuchet MS" w:hAnsi="Trebuchet MS"/>
+          <w:color w:val="808080" w:themeColor="background1" w:themeShade="80"/>
+          <w:sz w:val="18"/>
+          <w:szCs w:val="18"/>
+        </w:rPr>
+      </w:pPr>
+      <w:proofErr w:type="spellStart"/>
+      <w:r>
+        <w:rPr>
+          <w:rStyle w:val="SubtleEmphasis"/>
+          <w:rFonts w:ascii="Trebuchet MS" w:hAnsi="Trebuchet MS"/>
+          <w:color w:val="808080" w:themeColor="background1" w:themeShade="80"/>
+          <w:sz w:val="18"/>
+          <w:szCs w:val="18"/>
+        </w:rPr>
+        <w:t>Awad</w:t>
+      </w:r>
+      <w:proofErr w:type="spellEnd"/>
+      <w:r>
+        <w:rPr>
+          <w:rStyle w:val="SubtleEmphasis"/>
+          <w:rFonts w:ascii="Trebuchet MS" w:hAnsi="Trebuchet MS"/>
+          <w:color w:val="808080" w:themeColor="background1" w:themeShade="80"/>
+          <w:sz w:val="18"/>
+          <w:szCs w:val="18"/>
+        </w:rPr>
+        <w:t xml:space="preserve"> </w:t>
+      </w:r>
+      <w:proofErr w:type="spellStart"/>
+      <w:r>
+        <w:rPr>
+          <w:rStyle w:val="SubtleEmphasis"/>
+          <w:rFonts w:ascii="Trebuchet MS" w:hAnsi="Trebuchet MS"/>
+          <w:color w:val="808080" w:themeColor="background1" w:themeShade="80"/>
+          <w:sz w:val="18"/>
+          <w:szCs w:val="18"/>
+        </w:rPr>
+        <w:t>Sayeed</w:t>
+      </w:r>
+      <w:proofErr w:type="spellEnd"/>
+      <w:r>
+        <w:rPr>
+          <w:rStyle w:val="SubtleEmphasis"/>
+          <w:rFonts w:ascii="Trebuchet MS" w:hAnsi="Trebuchet MS"/>
+          <w:color w:val="808080" w:themeColor="background1" w:themeShade="80"/>
+          <w:sz w:val="18"/>
+          <w:szCs w:val="18"/>
+        </w:rPr>
+        <w:t xml:space="preserve"> (</w:t>
       </w:r>
       <w:hyperlink r:id="rId13" w:history="1">
         <w:r>
@@ -5670,9 +7686,9 @@
           <w:szCs w:val="24"/>
         </w:rPr>
       </w:pPr>
-      <w:bookmarkStart w:id="30" w:name="_Toc279703491"/>
-      <w:bookmarkStart w:id="31" w:name="_Toc279703584"/>
-      <w:bookmarkEnd w:id="26"/>
+      <w:bookmarkStart w:id="31" w:name="_Toc279703491"/>
+      <w:bookmarkStart w:id="32" w:name="_Toc279703584"/>
+      <w:bookmarkEnd w:id="27"/>
       <w:r>
         <w:br w:type="page"/>
       </w:r>
@@ -5681,33 +7697,33 @@
       <w:pPr>
         <w:pStyle w:val="Heading1"/>
       </w:pPr>
-      <w:bookmarkStart w:id="32" w:name="_Toc290900252"/>
-      <w:bookmarkEnd w:id="30"/>
+      <w:bookmarkStart w:id="33" w:name="_Toc290900252"/>
       <w:bookmarkEnd w:id="31"/>
+      <w:bookmarkEnd w:id="32"/>
       <w:r>
         <w:lastRenderedPageBreak/>
         <w:t>User Guide</w:t>
-      </w:r>
-      <w:bookmarkEnd w:id="32"/>
-    </w:p>
-    <w:p>
-      <w:pPr>
-        <w:pStyle w:val="dmcFlietext"/>
-        <w:ind w:left="1416"/>
-      </w:pPr>
-    </w:p>
-    <w:p>
-      <w:pPr>
-        <w:pStyle w:val="Heading2"/>
-      </w:pPr>
-      <w:bookmarkStart w:id="33" w:name="_Toc290900253"/>
-      <w:r>
-        <w:t>Roles, Responsibilities</w:t>
       </w:r>
       <w:bookmarkEnd w:id="33"/>
     </w:p>
     <w:p>
       <w:pPr>
+        <w:pStyle w:val="dmcFlietext"/>
+        <w:ind w:left="1416"/>
+      </w:pPr>
+    </w:p>
+    <w:p>
+      <w:pPr>
+        <w:pStyle w:val="Heading2"/>
+      </w:pPr>
+      <w:bookmarkStart w:id="34" w:name="_Toc290900253"/>
+      <w:r>
+        <w:t>Roles, Responsibilities</w:t>
+      </w:r>
+      <w:bookmarkEnd w:id="34"/>
+    </w:p>
+    <w:p>
+      <w:pPr>
         <w:pStyle w:val="Quote"/>
         <w:ind w:left="1080"/>
         <w:rPr>
@@ -5728,7 +7744,103 @@
           <w:sz w:val="18"/>
           <w:szCs w:val="18"/>
         </w:rPr>
-        <w:t>It is the responsibility of the administrator to fill up the required Pixlee API parameters such as Pixlee API key, Pixlee Secret Key and Pixlee User ID for the cartridge to work</w:t>
+        <w:t xml:space="preserve">It is the responsibility of the administrator to fill up the required </w:t>
+      </w:r>
+      <w:proofErr w:type="spellStart"/>
+      <w:r>
+        <w:rPr>
+          <w:rStyle w:val="SubtleEmphasis"/>
+          <w:rFonts w:ascii="Trebuchet MS" w:hAnsi="Trebuchet MS"/>
+          <w:i/>
+          <w:color w:val="808080" w:themeColor="background1" w:themeShade="80"/>
+          <w:sz w:val="18"/>
+          <w:szCs w:val="18"/>
+        </w:rPr>
+        <w:t>Pixlee</w:t>
+      </w:r>
+      <w:proofErr w:type="spellEnd"/>
+      <w:r>
+        <w:rPr>
+          <w:rStyle w:val="SubtleEmphasis"/>
+          <w:rFonts w:ascii="Trebuchet MS" w:hAnsi="Trebuchet MS"/>
+          <w:i/>
+          <w:color w:val="808080" w:themeColor="background1" w:themeShade="80"/>
+          <w:sz w:val="18"/>
+          <w:szCs w:val="18"/>
+        </w:rPr>
+        <w:t xml:space="preserve"> API parameters such as </w:t>
+      </w:r>
+      <w:proofErr w:type="spellStart"/>
+      <w:r>
+        <w:rPr>
+          <w:rStyle w:val="SubtleEmphasis"/>
+          <w:rFonts w:ascii="Trebuchet MS" w:hAnsi="Trebuchet MS"/>
+          <w:i/>
+          <w:color w:val="808080" w:themeColor="background1" w:themeShade="80"/>
+          <w:sz w:val="18"/>
+          <w:szCs w:val="18"/>
+        </w:rPr>
+        <w:t>Pixlee</w:t>
+      </w:r>
+      <w:proofErr w:type="spellEnd"/>
+      <w:r>
+        <w:rPr>
+          <w:rStyle w:val="SubtleEmphasis"/>
+          <w:rFonts w:ascii="Trebuchet MS" w:hAnsi="Trebuchet MS"/>
+          <w:i/>
+          <w:color w:val="808080" w:themeColor="background1" w:themeShade="80"/>
+          <w:sz w:val="18"/>
+          <w:szCs w:val="18"/>
+        </w:rPr>
+        <w:t xml:space="preserve"> API key, </w:t>
+      </w:r>
+      <w:proofErr w:type="spellStart"/>
+      <w:r>
+        <w:rPr>
+          <w:rStyle w:val="SubtleEmphasis"/>
+          <w:rFonts w:ascii="Trebuchet MS" w:hAnsi="Trebuchet MS"/>
+          <w:i/>
+          <w:color w:val="808080" w:themeColor="background1" w:themeShade="80"/>
+          <w:sz w:val="18"/>
+          <w:szCs w:val="18"/>
+        </w:rPr>
+        <w:t>Pixlee</w:t>
+      </w:r>
+      <w:proofErr w:type="spellEnd"/>
+      <w:r>
+        <w:rPr>
+          <w:rStyle w:val="SubtleEmphasis"/>
+          <w:rFonts w:ascii="Trebuchet MS" w:hAnsi="Trebuchet MS"/>
+          <w:i/>
+          <w:color w:val="808080" w:themeColor="background1" w:themeShade="80"/>
+          <w:sz w:val="18"/>
+          <w:szCs w:val="18"/>
+        </w:rPr>
+        <w:t xml:space="preserve"> Secret Key and </w:t>
+      </w:r>
+      <w:proofErr w:type="spellStart"/>
+      <w:r>
+        <w:rPr>
+          <w:rStyle w:val="SubtleEmphasis"/>
+          <w:rFonts w:ascii="Trebuchet MS" w:hAnsi="Trebuchet MS"/>
+          <w:i/>
+          <w:color w:val="808080" w:themeColor="background1" w:themeShade="80"/>
+          <w:sz w:val="18"/>
+          <w:szCs w:val="18"/>
+        </w:rPr>
+        <w:t>Pixlee</w:t>
+      </w:r>
+      <w:proofErr w:type="spellEnd"/>
+      <w:r>
+        <w:rPr>
+          <w:rStyle w:val="SubtleEmphasis"/>
+          <w:rFonts w:ascii="Trebuchet MS" w:hAnsi="Trebuchet MS"/>
+          <w:i/>
+          <w:color w:val="808080" w:themeColor="background1" w:themeShade="80"/>
+          <w:sz w:val="18"/>
+          <w:szCs w:val="18"/>
+        </w:rPr>
+        <w:t xml:space="preserve"> User ID for the cartridge to work</w:t>
       </w:r>
       <w:r>
         <w:rPr>
@@ -5783,12 +7895,12 @@
       <w:pPr>
         <w:pStyle w:val="Heading2"/>
       </w:pPr>
-      <w:bookmarkStart w:id="34" w:name="_Toc290900254"/>
-      <w:bookmarkStart w:id="35" w:name="_Toc265049819"/>
+      <w:bookmarkStart w:id="35" w:name="_Toc290900254"/>
+      <w:bookmarkStart w:id="36" w:name="_Toc265049819"/>
       <w:r>
         <w:t>Business Manager</w:t>
       </w:r>
-      <w:bookmarkEnd w:id="34"/>
+      <w:bookmarkEnd w:id="35"/>
     </w:p>
     <w:p>
       <w:pPr>
@@ -5814,9 +7926,9 @@
           <w:szCs w:val="18"/>
         </w:rPr>
       </w:pPr>
-      <w:bookmarkStart w:id="36" w:name="_Toc279703497"/>
-      <w:bookmarkStart w:id="37" w:name="_Toc279703590"/>
-      <w:bookmarkEnd w:id="35"/>
+      <w:bookmarkStart w:id="37" w:name="_Toc279703497"/>
+      <w:bookmarkStart w:id="38" w:name="_Toc279703590"/>
+      <w:bookmarkEnd w:id="36"/>
       <w:r>
         <w:rPr>
           <w:rStyle w:val="SubtleEmphasis"/>
@@ -5898,8 +8010,9 @@
           <w:sz w:val="18"/>
           <w:szCs w:val="18"/>
         </w:rPr>
-        <w:t xml:space="preserve">Administrator can export products on Demandware to Pixlee by running a job. To do </w:t>
-      </w:r>
+        <w:t xml:space="preserve">Administrator can export products on </w:t>
+      </w:r>
+      <w:proofErr w:type="spellStart"/>
       <w:r>
         <w:rPr>
           <w:rStyle w:val="SubtleEmphasis"/>
@@ -5908,6 +8021,49 @@
           <w:sz w:val="18"/>
           <w:szCs w:val="18"/>
         </w:rPr>
+        <w:t>Demandware</w:t>
+      </w:r>
+      <w:proofErr w:type="spellEnd"/>
+      <w:r>
+        <w:rPr>
+          <w:rStyle w:val="SubtleEmphasis"/>
+          <w:rFonts w:ascii="Trebuchet MS" w:hAnsi="Trebuchet MS"/>
+          <w:color w:val="808080" w:themeColor="background1" w:themeShade="80"/>
+          <w:sz w:val="18"/>
+          <w:szCs w:val="18"/>
+        </w:rPr>
+        <w:t xml:space="preserve"> to </w:t>
+      </w:r>
+      <w:proofErr w:type="spellStart"/>
+      <w:r>
+        <w:rPr>
+          <w:rStyle w:val="SubtleEmphasis"/>
+          <w:rFonts w:ascii="Trebuchet MS" w:hAnsi="Trebuchet MS"/>
+          <w:color w:val="808080" w:themeColor="background1" w:themeShade="80"/>
+          <w:sz w:val="18"/>
+          <w:szCs w:val="18"/>
+        </w:rPr>
+        <w:t>Pixlee</w:t>
+      </w:r>
+      <w:proofErr w:type="spellEnd"/>
+      <w:r>
+        <w:rPr>
+          <w:rStyle w:val="SubtleEmphasis"/>
+          <w:rFonts w:ascii="Trebuchet MS" w:hAnsi="Trebuchet MS"/>
+          <w:color w:val="808080" w:themeColor="background1" w:themeShade="80"/>
+          <w:sz w:val="18"/>
+          <w:szCs w:val="18"/>
+        </w:rPr>
+        <w:t xml:space="preserve"> by running a job. To do </w:t>
+      </w:r>
+      <w:r>
+        <w:rPr>
+          <w:rStyle w:val="SubtleEmphasis"/>
+          <w:rFonts w:ascii="Trebuchet MS" w:hAnsi="Trebuchet MS"/>
+          <w:color w:val="808080" w:themeColor="background1" w:themeShade="80"/>
+          <w:sz w:val="18"/>
+          <w:szCs w:val="18"/>
+        </w:rPr>
         <w:t>that</w:t>
       </w:r>
       <w:r>
@@ -5918,7 +8074,29 @@
           <w:sz w:val="18"/>
           <w:szCs w:val="18"/>
         </w:rPr>
-        <w:t>, administrator has to click on Administrator &gt; Operations &gt; Job Schedules. Select ‘Pixlee.ExportProduct’ and click on run. Do note that it may take a while for the job to finish if there is a large amount of products.</w:t>
+        <w:t>, administrator has to click on Administrator &gt; Operations &gt; Job Schedules. Select ‘</w:t>
+      </w:r>
+      <w:proofErr w:type="spellStart"/>
+      <w:r>
+        <w:rPr>
+          <w:rStyle w:val="SubtleEmphasis"/>
+          <w:rFonts w:ascii="Trebuchet MS" w:hAnsi="Trebuchet MS"/>
+          <w:color w:val="808080" w:themeColor="background1" w:themeShade="80"/>
+          <w:sz w:val="18"/>
+          <w:szCs w:val="18"/>
+        </w:rPr>
+        <w:t>Pixlee.ExportProduct</w:t>
+      </w:r>
+      <w:proofErr w:type="spellEnd"/>
+      <w:r>
+        <w:rPr>
+          <w:rStyle w:val="SubtleEmphasis"/>
+          <w:rFonts w:ascii="Trebuchet MS" w:hAnsi="Trebuchet MS"/>
+          <w:color w:val="808080" w:themeColor="background1" w:themeShade="80"/>
+          <w:sz w:val="18"/>
+          <w:szCs w:val="18"/>
+        </w:rPr>
+        <w:t>’ and click on run. Do note that it may take a while for the job to finish if there is a large amount of products.</w:t>
       </w:r>
     </w:p>
     <w:p>
@@ -6045,6 +8223,7 @@
           <w:szCs w:val="18"/>
         </w:rPr>
       </w:pPr>
+      <w:proofErr w:type="spellStart"/>
       <w:r>
         <w:rPr>
           <w:rStyle w:val="SubtleEmphasis"/>
@@ -6053,7 +8232,18 @@
           <w:sz w:val="18"/>
           <w:szCs w:val="18"/>
         </w:rPr>
-        <w:t>Pixlee API Key</w:t>
+        <w:t>Pixlee</w:t>
+      </w:r>
+      <w:proofErr w:type="spellEnd"/>
+      <w:r>
+        <w:rPr>
+          <w:rStyle w:val="SubtleEmphasis"/>
+          <w:rFonts w:ascii="Trebuchet MS" w:hAnsi="Trebuchet MS"/>
+          <w:color w:val="808080" w:themeColor="background1" w:themeShade="80"/>
+          <w:sz w:val="18"/>
+          <w:szCs w:val="18"/>
+        </w:rPr>
+        <w:t xml:space="preserve"> API Key</w:t>
       </w:r>
     </w:p>
     <w:p>
@@ -6071,6 +8261,7 @@
           <w:szCs w:val="18"/>
         </w:rPr>
       </w:pPr>
+      <w:proofErr w:type="spellStart"/>
       <w:r>
         <w:rPr>
           <w:rStyle w:val="SubtleEmphasis"/>
@@ -6079,7 +8270,18 @@
           <w:sz w:val="18"/>
           <w:szCs w:val="18"/>
         </w:rPr>
-        <w:t>Pixlee Secret Key</w:t>
+        <w:t>Pixlee</w:t>
+      </w:r>
+      <w:proofErr w:type="spellEnd"/>
+      <w:r>
+        <w:rPr>
+          <w:rStyle w:val="SubtleEmphasis"/>
+          <w:rFonts w:ascii="Trebuchet MS" w:hAnsi="Trebuchet MS"/>
+          <w:color w:val="808080" w:themeColor="background1" w:themeShade="80"/>
+          <w:sz w:val="18"/>
+          <w:szCs w:val="18"/>
+        </w:rPr>
+        <w:t xml:space="preserve"> Secret Key</w:t>
       </w:r>
     </w:p>
     <w:p>
@@ -6097,6 +8299,7 @@
           <w:szCs w:val="18"/>
         </w:rPr>
       </w:pPr>
+      <w:proofErr w:type="spellStart"/>
       <w:r>
         <w:rPr>
           <w:rStyle w:val="SubtleEmphasis"/>
@@ -6105,7 +8308,18 @@
           <w:sz w:val="18"/>
           <w:szCs w:val="18"/>
         </w:rPr>
-        <w:t>Pixlee User ID</w:t>
+        <w:t>Pixlee</w:t>
+      </w:r>
+      <w:proofErr w:type="spellEnd"/>
+      <w:r>
+        <w:rPr>
+          <w:rStyle w:val="SubtleEmphasis"/>
+          <w:rFonts w:ascii="Trebuchet MS" w:hAnsi="Trebuchet MS"/>
+          <w:color w:val="808080" w:themeColor="background1" w:themeShade="80"/>
+          <w:sz w:val="18"/>
+          <w:szCs w:val="18"/>
+        </w:rPr>
+        <w:t xml:space="preserve"> User ID</w:t>
       </w:r>
     </w:p>
     <w:p>
@@ -6125,11 +8339,11 @@
       <w:pPr>
         <w:pStyle w:val="Heading2"/>
       </w:pPr>
-      <w:bookmarkStart w:id="38" w:name="_Toc290900255"/>
+      <w:bookmarkStart w:id="39" w:name="_Toc290900255"/>
       <w:r>
         <w:t>Storefront Functionality</w:t>
       </w:r>
-      <w:bookmarkEnd w:id="38"/>
+      <w:bookmarkEnd w:id="39"/>
     </w:p>
     <w:p>
       <w:pPr>
@@ -6186,6 +8400,7 @@
           <w:szCs w:val="18"/>
         </w:rPr>
       </w:pPr>
+      <w:proofErr w:type="spellStart"/>
       <w:r>
         <w:rPr>
           <w:rFonts w:ascii="Trebuchet MS" w:hAnsi="Trebuchet MS"/>
@@ -6195,7 +8410,19 @@
           <w:sz w:val="20"/>
           <w:szCs w:val="18"/>
         </w:rPr>
-        <w:t>Pixlee Analytics</w:t>
+        <w:t>Pixlee</w:t>
+      </w:r>
+      <w:proofErr w:type="spellEnd"/>
+      <w:r>
+        <w:rPr>
+          <w:rFonts w:ascii="Trebuchet MS" w:hAnsi="Trebuchet MS"/>
+          <w:i/>
+          <w:iCs/>
+          <w:color w:val="808080" w:themeColor="background1" w:themeShade="80"/>
+          <w:sz w:val="20"/>
+          <w:szCs w:val="18"/>
+        </w:rPr>
+        <w:t xml:space="preserve"> Analytics</w:t>
       </w:r>
     </w:p>
     <w:p>
@@ -6307,14 +8534,14 @@
       <w:pPr>
         <w:pStyle w:val="Heading1"/>
       </w:pPr>
-      <w:bookmarkStart w:id="39" w:name="_Toc290900256"/>
-      <w:bookmarkEnd w:id="36"/>
+      <w:bookmarkStart w:id="40" w:name="_Toc290900256"/>
       <w:bookmarkEnd w:id="37"/>
+      <w:bookmarkEnd w:id="38"/>
       <w:r>
         <w:lastRenderedPageBreak/>
         <w:t>Release History</w:t>
       </w:r>
-      <w:bookmarkEnd w:id="39"/>
+      <w:bookmarkEnd w:id="40"/>
     </w:p>
     <w:p>
       <w:pPr>
@@ -6329,8 +8556,8 @@
           <w:szCs w:val="18"/>
         </w:rPr>
       </w:pPr>
-      <w:bookmarkStart w:id="40" w:name="_Toc279703501"/>
-      <w:bookmarkStart w:id="41" w:name="_Toc279703594"/>
+      <w:bookmarkStart w:id="41" w:name="_Toc279703501"/>
+      <w:bookmarkStart w:id="42" w:name="_Toc279703594"/>
     </w:p>
     <w:tbl>
       <w:tblPr>
@@ -6753,13 +8980,11 @@
               </w:rPr>
               <w:t>Bug fixes</w:t>
             </w:r>
-            <w:bookmarkStart w:id="42" w:name="_GoBack"/>
-            <w:bookmarkEnd w:id="42"/>
           </w:p>
         </w:tc>
       </w:tr>
-      <w:bookmarkEnd w:id="40"/>
       <w:bookmarkEnd w:id="41"/>
+      <w:bookmarkEnd w:id="42"/>
     </w:tbl>
     <w:p>
       <w:pPr>
@@ -7020,7 +9245,7 @@
               <w:sz w:val="18"/>
               <w:szCs w:val="18"/>
             </w:rPr>
-            <w:t>6-11</w:t>
+            <w:t>4-9</w:t>
           </w:r>
           <w:r>
             <w:rPr>
@@ -11760,6 +13985,7 @@
   <w:style w:type="character" w:default="1" w:styleId="DefaultParagraphFont">
     <w:name w:val="Default Paragraph Font"/>
     <w:uiPriority w:val="1"/>
+    <w:semiHidden/>
     <w:unhideWhenUsed/>
   </w:style>
   <w:style w:type="table" w:default="1" w:styleId="TableNormal">
@@ -14478,6 +16704,7 @@
   <w:style w:type="character" w:default="1" w:styleId="DefaultParagraphFont">
     <w:name w:val="Default Paragraph Font"/>
     <w:uiPriority w:val="1"/>
+    <w:semiHidden/>
     <w:unhideWhenUsed/>
   </w:style>
   <w:style w:type="table" w:default="1" w:styleId="TableNormal">
@@ -17092,7 +19319,7 @@
 </file>
 
 <file path=customXml/itemProps1.xml><?xml version="1.0" encoding="utf-8"?>
-<ds:datastoreItem xmlns:ds="http://schemas.openxmlformats.org/officeDocument/2006/customXml" ds:itemID="{871973E8-038E-0C49-9365-85D8897321AD}">
+<ds:datastoreItem xmlns:ds="http://schemas.openxmlformats.org/officeDocument/2006/customXml" ds:itemID="{ED0FD732-FC1B-244B-AF1E-99352559F411}">
   <ds:schemaRefs>
     <ds:schemaRef ds:uri="http://schemas.openxmlformats.org/officeDocument/2006/bibliography"/>
   </ds:schemaRefs>
@@ -17100,7 +19327,7 @@
 </file>
 
 <file path=customXml/itemProps2.xml><?xml version="1.0" encoding="utf-8"?>
-<ds:datastoreItem xmlns:ds="http://schemas.openxmlformats.org/officeDocument/2006/customXml" ds:itemID="{FBD5DFF3-C987-114E-97F5-9EAD81285B3D}">
+<ds:datastoreItem xmlns:ds="http://schemas.openxmlformats.org/officeDocument/2006/customXml" ds:itemID="{E4B61D58-AA64-8C4E-A88D-CA9273C8E07F}">
   <ds:schemaRefs>
     <ds:schemaRef ds:uri="http://schemas.openxmlformats.org/officeDocument/2006/bibliography"/>
   </ds:schemaRefs>
@@ -17108,7 +19335,7 @@
 </file>
 
 <file path=customXml/itemProps3.xml><?xml version="1.0" encoding="utf-8"?>
-<ds:datastoreItem xmlns:ds="http://schemas.openxmlformats.org/officeDocument/2006/customXml" ds:itemID="{F83C32EE-3714-D444-82C2-88F49D755512}">
+<ds:datastoreItem xmlns:ds="http://schemas.openxmlformats.org/officeDocument/2006/customXml" ds:itemID="{B5FEDE53-16DF-B94B-8B18-4E8A5419B8A8}">
   <ds:schemaRefs>
     <ds:schemaRef ds:uri="http://schemas.openxmlformats.org/officeDocument/2006/bibliography"/>
   </ds:schemaRefs>
@@ -17116,7 +19343,7 @@
 </file>
 
 <file path=customXml/itemProps4.xml><?xml version="1.0" encoding="utf-8"?>
-<ds:datastoreItem xmlns:ds="http://schemas.openxmlformats.org/officeDocument/2006/customXml" ds:itemID="{C800C145-A48E-B041-A9C6-CEBE3ADFE92A}">
+<ds:datastoreItem xmlns:ds="http://schemas.openxmlformats.org/officeDocument/2006/customXml" ds:itemID="{C9D83647-72BF-BC42-BF6A-4D02073D89CA}">
   <ds:schemaRefs>
     <ds:schemaRef ds:uri="http://schemas.openxmlformats.org/officeDocument/2006/bibliography"/>
   </ds:schemaRefs>

</xml_diff>

<commit_message>
- Updated Custom Code to "Product.ID" instead of "Product.manufacturerSKU"
</commit_message>
<xml_diff>
--- a/documentation/Integration Guide.docx
+++ b/documentation/Integration Guide.docx
@@ -219,6 +219,7 @@
           <w:docPartUnique/>
         </w:docPartObj>
       </w:sdtPr>
+      <w:sdtEndPr/>
       <w:sdtContent>
         <w:p>
           <w:pPr>
@@ -1643,7 +1644,31 @@
           <w:sz w:val="18"/>
           <w:szCs w:val="18"/>
         </w:rPr>
-        <w:t>Administrator decided to export the current products in the system to Pixlee. Administrator clicked on ‘Administrator’ followed by ‘Operations’ and then ‘Pixlee.ExportProducts’. Administrator selects the date and time to export the products and clicked on ‘Run’. Products will be exported to Pixlee accordingly.</w:t>
+        <w:t>Administrator decided to export the current products in the system to Pixlee. Administrator clicked on ‘Administrator’ followed by ‘Operations’ and then ‘</w:t>
+      </w:r>
+      <w:proofErr w:type="spellStart"/>
+      <w:r>
+        <w:rPr>
+          <w:rStyle w:val="SubtleEmphasis"/>
+          <w:rFonts w:ascii="Trebuchet MS" w:hAnsi="Trebuchet MS"/>
+          <w:i w:val="0"/>
+          <w:color w:val="808080" w:themeColor="background1" w:themeShade="80"/>
+          <w:sz w:val="18"/>
+          <w:szCs w:val="18"/>
+        </w:rPr>
+        <w:t>Pixlee.ExportProducts</w:t>
+      </w:r>
+      <w:proofErr w:type="spellEnd"/>
+      <w:r>
+        <w:rPr>
+          <w:rStyle w:val="SubtleEmphasis"/>
+          <w:rFonts w:ascii="Trebuchet MS" w:hAnsi="Trebuchet MS"/>
+          <w:i w:val="0"/>
+          <w:color w:val="808080" w:themeColor="background1" w:themeShade="80"/>
+          <w:sz w:val="18"/>
+          <w:szCs w:val="18"/>
+        </w:rPr>
+        <w:t>’. Administrator selects the date and time to export the products and clicked on ‘Run’. Products will be exported to Pixlee accordingly.</w:t>
       </w:r>
     </w:p>
     <w:p>
@@ -1918,7 +1943,31 @@
           <w:sz w:val="18"/>
           <w:szCs w:val="18"/>
         </w:rPr>
-        <w:t xml:space="preserve"> with Demandware 16.9</w:t>
+        <w:t xml:space="preserve"> with </w:t>
+      </w:r>
+      <w:proofErr w:type="spellStart"/>
+      <w:r>
+        <w:rPr>
+          <w:rStyle w:val="SubtleEmphasis"/>
+          <w:rFonts w:ascii="Trebuchet MS" w:hAnsi="Trebuchet MS"/>
+          <w:i w:val="0"/>
+          <w:color w:val="808080" w:themeColor="background1" w:themeShade="80"/>
+          <w:sz w:val="18"/>
+          <w:szCs w:val="18"/>
+        </w:rPr>
+        <w:t>Demandware</w:t>
+      </w:r>
+      <w:proofErr w:type="spellEnd"/>
+      <w:r>
+        <w:rPr>
+          <w:rStyle w:val="SubtleEmphasis"/>
+          <w:rFonts w:ascii="Trebuchet MS" w:hAnsi="Trebuchet MS"/>
+          <w:i w:val="0"/>
+          <w:color w:val="808080" w:themeColor="background1" w:themeShade="80"/>
+          <w:sz w:val="18"/>
+          <w:szCs w:val="18"/>
+        </w:rPr>
+        <w:t xml:space="preserve"> 16.9</w:t>
       </w:r>
       <w:r>
         <w:rPr>
@@ -2070,7 +2119,31 @@
           <w:sz w:val="18"/>
           <w:szCs w:val="18"/>
         </w:rPr>
-        <w:t xml:space="preserve"> on Demandware Business Manager</w:t>
+        <w:t xml:space="preserve"> on </w:t>
+      </w:r>
+      <w:proofErr w:type="spellStart"/>
+      <w:r>
+        <w:rPr>
+          <w:rStyle w:val="SubtleEmphasis"/>
+          <w:rFonts w:ascii="Trebuchet MS" w:hAnsi="Trebuchet MS"/>
+          <w:i w:val="0"/>
+          <w:color w:val="808080" w:themeColor="background1" w:themeShade="80"/>
+          <w:sz w:val="18"/>
+          <w:szCs w:val="18"/>
+        </w:rPr>
+        <w:t>Demandware</w:t>
+      </w:r>
+      <w:proofErr w:type="spellEnd"/>
+      <w:r>
+        <w:rPr>
+          <w:rStyle w:val="SubtleEmphasis"/>
+          <w:rFonts w:ascii="Trebuchet MS" w:hAnsi="Trebuchet MS"/>
+          <w:i w:val="0"/>
+          <w:color w:val="808080" w:themeColor="background1" w:themeShade="80"/>
+          <w:sz w:val="18"/>
+          <w:szCs w:val="18"/>
+        </w:rPr>
+        <w:t xml:space="preserve"> Business Manager</w:t>
       </w:r>
       <w:r>
         <w:rPr>
@@ -2212,7 +2285,44 @@
           <w:sz w:val="18"/>
           <w:szCs w:val="18"/>
         </w:rPr>
-        <w:t>‘int_pixlee’ Cartridge</w:t>
+        <w:t>‘</w:t>
+      </w:r>
+      <w:proofErr w:type="spellStart"/>
+      <w:proofErr w:type="gramStart"/>
+      <w:r>
+        <w:rPr>
+          <w:rStyle w:val="SubtleEmphasis"/>
+          <w:rFonts w:ascii="Trebuchet MS" w:hAnsi="Trebuchet MS"/>
+          <w:i w:val="0"/>
+          <w:color w:val="808080" w:themeColor="background1" w:themeShade="80"/>
+          <w:sz w:val="18"/>
+          <w:szCs w:val="18"/>
+        </w:rPr>
+        <w:t>int</w:t>
+      </w:r>
+      <w:proofErr w:type="gramEnd"/>
+      <w:r>
+        <w:rPr>
+          <w:rStyle w:val="SubtleEmphasis"/>
+          <w:rFonts w:ascii="Trebuchet MS" w:hAnsi="Trebuchet MS"/>
+          <w:i w:val="0"/>
+          <w:color w:val="808080" w:themeColor="background1" w:themeShade="80"/>
+          <w:sz w:val="18"/>
+          <w:szCs w:val="18"/>
+        </w:rPr>
+        <w:t>_pixlee</w:t>
+      </w:r>
+      <w:proofErr w:type="spellEnd"/>
+      <w:r>
+        <w:rPr>
+          <w:rStyle w:val="SubtleEmphasis"/>
+          <w:rFonts w:ascii="Trebuchet MS" w:hAnsi="Trebuchet MS"/>
+          <w:i w:val="0"/>
+          <w:color w:val="808080" w:themeColor="background1" w:themeShade="80"/>
+          <w:sz w:val="18"/>
+          <w:szCs w:val="18"/>
+        </w:rPr>
+        <w:t>’ Cartridge</w:t>
       </w:r>
     </w:p>
     <w:p>
@@ -2240,7 +2350,44 @@
           <w:sz w:val="18"/>
           <w:szCs w:val="18"/>
         </w:rPr>
-        <w:t>‘app_storefront_core’ Storefront Cartridge</w:t>
+        <w:t>‘</w:t>
+      </w:r>
+      <w:proofErr w:type="spellStart"/>
+      <w:proofErr w:type="gramStart"/>
+      <w:r>
+        <w:rPr>
+          <w:rStyle w:val="SubtleEmphasis"/>
+          <w:rFonts w:ascii="Trebuchet MS" w:hAnsi="Trebuchet MS"/>
+          <w:i w:val="0"/>
+          <w:color w:val="808080" w:themeColor="background1" w:themeShade="80"/>
+          <w:sz w:val="18"/>
+          <w:szCs w:val="18"/>
+        </w:rPr>
+        <w:t>app</w:t>
+      </w:r>
+      <w:proofErr w:type="gramEnd"/>
+      <w:r>
+        <w:rPr>
+          <w:rStyle w:val="SubtleEmphasis"/>
+          <w:rFonts w:ascii="Trebuchet MS" w:hAnsi="Trebuchet MS"/>
+          <w:i w:val="0"/>
+          <w:color w:val="808080" w:themeColor="background1" w:themeShade="80"/>
+          <w:sz w:val="18"/>
+          <w:szCs w:val="18"/>
+        </w:rPr>
+        <w:t>_storefront_core</w:t>
+      </w:r>
+      <w:proofErr w:type="spellEnd"/>
+      <w:r>
+        <w:rPr>
+          <w:rStyle w:val="SubtleEmphasis"/>
+          <w:rFonts w:ascii="Trebuchet MS" w:hAnsi="Trebuchet MS"/>
+          <w:i w:val="0"/>
+          <w:color w:val="808080" w:themeColor="background1" w:themeShade="80"/>
+          <w:sz w:val="18"/>
+          <w:szCs w:val="18"/>
+        </w:rPr>
+        <w:t>’ Storefront Cartridge</w:t>
       </w:r>
     </w:p>
     <w:p>
@@ -2268,7 +2415,31 @@
           <w:sz w:val="18"/>
           <w:szCs w:val="18"/>
         </w:rPr>
-        <w:t>‘jobs.xml’ and ‘metadata.xml’</w:t>
+        <w:t>‘</w:t>
+      </w:r>
+      <w:proofErr w:type="gramStart"/>
+      <w:r>
+        <w:rPr>
+          <w:rStyle w:val="SubtleEmphasis"/>
+          <w:rFonts w:ascii="Trebuchet MS" w:hAnsi="Trebuchet MS"/>
+          <w:i w:val="0"/>
+          <w:color w:val="808080" w:themeColor="background1" w:themeShade="80"/>
+          <w:sz w:val="18"/>
+          <w:szCs w:val="18"/>
+        </w:rPr>
+        <w:t>jobs.xml’</w:t>
+      </w:r>
+      <w:proofErr w:type="gramEnd"/>
+      <w:r>
+        <w:rPr>
+          <w:rStyle w:val="SubtleEmphasis"/>
+          <w:rFonts w:ascii="Trebuchet MS" w:hAnsi="Trebuchet MS"/>
+          <w:i w:val="0"/>
+          <w:color w:val="808080" w:themeColor="background1" w:themeShade="80"/>
+          <w:sz w:val="18"/>
+          <w:szCs w:val="18"/>
+        </w:rPr>
+        <w:t xml:space="preserve"> and ‘metadata.xml’</w:t>
       </w:r>
     </w:p>
     <w:p>
@@ -2365,7 +2536,29 @@
           <w:sz w:val="18"/>
           <w:szCs w:val="18"/>
         </w:rPr>
-        <w:t>Log into the Demandware Business Manager</w:t>
+        <w:t xml:space="preserve">Log into the </w:t>
+      </w:r>
+      <w:proofErr w:type="spellStart"/>
+      <w:r>
+        <w:rPr>
+          <w:rFonts w:ascii="Trebuchet MS" w:hAnsi="Trebuchet MS"/>
+          <w:iCs/>
+          <w:color w:val="808080" w:themeColor="text1" w:themeTint="7F"/>
+          <w:sz w:val="18"/>
+          <w:szCs w:val="18"/>
+        </w:rPr>
+        <w:t>Demandware</w:t>
+      </w:r>
+      <w:proofErr w:type="spellEnd"/>
+      <w:r>
+        <w:rPr>
+          <w:rFonts w:ascii="Trebuchet MS" w:hAnsi="Trebuchet MS"/>
+          <w:iCs/>
+          <w:color w:val="808080" w:themeColor="text1" w:themeTint="7F"/>
+          <w:sz w:val="18"/>
+          <w:szCs w:val="18"/>
+        </w:rPr>
+        <w:t xml:space="preserve"> Business Manager</w:t>
       </w:r>
     </w:p>
     <w:p>
@@ -2509,7 +2702,29 @@
           <w:sz w:val="18"/>
           <w:szCs w:val="18"/>
         </w:rPr>
-        <w:t xml:space="preserve"> ’int_pixlee’ to the front of ‘Cartridges’ field</w:t>
+        <w:t xml:space="preserve"> ’</w:t>
+      </w:r>
+      <w:proofErr w:type="spellStart"/>
+      <w:r>
+        <w:rPr>
+          <w:rFonts w:ascii="Trebuchet MS" w:hAnsi="Trebuchet MS"/>
+          <w:iCs/>
+          <w:color w:val="808080" w:themeColor="text1" w:themeTint="7F"/>
+          <w:sz w:val="18"/>
+          <w:szCs w:val="18"/>
+        </w:rPr>
+        <w:t>int_pixlee</w:t>
+      </w:r>
+      <w:proofErr w:type="spellEnd"/>
+      <w:r>
+        <w:rPr>
+          <w:rFonts w:ascii="Trebuchet MS" w:hAnsi="Trebuchet MS"/>
+          <w:iCs/>
+          <w:color w:val="808080" w:themeColor="text1" w:themeTint="7F"/>
+          <w:sz w:val="18"/>
+          <w:szCs w:val="18"/>
+        </w:rPr>
+        <w:t>’ to the front of ‘Cartridges’ field</w:t>
       </w:r>
     </w:p>
     <w:p>
@@ -2598,7 +2813,29 @@
           <w:sz w:val="18"/>
           <w:szCs w:val="18"/>
         </w:rPr>
-        <w:t>Log into the Demandware Business Manager</w:t>
+        <w:t xml:space="preserve">Log into the </w:t>
+      </w:r>
+      <w:proofErr w:type="spellStart"/>
+      <w:r>
+        <w:rPr>
+          <w:rFonts w:ascii="Trebuchet MS" w:hAnsi="Trebuchet MS"/>
+          <w:iCs/>
+          <w:color w:val="808080" w:themeColor="text1" w:themeTint="7F"/>
+          <w:sz w:val="18"/>
+          <w:szCs w:val="18"/>
+        </w:rPr>
+        <w:t>Demandware</w:t>
+      </w:r>
+      <w:proofErr w:type="spellEnd"/>
+      <w:r>
+        <w:rPr>
+          <w:rFonts w:ascii="Trebuchet MS" w:hAnsi="Trebuchet MS"/>
+          <w:iCs/>
+          <w:color w:val="808080" w:themeColor="text1" w:themeTint="7F"/>
+          <w:sz w:val="18"/>
+          <w:szCs w:val="18"/>
+        </w:rPr>
+        <w:t xml:space="preserve"> Business Manager</w:t>
       </w:r>
     </w:p>
     <w:p>
@@ -2712,7 +2949,29 @@
           <w:sz w:val="18"/>
           <w:szCs w:val="18"/>
         </w:rPr>
-        <w:t xml:space="preserve"> ’int_pixlee’ to the front of ‘Cartridges’ field</w:t>
+        <w:t xml:space="preserve"> ’</w:t>
+      </w:r>
+      <w:proofErr w:type="spellStart"/>
+      <w:r>
+        <w:rPr>
+          <w:rFonts w:ascii="Trebuchet MS" w:hAnsi="Trebuchet MS"/>
+          <w:iCs/>
+          <w:color w:val="808080" w:themeColor="text1" w:themeTint="7F"/>
+          <w:sz w:val="18"/>
+          <w:szCs w:val="18"/>
+        </w:rPr>
+        <w:t>int_pixlee</w:t>
+      </w:r>
+      <w:proofErr w:type="spellEnd"/>
+      <w:r>
+        <w:rPr>
+          <w:rFonts w:ascii="Trebuchet MS" w:hAnsi="Trebuchet MS"/>
+          <w:iCs/>
+          <w:color w:val="808080" w:themeColor="text1" w:themeTint="7F"/>
+          <w:sz w:val="18"/>
+          <w:szCs w:val="18"/>
+        </w:rPr>
+        <w:t>’ to the front of ‘Cartridges’ field</w:t>
       </w:r>
     </w:p>
     <w:p>
@@ -2811,7 +3070,29 @@
           <w:sz w:val="18"/>
           <w:szCs w:val="18"/>
         </w:rPr>
-        <w:t>Log into the Demandware Business Manager</w:t>
+        <w:t xml:space="preserve">Log into the </w:t>
+      </w:r>
+      <w:proofErr w:type="spellStart"/>
+      <w:r>
+        <w:rPr>
+          <w:rFonts w:ascii="Trebuchet MS" w:hAnsi="Trebuchet MS"/>
+          <w:iCs/>
+          <w:color w:val="808080" w:themeColor="text1" w:themeTint="7F"/>
+          <w:sz w:val="18"/>
+          <w:szCs w:val="18"/>
+        </w:rPr>
+        <w:t>Demandware</w:t>
+      </w:r>
+      <w:proofErr w:type="spellEnd"/>
+      <w:r>
+        <w:rPr>
+          <w:rFonts w:ascii="Trebuchet MS" w:hAnsi="Trebuchet MS"/>
+          <w:iCs/>
+          <w:color w:val="808080" w:themeColor="text1" w:themeTint="7F"/>
+          <w:sz w:val="18"/>
+          <w:szCs w:val="18"/>
+        </w:rPr>
+        <w:t xml:space="preserve"> Business Manager</w:t>
       </w:r>
     </w:p>
     <w:p>
@@ -3071,7 +3352,29 @@
           <w:sz w:val="18"/>
           <w:szCs w:val="18"/>
         </w:rPr>
-        <w:t>Log into the Demandware Business Manager</w:t>
+        <w:t xml:space="preserve">Log into the </w:t>
+      </w:r>
+      <w:proofErr w:type="spellStart"/>
+      <w:r>
+        <w:rPr>
+          <w:rFonts w:ascii="Trebuchet MS" w:hAnsi="Trebuchet MS"/>
+          <w:iCs/>
+          <w:color w:val="808080" w:themeColor="text1" w:themeTint="7F"/>
+          <w:sz w:val="18"/>
+          <w:szCs w:val="18"/>
+        </w:rPr>
+        <w:t>Demandware</w:t>
+      </w:r>
+      <w:proofErr w:type="spellEnd"/>
+      <w:r>
+        <w:rPr>
+          <w:rFonts w:ascii="Trebuchet MS" w:hAnsi="Trebuchet MS"/>
+          <w:iCs/>
+          <w:color w:val="808080" w:themeColor="text1" w:themeTint="7F"/>
+          <w:sz w:val="18"/>
+          <w:szCs w:val="18"/>
+        </w:rPr>
+        <w:t xml:space="preserve"> Business Manager</w:t>
       </w:r>
     </w:p>
     <w:p>
@@ -3510,15 +3813,27 @@
         <w:tab/>
         <w:t xml:space="preserve">Log into the </w:t>
       </w:r>
-      <w:r>
-        <w:rPr>
-          <w:rFonts w:ascii="Trebuchet MS" w:hAnsi="Trebuchet MS"/>
-          <w:iCs/>
-          <w:color w:val="808080" w:themeColor="text1" w:themeTint="7F"/>
-          <w:sz w:val="18"/>
-          <w:szCs w:val="18"/>
-        </w:rPr>
-        <w:t>Demandware Business Manager</w:t>
+      <w:proofErr w:type="spellStart"/>
+      <w:r>
+        <w:rPr>
+          <w:rFonts w:ascii="Trebuchet MS" w:hAnsi="Trebuchet MS"/>
+          <w:iCs/>
+          <w:color w:val="808080" w:themeColor="text1" w:themeTint="7F"/>
+          <w:sz w:val="18"/>
+          <w:szCs w:val="18"/>
+        </w:rPr>
+        <w:t>Demandware</w:t>
+      </w:r>
+      <w:proofErr w:type="spellEnd"/>
+      <w:r>
+        <w:rPr>
+          <w:rFonts w:ascii="Trebuchet MS" w:hAnsi="Trebuchet MS"/>
+          <w:iCs/>
+          <w:color w:val="808080" w:themeColor="text1" w:themeTint="7F"/>
+          <w:sz w:val="18"/>
+          <w:szCs w:val="18"/>
+        </w:rPr>
+        <w:t xml:space="preserve"> Business Manager</w:t>
       </w:r>
     </w:p>
     <w:p>
@@ -3850,7 +4165,25 @@
           <w:color w:val="7F7F7F" w:themeColor="text1" w:themeTint="80"/>
           <w:sz w:val="18"/>
         </w:rPr>
-        <w:t>Enter ‘${productSku}’ into the SKU ID code field</w:t>
+        <w:t>Enter ‘${</w:t>
+      </w:r>
+      <w:proofErr w:type="spellStart"/>
+      <w:r>
+        <w:rPr>
+          <w:rFonts w:ascii="Trebuchet MS" w:hAnsi="Trebuchet MS"/>
+          <w:color w:val="7F7F7F" w:themeColor="text1" w:themeTint="80"/>
+          <w:sz w:val="18"/>
+        </w:rPr>
+        <w:t>productSku</w:t>
+      </w:r>
+      <w:proofErr w:type="spellEnd"/>
+      <w:r>
+        <w:rPr>
+          <w:rFonts w:ascii="Trebuchet MS" w:hAnsi="Trebuchet MS"/>
+          <w:color w:val="7F7F7F" w:themeColor="text1" w:themeTint="80"/>
+          <w:sz w:val="18"/>
+        </w:rPr>
+        <w:t>}’ into the SKU ID code field</w:t>
       </w:r>
     </w:p>
     <w:p>
@@ -3913,7 +4246,43 @@
           <w:color w:val="7F7F7F" w:themeColor="text1" w:themeTint="80"/>
           <w:sz w:val="18"/>
         </w:rPr>
-        <w:t>Locate /cartridge/templates/default/widget/pdpwidget.isml in the ‘int_pixlee’ cartridge</w:t>
+        <w:t>Locate /cartridge/templates/default/widget/</w:t>
+      </w:r>
+      <w:proofErr w:type="spellStart"/>
+      <w:r>
+        <w:rPr>
+          <w:rFonts w:ascii="Trebuchet MS" w:hAnsi="Trebuchet MS"/>
+          <w:color w:val="7F7F7F" w:themeColor="text1" w:themeTint="80"/>
+          <w:sz w:val="18"/>
+        </w:rPr>
+        <w:t>pdpwidget.isml</w:t>
+      </w:r>
+      <w:proofErr w:type="spellEnd"/>
+      <w:r>
+        <w:rPr>
+          <w:rFonts w:ascii="Trebuchet MS" w:hAnsi="Trebuchet MS"/>
+          <w:color w:val="7F7F7F" w:themeColor="text1" w:themeTint="80"/>
+          <w:sz w:val="18"/>
+        </w:rPr>
+        <w:t xml:space="preserve"> in the ‘</w:t>
+      </w:r>
+      <w:proofErr w:type="spellStart"/>
+      <w:r>
+        <w:rPr>
+          <w:rFonts w:ascii="Trebuchet MS" w:hAnsi="Trebuchet MS"/>
+          <w:color w:val="7F7F7F" w:themeColor="text1" w:themeTint="80"/>
+          <w:sz w:val="18"/>
+        </w:rPr>
+        <w:t>int_pixlee</w:t>
+      </w:r>
+      <w:proofErr w:type="spellEnd"/>
+      <w:r>
+        <w:rPr>
+          <w:rFonts w:ascii="Trebuchet MS" w:hAnsi="Trebuchet MS"/>
+          <w:color w:val="7F7F7F" w:themeColor="text1" w:themeTint="80"/>
+          <w:sz w:val="18"/>
+        </w:rPr>
+        <w:t>’ cartridge</w:t>
       </w:r>
     </w:p>
     <w:p>
@@ -4141,8 +4510,22 @@
           <w:szCs w:val="18"/>
           <w:u w:val="single"/>
         </w:rPr>
-        <w:t>checkout/cart/minicart.isml</w:t>
-      </w:r>
+        <w:t>checkout/cart/</w:t>
+      </w:r>
+      <w:proofErr w:type="spellStart"/>
+      <w:r>
+        <w:rPr>
+          <w:rFonts w:ascii="Trebuchet MS" w:hAnsi="Trebuchet MS"/>
+          <w:b/>
+          <w:iCs/>
+          <w:color w:val="808080" w:themeColor="text1" w:themeTint="7F"/>
+          <w:sz w:val="18"/>
+          <w:szCs w:val="18"/>
+          <w:u w:val="single"/>
+        </w:rPr>
+        <w:t>minicart.isml</w:t>
+      </w:r>
+      <w:proofErr w:type="spellEnd"/>
     </w:p>
     <w:p>
       <w:pPr>
@@ -4163,8 +4546,20 @@
           <w:sz w:val="18"/>
           <w:szCs w:val="18"/>
         </w:rPr>
-        <w:t>Add the following snippet to the bottom (e.g. after the &lt;isbonusdiscountlineitem</w:t>
-      </w:r>
+        <w:t>Add the following snippet to the bottom (e.g. after the &lt;</w:t>
+      </w:r>
+      <w:proofErr w:type="spellStart"/>
+      <w:r>
+        <w:rPr>
+          <w:rFonts w:ascii="Trebuchet MS" w:hAnsi="Trebuchet MS"/>
+          <w:iCs/>
+          <w:color w:val="808080" w:themeColor="text1" w:themeTint="7F"/>
+          <w:sz w:val="18"/>
+          <w:szCs w:val="18"/>
+        </w:rPr>
+        <w:t>isbonusdiscountlineitem</w:t>
+      </w:r>
+      <w:proofErr w:type="spellEnd"/>
       <w:r>
         <w:rPr>
           <w:rFonts w:ascii="Trebuchet MS" w:hAnsi="Trebuchet MS"/>
@@ -4208,8 +4603,10 @@
           <w:sz w:val="16"/>
           <w:szCs w:val="18"/>
         </w:rPr>
-        <w:t>&lt;iscomment&gt;Pixlee Add To Cart Analytics&lt;/iscomment&gt;</w:t>
-      </w:r>
+        <w:t>&lt;</w:t>
+      </w:r>
+      <w:proofErr w:type="spellStart"/>
+      <w:proofErr w:type="gramStart"/>
       <w:r>
         <w:rPr>
           <w:rFonts w:ascii="Consolas" w:hAnsi="Consolas"/>
@@ -4219,19 +4616,10 @@
           <w:sz w:val="16"/>
           <w:szCs w:val="18"/>
         </w:rPr>
-        <w:br/>
-        <w:t>&lt;isif condition=</w:t>
-      </w:r>
-      <w:r>
-        <w:rPr>
-          <w:rFonts w:ascii="Consolas" w:hAnsi="Consolas"/>
-          <w:iCs/>
-          <w:color w:val="808080" w:themeColor="text1" w:themeTint="7F"/>
-          <w:sz w:val="16"/>
-          <w:szCs w:val="18"/>
-        </w:rPr>
-        <w:t>"</w:t>
-      </w:r>
+        <w:t>iscomment</w:t>
+      </w:r>
+      <w:proofErr w:type="spellEnd"/>
+      <w:proofErr w:type="gramEnd"/>
       <w:r>
         <w:rPr>
           <w:rFonts w:ascii="Consolas" w:hAnsi="Consolas"/>
@@ -4241,8 +4629,9 @@
           <w:sz w:val="16"/>
           <w:szCs w:val="18"/>
         </w:rPr>
-        <w:t xml:space="preserve">${pdict.CurrentHttpParameterMap.cartAction == </w:t>
-      </w:r>
+        <w:t>&gt;Pixlee Add To Cart Analytics&lt;/</w:t>
+      </w:r>
+      <w:proofErr w:type="spellStart"/>
       <w:r>
         <w:rPr>
           <w:rFonts w:ascii="Consolas" w:hAnsi="Consolas"/>
@@ -4252,8 +4641,9 @@
           <w:sz w:val="16"/>
           <w:szCs w:val="18"/>
         </w:rPr>
-        <w:t>'</w:t>
-      </w:r>
+        <w:t>iscomment</w:t>
+      </w:r>
+      <w:proofErr w:type="spellEnd"/>
       <w:r>
         <w:rPr>
           <w:rFonts w:ascii="Consolas" w:hAnsi="Consolas"/>
@@ -4263,7 +4653,7 @@
           <w:sz w:val="16"/>
           <w:szCs w:val="18"/>
         </w:rPr>
-        <w:t>add</w:t>
+        <w:t>&gt;</w:t>
       </w:r>
       <w:r>
         <w:rPr>
@@ -4274,8 +4664,10 @@
           <w:sz w:val="16"/>
           <w:szCs w:val="18"/>
         </w:rPr>
-        <w:t>'</w:t>
-      </w:r>
+        <w:br/>
+        <w:t>&lt;</w:t>
+      </w:r>
+      <w:proofErr w:type="spellStart"/>
       <w:r>
         <w:rPr>
           <w:rFonts w:ascii="Consolas" w:hAnsi="Consolas"/>
@@ -4285,8 +4677,9 @@
           <w:sz w:val="16"/>
           <w:szCs w:val="18"/>
         </w:rPr>
-        <w:t xml:space="preserve"> || pdict.CurrentHttpParameterMap.cartAction == </w:t>
-      </w:r>
+        <w:t>isif</w:t>
+      </w:r>
+      <w:proofErr w:type="spellEnd"/>
       <w:r>
         <w:rPr>
           <w:rFonts w:ascii="Consolas" w:hAnsi="Consolas"/>
@@ -4296,7 +4689,17 @@
           <w:sz w:val="16"/>
           <w:szCs w:val="18"/>
         </w:rPr>
-        <w:t>'</w:t>
+        <w:t xml:space="preserve"> condition=</w:t>
+      </w:r>
+      <w:r>
+        <w:rPr>
+          <w:rFonts w:ascii="Consolas" w:hAnsi="Consolas"/>
+          <w:iCs/>
+          <w:color w:val="808080" w:themeColor="text1" w:themeTint="7F"/>
+          <w:sz w:val="16"/>
+          <w:szCs w:val="18"/>
+        </w:rPr>
+        <w:t>"</w:t>
       </w:r>
       <w:r>
         <w:rPr>
@@ -4307,8 +4710,9 @@
           <w:sz w:val="16"/>
           <w:szCs w:val="18"/>
         </w:rPr>
-        <w:t>update</w:t>
-      </w:r>
+        <w:t>${</w:t>
+      </w:r>
+      <w:proofErr w:type="spellStart"/>
       <w:r>
         <w:rPr>
           <w:rFonts w:ascii="Consolas" w:hAnsi="Consolas"/>
@@ -4318,8 +4722,9 @@
           <w:sz w:val="16"/>
           <w:szCs w:val="18"/>
         </w:rPr>
-        <w:t>'</w:t>
-      </w:r>
+        <w:t>pdict.CurrentHttpParameterMap.cartAction</w:t>
+      </w:r>
+      <w:proofErr w:type="spellEnd"/>
       <w:r>
         <w:rPr>
           <w:rFonts w:ascii="Consolas" w:hAnsi="Consolas"/>
@@ -4329,17 +4734,7 @@
           <w:sz w:val="16"/>
           <w:szCs w:val="18"/>
         </w:rPr>
-        <w:t>}</w:t>
-      </w:r>
-      <w:r>
-        <w:rPr>
-          <w:rFonts w:ascii="Consolas" w:hAnsi="Consolas"/>
-          <w:iCs/>
-          <w:color w:val="808080" w:themeColor="text1" w:themeTint="7F"/>
-          <w:sz w:val="16"/>
-          <w:szCs w:val="18"/>
-        </w:rPr>
-        <w:t>"</w:t>
+        <w:t xml:space="preserve"> == </w:t>
       </w:r>
       <w:r>
         <w:rPr>
@@ -4350,7 +4745,7 @@
           <w:sz w:val="16"/>
           <w:szCs w:val="18"/>
         </w:rPr>
-        <w:t>&gt;</w:t>
+        <w:t>'</w:t>
       </w:r>
       <w:r>
         <w:rPr>
@@ -4361,18 +4756,7 @@
           <w:sz w:val="16"/>
           <w:szCs w:val="18"/>
         </w:rPr>
-        <w:br/>
-        <w:t>&lt;isinclude template=</w:t>
-      </w:r>
-      <w:r>
-        <w:rPr>
-          <w:rFonts w:ascii="Consolas" w:hAnsi="Consolas"/>
-          <w:iCs/>
-          <w:color w:val="808080" w:themeColor="text1" w:themeTint="7F"/>
-          <w:sz w:val="16"/>
-          <w:szCs w:val="18"/>
-        </w:rPr>
-        <w:t>"</w:t>
+        <w:t>add</w:t>
       </w:r>
       <w:r>
         <w:rPr>
@@ -4383,17 +4767,7 @@
           <w:sz w:val="16"/>
           <w:szCs w:val="18"/>
         </w:rPr>
-        <w:t>checkout/addtocart</w:t>
-      </w:r>
-      <w:r>
-        <w:rPr>
-          <w:rFonts w:ascii="Consolas" w:hAnsi="Consolas"/>
-          <w:iCs/>
-          <w:color w:val="808080" w:themeColor="text1" w:themeTint="7F"/>
-          <w:sz w:val="16"/>
-          <w:szCs w:val="18"/>
-        </w:rPr>
-        <w:t>"</w:t>
+        <w:t>'</w:t>
       </w:r>
       <w:r>
         <w:rPr>
@@ -4404,8 +4778,9 @@
           <w:sz w:val="16"/>
           <w:szCs w:val="18"/>
         </w:rPr>
-        <w:t>/&gt;</w:t>
-      </w:r>
+        <w:t xml:space="preserve"> || </w:t>
+      </w:r>
+      <w:proofErr w:type="spellStart"/>
       <w:r>
         <w:rPr>
           <w:rFonts w:ascii="Consolas" w:hAnsi="Consolas"/>
@@ -4415,31 +4790,19 @@
           <w:sz w:val="16"/>
           <w:szCs w:val="18"/>
         </w:rPr>
-        <w:br/>
-        <w:t>&lt;/isif&gt;</w:t>
-      </w:r>
-    </w:p>
-    <w:p>
-      <w:pPr>
-        <w:spacing w:line="240" w:lineRule="auto"/>
-        <w:rPr>
-          <w:rFonts w:ascii="Consolas" w:hAnsi="Consolas"/>
-          <w:iCs/>
-          <w:color w:val="808080" w:themeColor="text1" w:themeTint="7F"/>
-          <w:sz w:val="18"/>
-          <w:szCs w:val="18"/>
-        </w:rPr>
-      </w:pPr>
+        <w:t>pdict.CurrentHttpParameterMap.cartAction</w:t>
+      </w:r>
+      <w:proofErr w:type="spellEnd"/>
       <w:r>
         <w:rPr>
           <w:rFonts w:ascii="Consolas" w:hAnsi="Consolas"/>
           <w:i/>
           <w:iCs/>
           <w:color w:val="808080" w:themeColor="text1" w:themeTint="7F"/>
-          <w:sz w:val="18"/>
-          <w:szCs w:val="18"/>
-        </w:rPr>
-        <w:tab/>
+          <w:sz w:val="16"/>
+          <w:szCs w:val="18"/>
+        </w:rPr>
+        <w:t xml:space="preserve"> == </w:t>
       </w:r>
       <w:r>
         <w:rPr>
@@ -4447,6 +4810,221 @@
           <w:i/>
           <w:iCs/>
           <w:color w:val="808080" w:themeColor="text1" w:themeTint="7F"/>
+          <w:sz w:val="16"/>
+          <w:szCs w:val="18"/>
+        </w:rPr>
+        <w:t>'</w:t>
+      </w:r>
+      <w:r>
+        <w:rPr>
+          <w:rFonts w:ascii="Consolas" w:hAnsi="Consolas"/>
+          <w:i/>
+          <w:iCs/>
+          <w:color w:val="808080" w:themeColor="text1" w:themeTint="7F"/>
+          <w:sz w:val="16"/>
+          <w:szCs w:val="18"/>
+        </w:rPr>
+        <w:t>update</w:t>
+      </w:r>
+      <w:r>
+        <w:rPr>
+          <w:rFonts w:ascii="Consolas" w:hAnsi="Consolas"/>
+          <w:i/>
+          <w:iCs/>
+          <w:color w:val="808080" w:themeColor="text1" w:themeTint="7F"/>
+          <w:sz w:val="16"/>
+          <w:szCs w:val="18"/>
+        </w:rPr>
+        <w:t>'</w:t>
+      </w:r>
+      <w:r>
+        <w:rPr>
+          <w:rFonts w:ascii="Consolas" w:hAnsi="Consolas"/>
+          <w:i/>
+          <w:iCs/>
+          <w:color w:val="808080" w:themeColor="text1" w:themeTint="7F"/>
+          <w:sz w:val="16"/>
+          <w:szCs w:val="18"/>
+        </w:rPr>
+        <w:t>}</w:t>
+      </w:r>
+      <w:r>
+        <w:rPr>
+          <w:rFonts w:ascii="Consolas" w:hAnsi="Consolas"/>
+          <w:iCs/>
+          <w:color w:val="808080" w:themeColor="text1" w:themeTint="7F"/>
+          <w:sz w:val="16"/>
+          <w:szCs w:val="18"/>
+        </w:rPr>
+        <w:t>"</w:t>
+      </w:r>
+      <w:r>
+        <w:rPr>
+          <w:rFonts w:ascii="Consolas" w:hAnsi="Consolas"/>
+          <w:i/>
+          <w:iCs/>
+          <w:color w:val="808080" w:themeColor="text1" w:themeTint="7F"/>
+          <w:sz w:val="16"/>
+          <w:szCs w:val="18"/>
+        </w:rPr>
+        <w:t>&gt;</w:t>
+      </w:r>
+      <w:r>
+        <w:rPr>
+          <w:rFonts w:ascii="Consolas" w:hAnsi="Consolas"/>
+          <w:i/>
+          <w:iCs/>
+          <w:color w:val="808080" w:themeColor="text1" w:themeTint="7F"/>
+          <w:sz w:val="16"/>
+          <w:szCs w:val="18"/>
+        </w:rPr>
+        <w:br/>
+        <w:t>&lt;</w:t>
+      </w:r>
+      <w:proofErr w:type="spellStart"/>
+      <w:r>
+        <w:rPr>
+          <w:rFonts w:ascii="Consolas" w:hAnsi="Consolas"/>
+          <w:i/>
+          <w:iCs/>
+          <w:color w:val="808080" w:themeColor="text1" w:themeTint="7F"/>
+          <w:sz w:val="16"/>
+          <w:szCs w:val="18"/>
+        </w:rPr>
+        <w:t>isinclude</w:t>
+      </w:r>
+      <w:proofErr w:type="spellEnd"/>
+      <w:r>
+        <w:rPr>
+          <w:rFonts w:ascii="Consolas" w:hAnsi="Consolas"/>
+          <w:i/>
+          <w:iCs/>
+          <w:color w:val="808080" w:themeColor="text1" w:themeTint="7F"/>
+          <w:sz w:val="16"/>
+          <w:szCs w:val="18"/>
+        </w:rPr>
+        <w:t xml:space="preserve"> template=</w:t>
+      </w:r>
+      <w:r>
+        <w:rPr>
+          <w:rFonts w:ascii="Consolas" w:hAnsi="Consolas"/>
+          <w:iCs/>
+          <w:color w:val="808080" w:themeColor="text1" w:themeTint="7F"/>
+          <w:sz w:val="16"/>
+          <w:szCs w:val="18"/>
+        </w:rPr>
+        <w:t>"</w:t>
+      </w:r>
+      <w:r>
+        <w:rPr>
+          <w:rFonts w:ascii="Consolas" w:hAnsi="Consolas"/>
+          <w:i/>
+          <w:iCs/>
+          <w:color w:val="808080" w:themeColor="text1" w:themeTint="7F"/>
+          <w:sz w:val="16"/>
+          <w:szCs w:val="18"/>
+        </w:rPr>
+        <w:t>checkout/</w:t>
+      </w:r>
+      <w:proofErr w:type="spellStart"/>
+      <w:r>
+        <w:rPr>
+          <w:rFonts w:ascii="Consolas" w:hAnsi="Consolas"/>
+          <w:i/>
+          <w:iCs/>
+          <w:color w:val="808080" w:themeColor="text1" w:themeTint="7F"/>
+          <w:sz w:val="16"/>
+          <w:szCs w:val="18"/>
+        </w:rPr>
+        <w:t>addtocart</w:t>
+      </w:r>
+      <w:proofErr w:type="spellEnd"/>
+      <w:r>
+        <w:rPr>
+          <w:rFonts w:ascii="Consolas" w:hAnsi="Consolas"/>
+          <w:iCs/>
+          <w:color w:val="808080" w:themeColor="text1" w:themeTint="7F"/>
+          <w:sz w:val="16"/>
+          <w:szCs w:val="18"/>
+        </w:rPr>
+        <w:t>"</w:t>
+      </w:r>
+      <w:r>
+        <w:rPr>
+          <w:rFonts w:ascii="Consolas" w:hAnsi="Consolas"/>
+          <w:i/>
+          <w:iCs/>
+          <w:color w:val="808080" w:themeColor="text1" w:themeTint="7F"/>
+          <w:sz w:val="16"/>
+          <w:szCs w:val="18"/>
+        </w:rPr>
+        <w:t>/&gt;</w:t>
+      </w:r>
+      <w:r>
+        <w:rPr>
+          <w:rFonts w:ascii="Consolas" w:hAnsi="Consolas"/>
+          <w:i/>
+          <w:iCs/>
+          <w:color w:val="808080" w:themeColor="text1" w:themeTint="7F"/>
+          <w:sz w:val="16"/>
+          <w:szCs w:val="18"/>
+        </w:rPr>
+        <w:br/>
+        <w:t>&lt;/</w:t>
+      </w:r>
+      <w:proofErr w:type="spellStart"/>
+      <w:r>
+        <w:rPr>
+          <w:rFonts w:ascii="Consolas" w:hAnsi="Consolas"/>
+          <w:i/>
+          <w:iCs/>
+          <w:color w:val="808080" w:themeColor="text1" w:themeTint="7F"/>
+          <w:sz w:val="16"/>
+          <w:szCs w:val="18"/>
+        </w:rPr>
+        <w:t>isif</w:t>
+      </w:r>
+      <w:proofErr w:type="spellEnd"/>
+      <w:r>
+        <w:rPr>
+          <w:rFonts w:ascii="Consolas" w:hAnsi="Consolas"/>
+          <w:i/>
+          <w:iCs/>
+          <w:color w:val="808080" w:themeColor="text1" w:themeTint="7F"/>
+          <w:sz w:val="16"/>
+          <w:szCs w:val="18"/>
+        </w:rPr>
+        <w:t>&gt;</w:t>
+      </w:r>
+    </w:p>
+    <w:p>
+      <w:pPr>
+        <w:spacing w:line="240" w:lineRule="auto"/>
+        <w:rPr>
+          <w:rFonts w:ascii="Consolas" w:hAnsi="Consolas"/>
+          <w:iCs/>
+          <w:color w:val="808080" w:themeColor="text1" w:themeTint="7F"/>
+          <w:sz w:val="18"/>
+          <w:szCs w:val="18"/>
+        </w:rPr>
+      </w:pPr>
+      <w:r>
+        <w:rPr>
+          <w:rFonts w:ascii="Consolas" w:hAnsi="Consolas"/>
+          <w:i/>
+          <w:iCs/>
+          <w:color w:val="808080" w:themeColor="text1" w:themeTint="7F"/>
+          <w:sz w:val="18"/>
+          <w:szCs w:val="18"/>
+        </w:rPr>
+        <w:tab/>
+      </w:r>
+      <w:r>
+        <w:rPr>
+          <w:rFonts w:ascii="Consolas" w:hAnsi="Consolas"/>
+          <w:i/>
+          <w:iCs/>
+          <w:color w:val="808080" w:themeColor="text1" w:themeTint="7F"/>
           <w:sz w:val="18"/>
           <w:szCs w:val="18"/>
         </w:rPr>
@@ -4535,8 +5113,22 @@
           <w:szCs w:val="18"/>
           <w:u w:val="single"/>
         </w:rPr>
-        <w:t>checkout/cart/cart.isml</w:t>
-      </w:r>
+        <w:t>checkout/cart/</w:t>
+      </w:r>
+      <w:proofErr w:type="spellStart"/>
+      <w:r>
+        <w:rPr>
+          <w:rFonts w:ascii="Trebuchet MS" w:hAnsi="Trebuchet MS"/>
+          <w:b/>
+          <w:iCs/>
+          <w:color w:val="808080" w:themeColor="text1" w:themeTint="7F"/>
+          <w:sz w:val="18"/>
+          <w:szCs w:val="18"/>
+          <w:u w:val="single"/>
+        </w:rPr>
+        <w:t>cart.isml</w:t>
+      </w:r>
+      <w:proofErr w:type="spellEnd"/>
     </w:p>
     <w:p>
       <w:pPr>
@@ -4568,7 +5160,29 @@
           <w:sz w:val="18"/>
           <w:szCs w:val="18"/>
         </w:rPr>
-        <w:t>the bottom (e.g. after the &lt;/isdecorate&gt; tag):</w:t>
+        <w:t>the bottom (e.g. after the &lt;/</w:t>
+      </w:r>
+      <w:proofErr w:type="spellStart"/>
+      <w:r>
+        <w:rPr>
+          <w:rFonts w:ascii="Trebuchet MS" w:hAnsi="Trebuchet MS"/>
+          <w:iCs/>
+          <w:color w:val="808080" w:themeColor="text1" w:themeTint="7F"/>
+          <w:sz w:val="18"/>
+          <w:szCs w:val="18"/>
+        </w:rPr>
+        <w:t>isdecorate</w:t>
+      </w:r>
+      <w:proofErr w:type="spellEnd"/>
+      <w:r>
+        <w:rPr>
+          <w:rFonts w:ascii="Trebuchet MS" w:hAnsi="Trebuchet MS"/>
+          <w:iCs/>
+          <w:color w:val="808080" w:themeColor="text1" w:themeTint="7F"/>
+          <w:sz w:val="18"/>
+          <w:szCs w:val="18"/>
+        </w:rPr>
+        <w:t>&gt; tag):</w:t>
       </w:r>
     </w:p>
     <w:p>
@@ -4602,8 +5216,10 @@
           <w:szCs w:val="18"/>
         </w:rPr>
         <w:tab/>
-        <w:t>&lt;iscomment&gt;Pixlee Checkout Start Analytics&lt;/iscomment&gt;</w:t>
-      </w:r>
+        <w:t>&lt;</w:t>
+      </w:r>
+      <w:proofErr w:type="spellStart"/>
+      <w:proofErr w:type="gramStart"/>
       <w:r>
         <w:rPr>
           <w:rFonts w:ascii="Consolas" w:hAnsi="Consolas"/>
@@ -4612,6 +5228,50 @@
           <w:sz w:val="16"/>
           <w:szCs w:val="18"/>
         </w:rPr>
+        <w:t>iscomment</w:t>
+      </w:r>
+      <w:proofErr w:type="spellEnd"/>
+      <w:proofErr w:type="gramEnd"/>
+      <w:r>
+        <w:rPr>
+          <w:rFonts w:ascii="Consolas" w:hAnsi="Consolas"/>
+          <w:iCs/>
+          <w:color w:val="808080" w:themeColor="text1" w:themeTint="7F"/>
+          <w:sz w:val="16"/>
+          <w:szCs w:val="18"/>
+        </w:rPr>
+        <w:t>&gt;Pixlee Checkout Start Analytics&lt;/</w:t>
+      </w:r>
+      <w:proofErr w:type="spellStart"/>
+      <w:r>
+        <w:rPr>
+          <w:rFonts w:ascii="Consolas" w:hAnsi="Consolas"/>
+          <w:iCs/>
+          <w:color w:val="808080" w:themeColor="text1" w:themeTint="7F"/>
+          <w:sz w:val="16"/>
+          <w:szCs w:val="18"/>
+        </w:rPr>
+        <w:t>iscomment</w:t>
+      </w:r>
+      <w:proofErr w:type="spellEnd"/>
+      <w:r>
+        <w:rPr>
+          <w:rFonts w:ascii="Consolas" w:hAnsi="Consolas"/>
+          <w:iCs/>
+          <w:color w:val="808080" w:themeColor="text1" w:themeTint="7F"/>
+          <w:sz w:val="16"/>
+          <w:szCs w:val="18"/>
+        </w:rPr>
+        <w:t>&gt;</w:t>
+      </w:r>
+      <w:r>
+        <w:rPr>
+          <w:rFonts w:ascii="Consolas" w:hAnsi="Consolas"/>
+          <w:iCs/>
+          <w:color w:val="808080" w:themeColor="text1" w:themeTint="7F"/>
+          <w:sz w:val="16"/>
+          <w:szCs w:val="18"/>
+        </w:rPr>
         <w:br/>
       </w:r>
       <w:r>
@@ -4623,7 +5283,29 @@
           <w:szCs w:val="18"/>
         </w:rPr>
         <w:tab/>
-        <w:t>&lt;isinclude template=</w:t>
+        <w:t>&lt;</w:t>
+      </w:r>
+      <w:proofErr w:type="spellStart"/>
+      <w:r>
+        <w:rPr>
+          <w:rFonts w:ascii="Consolas" w:hAnsi="Consolas"/>
+          <w:iCs/>
+          <w:color w:val="808080" w:themeColor="text1" w:themeTint="7F"/>
+          <w:sz w:val="16"/>
+          <w:szCs w:val="18"/>
+        </w:rPr>
+        <w:t>isinclude</w:t>
+      </w:r>
+      <w:proofErr w:type="spellEnd"/>
+      <w:r>
+        <w:rPr>
+          <w:rFonts w:ascii="Consolas" w:hAnsi="Consolas"/>
+          <w:iCs/>
+          <w:color w:val="808080" w:themeColor="text1" w:themeTint="7F"/>
+          <w:sz w:val="16"/>
+          <w:szCs w:val="18"/>
+        </w:rPr>
+        <w:t xml:space="preserve"> template=</w:t>
       </w:r>
       <w:r>
         <w:rPr>
@@ -4634,16 +5316,40 @@
           <w:sz w:val="16"/>
           <w:szCs w:val="18"/>
         </w:rPr>
-        <w:t>"checkout/startcheckout"</w:t>
-      </w:r>
+        <w:t>"checkout/</w:t>
+      </w:r>
+      <w:proofErr w:type="spellStart"/>
       <w:r>
         <w:rPr>
           <w:rFonts w:ascii="Consolas" w:hAnsi="Consolas"/>
+          <w:i/>
           <w:iCs/>
           <w:color w:val="808080" w:themeColor="text1" w:themeTint="7F"/>
           <w:sz w:val="16"/>
           <w:szCs w:val="18"/>
         </w:rPr>
+        <w:t>startcheckout</w:t>
+      </w:r>
+      <w:proofErr w:type="spellEnd"/>
+      <w:r>
+        <w:rPr>
+          <w:rFonts w:ascii="Consolas" w:hAnsi="Consolas"/>
+          <w:i/>
+          <w:iCs/>
+          <w:color w:val="808080" w:themeColor="text1" w:themeTint="7F"/>
+          <w:sz w:val="16"/>
+          <w:szCs w:val="18"/>
+        </w:rPr>
+        <w:t>"</w:t>
+      </w:r>
+      <w:r>
+        <w:rPr>
+          <w:rFonts w:ascii="Consolas" w:hAnsi="Consolas"/>
+          <w:iCs/>
+          <w:color w:val="808080" w:themeColor="text1" w:themeTint="7F"/>
+          <w:sz w:val="16"/>
+          <w:szCs w:val="18"/>
+        </w:rPr>
         <w:t>/&gt;</w:t>
       </w:r>
       <w:r>
@@ -4752,6 +5458,7 @@
         </w:rPr>
         <w:t>/</w:t>
       </w:r>
+      <w:proofErr w:type="spellStart"/>
       <w:r>
         <w:rPr>
           <w:rFonts w:ascii="Trebuchet MS" w:hAnsi="Trebuchet MS"/>
@@ -4776,6 +5483,7 @@
         </w:rPr>
         <w:t>.isml</w:t>
       </w:r>
+      <w:proofErr w:type="spellEnd"/>
     </w:p>
     <w:p>
       <w:pPr>
@@ -4816,28 +5524,9 @@
           <w:sz w:val="16"/>
           <w:szCs w:val="16"/>
         </w:rPr>
-        <w:t>&lt;isobject&gt;</w:t>
-      </w:r>
-      <w:r>
-        <w:rPr>
-          <w:rFonts w:ascii="Trebuchet MS" w:hAnsi="Trebuchet MS"/>
-          <w:iCs/>
-          <w:color w:val="808080" w:themeColor="text1" w:themeTint="7F"/>
-          <w:sz w:val="18"/>
-          <w:szCs w:val="18"/>
-        </w:rPr>
-        <w:t xml:space="preserve"> block</w:t>
-      </w:r>
-      <w:r>
-        <w:rPr>
-          <w:rFonts w:ascii="Trebuchet MS" w:hAnsi="Trebuchet MS"/>
-          <w:iCs/>
-          <w:color w:val="808080" w:themeColor="text1" w:themeTint="7F"/>
-          <w:sz w:val="18"/>
-          <w:szCs w:val="18"/>
-        </w:rPr>
-        <w:t xml:space="preserve">, (e.g. after </w:t>
-      </w:r>
+        <w:t>&lt;</w:t>
+      </w:r>
+      <w:proofErr w:type="spellStart"/>
       <w:r>
         <w:rPr>
           <w:rFonts w:ascii="Consolas" w:hAnsi="Consolas"/>
@@ -4846,18 +5535,9 @@
           <w:sz w:val="16"/>
           <w:szCs w:val="16"/>
         </w:rPr>
-        <w:t>&lt;/div&gt;&lt;!--/pdpMain --&gt;</w:t>
-      </w:r>
-      <w:r>
-        <w:rPr>
-          <w:rFonts w:ascii="Trebuchet MS" w:hAnsi="Trebuchet MS"/>
-          <w:iCs/>
-          <w:color w:val="808080" w:themeColor="text1" w:themeTint="7F"/>
-          <w:sz w:val="18"/>
-          <w:szCs w:val="18"/>
-        </w:rPr>
-        <w:t xml:space="preserve">, but before </w:t>
-      </w:r>
+        <w:t>isobject</w:t>
+      </w:r>
+      <w:proofErr w:type="spellEnd"/>
       <w:r>
         <w:rPr>
           <w:rFonts w:ascii="Consolas" w:hAnsi="Consolas"/>
@@ -4866,343 +5546,27 @@
           <w:sz w:val="16"/>
           <w:szCs w:val="16"/>
         </w:rPr>
-        <w:t>&lt;/isobject&gt;</w:t>
-      </w:r>
-      <w:r>
-        <w:rPr>
-          <w:rFonts w:ascii="Trebuchet MS" w:hAnsi="Trebuchet MS"/>
-          <w:iCs/>
-          <w:color w:val="808080" w:themeColor="text1" w:themeTint="7F"/>
-          <w:sz w:val="18"/>
-          <w:szCs w:val="18"/>
-        </w:rPr>
-        <w:t>):</w:t>
-      </w:r>
-    </w:p>
-    <w:p>
-      <w:pPr>
-        <w:ind w:left="2124"/>
-        <w:rPr>
-          <w:rFonts w:ascii="Consolas" w:hAnsi="Consolas"/>
-          <w:iCs/>
-          <w:color w:val="808080" w:themeColor="text1" w:themeTint="7F"/>
-          <w:sz w:val="16"/>
-          <w:szCs w:val="18"/>
-        </w:rPr>
-      </w:pPr>
-      <w:r>
-        <w:rPr>
-          <w:rFonts w:ascii="Consolas" w:hAnsi="Consolas"/>
-          <w:iCs/>
-          <w:color w:val="808080" w:themeColor="text1" w:themeTint="7F"/>
-          <w:sz w:val="16"/>
-          <w:szCs w:val="18"/>
-        </w:rPr>
-        <w:t>&lt;iscomment&gt;Pixlee PDP</w:t>
-      </w:r>
-      <w:r>
-        <w:rPr>
-          <w:rFonts w:ascii="Consolas" w:hAnsi="Consolas"/>
-          <w:iCs/>
-          <w:color w:val="808080" w:themeColor="text1" w:themeTint="7F"/>
-          <w:sz w:val="16"/>
-          <w:szCs w:val="18"/>
-        </w:rPr>
-        <w:t>&lt;/iscomment&gt;</w:t>
-      </w:r>
-      <w:r>
-        <w:rPr>
-          <w:rFonts w:ascii="Consolas" w:hAnsi="Consolas"/>
-          <w:iCs/>
-          <w:color w:val="808080" w:themeColor="text1" w:themeTint="7F"/>
-          <w:sz w:val="16"/>
-          <w:szCs w:val="18"/>
-        </w:rPr>
-        <w:br/>
-      </w:r>
-      <w:r>
-        <w:rPr>
-          <w:rFonts w:ascii="Consolas" w:hAnsi="Consolas"/>
-          <w:iCs/>
-          <w:color w:val="808080" w:themeColor="text1" w:themeTint="7F"/>
-          <w:sz w:val="16"/>
-          <w:szCs w:val="18"/>
-        </w:rPr>
-        <w:t>&lt;isset name=</w:t>
-      </w:r>
-      <w:r>
-        <w:rPr>
-          <w:rFonts w:ascii="Consolas" w:hAnsi="Consolas"/>
-          <w:iCs/>
-          <w:color w:val="808080" w:themeColor="text1" w:themeTint="7F"/>
-          <w:sz w:val="16"/>
-          <w:szCs w:val="18"/>
-        </w:rPr>
-        <w:t>"</w:t>
-      </w:r>
-      <w:r>
-        <w:rPr>
-          <w:rFonts w:ascii="Consolas" w:hAnsi="Consolas"/>
-          <w:iCs/>
-          <w:color w:val="808080" w:themeColor="text1" w:themeTint="7F"/>
-          <w:sz w:val="16"/>
-          <w:szCs w:val="18"/>
-        </w:rPr>
-        <w:t>productSku</w:t>
-      </w:r>
-      <w:r>
-        <w:rPr>
-          <w:rFonts w:ascii="Consolas" w:hAnsi="Consolas"/>
-          <w:iCs/>
-          <w:color w:val="808080" w:themeColor="text1" w:themeTint="7F"/>
-          <w:sz w:val="16"/>
-          <w:szCs w:val="18"/>
-        </w:rPr>
-        <w:t>"</w:t>
-      </w:r>
-      <w:r>
-        <w:rPr>
-          <w:rFonts w:ascii="Consolas" w:hAnsi="Consolas"/>
-          <w:iCs/>
-          <w:color w:val="808080" w:themeColor="text1" w:themeTint="7F"/>
-          <w:sz w:val="16"/>
-          <w:szCs w:val="18"/>
-        </w:rPr>
-        <w:t xml:space="preserve"> value=</w:t>
-      </w:r>
-      <w:r>
-        <w:rPr>
-          <w:rFonts w:ascii="Consolas" w:hAnsi="Consolas"/>
-          <w:iCs/>
-          <w:color w:val="808080" w:themeColor="text1" w:themeTint="7F"/>
-          <w:sz w:val="16"/>
-          <w:szCs w:val="18"/>
-        </w:rPr>
-        <w:t>"</w:t>
-      </w:r>
-      <w:r>
-        <w:rPr>
-          <w:rFonts w:ascii="Consolas" w:hAnsi="Consolas"/>
-          <w:iCs/>
-          <w:color w:val="808080" w:themeColor="text1" w:themeTint="7F"/>
-          <w:sz w:val="16"/>
-          <w:szCs w:val="18"/>
-        </w:rPr>
-        <w:t>${pdict.Product.manufacturerSKU}</w:t>
-      </w:r>
-      <w:r>
-        <w:rPr>
-          <w:rFonts w:ascii="Consolas" w:hAnsi="Consolas"/>
-          <w:iCs/>
-          <w:color w:val="808080" w:themeColor="text1" w:themeTint="7F"/>
-          <w:sz w:val="16"/>
-          <w:szCs w:val="18"/>
-        </w:rPr>
-        <w:t>"</w:t>
-      </w:r>
-      <w:r>
-        <w:rPr>
-          <w:rFonts w:ascii="Consolas" w:hAnsi="Consolas"/>
-          <w:iCs/>
-          <w:color w:val="808080" w:themeColor="text1" w:themeTint="7F"/>
-          <w:sz w:val="16"/>
-          <w:szCs w:val="18"/>
-        </w:rPr>
-        <w:t xml:space="preserve"> scope=</w:t>
-      </w:r>
-      <w:r>
-        <w:rPr>
-          <w:rFonts w:ascii="Consolas" w:hAnsi="Consolas"/>
-          <w:iCs/>
-          <w:color w:val="808080" w:themeColor="text1" w:themeTint="7F"/>
-          <w:sz w:val="16"/>
-          <w:szCs w:val="18"/>
-        </w:rPr>
-        <w:t>"</w:t>
-      </w:r>
-      <w:r>
-        <w:rPr>
-          <w:rFonts w:ascii="Consolas" w:hAnsi="Consolas"/>
-          <w:iCs/>
-          <w:color w:val="808080" w:themeColor="text1" w:themeTint="7F"/>
-          <w:sz w:val="16"/>
-          <w:szCs w:val="18"/>
-        </w:rPr>
-        <w:t>page</w:t>
-      </w:r>
-      <w:r>
-        <w:rPr>
-          <w:rFonts w:ascii="Consolas" w:hAnsi="Consolas"/>
-          <w:iCs/>
-          <w:color w:val="808080" w:themeColor="text1" w:themeTint="7F"/>
-          <w:sz w:val="16"/>
-          <w:szCs w:val="18"/>
-        </w:rPr>
-        <w:t>"</w:t>
-      </w:r>
-      <w:r>
-        <w:rPr>
-          <w:rFonts w:ascii="Consolas" w:hAnsi="Consolas"/>
-          <w:iCs/>
-          <w:color w:val="808080" w:themeColor="text1" w:themeTint="7F"/>
-          <w:sz w:val="16"/>
-          <w:szCs w:val="18"/>
-        </w:rPr>
         <w:t>&gt;</w:t>
       </w:r>
-    </w:p>
-    <w:p>
-      <w:pPr>
-        <w:ind w:left="1416"/>
-        <w:rPr>
-          <w:rFonts w:ascii="Trebuchet MS" w:hAnsi="Trebuchet MS"/>
-          <w:iCs/>
-          <w:color w:val="808080" w:themeColor="text1" w:themeTint="7F"/>
-          <w:sz w:val="18"/>
-          <w:szCs w:val="18"/>
-        </w:rPr>
-      </w:pPr>
-    </w:p>
-    <w:p>
-      <w:pPr>
-        <w:ind w:left="1416"/>
-        <w:rPr>
-          <w:rFonts w:ascii="Trebuchet MS" w:hAnsi="Trebuchet MS"/>
-          <w:iCs/>
-          <w:color w:val="808080" w:themeColor="text1" w:themeTint="7F"/>
-          <w:sz w:val="18"/>
-          <w:szCs w:val="18"/>
-        </w:rPr>
-      </w:pPr>
-      <w:r>
-        <w:rPr>
-          <w:rFonts w:ascii="Trebuchet MS" w:hAnsi="Trebuchet MS"/>
-          <w:iCs/>
-          <w:color w:val="808080" w:themeColor="text1" w:themeTint="7F"/>
-          <w:sz w:val="18"/>
-          <w:szCs w:val="18"/>
-        </w:rPr>
-        <w:t>In the following file:</w:t>
-      </w:r>
-    </w:p>
-    <w:p>
-      <w:pPr>
-        <w:ind w:left="1416" w:firstLine="708"/>
-        <w:rPr>
-          <w:rFonts w:ascii="Trebuchet MS" w:hAnsi="Trebuchet MS"/>
-          <w:b/>
-          <w:iCs/>
-          <w:color w:val="808080" w:themeColor="text1" w:themeTint="7F"/>
-          <w:sz w:val="18"/>
-          <w:szCs w:val="18"/>
-          <w:u w:val="single"/>
-        </w:rPr>
-      </w:pPr>
-      <w:r>
-        <w:rPr>
-          <w:rFonts w:ascii="Trebuchet MS" w:hAnsi="Trebuchet MS"/>
-          <w:b/>
-          <w:iCs/>
-          <w:color w:val="808080" w:themeColor="text1" w:themeTint="7F"/>
-          <w:sz w:val="18"/>
-          <w:szCs w:val="18"/>
-          <w:u w:val="single"/>
-        </w:rPr>
-        <w:t>/</w:t>
-      </w:r>
-      <w:r>
-        <w:rPr>
-          <w:rFonts w:ascii="Trebuchet MS" w:hAnsi="Trebuchet MS"/>
-          <w:b/>
-          <w:iCs/>
-          <w:color w:val="808080" w:themeColor="text1" w:themeTint="7F"/>
-          <w:sz w:val="18"/>
-          <w:szCs w:val="18"/>
-          <w:u w:val="single"/>
-        </w:rPr>
-        <w:t>cartridge/templates/</w:t>
-      </w:r>
-      <w:r>
-        <w:rPr>
-          <w:rFonts w:ascii="Trebuchet MS" w:hAnsi="Trebuchet MS"/>
-          <w:b/>
-          <w:iCs/>
-          <w:color w:val="808080" w:themeColor="text1" w:themeTint="7F"/>
-          <w:sz w:val="18"/>
-          <w:szCs w:val="18"/>
-          <w:u w:val="single"/>
-        </w:rPr>
-        <w:t>default/product</w:t>
-      </w:r>
-      <w:r>
-        <w:rPr>
-          <w:rFonts w:ascii="Trebuchet MS" w:hAnsi="Trebuchet MS"/>
-          <w:b/>
-          <w:iCs/>
-          <w:color w:val="808080" w:themeColor="text1" w:themeTint="7F"/>
-          <w:sz w:val="18"/>
-          <w:szCs w:val="18"/>
-          <w:u w:val="single"/>
-        </w:rPr>
-        <w:t>/</w:t>
-      </w:r>
-      <w:r>
-        <w:rPr>
-          <w:rFonts w:ascii="Trebuchet MS" w:hAnsi="Trebuchet MS"/>
-          <w:b/>
-          <w:iCs/>
-          <w:color w:val="808080" w:themeColor="text1" w:themeTint="7F"/>
-          <w:sz w:val="18"/>
-          <w:szCs w:val="18"/>
-          <w:u w:val="single"/>
-        </w:rPr>
-        <w:t>pt_productdetail</w:t>
-      </w:r>
-      <w:r>
-        <w:rPr>
-          <w:rFonts w:ascii="Trebuchet MS" w:hAnsi="Trebuchet MS"/>
-          <w:b/>
-          <w:iCs/>
-          <w:color w:val="808080" w:themeColor="text1" w:themeTint="7F"/>
-          <w:sz w:val="18"/>
-          <w:szCs w:val="18"/>
-          <w:u w:val="single"/>
-        </w:rPr>
-        <w:t>s</w:t>
-      </w:r>
-      <w:r>
-        <w:rPr>
-          <w:rFonts w:ascii="Trebuchet MS" w:hAnsi="Trebuchet MS"/>
-          <w:b/>
-          <w:iCs/>
-          <w:color w:val="808080" w:themeColor="text1" w:themeTint="7F"/>
-          <w:sz w:val="18"/>
-          <w:szCs w:val="18"/>
-          <w:u w:val="single"/>
-        </w:rPr>
-        <w:t>.isml</w:t>
-      </w:r>
-    </w:p>
-    <w:p>
-      <w:pPr>
-        <w:ind w:left="1416"/>
-        <w:rPr>
-          <w:rFonts w:ascii="Trebuchet MS" w:hAnsi="Trebuchet MS"/>
-          <w:iCs/>
-          <w:color w:val="808080" w:themeColor="text1" w:themeTint="7F"/>
-          <w:sz w:val="18"/>
-          <w:szCs w:val="18"/>
-        </w:rPr>
-      </w:pPr>
-      <w:r>
-        <w:rPr>
-          <w:rFonts w:ascii="Trebuchet MS" w:hAnsi="Trebuchet MS"/>
-          <w:iCs/>
-          <w:color w:val="808080" w:themeColor="text1" w:themeTint="7F"/>
-          <w:sz w:val="18"/>
-          <w:szCs w:val="18"/>
-        </w:rPr>
-        <w:t xml:space="preserve">Add the following snippet near the bottom of the </w:t>
+      <w:r>
+        <w:rPr>
+          <w:rFonts w:ascii="Trebuchet MS" w:hAnsi="Trebuchet MS"/>
+          <w:iCs/>
+          <w:color w:val="808080" w:themeColor="text1" w:themeTint="7F"/>
+          <w:sz w:val="18"/>
+          <w:szCs w:val="18"/>
+        </w:rPr>
+        <w:t xml:space="preserve"> block</w:t>
+      </w:r>
+      <w:r>
+        <w:rPr>
+          <w:rFonts w:ascii="Trebuchet MS" w:hAnsi="Trebuchet MS"/>
+          <w:iCs/>
+          <w:color w:val="808080" w:themeColor="text1" w:themeTint="7F"/>
+          <w:sz w:val="18"/>
+          <w:szCs w:val="18"/>
+        </w:rPr>
+        <w:t xml:space="preserve">, (e.g. after </w:t>
       </w:r>
       <w:r>
         <w:rPr>
@@ -5212,18 +5576,9 @@
           <w:sz w:val="16"/>
           <w:szCs w:val="16"/>
         </w:rPr>
-        <w:t>&lt;body&gt;</w:t>
-      </w:r>
-      <w:r>
-        <w:rPr>
-          <w:rFonts w:ascii="Trebuchet MS" w:hAnsi="Trebuchet MS"/>
-          <w:iCs/>
-          <w:color w:val="808080" w:themeColor="text1" w:themeTint="7F"/>
-          <w:sz w:val="18"/>
-          <w:szCs w:val="18"/>
-        </w:rPr>
-        <w:t xml:space="preserve"> tag, before the footer (e.g. after </w:t>
-      </w:r>
+        <w:t>&lt;/div&gt;&lt;</w:t>
+      </w:r>
+      <w:proofErr w:type="gramStart"/>
       <w:r>
         <w:rPr>
           <w:rFonts w:ascii="Consolas" w:hAnsi="Consolas"/>
@@ -5232,18 +5587,9 @@
           <w:sz w:val="16"/>
           <w:szCs w:val="16"/>
         </w:rPr>
-        <w:t>&lt;/div&gt;&lt;!-- /main --&gt;</w:t>
-      </w:r>
-      <w:r>
-        <w:rPr>
-          <w:rFonts w:ascii="Trebuchet MS" w:hAnsi="Trebuchet MS"/>
-          <w:iCs/>
-          <w:color w:val="808080" w:themeColor="text1" w:themeTint="7F"/>
-          <w:sz w:val="18"/>
-          <w:szCs w:val="18"/>
-        </w:rPr>
-        <w:t xml:space="preserve">, but before </w:t>
-      </w:r>
+        <w:t>!-</w:t>
+      </w:r>
+      <w:proofErr w:type="gramEnd"/>
       <w:r>
         <w:rPr>
           <w:rFonts w:ascii="Consolas" w:hAnsi="Consolas"/>
@@ -5252,7 +5598,583 @@
           <w:sz w:val="16"/>
           <w:szCs w:val="16"/>
         </w:rPr>
-        <w:t>&lt;isinclude template=”components/footer/footer”/&gt;</w:t>
+        <w:t>-/</w:t>
+      </w:r>
+      <w:proofErr w:type="spellStart"/>
+      <w:r>
+        <w:rPr>
+          <w:rFonts w:ascii="Consolas" w:hAnsi="Consolas"/>
+          <w:iCs/>
+          <w:color w:val="808080" w:themeColor="text1" w:themeTint="7F"/>
+          <w:sz w:val="16"/>
+          <w:szCs w:val="16"/>
+        </w:rPr>
+        <w:t>pdpMain</w:t>
+      </w:r>
+      <w:proofErr w:type="spellEnd"/>
+      <w:r>
+        <w:rPr>
+          <w:rFonts w:ascii="Consolas" w:hAnsi="Consolas"/>
+          <w:iCs/>
+          <w:color w:val="808080" w:themeColor="text1" w:themeTint="7F"/>
+          <w:sz w:val="16"/>
+          <w:szCs w:val="16"/>
+        </w:rPr>
+        <w:t xml:space="preserve"> --&gt;</w:t>
+      </w:r>
+      <w:r>
+        <w:rPr>
+          <w:rFonts w:ascii="Trebuchet MS" w:hAnsi="Trebuchet MS"/>
+          <w:iCs/>
+          <w:color w:val="808080" w:themeColor="text1" w:themeTint="7F"/>
+          <w:sz w:val="18"/>
+          <w:szCs w:val="18"/>
+        </w:rPr>
+        <w:t xml:space="preserve">, but before </w:t>
+      </w:r>
+      <w:r>
+        <w:rPr>
+          <w:rFonts w:ascii="Consolas" w:hAnsi="Consolas"/>
+          <w:iCs/>
+          <w:color w:val="808080" w:themeColor="text1" w:themeTint="7F"/>
+          <w:sz w:val="16"/>
+          <w:szCs w:val="16"/>
+        </w:rPr>
+        <w:t>&lt;/</w:t>
+      </w:r>
+      <w:proofErr w:type="spellStart"/>
+      <w:r>
+        <w:rPr>
+          <w:rFonts w:ascii="Consolas" w:hAnsi="Consolas"/>
+          <w:iCs/>
+          <w:color w:val="808080" w:themeColor="text1" w:themeTint="7F"/>
+          <w:sz w:val="16"/>
+          <w:szCs w:val="16"/>
+        </w:rPr>
+        <w:t>isobject</w:t>
+      </w:r>
+      <w:proofErr w:type="spellEnd"/>
+      <w:r>
+        <w:rPr>
+          <w:rFonts w:ascii="Consolas" w:hAnsi="Consolas"/>
+          <w:iCs/>
+          <w:color w:val="808080" w:themeColor="text1" w:themeTint="7F"/>
+          <w:sz w:val="16"/>
+          <w:szCs w:val="16"/>
+        </w:rPr>
+        <w:t>&gt;</w:t>
+      </w:r>
+      <w:r>
+        <w:rPr>
+          <w:rFonts w:ascii="Trebuchet MS" w:hAnsi="Trebuchet MS"/>
+          <w:iCs/>
+          <w:color w:val="808080" w:themeColor="text1" w:themeTint="7F"/>
+          <w:sz w:val="18"/>
+          <w:szCs w:val="18"/>
+        </w:rPr>
+        <w:t>):</w:t>
+      </w:r>
+    </w:p>
+    <w:p>
+      <w:pPr>
+        <w:ind w:left="2124"/>
+        <w:rPr>
+          <w:rFonts w:ascii="Consolas" w:hAnsi="Consolas"/>
+          <w:iCs/>
+          <w:color w:val="808080" w:themeColor="text1" w:themeTint="7F"/>
+          <w:sz w:val="16"/>
+          <w:szCs w:val="18"/>
+        </w:rPr>
+      </w:pPr>
+      <w:r>
+        <w:rPr>
+          <w:rFonts w:ascii="Consolas" w:hAnsi="Consolas"/>
+          <w:iCs/>
+          <w:color w:val="808080" w:themeColor="text1" w:themeTint="7F"/>
+          <w:sz w:val="16"/>
+          <w:szCs w:val="18"/>
+        </w:rPr>
+        <w:t>&lt;</w:t>
+      </w:r>
+      <w:proofErr w:type="spellStart"/>
+      <w:proofErr w:type="gramStart"/>
+      <w:r>
+        <w:rPr>
+          <w:rFonts w:ascii="Consolas" w:hAnsi="Consolas"/>
+          <w:iCs/>
+          <w:color w:val="808080" w:themeColor="text1" w:themeTint="7F"/>
+          <w:sz w:val="16"/>
+          <w:szCs w:val="18"/>
+        </w:rPr>
+        <w:t>iscomment</w:t>
+      </w:r>
+      <w:proofErr w:type="spellEnd"/>
+      <w:proofErr w:type="gramEnd"/>
+      <w:r>
+        <w:rPr>
+          <w:rFonts w:ascii="Consolas" w:hAnsi="Consolas"/>
+          <w:iCs/>
+          <w:color w:val="808080" w:themeColor="text1" w:themeTint="7F"/>
+          <w:sz w:val="16"/>
+          <w:szCs w:val="18"/>
+        </w:rPr>
+        <w:t>&gt;Pixlee PDP</w:t>
+      </w:r>
+      <w:r>
+        <w:rPr>
+          <w:rFonts w:ascii="Consolas" w:hAnsi="Consolas"/>
+          <w:iCs/>
+          <w:color w:val="808080" w:themeColor="text1" w:themeTint="7F"/>
+          <w:sz w:val="16"/>
+          <w:szCs w:val="18"/>
+        </w:rPr>
+        <w:t>&lt;/</w:t>
+      </w:r>
+      <w:proofErr w:type="spellStart"/>
+      <w:r>
+        <w:rPr>
+          <w:rFonts w:ascii="Consolas" w:hAnsi="Consolas"/>
+          <w:iCs/>
+          <w:color w:val="808080" w:themeColor="text1" w:themeTint="7F"/>
+          <w:sz w:val="16"/>
+          <w:szCs w:val="18"/>
+        </w:rPr>
+        <w:t>iscomment</w:t>
+      </w:r>
+      <w:proofErr w:type="spellEnd"/>
+      <w:r>
+        <w:rPr>
+          <w:rFonts w:ascii="Consolas" w:hAnsi="Consolas"/>
+          <w:iCs/>
+          <w:color w:val="808080" w:themeColor="text1" w:themeTint="7F"/>
+          <w:sz w:val="16"/>
+          <w:szCs w:val="18"/>
+        </w:rPr>
+        <w:t>&gt;</w:t>
+      </w:r>
+      <w:r>
+        <w:rPr>
+          <w:rFonts w:ascii="Consolas" w:hAnsi="Consolas"/>
+          <w:iCs/>
+          <w:color w:val="808080" w:themeColor="text1" w:themeTint="7F"/>
+          <w:sz w:val="16"/>
+          <w:szCs w:val="18"/>
+        </w:rPr>
+        <w:br/>
+      </w:r>
+      <w:r>
+        <w:rPr>
+          <w:rFonts w:ascii="Consolas" w:hAnsi="Consolas"/>
+          <w:iCs/>
+          <w:color w:val="808080" w:themeColor="text1" w:themeTint="7F"/>
+          <w:sz w:val="16"/>
+          <w:szCs w:val="18"/>
+        </w:rPr>
+        <w:t>&lt;</w:t>
+      </w:r>
+      <w:proofErr w:type="spellStart"/>
+      <w:r>
+        <w:rPr>
+          <w:rFonts w:ascii="Consolas" w:hAnsi="Consolas"/>
+          <w:iCs/>
+          <w:color w:val="808080" w:themeColor="text1" w:themeTint="7F"/>
+          <w:sz w:val="16"/>
+          <w:szCs w:val="18"/>
+        </w:rPr>
+        <w:t>isset</w:t>
+      </w:r>
+      <w:proofErr w:type="spellEnd"/>
+      <w:r>
+        <w:rPr>
+          <w:rFonts w:ascii="Consolas" w:hAnsi="Consolas"/>
+          <w:iCs/>
+          <w:color w:val="808080" w:themeColor="text1" w:themeTint="7F"/>
+          <w:sz w:val="16"/>
+          <w:szCs w:val="18"/>
+        </w:rPr>
+        <w:t xml:space="preserve"> name=</w:t>
+      </w:r>
+      <w:r>
+        <w:rPr>
+          <w:rFonts w:ascii="Consolas" w:hAnsi="Consolas"/>
+          <w:iCs/>
+          <w:color w:val="808080" w:themeColor="text1" w:themeTint="7F"/>
+          <w:sz w:val="16"/>
+          <w:szCs w:val="18"/>
+        </w:rPr>
+        <w:t>"</w:t>
+      </w:r>
+      <w:proofErr w:type="spellStart"/>
+      <w:r>
+        <w:rPr>
+          <w:rFonts w:ascii="Consolas" w:hAnsi="Consolas"/>
+          <w:iCs/>
+          <w:color w:val="808080" w:themeColor="text1" w:themeTint="7F"/>
+          <w:sz w:val="16"/>
+          <w:szCs w:val="18"/>
+        </w:rPr>
+        <w:t>productSku</w:t>
+      </w:r>
+      <w:proofErr w:type="spellEnd"/>
+      <w:r>
+        <w:rPr>
+          <w:rFonts w:ascii="Consolas" w:hAnsi="Consolas"/>
+          <w:iCs/>
+          <w:color w:val="808080" w:themeColor="text1" w:themeTint="7F"/>
+          <w:sz w:val="16"/>
+          <w:szCs w:val="18"/>
+        </w:rPr>
+        <w:t>"</w:t>
+      </w:r>
+      <w:r>
+        <w:rPr>
+          <w:rFonts w:ascii="Consolas" w:hAnsi="Consolas"/>
+          <w:iCs/>
+          <w:color w:val="808080" w:themeColor="text1" w:themeTint="7F"/>
+          <w:sz w:val="16"/>
+          <w:szCs w:val="18"/>
+        </w:rPr>
+        <w:t xml:space="preserve"> value=</w:t>
+      </w:r>
+      <w:r>
+        <w:rPr>
+          <w:rFonts w:ascii="Consolas" w:hAnsi="Consolas"/>
+          <w:iCs/>
+          <w:color w:val="808080" w:themeColor="text1" w:themeTint="7F"/>
+          <w:sz w:val="16"/>
+          <w:szCs w:val="18"/>
+        </w:rPr>
+        <w:t>"</w:t>
+      </w:r>
+      <w:r>
+        <w:rPr>
+          <w:rFonts w:ascii="Consolas" w:hAnsi="Consolas"/>
+          <w:iCs/>
+          <w:color w:val="808080" w:themeColor="text1" w:themeTint="7F"/>
+          <w:sz w:val="16"/>
+          <w:szCs w:val="18"/>
+        </w:rPr>
+        <w:t>${pdict.Product.ID</w:t>
+      </w:r>
+      <w:r>
+        <w:rPr>
+          <w:rFonts w:ascii="Consolas" w:hAnsi="Consolas"/>
+          <w:iCs/>
+          <w:color w:val="808080" w:themeColor="text1" w:themeTint="7F"/>
+          <w:sz w:val="16"/>
+          <w:szCs w:val="18"/>
+        </w:rPr>
+        <w:t>}</w:t>
+      </w:r>
+      <w:r>
+        <w:rPr>
+          <w:rFonts w:ascii="Consolas" w:hAnsi="Consolas"/>
+          <w:iCs/>
+          <w:color w:val="808080" w:themeColor="text1" w:themeTint="7F"/>
+          <w:sz w:val="16"/>
+          <w:szCs w:val="18"/>
+        </w:rPr>
+        <w:t>"</w:t>
+      </w:r>
+      <w:r>
+        <w:rPr>
+          <w:rFonts w:ascii="Consolas" w:hAnsi="Consolas"/>
+          <w:iCs/>
+          <w:color w:val="808080" w:themeColor="text1" w:themeTint="7F"/>
+          <w:sz w:val="16"/>
+          <w:szCs w:val="18"/>
+        </w:rPr>
+        <w:t xml:space="preserve"> scope=</w:t>
+      </w:r>
+      <w:r>
+        <w:rPr>
+          <w:rFonts w:ascii="Consolas" w:hAnsi="Consolas"/>
+          <w:iCs/>
+          <w:color w:val="808080" w:themeColor="text1" w:themeTint="7F"/>
+          <w:sz w:val="16"/>
+          <w:szCs w:val="18"/>
+        </w:rPr>
+        <w:t>"</w:t>
+      </w:r>
+      <w:r>
+        <w:rPr>
+          <w:rFonts w:ascii="Consolas" w:hAnsi="Consolas"/>
+          <w:iCs/>
+          <w:color w:val="808080" w:themeColor="text1" w:themeTint="7F"/>
+          <w:sz w:val="16"/>
+          <w:szCs w:val="18"/>
+        </w:rPr>
+        <w:t>page</w:t>
+      </w:r>
+      <w:r>
+        <w:rPr>
+          <w:rFonts w:ascii="Consolas" w:hAnsi="Consolas"/>
+          <w:iCs/>
+          <w:color w:val="808080" w:themeColor="text1" w:themeTint="7F"/>
+          <w:sz w:val="16"/>
+          <w:szCs w:val="18"/>
+        </w:rPr>
+        <w:t>"</w:t>
+      </w:r>
+      <w:r>
+        <w:rPr>
+          <w:rFonts w:ascii="Consolas" w:hAnsi="Consolas"/>
+          <w:iCs/>
+          <w:color w:val="808080" w:themeColor="text1" w:themeTint="7F"/>
+          <w:sz w:val="16"/>
+          <w:szCs w:val="18"/>
+        </w:rPr>
+        <w:t>&gt;</w:t>
+      </w:r>
+    </w:p>
+    <w:p>
+      <w:pPr>
+        <w:ind w:left="1416"/>
+        <w:rPr>
+          <w:rFonts w:ascii="Trebuchet MS" w:hAnsi="Trebuchet MS"/>
+          <w:iCs/>
+          <w:color w:val="808080" w:themeColor="text1" w:themeTint="7F"/>
+          <w:sz w:val="18"/>
+          <w:szCs w:val="18"/>
+        </w:rPr>
+      </w:pPr>
+    </w:p>
+    <w:p>
+      <w:pPr>
+        <w:ind w:left="1416"/>
+        <w:rPr>
+          <w:rFonts w:ascii="Trebuchet MS" w:hAnsi="Trebuchet MS"/>
+          <w:iCs/>
+          <w:color w:val="808080" w:themeColor="text1" w:themeTint="7F"/>
+          <w:sz w:val="18"/>
+          <w:szCs w:val="18"/>
+        </w:rPr>
+      </w:pPr>
+      <w:r>
+        <w:rPr>
+          <w:rFonts w:ascii="Trebuchet MS" w:hAnsi="Trebuchet MS"/>
+          <w:iCs/>
+          <w:color w:val="808080" w:themeColor="text1" w:themeTint="7F"/>
+          <w:sz w:val="18"/>
+          <w:szCs w:val="18"/>
+        </w:rPr>
+        <w:t>In the following file:</w:t>
+      </w:r>
+    </w:p>
+    <w:p>
+      <w:pPr>
+        <w:ind w:left="1416" w:firstLine="708"/>
+        <w:rPr>
+          <w:rFonts w:ascii="Trebuchet MS" w:hAnsi="Trebuchet MS"/>
+          <w:b/>
+          <w:iCs/>
+          <w:color w:val="808080" w:themeColor="text1" w:themeTint="7F"/>
+          <w:sz w:val="18"/>
+          <w:szCs w:val="18"/>
+          <w:u w:val="single"/>
+        </w:rPr>
+      </w:pPr>
+      <w:r>
+        <w:rPr>
+          <w:rFonts w:ascii="Trebuchet MS" w:hAnsi="Trebuchet MS"/>
+          <w:b/>
+          <w:iCs/>
+          <w:color w:val="808080" w:themeColor="text1" w:themeTint="7F"/>
+          <w:sz w:val="18"/>
+          <w:szCs w:val="18"/>
+          <w:u w:val="single"/>
+        </w:rPr>
+        <w:t>/</w:t>
+      </w:r>
+      <w:r>
+        <w:rPr>
+          <w:rFonts w:ascii="Trebuchet MS" w:hAnsi="Trebuchet MS"/>
+          <w:b/>
+          <w:iCs/>
+          <w:color w:val="808080" w:themeColor="text1" w:themeTint="7F"/>
+          <w:sz w:val="18"/>
+          <w:szCs w:val="18"/>
+          <w:u w:val="single"/>
+        </w:rPr>
+        <w:t>cartridge/templates/</w:t>
+      </w:r>
+      <w:r>
+        <w:rPr>
+          <w:rFonts w:ascii="Trebuchet MS" w:hAnsi="Trebuchet MS"/>
+          <w:b/>
+          <w:iCs/>
+          <w:color w:val="808080" w:themeColor="text1" w:themeTint="7F"/>
+          <w:sz w:val="18"/>
+          <w:szCs w:val="18"/>
+          <w:u w:val="single"/>
+        </w:rPr>
+        <w:t>default/product</w:t>
+      </w:r>
+      <w:r>
+        <w:rPr>
+          <w:rFonts w:ascii="Trebuchet MS" w:hAnsi="Trebuchet MS"/>
+          <w:b/>
+          <w:iCs/>
+          <w:color w:val="808080" w:themeColor="text1" w:themeTint="7F"/>
+          <w:sz w:val="18"/>
+          <w:szCs w:val="18"/>
+          <w:u w:val="single"/>
+        </w:rPr>
+        <w:t>/</w:t>
+      </w:r>
+      <w:proofErr w:type="spellStart"/>
+      <w:r>
+        <w:rPr>
+          <w:rFonts w:ascii="Trebuchet MS" w:hAnsi="Trebuchet MS"/>
+          <w:b/>
+          <w:iCs/>
+          <w:color w:val="808080" w:themeColor="text1" w:themeTint="7F"/>
+          <w:sz w:val="18"/>
+          <w:szCs w:val="18"/>
+          <w:u w:val="single"/>
+        </w:rPr>
+        <w:t>pt_productdetail</w:t>
+      </w:r>
+      <w:r>
+        <w:rPr>
+          <w:rFonts w:ascii="Trebuchet MS" w:hAnsi="Trebuchet MS"/>
+          <w:b/>
+          <w:iCs/>
+          <w:color w:val="808080" w:themeColor="text1" w:themeTint="7F"/>
+          <w:sz w:val="18"/>
+          <w:szCs w:val="18"/>
+          <w:u w:val="single"/>
+        </w:rPr>
+        <w:t>s</w:t>
+      </w:r>
+      <w:r>
+        <w:rPr>
+          <w:rFonts w:ascii="Trebuchet MS" w:hAnsi="Trebuchet MS"/>
+          <w:b/>
+          <w:iCs/>
+          <w:color w:val="808080" w:themeColor="text1" w:themeTint="7F"/>
+          <w:sz w:val="18"/>
+          <w:szCs w:val="18"/>
+          <w:u w:val="single"/>
+        </w:rPr>
+        <w:t>.isml</w:t>
+      </w:r>
+      <w:proofErr w:type="spellEnd"/>
+    </w:p>
+    <w:p>
+      <w:pPr>
+        <w:ind w:left="1416"/>
+        <w:rPr>
+          <w:rFonts w:ascii="Trebuchet MS" w:hAnsi="Trebuchet MS"/>
+          <w:iCs/>
+          <w:color w:val="808080" w:themeColor="text1" w:themeTint="7F"/>
+          <w:sz w:val="18"/>
+          <w:szCs w:val="18"/>
+        </w:rPr>
+      </w:pPr>
+      <w:r>
+        <w:rPr>
+          <w:rFonts w:ascii="Trebuchet MS" w:hAnsi="Trebuchet MS"/>
+          <w:iCs/>
+          <w:color w:val="808080" w:themeColor="text1" w:themeTint="7F"/>
+          <w:sz w:val="18"/>
+          <w:szCs w:val="18"/>
+        </w:rPr>
+        <w:t xml:space="preserve">Add the following snippet near the bottom of the </w:t>
+      </w:r>
+      <w:r>
+        <w:rPr>
+          <w:rFonts w:ascii="Consolas" w:hAnsi="Consolas"/>
+          <w:iCs/>
+          <w:color w:val="808080" w:themeColor="text1" w:themeTint="7F"/>
+          <w:sz w:val="16"/>
+          <w:szCs w:val="16"/>
+        </w:rPr>
+        <w:t>&lt;body&gt;</w:t>
+      </w:r>
+      <w:r>
+        <w:rPr>
+          <w:rFonts w:ascii="Trebuchet MS" w:hAnsi="Trebuchet MS"/>
+          <w:iCs/>
+          <w:color w:val="808080" w:themeColor="text1" w:themeTint="7F"/>
+          <w:sz w:val="18"/>
+          <w:szCs w:val="18"/>
+        </w:rPr>
+        <w:t xml:space="preserve"> tag, before the footer (e.g. after </w:t>
+      </w:r>
+      <w:r>
+        <w:rPr>
+          <w:rFonts w:ascii="Consolas" w:hAnsi="Consolas"/>
+          <w:iCs/>
+          <w:color w:val="808080" w:themeColor="text1" w:themeTint="7F"/>
+          <w:sz w:val="16"/>
+          <w:szCs w:val="16"/>
+        </w:rPr>
+        <w:t>&lt;/div&gt;&lt;</w:t>
+      </w:r>
+      <w:proofErr w:type="gramStart"/>
+      <w:r>
+        <w:rPr>
+          <w:rFonts w:ascii="Consolas" w:hAnsi="Consolas"/>
+          <w:iCs/>
+          <w:color w:val="808080" w:themeColor="text1" w:themeTint="7F"/>
+          <w:sz w:val="16"/>
+          <w:szCs w:val="16"/>
+        </w:rPr>
+        <w:t>!-</w:t>
+      </w:r>
+      <w:proofErr w:type="gramEnd"/>
+      <w:r>
+        <w:rPr>
+          <w:rFonts w:ascii="Consolas" w:hAnsi="Consolas"/>
+          <w:iCs/>
+          <w:color w:val="808080" w:themeColor="text1" w:themeTint="7F"/>
+          <w:sz w:val="16"/>
+          <w:szCs w:val="16"/>
+        </w:rPr>
+        <w:t>- /main --&gt;</w:t>
+      </w:r>
+      <w:r>
+        <w:rPr>
+          <w:rFonts w:ascii="Trebuchet MS" w:hAnsi="Trebuchet MS"/>
+          <w:iCs/>
+          <w:color w:val="808080" w:themeColor="text1" w:themeTint="7F"/>
+          <w:sz w:val="18"/>
+          <w:szCs w:val="18"/>
+        </w:rPr>
+        <w:t xml:space="preserve">, but before </w:t>
+      </w:r>
+      <w:r>
+        <w:rPr>
+          <w:rFonts w:ascii="Consolas" w:hAnsi="Consolas"/>
+          <w:iCs/>
+          <w:color w:val="808080" w:themeColor="text1" w:themeTint="7F"/>
+          <w:sz w:val="16"/>
+          <w:szCs w:val="16"/>
+        </w:rPr>
+        <w:t>&lt;</w:t>
+      </w:r>
+      <w:proofErr w:type="spellStart"/>
+      <w:r>
+        <w:rPr>
+          <w:rFonts w:ascii="Consolas" w:hAnsi="Consolas"/>
+          <w:iCs/>
+          <w:color w:val="808080" w:themeColor="text1" w:themeTint="7F"/>
+          <w:sz w:val="16"/>
+          <w:szCs w:val="16"/>
+        </w:rPr>
+        <w:t>isinclude</w:t>
+      </w:r>
+      <w:proofErr w:type="spellEnd"/>
+      <w:r>
+        <w:rPr>
+          <w:rFonts w:ascii="Consolas" w:hAnsi="Consolas"/>
+          <w:iCs/>
+          <w:color w:val="808080" w:themeColor="text1" w:themeTint="7F"/>
+          <w:sz w:val="16"/>
+          <w:szCs w:val="16"/>
+        </w:rPr>
+        <w:t xml:space="preserve"> template=”components/footer/footer”/&gt;</w:t>
       </w:r>
       <w:r>
         <w:rPr>
@@ -5284,8 +6206,10 @@
           <w:sz w:val="16"/>
           <w:szCs w:val="18"/>
         </w:rPr>
-        <w:t>&lt;iscomment&gt;Pixlee PDP Widget&lt;/iscomment&gt;</w:t>
-      </w:r>
+        <w:t>&lt;</w:t>
+      </w:r>
+      <w:proofErr w:type="spellStart"/>
+      <w:proofErr w:type="gramStart"/>
       <w:r>
         <w:rPr>
           <w:rFonts w:ascii="Consolas" w:hAnsi="Consolas"/>
@@ -5294,6 +6218,50 @@
           <w:sz w:val="16"/>
           <w:szCs w:val="18"/>
         </w:rPr>
+        <w:t>iscomment</w:t>
+      </w:r>
+      <w:proofErr w:type="spellEnd"/>
+      <w:proofErr w:type="gramEnd"/>
+      <w:r>
+        <w:rPr>
+          <w:rFonts w:ascii="Consolas" w:hAnsi="Consolas"/>
+          <w:iCs/>
+          <w:color w:val="808080" w:themeColor="text1" w:themeTint="7F"/>
+          <w:sz w:val="16"/>
+          <w:szCs w:val="18"/>
+        </w:rPr>
+        <w:t>&gt;Pixlee PDP Widget&lt;/</w:t>
+      </w:r>
+      <w:proofErr w:type="spellStart"/>
+      <w:r>
+        <w:rPr>
+          <w:rFonts w:ascii="Consolas" w:hAnsi="Consolas"/>
+          <w:iCs/>
+          <w:color w:val="808080" w:themeColor="text1" w:themeTint="7F"/>
+          <w:sz w:val="16"/>
+          <w:szCs w:val="18"/>
+        </w:rPr>
+        <w:t>iscomment</w:t>
+      </w:r>
+      <w:proofErr w:type="spellEnd"/>
+      <w:r>
+        <w:rPr>
+          <w:rFonts w:ascii="Consolas" w:hAnsi="Consolas"/>
+          <w:iCs/>
+          <w:color w:val="808080" w:themeColor="text1" w:themeTint="7F"/>
+          <w:sz w:val="16"/>
+          <w:szCs w:val="18"/>
+        </w:rPr>
+        <w:t>&gt;</w:t>
+      </w:r>
+      <w:r>
+        <w:rPr>
+          <w:rFonts w:ascii="Consolas" w:hAnsi="Consolas"/>
+          <w:iCs/>
+          <w:color w:val="808080" w:themeColor="text1" w:themeTint="7F"/>
+          <w:sz w:val="16"/>
+          <w:szCs w:val="18"/>
+        </w:rPr>
         <w:br/>
       </w:r>
       <w:r>
@@ -5304,8 +6272,9 @@
           <w:sz w:val="16"/>
           <w:szCs w:val="18"/>
         </w:rPr>
-        <w:t>&lt;isset name=</w:t>
-      </w:r>
+        <w:t>&lt;</w:t>
+      </w:r>
+      <w:proofErr w:type="spellStart"/>
       <w:r>
         <w:rPr>
           <w:rFonts w:ascii="Consolas" w:hAnsi="Consolas"/>
@@ -5314,8 +6283,30 @@
           <w:sz w:val="16"/>
           <w:szCs w:val="18"/>
         </w:rPr>
+        <w:t>isset</w:t>
+      </w:r>
+      <w:proofErr w:type="spellEnd"/>
+      <w:r>
+        <w:rPr>
+          <w:rFonts w:ascii="Consolas" w:hAnsi="Consolas"/>
+          <w:iCs/>
+          <w:color w:val="808080" w:themeColor="text1" w:themeTint="7F"/>
+          <w:sz w:val="16"/>
+          <w:szCs w:val="18"/>
+        </w:rPr>
+        <w:t xml:space="preserve"> name=</w:t>
+      </w:r>
+      <w:r>
+        <w:rPr>
+          <w:rFonts w:ascii="Consolas" w:hAnsi="Consolas"/>
+          <w:iCs/>
+          <w:color w:val="808080" w:themeColor="text1" w:themeTint="7F"/>
+          <w:sz w:val="16"/>
+          <w:szCs w:val="18"/>
+        </w:rPr>
         <w:t>"</w:t>
       </w:r>
+      <w:proofErr w:type="spellStart"/>
       <w:r>
         <w:rPr>
           <w:rFonts w:ascii="Consolas" w:hAnsi="Consolas"/>
@@ -5326,6 +6317,7 @@
         </w:rPr>
         <w:t>productSku</w:t>
       </w:r>
+      <w:proofErr w:type="spellEnd"/>
       <w:r>
         <w:rPr>
           <w:rFonts w:ascii="Consolas" w:hAnsi="Consolas"/>
@@ -5364,8 +6356,10 @@
           <w:sz w:val="16"/>
           <w:szCs w:val="18"/>
         </w:rPr>
-        <w:t>${pdict.Product.manufacturerSKU}</w:t>
-      </w:r>
+        <w:t>${pdict.Product.ID</w:t>
+      </w:r>
+      <w:bookmarkStart w:id="25" w:name="_GoBack"/>
+      <w:bookmarkEnd w:id="25"/>
       <w:r>
         <w:rPr>
           <w:rFonts w:ascii="Consolas" w:hAnsi="Consolas"/>
@@ -5374,6 +6368,16 @@
           <w:sz w:val="16"/>
           <w:szCs w:val="18"/>
         </w:rPr>
+        <w:t>}</w:t>
+      </w:r>
+      <w:r>
+        <w:rPr>
+          <w:rFonts w:ascii="Consolas" w:hAnsi="Consolas"/>
+          <w:iCs/>
+          <w:color w:val="808080" w:themeColor="text1" w:themeTint="7F"/>
+          <w:sz w:val="16"/>
+          <w:szCs w:val="18"/>
+        </w:rPr>
         <w:t>"</w:t>
       </w:r>
       <w:r>
@@ -5444,8 +6448,9 @@
           <w:sz w:val="16"/>
           <w:szCs w:val="18"/>
         </w:rPr>
-        <w:t>&lt;isinclude template=</w:t>
-      </w:r>
+        <w:t>&lt;</w:t>
+      </w:r>
+      <w:proofErr w:type="spellStart"/>
       <w:r>
         <w:rPr>
           <w:rFonts w:ascii="Consolas" w:hAnsi="Consolas"/>
@@ -5454,6 +6459,27 @@
           <w:sz w:val="16"/>
           <w:szCs w:val="18"/>
         </w:rPr>
+        <w:t>isinclude</w:t>
+      </w:r>
+      <w:proofErr w:type="spellEnd"/>
+      <w:r>
+        <w:rPr>
+          <w:rFonts w:ascii="Consolas" w:hAnsi="Consolas"/>
+          <w:iCs/>
+          <w:color w:val="808080" w:themeColor="text1" w:themeTint="7F"/>
+          <w:sz w:val="16"/>
+          <w:szCs w:val="18"/>
+        </w:rPr>
+        <w:t xml:space="preserve"> template=</w:t>
+      </w:r>
+      <w:r>
+        <w:rPr>
+          <w:rFonts w:ascii="Consolas" w:hAnsi="Consolas"/>
+          <w:iCs/>
+          <w:color w:val="808080" w:themeColor="text1" w:themeTint="7F"/>
+          <w:sz w:val="16"/>
+          <w:szCs w:val="18"/>
+        </w:rPr>
         <w:t>"</w:t>
       </w:r>
       <w:r>
@@ -5464,8 +6490,9 @@
           <w:sz w:val="16"/>
           <w:szCs w:val="18"/>
         </w:rPr>
-        <w:t>widgets/pdpwidget.isml</w:t>
-      </w:r>
+        <w:t>widgets/</w:t>
+      </w:r>
+      <w:proofErr w:type="spellStart"/>
       <w:r>
         <w:rPr>
           <w:rFonts w:ascii="Consolas" w:hAnsi="Consolas"/>
@@ -5474,6 +6501,17 @@
           <w:sz w:val="16"/>
           <w:szCs w:val="18"/>
         </w:rPr>
+        <w:t>pdpwidget.isml</w:t>
+      </w:r>
+      <w:proofErr w:type="spellEnd"/>
+      <w:r>
+        <w:rPr>
+          <w:rFonts w:ascii="Consolas" w:hAnsi="Consolas"/>
+          <w:iCs/>
+          <w:color w:val="808080" w:themeColor="text1" w:themeTint="7F"/>
+          <w:sz w:val="16"/>
+          <w:szCs w:val="18"/>
+        </w:rPr>
         <w:t>"</w:t>
       </w:r>
       <w:r>
@@ -5614,7 +6652,51 @@
           <w:sz w:val="18"/>
           <w:szCs w:val="18"/>
         </w:rPr>
-        <w:t>Add the following snippet to the bottom of the &lt;isdecorate&gt; block (e.g. after &lt;/div&gt;, but before &lt;/isdecorate&gt;):</w:t>
+        <w:t>Add the following snippet to the bottom of the &lt;</w:t>
+      </w:r>
+      <w:proofErr w:type="spellStart"/>
+      <w:r>
+        <w:rPr>
+          <w:rFonts w:ascii="Trebuchet MS" w:hAnsi="Trebuchet MS"/>
+          <w:iCs/>
+          <w:color w:val="808080" w:themeColor="text1" w:themeTint="7F"/>
+          <w:sz w:val="18"/>
+          <w:szCs w:val="18"/>
+        </w:rPr>
+        <w:t>isdecorate</w:t>
+      </w:r>
+      <w:proofErr w:type="spellEnd"/>
+      <w:r>
+        <w:rPr>
+          <w:rFonts w:ascii="Trebuchet MS" w:hAnsi="Trebuchet MS"/>
+          <w:iCs/>
+          <w:color w:val="808080" w:themeColor="text1" w:themeTint="7F"/>
+          <w:sz w:val="18"/>
+          <w:szCs w:val="18"/>
+        </w:rPr>
+        <w:t>&gt; block (e.g. after &lt;/div&gt;, but before &lt;/</w:t>
+      </w:r>
+      <w:proofErr w:type="spellStart"/>
+      <w:r>
+        <w:rPr>
+          <w:rFonts w:ascii="Trebuchet MS" w:hAnsi="Trebuchet MS"/>
+          <w:iCs/>
+          <w:color w:val="808080" w:themeColor="text1" w:themeTint="7F"/>
+          <w:sz w:val="18"/>
+          <w:szCs w:val="18"/>
+        </w:rPr>
+        <w:t>isdecorate</w:t>
+      </w:r>
+      <w:proofErr w:type="spellEnd"/>
+      <w:r>
+        <w:rPr>
+          <w:rFonts w:ascii="Trebuchet MS" w:hAnsi="Trebuchet MS"/>
+          <w:iCs/>
+          <w:color w:val="808080" w:themeColor="text1" w:themeTint="7F"/>
+          <w:sz w:val="18"/>
+          <w:szCs w:val="18"/>
+        </w:rPr>
+        <w:t>&gt;):</w:t>
       </w:r>
     </w:p>
     <w:p>
@@ -5636,8 +6718,10 @@
           <w:sz w:val="16"/>
           <w:szCs w:val="18"/>
         </w:rPr>
-        <w:t>&lt;iscomment&gt;Pixlee End Checkout Analytics&lt;/iscomment&gt;</w:t>
-      </w:r>
+        <w:t>&lt;</w:t>
+      </w:r>
+      <w:proofErr w:type="spellStart"/>
+      <w:proofErr w:type="gramStart"/>
       <w:r>
         <w:rPr>
           <w:rFonts w:ascii="Consolas" w:hAnsi="Consolas"/>
@@ -5646,6 +6730,50 @@
           <w:sz w:val="16"/>
           <w:szCs w:val="18"/>
         </w:rPr>
+        <w:t>iscomment</w:t>
+      </w:r>
+      <w:proofErr w:type="spellEnd"/>
+      <w:proofErr w:type="gramEnd"/>
+      <w:r>
+        <w:rPr>
+          <w:rFonts w:ascii="Consolas" w:hAnsi="Consolas"/>
+          <w:iCs/>
+          <w:color w:val="808080" w:themeColor="text1" w:themeTint="7F"/>
+          <w:sz w:val="16"/>
+          <w:szCs w:val="18"/>
+        </w:rPr>
+        <w:t>&gt;Pixlee End Checkout Analytics&lt;/</w:t>
+      </w:r>
+      <w:proofErr w:type="spellStart"/>
+      <w:r>
+        <w:rPr>
+          <w:rFonts w:ascii="Consolas" w:hAnsi="Consolas"/>
+          <w:iCs/>
+          <w:color w:val="808080" w:themeColor="text1" w:themeTint="7F"/>
+          <w:sz w:val="16"/>
+          <w:szCs w:val="18"/>
+        </w:rPr>
+        <w:t>iscomment</w:t>
+      </w:r>
+      <w:proofErr w:type="spellEnd"/>
+      <w:r>
+        <w:rPr>
+          <w:rFonts w:ascii="Consolas" w:hAnsi="Consolas"/>
+          <w:iCs/>
+          <w:color w:val="808080" w:themeColor="text1" w:themeTint="7F"/>
+          <w:sz w:val="16"/>
+          <w:szCs w:val="18"/>
+        </w:rPr>
+        <w:t>&gt;</w:t>
+      </w:r>
+      <w:r>
+        <w:rPr>
+          <w:rFonts w:ascii="Consolas" w:hAnsi="Consolas"/>
+          <w:iCs/>
+          <w:color w:val="808080" w:themeColor="text1" w:themeTint="7F"/>
+          <w:sz w:val="16"/>
+          <w:szCs w:val="18"/>
+        </w:rPr>
         <w:br/>
       </w:r>
       <w:r>
@@ -5656,7 +6784,51 @@
           <w:sz w:val="16"/>
           <w:szCs w:val="18"/>
         </w:rPr>
-        <w:t>&lt;isinclude template="checkout/endcheckout"/&gt;</w:t>
+        <w:t>&lt;</w:t>
+      </w:r>
+      <w:proofErr w:type="spellStart"/>
+      <w:r>
+        <w:rPr>
+          <w:rFonts w:ascii="Consolas" w:hAnsi="Consolas"/>
+          <w:iCs/>
+          <w:color w:val="808080" w:themeColor="text1" w:themeTint="7F"/>
+          <w:sz w:val="16"/>
+          <w:szCs w:val="18"/>
+        </w:rPr>
+        <w:t>isinclude</w:t>
+      </w:r>
+      <w:proofErr w:type="spellEnd"/>
+      <w:r>
+        <w:rPr>
+          <w:rFonts w:ascii="Consolas" w:hAnsi="Consolas"/>
+          <w:iCs/>
+          <w:color w:val="808080" w:themeColor="text1" w:themeTint="7F"/>
+          <w:sz w:val="16"/>
+          <w:szCs w:val="18"/>
+        </w:rPr>
+        <w:t xml:space="preserve"> template="checkout/</w:t>
+      </w:r>
+      <w:proofErr w:type="spellStart"/>
+      <w:r>
+        <w:rPr>
+          <w:rFonts w:ascii="Consolas" w:hAnsi="Consolas"/>
+          <w:iCs/>
+          <w:color w:val="808080" w:themeColor="text1" w:themeTint="7F"/>
+          <w:sz w:val="16"/>
+          <w:szCs w:val="18"/>
+        </w:rPr>
+        <w:t>endcheckout</w:t>
+      </w:r>
+      <w:proofErr w:type="spellEnd"/>
+      <w:r>
+        <w:rPr>
+          <w:rFonts w:ascii="Consolas" w:hAnsi="Consolas"/>
+          <w:iCs/>
+          <w:color w:val="808080" w:themeColor="text1" w:themeTint="7F"/>
+          <w:sz w:val="16"/>
+          <w:szCs w:val="18"/>
+        </w:rPr>
+        <w:t>"/&gt;</w:t>
       </w:r>
     </w:p>
     <w:p/>
@@ -5669,24 +6841,24 @@
       <w:pPr>
         <w:pStyle w:val="Heading1"/>
       </w:pPr>
-      <w:bookmarkStart w:id="25" w:name="_Toc290900248"/>
-      <w:bookmarkStart w:id="26" w:name="_Toc245264376"/>
+      <w:bookmarkStart w:id="26" w:name="_Toc290900248"/>
+      <w:bookmarkStart w:id="27" w:name="_Toc245264376"/>
       <w:bookmarkEnd w:id="16"/>
       <w:r>
         <w:t>Operations, Maintenance</w:t>
       </w:r>
-      <w:bookmarkEnd w:id="25"/>
+      <w:bookmarkEnd w:id="26"/>
     </w:p>
     <w:p/>
     <w:p>
       <w:pPr>
         <w:pStyle w:val="Heading2"/>
       </w:pPr>
-      <w:bookmarkStart w:id="27" w:name="_Toc290900249"/>
+      <w:bookmarkStart w:id="28" w:name="_Toc290900249"/>
       <w:r>
         <w:t>Data Storage</w:t>
       </w:r>
-      <w:bookmarkEnd w:id="27"/>
+      <w:bookmarkEnd w:id="28"/>
     </w:p>
     <w:p>
       <w:pPr>
@@ -5716,7 +6888,27 @@
           <w:sz w:val="18"/>
           <w:szCs w:val="18"/>
         </w:rPr>
-        <w:t>Custom Site Preferences are being stored within Demandware. Below are the Preference Names:</w:t>
+        <w:t xml:space="preserve">Custom Site Preferences are being stored within </w:t>
+      </w:r>
+      <w:proofErr w:type="spellStart"/>
+      <w:r>
+        <w:rPr>
+          <w:rStyle w:val="SubtleEmphasis"/>
+          <w:color w:val="808080" w:themeColor="background1" w:themeShade="80"/>
+          <w:sz w:val="18"/>
+          <w:szCs w:val="18"/>
+        </w:rPr>
+        <w:t>Demandware</w:t>
+      </w:r>
+      <w:proofErr w:type="spellEnd"/>
+      <w:r>
+        <w:rPr>
+          <w:rStyle w:val="SubtleEmphasis"/>
+          <w:color w:val="808080" w:themeColor="background1" w:themeShade="80"/>
+          <w:sz w:val="18"/>
+          <w:szCs w:val="18"/>
+        </w:rPr>
+        <w:t>. Below are the Preference Names:</w:t>
       </w:r>
     </w:p>
     <w:p>
@@ -5790,8 +6982,6 @@
         </w:rPr>
         <w:t>Enable Pixlee Plugin</w:t>
       </w:r>
-      <w:bookmarkStart w:id="28" w:name="_GoBack"/>
-      <w:bookmarkEnd w:id="28"/>
     </w:p>
     <w:p>
       <w:pPr>
@@ -5992,6 +7182,7 @@
           <w:szCs w:val="18"/>
         </w:rPr>
       </w:pPr>
+      <w:proofErr w:type="spellStart"/>
       <w:r>
         <w:rPr>
           <w:rStyle w:val="SubtleEmphasis"/>
@@ -6000,7 +7191,40 @@
           <w:sz w:val="18"/>
           <w:szCs w:val="18"/>
         </w:rPr>
-        <w:t>Awad Sayeed (</w:t>
+        <w:t>Awad</w:t>
+      </w:r>
+      <w:proofErr w:type="spellEnd"/>
+      <w:r>
+        <w:rPr>
+          <w:rStyle w:val="SubtleEmphasis"/>
+          <w:rFonts w:ascii="Trebuchet MS" w:hAnsi="Trebuchet MS"/>
+          <w:color w:val="808080" w:themeColor="background1" w:themeShade="80"/>
+          <w:sz w:val="18"/>
+          <w:szCs w:val="18"/>
+        </w:rPr>
+        <w:t xml:space="preserve"> </w:t>
+      </w:r>
+      <w:proofErr w:type="spellStart"/>
+      <w:r>
+        <w:rPr>
+          <w:rStyle w:val="SubtleEmphasis"/>
+          <w:rFonts w:ascii="Trebuchet MS" w:hAnsi="Trebuchet MS"/>
+          <w:color w:val="808080" w:themeColor="background1" w:themeShade="80"/>
+          <w:sz w:val="18"/>
+          <w:szCs w:val="18"/>
+        </w:rPr>
+        <w:t>Sayeed</w:t>
+      </w:r>
+      <w:proofErr w:type="spellEnd"/>
+      <w:r>
+        <w:rPr>
+          <w:rStyle w:val="SubtleEmphasis"/>
+          <w:rFonts w:ascii="Trebuchet MS" w:hAnsi="Trebuchet MS"/>
+          <w:color w:val="808080" w:themeColor="background1" w:themeShade="80"/>
+          <w:sz w:val="18"/>
+          <w:szCs w:val="18"/>
+        </w:rPr>
+        <w:t xml:space="preserve"> (</w:t>
       </w:r>
       <w:hyperlink r:id="rId13" w:history="1">
         <w:r>
@@ -6037,7 +7261,7 @@
       </w:pPr>
       <w:bookmarkStart w:id="31" w:name="_Toc279703491"/>
       <w:bookmarkStart w:id="32" w:name="_Toc279703584"/>
-      <w:bookmarkEnd w:id="26"/>
+      <w:bookmarkEnd w:id="27"/>
       <w:r>
         <w:br w:type="page"/>
       </w:r>
@@ -6263,8 +7487,9 @@
           <w:sz w:val="18"/>
           <w:szCs w:val="18"/>
         </w:rPr>
-        <w:t xml:space="preserve">Administrator can export products on Demandware to Pixlee by running a job. To do </w:t>
-      </w:r>
+        <w:t xml:space="preserve">Administrator can export products on </w:t>
+      </w:r>
+      <w:proofErr w:type="spellStart"/>
       <w:r>
         <w:rPr>
           <w:rStyle w:val="SubtleEmphasis"/>
@@ -6273,6 +7498,27 @@
           <w:sz w:val="18"/>
           <w:szCs w:val="18"/>
         </w:rPr>
+        <w:t>Demandware</w:t>
+      </w:r>
+      <w:proofErr w:type="spellEnd"/>
+      <w:r>
+        <w:rPr>
+          <w:rStyle w:val="SubtleEmphasis"/>
+          <w:rFonts w:ascii="Trebuchet MS" w:hAnsi="Trebuchet MS"/>
+          <w:color w:val="808080" w:themeColor="background1" w:themeShade="80"/>
+          <w:sz w:val="18"/>
+          <w:szCs w:val="18"/>
+        </w:rPr>
+        <w:t xml:space="preserve"> to Pixlee by running a job. To do </w:t>
+      </w:r>
+      <w:r>
+        <w:rPr>
+          <w:rStyle w:val="SubtleEmphasis"/>
+          <w:rFonts w:ascii="Trebuchet MS" w:hAnsi="Trebuchet MS"/>
+          <w:color w:val="808080" w:themeColor="background1" w:themeShade="80"/>
+          <w:sz w:val="18"/>
+          <w:szCs w:val="18"/>
+        </w:rPr>
         <w:t>that</w:t>
       </w:r>
       <w:r>
@@ -6283,7 +7529,29 @@
           <w:sz w:val="18"/>
           <w:szCs w:val="18"/>
         </w:rPr>
-        <w:t>, administrator has to click on Administrator &gt; Operations &gt; Job Schedules. Select ‘Pixlee.ExportProduct’ and click on run. Do note that it may take a while for the job to finish if there is a large amount of products.</w:t>
+        <w:t>, administrator has to click on Administrator &gt; Operations &gt; Job Schedules. Select ‘</w:t>
+      </w:r>
+      <w:proofErr w:type="spellStart"/>
+      <w:r>
+        <w:rPr>
+          <w:rStyle w:val="SubtleEmphasis"/>
+          <w:rFonts w:ascii="Trebuchet MS" w:hAnsi="Trebuchet MS"/>
+          <w:color w:val="808080" w:themeColor="background1" w:themeShade="80"/>
+          <w:sz w:val="18"/>
+          <w:szCs w:val="18"/>
+        </w:rPr>
+        <w:t>Pixlee.ExportProduct</w:t>
+      </w:r>
+      <w:proofErr w:type="spellEnd"/>
+      <w:r>
+        <w:rPr>
+          <w:rStyle w:val="SubtleEmphasis"/>
+          <w:rFonts w:ascii="Trebuchet MS" w:hAnsi="Trebuchet MS"/>
+          <w:color w:val="808080" w:themeColor="background1" w:themeShade="80"/>
+          <w:sz w:val="18"/>
+          <w:szCs w:val="18"/>
+        </w:rPr>
+        <w:t>’ and click on run. Do note that it may take a while for the job to finish if there is a large amount of products.</w:t>
       </w:r>
     </w:p>
     <w:p>
@@ -7418,7 +8686,7 @@
               <w:sz w:val="18"/>
               <w:szCs w:val="18"/>
             </w:rPr>
-            <w:t>4-10</w:t>
+            <w:t>4-9</w:t>
           </w:r>
           <w:r>
             <w:rPr>
@@ -17492,7 +18760,7 @@
 </file>
 
 <file path=customXml/itemProps1.xml><?xml version="1.0" encoding="utf-8"?>
-<ds:datastoreItem xmlns:ds="http://schemas.openxmlformats.org/officeDocument/2006/customXml" ds:itemID="{7DCA43F1-38B0-C442-9632-1E6134773C58}">
+<ds:datastoreItem xmlns:ds="http://schemas.openxmlformats.org/officeDocument/2006/customXml" ds:itemID="{2C03AAE5-2E0F-F44E-880C-C77A4178C91D}">
   <ds:schemaRefs>
     <ds:schemaRef ds:uri="http://schemas.openxmlformats.org/officeDocument/2006/bibliography"/>
   </ds:schemaRefs>
@@ -17500,7 +18768,7 @@
 </file>
 
 <file path=customXml/itemProps2.xml><?xml version="1.0" encoding="utf-8"?>
-<ds:datastoreItem xmlns:ds="http://schemas.openxmlformats.org/officeDocument/2006/customXml" ds:itemID="{D1F9BBB1-4B49-C545-95E8-EB1B11A7037A}">
+<ds:datastoreItem xmlns:ds="http://schemas.openxmlformats.org/officeDocument/2006/customXml" ds:itemID="{9461C76F-2865-164B-90DE-5898A35B5C46}">
   <ds:schemaRefs>
     <ds:schemaRef ds:uri="http://schemas.openxmlformats.org/officeDocument/2006/bibliography"/>
   </ds:schemaRefs>
@@ -17508,7 +18776,7 @@
 </file>
 
 <file path=customXml/itemProps3.xml><?xml version="1.0" encoding="utf-8"?>
-<ds:datastoreItem xmlns:ds="http://schemas.openxmlformats.org/officeDocument/2006/customXml" ds:itemID="{2C03AAE5-2E0F-F44E-880C-C77A4178C91D}">
+<ds:datastoreItem xmlns:ds="http://schemas.openxmlformats.org/officeDocument/2006/customXml" ds:itemID="{679BBE35-C32C-034B-AB76-6FBE7CB20AB6}">
   <ds:schemaRefs>
     <ds:schemaRef ds:uri="http://schemas.openxmlformats.org/officeDocument/2006/bibliography"/>
   </ds:schemaRefs>
@@ -17516,7 +18784,7 @@
 </file>
 
 <file path=customXml/itemProps4.xml><?xml version="1.0" encoding="utf-8"?>
-<ds:datastoreItem xmlns:ds="http://schemas.openxmlformats.org/officeDocument/2006/customXml" ds:itemID="{9461C76F-2865-164B-90DE-5898A35B5C46}">
+<ds:datastoreItem xmlns:ds="http://schemas.openxmlformats.org/officeDocument/2006/customXml" ds:itemID="{54EAE41A-116E-6B4F-9908-277BB3FA45C4}">
   <ds:schemaRefs>
     <ds:schemaRef ds:uri="http://schemas.openxmlformats.org/officeDocument/2006/bibliography"/>
   </ds:schemaRefs>

</xml_diff>

<commit_message>
- Update documentation to correct version - Convert ExportProducts HTTPClient to Web Services
</commit_message>
<xml_diff>
--- a/documentation/Integration Guide.docx
+++ b/documentation/Integration Guide.docx
@@ -65,7 +65,7 @@
         <w:rPr>
           <w:rFonts w:asciiTheme="majorHAnsi" w:hAnsiTheme="majorHAnsi"/>
         </w:rPr>
-        <w:t>6.9</w:t>
+        <w:t>6.1.0</w:t>
       </w:r>
     </w:p>
     <w:p>
@@ -1901,6 +1901,7 @@
           <w:szCs w:val="18"/>
         </w:rPr>
       </w:pPr>
+      <w:proofErr w:type="gramStart"/>
       <w:r>
         <w:rPr>
           <w:rStyle w:val="SubtleEmphasis"/>
@@ -1967,7 +1968,7 @@
           <w:sz w:val="18"/>
           <w:szCs w:val="18"/>
         </w:rPr>
-        <w:t xml:space="preserve"> 16.9</w:t>
+        <w:t xml:space="preserve"> 16.1.0</w:t>
       </w:r>
       <w:r>
         <w:rPr>
@@ -1980,6 +1981,7 @@
         </w:rPr>
         <w:t>.</w:t>
       </w:r>
+      <w:proofErr w:type="gramEnd"/>
     </w:p>
     <w:bookmarkEnd w:id="12"/>
     <w:bookmarkEnd w:id="13"/>
@@ -6358,8 +6360,6 @@
         </w:rPr>
         <w:t>${pdict.Product.ID</w:t>
       </w:r>
-      <w:bookmarkStart w:id="25" w:name="_GoBack"/>
-      <w:bookmarkEnd w:id="25"/>
       <w:r>
         <w:rPr>
           <w:rFonts w:ascii="Consolas" w:hAnsi="Consolas"/>
@@ -6841,24 +6841,24 @@
       <w:pPr>
         <w:pStyle w:val="Heading1"/>
       </w:pPr>
-      <w:bookmarkStart w:id="26" w:name="_Toc290900248"/>
-      <w:bookmarkStart w:id="27" w:name="_Toc245264376"/>
+      <w:bookmarkStart w:id="25" w:name="_Toc290900248"/>
+      <w:bookmarkStart w:id="26" w:name="_Toc245264376"/>
       <w:bookmarkEnd w:id="16"/>
       <w:r>
         <w:t>Operations, Maintenance</w:t>
       </w:r>
-      <w:bookmarkEnd w:id="26"/>
+      <w:bookmarkEnd w:id="25"/>
     </w:p>
     <w:p/>
     <w:p>
       <w:pPr>
         <w:pStyle w:val="Heading2"/>
       </w:pPr>
-      <w:bookmarkStart w:id="28" w:name="_Toc290900249"/>
+      <w:bookmarkStart w:id="27" w:name="_Toc290900249"/>
       <w:r>
         <w:t>Data Storage</w:t>
       </w:r>
-      <w:bookmarkEnd w:id="28"/>
+      <w:bookmarkEnd w:id="27"/>
     </w:p>
     <w:p>
       <w:pPr>
@@ -7065,11 +7065,11 @@
       <w:pPr>
         <w:pStyle w:val="Heading2"/>
       </w:pPr>
-      <w:bookmarkStart w:id="29" w:name="_Toc290900250"/>
+      <w:bookmarkStart w:id="28" w:name="_Toc290900250"/>
       <w:r>
         <w:t>Availability</w:t>
       </w:r>
-      <w:bookmarkEnd w:id="29"/>
+      <w:bookmarkEnd w:id="28"/>
     </w:p>
     <w:p>
       <w:pPr>
@@ -7158,12 +7158,12 @@
       <w:pPr>
         <w:pStyle w:val="Heading2"/>
       </w:pPr>
-      <w:bookmarkStart w:id="30" w:name="_Toc290900251"/>
+      <w:bookmarkStart w:id="29" w:name="_Toc290900251"/>
       <w:r>
         <w:lastRenderedPageBreak/>
         <w:t>Support</w:t>
       </w:r>
-      <w:bookmarkEnd w:id="30"/>
+      <w:bookmarkEnd w:id="29"/>
     </w:p>
     <w:p>
       <w:pPr>
@@ -7259,9 +7259,9 @@
           <w:szCs w:val="24"/>
         </w:rPr>
       </w:pPr>
-      <w:bookmarkStart w:id="31" w:name="_Toc279703491"/>
-      <w:bookmarkStart w:id="32" w:name="_Toc279703584"/>
-      <w:bookmarkEnd w:id="27"/>
+      <w:bookmarkStart w:id="30" w:name="_Toc279703491"/>
+      <w:bookmarkStart w:id="31" w:name="_Toc279703584"/>
+      <w:bookmarkEnd w:id="26"/>
       <w:r>
         <w:br w:type="page"/>
       </w:r>
@@ -7270,14 +7270,14 @@
       <w:pPr>
         <w:pStyle w:val="Heading1"/>
       </w:pPr>
-      <w:bookmarkStart w:id="33" w:name="_Toc290900252"/>
+      <w:bookmarkStart w:id="32" w:name="_Toc290900252"/>
+      <w:bookmarkEnd w:id="30"/>
       <w:bookmarkEnd w:id="31"/>
-      <w:bookmarkEnd w:id="32"/>
       <w:r>
         <w:lastRenderedPageBreak/>
         <w:t>User Guide</w:t>
       </w:r>
-      <w:bookmarkEnd w:id="33"/>
+      <w:bookmarkEnd w:id="32"/>
     </w:p>
     <w:p>
       <w:pPr>
@@ -7289,11 +7289,11 @@
       <w:pPr>
         <w:pStyle w:val="Heading2"/>
       </w:pPr>
-      <w:bookmarkStart w:id="34" w:name="_Toc290900253"/>
+      <w:bookmarkStart w:id="33" w:name="_Toc290900253"/>
       <w:r>
         <w:t>Roles, Responsibilities</w:t>
       </w:r>
-      <w:bookmarkEnd w:id="34"/>
+      <w:bookmarkEnd w:id="33"/>
     </w:p>
     <w:p>
       <w:pPr>
@@ -7372,12 +7372,12 @@
       <w:pPr>
         <w:pStyle w:val="Heading2"/>
       </w:pPr>
-      <w:bookmarkStart w:id="35" w:name="_Toc290900254"/>
-      <w:bookmarkStart w:id="36" w:name="_Toc265049819"/>
+      <w:bookmarkStart w:id="34" w:name="_Toc290900254"/>
+      <w:bookmarkStart w:id="35" w:name="_Toc265049819"/>
       <w:r>
         <w:t>Business Manager</w:t>
       </w:r>
-      <w:bookmarkEnd w:id="35"/>
+      <w:bookmarkEnd w:id="34"/>
     </w:p>
     <w:p>
       <w:pPr>
@@ -7403,9 +7403,9 @@
           <w:szCs w:val="18"/>
         </w:rPr>
       </w:pPr>
-      <w:bookmarkStart w:id="37" w:name="_Toc279703497"/>
-      <w:bookmarkStart w:id="38" w:name="_Toc279703590"/>
-      <w:bookmarkEnd w:id="36"/>
+      <w:bookmarkStart w:id="36" w:name="_Toc279703497"/>
+      <w:bookmarkStart w:id="37" w:name="_Toc279703590"/>
+      <w:bookmarkEnd w:id="35"/>
       <w:r>
         <w:rPr>
           <w:rStyle w:val="SubtleEmphasis"/>
@@ -7732,11 +7732,11 @@
       <w:pPr>
         <w:pStyle w:val="Heading2"/>
       </w:pPr>
-      <w:bookmarkStart w:id="39" w:name="_Toc290900255"/>
+      <w:bookmarkStart w:id="38" w:name="_Toc290900255"/>
       <w:r>
         <w:t>Storefront Functionality</w:t>
       </w:r>
-      <w:bookmarkEnd w:id="39"/>
+      <w:bookmarkEnd w:id="38"/>
     </w:p>
     <w:p>
       <w:pPr>
@@ -7886,14 +7886,14 @@
       <w:pPr>
         <w:pStyle w:val="Heading1"/>
       </w:pPr>
-      <w:bookmarkStart w:id="40" w:name="_Toc290900256"/>
+      <w:bookmarkStart w:id="39" w:name="_Toc290900256"/>
+      <w:bookmarkEnd w:id="36"/>
       <w:bookmarkEnd w:id="37"/>
-      <w:bookmarkEnd w:id="38"/>
       <w:r>
         <w:lastRenderedPageBreak/>
         <w:t>Release History</w:t>
       </w:r>
-      <w:bookmarkEnd w:id="40"/>
+      <w:bookmarkEnd w:id="39"/>
     </w:p>
     <w:p>
       <w:pPr>
@@ -7908,8 +7908,8 @@
           <w:szCs w:val="18"/>
         </w:rPr>
       </w:pPr>
-      <w:bookmarkStart w:id="41" w:name="_Toc279703501"/>
-      <w:bookmarkStart w:id="42" w:name="_Toc279703594"/>
+      <w:bookmarkStart w:id="40" w:name="_Toc279703501"/>
+      <w:bookmarkStart w:id="41" w:name="_Toc279703594"/>
     </w:p>
     <w:tbl>
       <w:tblPr>
@@ -8361,8 +8361,18 @@
                 <w:sz w:val="18"/>
                 <w:szCs w:val="18"/>
               </w:rPr>
-              <w:t>16.9</w:t>
+              <w:t>16.</w:t>
             </w:r>
+            <w:r>
+              <w:rPr>
+                <w:rFonts w:ascii="Trebuchet MS" w:hAnsi="Trebuchet MS"/>
+                <w:sz w:val="18"/>
+                <w:szCs w:val="18"/>
+              </w:rPr>
+              <w:t>1.0</w:t>
+            </w:r>
+            <w:bookmarkStart w:id="42" w:name="_GoBack"/>
+            <w:bookmarkEnd w:id="42"/>
           </w:p>
         </w:tc>
         <w:tc>
@@ -8424,8 +8434,8 @@
           </w:p>
         </w:tc>
       </w:tr>
+      <w:bookmarkEnd w:id="40"/>
       <w:bookmarkEnd w:id="41"/>
-      <w:bookmarkEnd w:id="42"/>
     </w:tbl>
     <w:p>
       <w:pPr>
@@ -8686,7 +8696,7 @@
               <w:sz w:val="18"/>
               <w:szCs w:val="18"/>
             </w:rPr>
-            <w:t>4-9</w:t>
+            <w:t>6-12</w:t>
           </w:r>
           <w:r>
             <w:rPr>
@@ -18760,7 +18770,7 @@
 </file>
 
 <file path=customXml/itemProps1.xml><?xml version="1.0" encoding="utf-8"?>
-<ds:datastoreItem xmlns:ds="http://schemas.openxmlformats.org/officeDocument/2006/customXml" ds:itemID="{2C03AAE5-2E0F-F44E-880C-C77A4178C91D}">
+<ds:datastoreItem xmlns:ds="http://schemas.openxmlformats.org/officeDocument/2006/customXml" ds:itemID="{679BBE35-C32C-034B-AB76-6FBE7CB20AB6}">
   <ds:schemaRefs>
     <ds:schemaRef ds:uri="http://schemas.openxmlformats.org/officeDocument/2006/bibliography"/>
   </ds:schemaRefs>
@@ -18768,7 +18778,7 @@
 </file>
 
 <file path=customXml/itemProps2.xml><?xml version="1.0" encoding="utf-8"?>
-<ds:datastoreItem xmlns:ds="http://schemas.openxmlformats.org/officeDocument/2006/customXml" ds:itemID="{9461C76F-2865-164B-90DE-5898A35B5C46}">
+<ds:datastoreItem xmlns:ds="http://schemas.openxmlformats.org/officeDocument/2006/customXml" ds:itemID="{54EAE41A-116E-6B4F-9908-277BB3FA45C4}">
   <ds:schemaRefs>
     <ds:schemaRef ds:uri="http://schemas.openxmlformats.org/officeDocument/2006/bibliography"/>
   </ds:schemaRefs>
@@ -18776,7 +18786,7 @@
 </file>
 
 <file path=customXml/itemProps3.xml><?xml version="1.0" encoding="utf-8"?>
-<ds:datastoreItem xmlns:ds="http://schemas.openxmlformats.org/officeDocument/2006/customXml" ds:itemID="{679BBE35-C32C-034B-AB76-6FBE7CB20AB6}">
+<ds:datastoreItem xmlns:ds="http://schemas.openxmlformats.org/officeDocument/2006/customXml" ds:itemID="{BCCD24AA-5816-0A40-8BDE-EB26A4F2D595}">
   <ds:schemaRefs>
     <ds:schemaRef ds:uri="http://schemas.openxmlformats.org/officeDocument/2006/bibliography"/>
   </ds:schemaRefs>
@@ -18784,7 +18794,7 @@
 </file>
 
 <file path=customXml/itemProps4.xml><?xml version="1.0" encoding="utf-8"?>
-<ds:datastoreItem xmlns:ds="http://schemas.openxmlformats.org/officeDocument/2006/customXml" ds:itemID="{54EAE41A-116E-6B4F-9908-277BB3FA45C4}">
+<ds:datastoreItem xmlns:ds="http://schemas.openxmlformats.org/officeDocument/2006/customXml" ds:itemID="{76766E86-A94E-9E42-AF23-B60B21950E4E}">
   <ds:schemaRefs>
     <ds:schemaRef ds:uri="http://schemas.openxmlformats.org/officeDocument/2006/bibliography"/>
   </ds:schemaRefs>

</xml_diff>

<commit_message>
- Update Integration Guide to include services.xml
</commit_message>
<xml_diff>
--- a/documentation/Integration Guide.docx
+++ b/documentation/Integration Guide.docx
@@ -3526,7 +3526,17 @@
           <w:sz w:val="18"/>
           <w:szCs w:val="18"/>
         </w:rPr>
-        <w:t>Click on ‘Import’ button, se</w:t>
+        <w:t>Under ‘Job Schedules’ c</w:t>
+      </w:r>
+      <w:r>
+        <w:rPr>
+          <w:rFonts w:ascii="Trebuchet MS" w:hAnsi="Trebuchet MS"/>
+          <w:iCs/>
+          <w:color w:val="808080" w:themeColor="text1" w:themeTint="7F"/>
+          <w:sz w:val="18"/>
+          <w:szCs w:val="18"/>
+        </w:rPr>
+        <w:t>lick on ‘Import’ button, se</w:t>
       </w:r>
       <w:r>
         <w:rPr>
@@ -3630,6 +3640,310 @@
     <w:p>
       <w:pPr>
         <w:pStyle w:val="BodyText"/>
+        <w:ind w:left="1080" w:firstLine="336"/>
+        <w:rPr>
+          <w:rFonts w:ascii="Trebuchet MS" w:hAnsi="Trebuchet MS"/>
+          <w:b/>
+          <w:iCs/>
+          <w:color w:val="808080" w:themeColor="text1" w:themeTint="7F"/>
+          <w:sz w:val="18"/>
+          <w:szCs w:val="18"/>
+        </w:rPr>
+      </w:pPr>
+      <w:r>
+        <w:rPr>
+          <w:rFonts w:ascii="Trebuchet MS" w:hAnsi="Trebuchet MS"/>
+          <w:b/>
+          <w:iCs/>
+          <w:color w:val="808080" w:themeColor="text1" w:themeTint="7F"/>
+          <w:sz w:val="18"/>
+          <w:szCs w:val="18"/>
+        </w:rPr>
+        <w:t xml:space="preserve">Setup of </w:t>
+      </w:r>
+      <w:r>
+        <w:rPr>
+          <w:rFonts w:ascii="Trebuchet MS" w:hAnsi="Trebuchet MS"/>
+          <w:b/>
+          <w:iCs/>
+          <w:color w:val="808080" w:themeColor="text1" w:themeTint="7F"/>
+          <w:sz w:val="18"/>
+          <w:szCs w:val="18"/>
+        </w:rPr>
+        <w:t>Services</w:t>
+      </w:r>
+    </w:p>
+    <w:p>
+      <w:pPr>
+        <w:pStyle w:val="BodyText"/>
+        <w:numPr>
+          <w:ilvl w:val="0"/>
+          <w:numId w:val="44"/>
+        </w:numPr>
+        <w:rPr>
+          <w:rFonts w:ascii="Trebuchet MS" w:hAnsi="Trebuchet MS"/>
+          <w:iCs/>
+          <w:color w:val="808080" w:themeColor="text1" w:themeTint="7F"/>
+          <w:sz w:val="18"/>
+          <w:szCs w:val="18"/>
+        </w:rPr>
+      </w:pPr>
+      <w:r>
+        <w:rPr>
+          <w:rFonts w:ascii="Trebuchet MS" w:hAnsi="Trebuchet MS"/>
+          <w:iCs/>
+          <w:color w:val="808080" w:themeColor="text1" w:themeTint="7F"/>
+          <w:sz w:val="18"/>
+          <w:szCs w:val="18"/>
+        </w:rPr>
+        <w:t xml:space="preserve">Log into the </w:t>
+      </w:r>
+      <w:proofErr w:type="spellStart"/>
+      <w:r>
+        <w:rPr>
+          <w:rFonts w:ascii="Trebuchet MS" w:hAnsi="Trebuchet MS"/>
+          <w:iCs/>
+          <w:color w:val="808080" w:themeColor="text1" w:themeTint="7F"/>
+          <w:sz w:val="18"/>
+          <w:szCs w:val="18"/>
+        </w:rPr>
+        <w:t>Demandware</w:t>
+      </w:r>
+      <w:proofErr w:type="spellEnd"/>
+      <w:r>
+        <w:rPr>
+          <w:rFonts w:ascii="Trebuchet MS" w:hAnsi="Trebuchet MS"/>
+          <w:iCs/>
+          <w:color w:val="808080" w:themeColor="text1" w:themeTint="7F"/>
+          <w:sz w:val="18"/>
+          <w:szCs w:val="18"/>
+        </w:rPr>
+        <w:t xml:space="preserve"> Business Manager</w:t>
+      </w:r>
+    </w:p>
+    <w:p>
+      <w:pPr>
+        <w:pStyle w:val="BodyText"/>
+        <w:numPr>
+          <w:ilvl w:val="0"/>
+          <w:numId w:val="44"/>
+        </w:numPr>
+        <w:rPr>
+          <w:rFonts w:ascii="Trebuchet MS" w:hAnsi="Trebuchet MS"/>
+          <w:iCs/>
+          <w:color w:val="808080" w:themeColor="text1" w:themeTint="7F"/>
+          <w:sz w:val="18"/>
+          <w:szCs w:val="18"/>
+        </w:rPr>
+      </w:pPr>
+      <w:r>
+        <w:rPr>
+          <w:rFonts w:ascii="Trebuchet MS" w:hAnsi="Trebuchet MS"/>
+          <w:iCs/>
+          <w:color w:val="808080" w:themeColor="text1" w:themeTint="7F"/>
+          <w:sz w:val="18"/>
+          <w:szCs w:val="18"/>
+        </w:rPr>
+        <w:t>Click Administrator &gt; Operations &gt; Import &amp; Export</w:t>
+      </w:r>
+    </w:p>
+    <w:p>
+      <w:pPr>
+        <w:pStyle w:val="BodyText"/>
+        <w:numPr>
+          <w:ilvl w:val="0"/>
+          <w:numId w:val="44"/>
+        </w:numPr>
+        <w:rPr>
+          <w:rFonts w:ascii="Trebuchet MS" w:hAnsi="Trebuchet MS"/>
+          <w:iCs/>
+          <w:color w:val="808080" w:themeColor="text1" w:themeTint="7F"/>
+          <w:sz w:val="18"/>
+          <w:szCs w:val="18"/>
+        </w:rPr>
+      </w:pPr>
+      <w:r>
+        <w:rPr>
+          <w:rFonts w:ascii="Trebuchet MS" w:hAnsi="Trebuchet MS"/>
+          <w:iCs/>
+          <w:color w:val="808080" w:themeColor="text1" w:themeTint="7F"/>
+          <w:sz w:val="18"/>
+          <w:szCs w:val="18"/>
+        </w:rPr>
+        <w:t>Click on the ‘Upload’ button</w:t>
+      </w:r>
+    </w:p>
+    <w:p>
+      <w:pPr>
+        <w:pStyle w:val="BodyText"/>
+        <w:numPr>
+          <w:ilvl w:val="0"/>
+          <w:numId w:val="44"/>
+        </w:numPr>
+        <w:rPr>
+          <w:rFonts w:ascii="Trebuchet MS" w:hAnsi="Trebuchet MS"/>
+          <w:iCs/>
+          <w:color w:val="808080" w:themeColor="text1" w:themeTint="7F"/>
+          <w:sz w:val="18"/>
+          <w:szCs w:val="18"/>
+        </w:rPr>
+      </w:pPr>
+      <w:r>
+        <w:rPr>
+          <w:rFonts w:ascii="Trebuchet MS" w:hAnsi="Trebuchet MS"/>
+          <w:iCs/>
+          <w:color w:val="808080" w:themeColor="text1" w:themeTint="7F"/>
+          <w:sz w:val="18"/>
+          <w:szCs w:val="18"/>
+        </w:rPr>
+        <w:t>Browse to the ‘</w:t>
+      </w:r>
+      <w:r>
+        <w:rPr>
+          <w:rFonts w:ascii="Trebuchet MS" w:hAnsi="Trebuchet MS"/>
+          <w:iCs/>
+          <w:color w:val="808080" w:themeColor="text1" w:themeTint="7F"/>
+          <w:sz w:val="18"/>
+          <w:szCs w:val="18"/>
+        </w:rPr>
+        <w:t>services</w:t>
+      </w:r>
+      <w:r>
+        <w:rPr>
+          <w:rFonts w:ascii="Trebuchet MS" w:hAnsi="Trebuchet MS"/>
+          <w:iCs/>
+          <w:color w:val="808080" w:themeColor="text1" w:themeTint="7F"/>
+          <w:sz w:val="18"/>
+          <w:szCs w:val="18"/>
+        </w:rPr>
+        <w:t>.xml’ file and upload the file</w:t>
+      </w:r>
+    </w:p>
+    <w:p>
+      <w:pPr>
+        <w:pStyle w:val="BodyText"/>
+        <w:numPr>
+          <w:ilvl w:val="0"/>
+          <w:numId w:val="44"/>
+        </w:numPr>
+        <w:rPr>
+          <w:rFonts w:ascii="Trebuchet MS" w:hAnsi="Trebuchet MS"/>
+          <w:iCs/>
+          <w:color w:val="808080" w:themeColor="text1" w:themeTint="7F"/>
+          <w:sz w:val="18"/>
+          <w:szCs w:val="18"/>
+        </w:rPr>
+      </w:pPr>
+      <w:r>
+        <w:rPr>
+          <w:rFonts w:ascii="Trebuchet MS" w:hAnsi="Trebuchet MS"/>
+          <w:iCs/>
+          <w:color w:val="808080" w:themeColor="text1" w:themeTint="7F"/>
+          <w:sz w:val="18"/>
+          <w:szCs w:val="18"/>
+        </w:rPr>
+        <w:t>Click on the ‘&lt;&lt; Back’ button at the bottom of the page</w:t>
+      </w:r>
+    </w:p>
+    <w:p>
+      <w:pPr>
+        <w:pStyle w:val="BodyText"/>
+        <w:numPr>
+          <w:ilvl w:val="0"/>
+          <w:numId w:val="44"/>
+        </w:numPr>
+        <w:rPr>
+          <w:rFonts w:ascii="Trebuchet MS" w:hAnsi="Trebuchet MS"/>
+          <w:iCs/>
+          <w:color w:val="808080" w:themeColor="text1" w:themeTint="7F"/>
+          <w:sz w:val="18"/>
+          <w:szCs w:val="18"/>
+        </w:rPr>
+      </w:pPr>
+      <w:r>
+        <w:rPr>
+          <w:rFonts w:ascii="Trebuchet MS" w:hAnsi="Trebuchet MS"/>
+          <w:iCs/>
+          <w:color w:val="808080" w:themeColor="text1" w:themeTint="7F"/>
+          <w:sz w:val="18"/>
+          <w:szCs w:val="18"/>
+        </w:rPr>
+        <w:t>Under ‘Services’ c</w:t>
+      </w:r>
+      <w:r>
+        <w:rPr>
+          <w:rFonts w:ascii="Trebuchet MS" w:hAnsi="Trebuchet MS"/>
+          <w:iCs/>
+          <w:color w:val="808080" w:themeColor="text1" w:themeTint="7F"/>
+          <w:sz w:val="18"/>
+          <w:szCs w:val="18"/>
+        </w:rPr>
+        <w:t>lick on ‘Import’ button, select ‘</w:t>
+      </w:r>
+      <w:r>
+        <w:rPr>
+          <w:rFonts w:ascii="Trebuchet MS" w:hAnsi="Trebuchet MS"/>
+          <w:iCs/>
+          <w:color w:val="808080" w:themeColor="text1" w:themeTint="7F"/>
+          <w:sz w:val="18"/>
+          <w:szCs w:val="18"/>
+        </w:rPr>
+        <w:t>services</w:t>
+      </w:r>
+      <w:r>
+        <w:rPr>
+          <w:rFonts w:ascii="Trebuchet MS" w:hAnsi="Trebuchet MS"/>
+          <w:iCs/>
+          <w:color w:val="808080" w:themeColor="text1" w:themeTint="7F"/>
+          <w:sz w:val="18"/>
+          <w:szCs w:val="18"/>
+        </w:rPr>
+        <w:t>.xml’ option and click ‘Next &gt;&gt;’</w:t>
+      </w:r>
+    </w:p>
+    <w:p>
+      <w:pPr>
+        <w:pStyle w:val="BodyText"/>
+        <w:numPr>
+          <w:ilvl w:val="0"/>
+          <w:numId w:val="44"/>
+        </w:numPr>
+        <w:rPr>
+          <w:rFonts w:ascii="Trebuchet MS" w:hAnsi="Trebuchet MS"/>
+          <w:iCs/>
+          <w:color w:val="808080" w:themeColor="text1" w:themeTint="7F"/>
+          <w:sz w:val="18"/>
+          <w:szCs w:val="18"/>
+        </w:rPr>
+      </w:pPr>
+      <w:r>
+        <w:rPr>
+          <w:rFonts w:ascii="Trebuchet MS" w:hAnsi="Trebuchet MS"/>
+          <w:iCs/>
+          <w:color w:val="808080" w:themeColor="text1" w:themeTint="7F"/>
+          <w:sz w:val="18"/>
+          <w:szCs w:val="18"/>
+        </w:rPr>
+        <w:t>When the validation process completes, click on ‘Next &gt;&gt;’</w:t>
+      </w:r>
+    </w:p>
+    <w:p>
+      <w:pPr>
+        <w:pStyle w:val="BodyText"/>
+        <w:rPr>
+          <w:rFonts w:ascii="Trebuchet MS" w:hAnsi="Trebuchet MS"/>
+          <w:iCs/>
+          <w:color w:val="808080" w:themeColor="text1" w:themeTint="7F"/>
+          <w:sz w:val="18"/>
+          <w:szCs w:val="18"/>
+        </w:rPr>
+      </w:pPr>
+      <w:bookmarkStart w:id="24" w:name="_GoBack"/>
+      <w:bookmarkEnd w:id="24"/>
+    </w:p>
+    <w:p>
+      <w:pPr>
+        <w:pStyle w:val="BodyText"/>
         <w:ind w:left="1416"/>
         <w:rPr>
           <w:rFonts w:ascii="Trebuchet MS" w:hAnsi="Trebuchet MS"/>
@@ -3854,6 +4168,7 @@
           <w:color w:val="7F7F7F" w:themeColor="text1" w:themeTint="80"/>
           <w:sz w:val="18"/>
         </w:rPr>
+        <w:lastRenderedPageBreak/>
         <w:t>7.</w:t>
       </w:r>
       <w:r>
@@ -4391,11 +4706,11 @@
       <w:pPr>
         <w:pStyle w:val="Heading2"/>
       </w:pPr>
-      <w:bookmarkStart w:id="24" w:name="_Toc290900247"/>
+      <w:bookmarkStart w:id="25" w:name="_Toc290900247"/>
       <w:r>
         <w:t>Custom Code</w:t>
       </w:r>
-      <w:bookmarkEnd w:id="24"/>
+      <w:bookmarkEnd w:id="25"/>
     </w:p>
     <w:p/>
     <w:p>
@@ -6841,24 +7156,24 @@
       <w:pPr>
         <w:pStyle w:val="Heading1"/>
       </w:pPr>
-      <w:bookmarkStart w:id="25" w:name="_Toc290900248"/>
-      <w:bookmarkStart w:id="26" w:name="_Toc245264376"/>
+      <w:bookmarkStart w:id="26" w:name="_Toc290900248"/>
+      <w:bookmarkStart w:id="27" w:name="_Toc245264376"/>
       <w:bookmarkEnd w:id="16"/>
       <w:r>
         <w:t>Operations, Maintenance</w:t>
       </w:r>
-      <w:bookmarkEnd w:id="25"/>
+      <w:bookmarkEnd w:id="26"/>
     </w:p>
     <w:p/>
     <w:p>
       <w:pPr>
         <w:pStyle w:val="Heading2"/>
       </w:pPr>
-      <w:bookmarkStart w:id="27" w:name="_Toc290900249"/>
+      <w:bookmarkStart w:id="28" w:name="_Toc290900249"/>
       <w:r>
         <w:t>Data Storage</w:t>
       </w:r>
-      <w:bookmarkEnd w:id="27"/>
+      <w:bookmarkEnd w:id="28"/>
     </w:p>
     <w:p>
       <w:pPr>
@@ -7065,11 +7380,11 @@
       <w:pPr>
         <w:pStyle w:val="Heading2"/>
       </w:pPr>
-      <w:bookmarkStart w:id="28" w:name="_Toc290900250"/>
+      <w:bookmarkStart w:id="29" w:name="_Toc290900250"/>
       <w:r>
         <w:t>Availability</w:t>
       </w:r>
-      <w:bookmarkEnd w:id="28"/>
+      <w:bookmarkEnd w:id="29"/>
     </w:p>
     <w:p>
       <w:pPr>
@@ -7158,12 +7473,12 @@
       <w:pPr>
         <w:pStyle w:val="Heading2"/>
       </w:pPr>
-      <w:bookmarkStart w:id="29" w:name="_Toc290900251"/>
+      <w:bookmarkStart w:id="30" w:name="_Toc290900251"/>
       <w:r>
         <w:lastRenderedPageBreak/>
         <w:t>Support</w:t>
       </w:r>
-      <w:bookmarkEnd w:id="29"/>
+      <w:bookmarkEnd w:id="30"/>
     </w:p>
     <w:p>
       <w:pPr>
@@ -7259,9 +7574,9 @@
           <w:szCs w:val="24"/>
         </w:rPr>
       </w:pPr>
-      <w:bookmarkStart w:id="30" w:name="_Toc279703491"/>
-      <w:bookmarkStart w:id="31" w:name="_Toc279703584"/>
-      <w:bookmarkEnd w:id="26"/>
+      <w:bookmarkStart w:id="31" w:name="_Toc279703491"/>
+      <w:bookmarkStart w:id="32" w:name="_Toc279703584"/>
+      <w:bookmarkEnd w:id="27"/>
       <w:r>
         <w:br w:type="page"/>
       </w:r>
@@ -7270,14 +7585,14 @@
       <w:pPr>
         <w:pStyle w:val="Heading1"/>
       </w:pPr>
-      <w:bookmarkStart w:id="32" w:name="_Toc290900252"/>
-      <w:bookmarkEnd w:id="30"/>
+      <w:bookmarkStart w:id="33" w:name="_Toc290900252"/>
       <w:bookmarkEnd w:id="31"/>
+      <w:bookmarkEnd w:id="32"/>
       <w:r>
         <w:lastRenderedPageBreak/>
         <w:t>User Guide</w:t>
       </w:r>
-      <w:bookmarkEnd w:id="32"/>
+      <w:bookmarkEnd w:id="33"/>
     </w:p>
     <w:p>
       <w:pPr>
@@ -7289,11 +7604,11 @@
       <w:pPr>
         <w:pStyle w:val="Heading2"/>
       </w:pPr>
-      <w:bookmarkStart w:id="33" w:name="_Toc290900253"/>
+      <w:bookmarkStart w:id="34" w:name="_Toc290900253"/>
       <w:r>
         <w:t>Roles, Responsibilities</w:t>
       </w:r>
-      <w:bookmarkEnd w:id="33"/>
+      <w:bookmarkEnd w:id="34"/>
     </w:p>
     <w:p>
       <w:pPr>
@@ -7372,12 +7687,12 @@
       <w:pPr>
         <w:pStyle w:val="Heading2"/>
       </w:pPr>
-      <w:bookmarkStart w:id="34" w:name="_Toc290900254"/>
-      <w:bookmarkStart w:id="35" w:name="_Toc265049819"/>
+      <w:bookmarkStart w:id="35" w:name="_Toc290900254"/>
+      <w:bookmarkStart w:id="36" w:name="_Toc265049819"/>
       <w:r>
         <w:t>Business Manager</w:t>
       </w:r>
-      <w:bookmarkEnd w:id="34"/>
+      <w:bookmarkEnd w:id="35"/>
     </w:p>
     <w:p>
       <w:pPr>
@@ -7403,9 +7718,9 @@
           <w:szCs w:val="18"/>
         </w:rPr>
       </w:pPr>
-      <w:bookmarkStart w:id="36" w:name="_Toc279703497"/>
-      <w:bookmarkStart w:id="37" w:name="_Toc279703590"/>
-      <w:bookmarkEnd w:id="35"/>
+      <w:bookmarkStart w:id="37" w:name="_Toc279703497"/>
+      <w:bookmarkStart w:id="38" w:name="_Toc279703590"/>
+      <w:bookmarkEnd w:id="36"/>
       <w:r>
         <w:rPr>
           <w:rStyle w:val="SubtleEmphasis"/>
@@ -7732,11 +8047,11 @@
       <w:pPr>
         <w:pStyle w:val="Heading2"/>
       </w:pPr>
-      <w:bookmarkStart w:id="38" w:name="_Toc290900255"/>
+      <w:bookmarkStart w:id="39" w:name="_Toc290900255"/>
       <w:r>
         <w:t>Storefront Functionality</w:t>
       </w:r>
-      <w:bookmarkEnd w:id="38"/>
+      <w:bookmarkEnd w:id="39"/>
     </w:p>
     <w:p>
       <w:pPr>
@@ -7886,14 +8201,14 @@
       <w:pPr>
         <w:pStyle w:val="Heading1"/>
       </w:pPr>
-      <w:bookmarkStart w:id="39" w:name="_Toc290900256"/>
-      <w:bookmarkEnd w:id="36"/>
+      <w:bookmarkStart w:id="40" w:name="_Toc290900256"/>
       <w:bookmarkEnd w:id="37"/>
+      <w:bookmarkEnd w:id="38"/>
       <w:r>
         <w:lastRenderedPageBreak/>
         <w:t>Release History</w:t>
       </w:r>
-      <w:bookmarkEnd w:id="39"/>
+      <w:bookmarkEnd w:id="40"/>
     </w:p>
     <w:p>
       <w:pPr>
@@ -7908,8 +8223,8 @@
           <w:szCs w:val="18"/>
         </w:rPr>
       </w:pPr>
-      <w:bookmarkStart w:id="40" w:name="_Toc279703501"/>
-      <w:bookmarkStart w:id="41" w:name="_Toc279703594"/>
+      <w:bookmarkStart w:id="41" w:name="_Toc279703501"/>
+      <w:bookmarkStart w:id="42" w:name="_Toc279703594"/>
     </w:p>
     <w:tbl>
       <w:tblPr>
@@ -8371,8 +8686,6 @@
               </w:rPr>
               <w:t>1.0</w:t>
             </w:r>
-            <w:bookmarkStart w:id="42" w:name="_GoBack"/>
-            <w:bookmarkEnd w:id="42"/>
           </w:p>
         </w:tc>
         <w:tc>
@@ -8434,8 +8747,8 @@
           </w:p>
         </w:tc>
       </w:tr>
-      <w:bookmarkEnd w:id="40"/>
       <w:bookmarkEnd w:id="41"/>
+      <w:bookmarkEnd w:id="42"/>
     </w:tbl>
     <w:p>
       <w:pPr>
@@ -8696,7 +9009,7 @@
               <w:sz w:val="18"/>
               <w:szCs w:val="18"/>
             </w:rPr>
-            <w:t>6-12</w:t>
+            <w:t>3-7</w:t>
           </w:r>
           <w:r>
             <w:rPr>
@@ -12418,6 +12731,92 @@
     </w:lvl>
   </w:abstractNum>
   <w:abstractNum w:abstractNumId="39">
+    <w:nsid w:val="6BF67F8E"/>
+    <w:multiLevelType w:val="hybridMultilevel"/>
+    <w:tmpl w:val="927E7C3E"/>
+    <w:lvl w:ilvl="0" w:tplc="0409000F">
+      <w:start w:val="1"/>
+      <w:numFmt w:val="decimal"/>
+      <w:lvlText w:val="%1."/>
+      <w:lvlJc w:val="left"/>
+      <w:pPr>
+        <w:ind w:left="1800" w:hanging="360"/>
+      </w:pPr>
+    </w:lvl>
+    <w:lvl w:ilvl="1" w:tplc="04090019">
+      <w:start w:val="1"/>
+      <w:numFmt w:val="lowerLetter"/>
+      <w:lvlText w:val="%2."/>
+      <w:lvlJc w:val="left"/>
+      <w:pPr>
+        <w:ind w:left="2520" w:hanging="360"/>
+      </w:pPr>
+    </w:lvl>
+    <w:lvl w:ilvl="2" w:tplc="0409001B" w:tentative="1">
+      <w:start w:val="1"/>
+      <w:numFmt w:val="lowerRoman"/>
+      <w:lvlText w:val="%3."/>
+      <w:lvlJc w:val="right"/>
+      <w:pPr>
+        <w:ind w:left="3240" w:hanging="180"/>
+      </w:pPr>
+    </w:lvl>
+    <w:lvl w:ilvl="3" w:tplc="0409000F" w:tentative="1">
+      <w:start w:val="1"/>
+      <w:numFmt w:val="decimal"/>
+      <w:lvlText w:val="%4."/>
+      <w:lvlJc w:val="left"/>
+      <w:pPr>
+        <w:ind w:left="3960" w:hanging="360"/>
+      </w:pPr>
+    </w:lvl>
+    <w:lvl w:ilvl="4" w:tplc="04090019" w:tentative="1">
+      <w:start w:val="1"/>
+      <w:numFmt w:val="lowerLetter"/>
+      <w:lvlText w:val="%5."/>
+      <w:lvlJc w:val="left"/>
+      <w:pPr>
+        <w:ind w:left="4680" w:hanging="360"/>
+      </w:pPr>
+    </w:lvl>
+    <w:lvl w:ilvl="5" w:tplc="0409001B" w:tentative="1">
+      <w:start w:val="1"/>
+      <w:numFmt w:val="lowerRoman"/>
+      <w:lvlText w:val="%6."/>
+      <w:lvlJc w:val="right"/>
+      <w:pPr>
+        <w:ind w:left="5400" w:hanging="180"/>
+      </w:pPr>
+    </w:lvl>
+    <w:lvl w:ilvl="6" w:tplc="0409000F" w:tentative="1">
+      <w:start w:val="1"/>
+      <w:numFmt w:val="decimal"/>
+      <w:lvlText w:val="%7."/>
+      <w:lvlJc w:val="left"/>
+      <w:pPr>
+        <w:ind w:left="6120" w:hanging="360"/>
+      </w:pPr>
+    </w:lvl>
+    <w:lvl w:ilvl="7" w:tplc="04090019" w:tentative="1">
+      <w:start w:val="1"/>
+      <w:numFmt w:val="lowerLetter"/>
+      <w:lvlText w:val="%8."/>
+      <w:lvlJc w:val="left"/>
+      <w:pPr>
+        <w:ind w:left="6840" w:hanging="360"/>
+      </w:pPr>
+    </w:lvl>
+    <w:lvl w:ilvl="8" w:tplc="0409001B" w:tentative="1">
+      <w:start w:val="1"/>
+      <w:numFmt w:val="lowerRoman"/>
+      <w:lvlText w:val="%9."/>
+      <w:lvlJc w:val="right"/>
+      <w:pPr>
+        <w:ind w:left="7560" w:hanging="180"/>
+      </w:pPr>
+    </w:lvl>
+  </w:abstractNum>
+  <w:abstractNum w:abstractNumId="40">
     <w:nsid w:val="79AD3B7A"/>
     <w:multiLevelType w:val="hybridMultilevel"/>
     <w:tmpl w:val="07C6B27A"/>
@@ -12530,7 +12929,7 @@
       </w:rPr>
     </w:lvl>
   </w:abstractNum>
-  <w:abstractNum w:abstractNumId="40">
+  <w:abstractNum w:abstractNumId="41">
     <w:nsid w:val="79CB2920"/>
     <w:multiLevelType w:val="hybridMultilevel"/>
     <w:tmpl w:val="C8CCD406"/>
@@ -12645,7 +13044,7 @@
       </w:rPr>
     </w:lvl>
   </w:abstractNum>
-  <w:abstractNum w:abstractNumId="41">
+  <w:abstractNum w:abstractNumId="42">
     <w:nsid w:val="7B067713"/>
     <w:multiLevelType w:val="hybridMultilevel"/>
     <w:tmpl w:val="B4BC13CA"/>
@@ -12758,7 +13157,7 @@
       </w:rPr>
     </w:lvl>
   </w:abstractNum>
-  <w:abstractNum w:abstractNumId="42">
+  <w:abstractNum w:abstractNumId="43">
     <w:nsid w:val="7D8C2E9F"/>
     <w:multiLevelType w:val="hybridMultilevel"/>
     <w:tmpl w:val="6E2E60F0"/>
@@ -12930,7 +13329,7 @@
     <w:abstractNumId w:val="38"/>
   </w:num>
   <w:num w:numId="11">
-    <w:abstractNumId w:val="42"/>
+    <w:abstractNumId w:val="43"/>
   </w:num>
   <w:num w:numId="12">
     <w:abstractNumId w:val="0"/>
@@ -12945,7 +13344,7 @@
     <w:abstractNumId w:val="24"/>
   </w:num>
   <w:num w:numId="16">
-    <w:abstractNumId w:val="40"/>
+    <w:abstractNumId w:val="41"/>
   </w:num>
   <w:num w:numId="17">
     <w:abstractNumId w:val="37"/>
@@ -12984,7 +13383,7 @@
     <w:abstractNumId w:val="27"/>
   </w:num>
   <w:num w:numId="29">
-    <w:abstractNumId w:val="39"/>
+    <w:abstractNumId w:val="40"/>
   </w:num>
   <w:num w:numId="30">
     <w:abstractNumId w:val="29"/>
@@ -12996,7 +13395,7 @@
     <w:abstractNumId w:val="11"/>
   </w:num>
   <w:num w:numId="33">
-    <w:abstractNumId w:val="41"/>
+    <w:abstractNumId w:val="42"/>
   </w:num>
   <w:num w:numId="34">
     <w:abstractNumId w:val="21"/>
@@ -13027,6 +13426,9 @@
   </w:num>
   <w:num w:numId="43">
     <w:abstractNumId w:val="13"/>
+  </w:num>
+  <w:num w:numId="44">
+    <w:abstractNumId w:val="39"/>
   </w:num>
   <w:numIdMacAtCleanup w:val="26"/>
 </w:numbering>
@@ -14060,6 +14462,7 @@
   <w:style w:type="paragraph" w:styleId="BodyText">
     <w:name w:val="Body Text"/>
     <w:basedOn w:val="Normal"/>
+    <w:link w:val="BodyTextChar"/>
     <w:semiHidden/>
     <w:rsid w:val="000E372F"/>
     <w:pPr>
@@ -15747,6 +16150,16 @@
         <w:right w:w="108" w:type="dxa"/>
       </w:tblCellMar>
     </w:tblPr>
+  </w:style>
+  <w:style w:type="character" w:customStyle="1" w:styleId="BodyTextChar">
+    <w:name w:val="Body Text Char"/>
+    <w:basedOn w:val="DefaultParagraphFont"/>
+    <w:link w:val="BodyText"/>
+    <w:semiHidden/>
+    <w:rsid w:val="007B5C36"/>
+    <w:rPr>
+      <w:rFonts w:ascii="Times New Roman" w:hAnsi="Times New Roman"/>
+    </w:rPr>
   </w:style>
 </w:styles>
 </file>
@@ -16779,6 +17192,7 @@
   <w:style w:type="paragraph" w:styleId="BodyText">
     <w:name w:val="Body Text"/>
     <w:basedOn w:val="Normal"/>
+    <w:link w:val="BodyTextChar"/>
     <w:semiHidden/>
     <w:rsid w:val="000E372F"/>
     <w:pPr>
@@ -18466,6 +18880,16 @@
         <w:right w:w="108" w:type="dxa"/>
       </w:tblCellMar>
     </w:tblPr>
+  </w:style>
+  <w:style w:type="character" w:customStyle="1" w:styleId="BodyTextChar">
+    <w:name w:val="Body Text Char"/>
+    <w:basedOn w:val="DefaultParagraphFont"/>
+    <w:link w:val="BodyText"/>
+    <w:semiHidden/>
+    <w:rsid w:val="007B5C36"/>
+    <w:rPr>
+      <w:rFonts w:ascii="Times New Roman" w:hAnsi="Times New Roman"/>
+    </w:rPr>
   </w:style>
 </w:styles>
 </file>
@@ -18770,7 +19194,7 @@
 </file>
 
 <file path=customXml/itemProps1.xml><?xml version="1.0" encoding="utf-8"?>
-<ds:datastoreItem xmlns:ds="http://schemas.openxmlformats.org/officeDocument/2006/customXml" ds:itemID="{679BBE35-C32C-034B-AB76-6FBE7CB20AB6}">
+<ds:datastoreItem xmlns:ds="http://schemas.openxmlformats.org/officeDocument/2006/customXml" ds:itemID="{BCCD24AA-5816-0A40-8BDE-EB26A4F2D595}">
   <ds:schemaRefs>
     <ds:schemaRef ds:uri="http://schemas.openxmlformats.org/officeDocument/2006/bibliography"/>
   </ds:schemaRefs>
@@ -18778,7 +19202,7 @@
 </file>
 
 <file path=customXml/itemProps2.xml><?xml version="1.0" encoding="utf-8"?>
-<ds:datastoreItem xmlns:ds="http://schemas.openxmlformats.org/officeDocument/2006/customXml" ds:itemID="{54EAE41A-116E-6B4F-9908-277BB3FA45C4}">
+<ds:datastoreItem xmlns:ds="http://schemas.openxmlformats.org/officeDocument/2006/customXml" ds:itemID="{76766E86-A94E-9E42-AF23-B60B21950E4E}">
   <ds:schemaRefs>
     <ds:schemaRef ds:uri="http://schemas.openxmlformats.org/officeDocument/2006/bibliography"/>
   </ds:schemaRefs>
@@ -18786,7 +19210,7 @@
 </file>
 
 <file path=customXml/itemProps3.xml><?xml version="1.0" encoding="utf-8"?>
-<ds:datastoreItem xmlns:ds="http://schemas.openxmlformats.org/officeDocument/2006/customXml" ds:itemID="{BCCD24AA-5816-0A40-8BDE-EB26A4F2D595}">
+<ds:datastoreItem xmlns:ds="http://schemas.openxmlformats.org/officeDocument/2006/customXml" ds:itemID="{BD76DB29-4DB3-9B46-8325-B3BBE06B5741}">
   <ds:schemaRefs>
     <ds:schemaRef ds:uri="http://schemas.openxmlformats.org/officeDocument/2006/bibliography"/>
   </ds:schemaRefs>
@@ -18794,7 +19218,7 @@
 </file>
 
 <file path=customXml/itemProps4.xml><?xml version="1.0" encoding="utf-8"?>
-<ds:datastoreItem xmlns:ds="http://schemas.openxmlformats.org/officeDocument/2006/customXml" ds:itemID="{76766E86-A94E-9E42-AF23-B60B21950E4E}">
+<ds:datastoreItem xmlns:ds="http://schemas.openxmlformats.org/officeDocument/2006/customXml" ds:itemID="{E0D5EF5D-DBE4-AF47-871E-686554916918}">
   <ds:schemaRefs>
     <ds:schemaRef ds:uri="http://schemas.openxmlformats.org/officeDocument/2006/bibliography"/>
   </ds:schemaRefs>

</xml_diff>

<commit_message>
- Forgot to add 'services.xml' to 'Setup' section
</commit_message>
<xml_diff>
--- a/documentation/Integration Guide.docx
+++ b/documentation/Integration Guide.docx
@@ -2417,9 +2417,8 @@
           <w:sz w:val="18"/>
           <w:szCs w:val="18"/>
         </w:rPr>
-        <w:t>‘</w:t>
-      </w:r>
-      <w:proofErr w:type="gramStart"/>
+        <w:t>‘jobs.xml’</w:t>
+      </w:r>
       <w:r>
         <w:rPr>
           <w:rStyle w:val="SubtleEmphasis"/>
@@ -2429,9 +2428,10 @@
           <w:sz w:val="18"/>
           <w:szCs w:val="18"/>
         </w:rPr>
-        <w:t>jobs.xml’</w:t>
-      </w:r>
-      <w:proofErr w:type="gramEnd"/>
+        <w:t>, ‘services.xml’,</w:t>
+      </w:r>
+      <w:bookmarkStart w:id="23" w:name="_GoBack"/>
+      <w:bookmarkEnd w:id="23"/>
       <w:r>
         <w:rPr>
           <w:rStyle w:val="SubtleEmphasis"/>
@@ -2461,11 +2461,11 @@
       <w:pPr>
         <w:pStyle w:val="Heading2"/>
       </w:pPr>
-      <w:bookmarkStart w:id="23" w:name="_Toc290900246"/>
+      <w:bookmarkStart w:id="24" w:name="_Toc290900246"/>
       <w:r>
         <w:t>Configuration</w:t>
       </w:r>
-      <w:bookmarkEnd w:id="23"/>
+      <w:bookmarkEnd w:id="24"/>
     </w:p>
     <w:p>
       <w:pPr>
@@ -3938,8 +3938,6 @@
           <w:szCs w:val="18"/>
         </w:rPr>
       </w:pPr>
-      <w:bookmarkStart w:id="24" w:name="_GoBack"/>
-      <w:bookmarkEnd w:id="24"/>
     </w:p>
     <w:p>
       <w:pPr>
@@ -9009,7 +9007,7 @@
               <w:sz w:val="18"/>
               <w:szCs w:val="18"/>
             </w:rPr>
-            <w:t>3-7</w:t>
+            <w:t>6-13</w:t>
           </w:r>
           <w:r>
             <w:rPr>
@@ -19194,7 +19192,7 @@
 </file>
 
 <file path=customXml/itemProps1.xml><?xml version="1.0" encoding="utf-8"?>
-<ds:datastoreItem xmlns:ds="http://schemas.openxmlformats.org/officeDocument/2006/customXml" ds:itemID="{BCCD24AA-5816-0A40-8BDE-EB26A4F2D595}">
+<ds:datastoreItem xmlns:ds="http://schemas.openxmlformats.org/officeDocument/2006/customXml" ds:itemID="{BD76DB29-4DB3-9B46-8325-B3BBE06B5741}">
   <ds:schemaRefs>
     <ds:schemaRef ds:uri="http://schemas.openxmlformats.org/officeDocument/2006/bibliography"/>
   </ds:schemaRefs>
@@ -19202,7 +19200,7 @@
 </file>
 
 <file path=customXml/itemProps2.xml><?xml version="1.0" encoding="utf-8"?>
-<ds:datastoreItem xmlns:ds="http://schemas.openxmlformats.org/officeDocument/2006/customXml" ds:itemID="{76766E86-A94E-9E42-AF23-B60B21950E4E}">
+<ds:datastoreItem xmlns:ds="http://schemas.openxmlformats.org/officeDocument/2006/customXml" ds:itemID="{E0D5EF5D-DBE4-AF47-871E-686554916918}">
   <ds:schemaRefs>
     <ds:schemaRef ds:uri="http://schemas.openxmlformats.org/officeDocument/2006/bibliography"/>
   </ds:schemaRefs>
@@ -19210,7 +19208,7 @@
 </file>
 
 <file path=customXml/itemProps3.xml><?xml version="1.0" encoding="utf-8"?>
-<ds:datastoreItem xmlns:ds="http://schemas.openxmlformats.org/officeDocument/2006/customXml" ds:itemID="{BD76DB29-4DB3-9B46-8325-B3BBE06B5741}">
+<ds:datastoreItem xmlns:ds="http://schemas.openxmlformats.org/officeDocument/2006/customXml" ds:itemID="{F28AD8CE-5E15-4F4F-AEBA-AAA8FE2EF9F6}">
   <ds:schemaRefs>
     <ds:schemaRef ds:uri="http://schemas.openxmlformats.org/officeDocument/2006/bibliography"/>
   </ds:schemaRefs>
@@ -19218,7 +19216,7 @@
 </file>
 
 <file path=customXml/itemProps4.xml><?xml version="1.0" encoding="utf-8"?>
-<ds:datastoreItem xmlns:ds="http://schemas.openxmlformats.org/officeDocument/2006/customXml" ds:itemID="{E0D5EF5D-DBE4-AF47-871E-686554916918}">
+<ds:datastoreItem xmlns:ds="http://schemas.openxmlformats.org/officeDocument/2006/customXml" ds:itemID="{2BBBAD72-5EB6-1B43-89D5-AA8948E7BDF7}">
   <ds:schemaRefs>
     <ds:schemaRef ds:uri="http://schemas.openxmlformats.org/officeDocument/2006/bibliography"/>
   </ds:schemaRefs>

</xml_diff>

<commit_message>
- Updated Integration Guide got lost in all the merging
</commit_message>
<xml_diff>
--- a/documentation/Integration Guide.docx
+++ b/documentation/Integration Guide.docx
@@ -219,7 +219,6 @@
           <w:docPartUnique/>
         </w:docPartObj>
       </w:sdtPr>
-      <w:sdtEndPr/>
       <w:sdtContent>
         <w:p>
           <w:pPr>
@@ -1644,31 +1643,7 @@
           <w:sz w:val="18"/>
           <w:szCs w:val="18"/>
         </w:rPr>
-        <w:t>Administrator decided to export the current products in the system to Pixlee. Administrator clicked on ‘Administrator’ followed by ‘Operations’ and then ‘</w:t>
-      </w:r>
-      <w:proofErr w:type="spellStart"/>
-      <w:r>
-        <w:rPr>
-          <w:rStyle w:val="SubtleEmphasis"/>
-          <w:rFonts w:ascii="Trebuchet MS" w:hAnsi="Trebuchet MS"/>
-          <w:i w:val="0"/>
-          <w:color w:val="808080" w:themeColor="background1" w:themeShade="80"/>
-          <w:sz w:val="18"/>
-          <w:szCs w:val="18"/>
-        </w:rPr>
-        <w:t>Pixlee.ExportProducts</w:t>
-      </w:r>
-      <w:proofErr w:type="spellEnd"/>
-      <w:r>
-        <w:rPr>
-          <w:rStyle w:val="SubtleEmphasis"/>
-          <w:rFonts w:ascii="Trebuchet MS" w:hAnsi="Trebuchet MS"/>
-          <w:i w:val="0"/>
-          <w:color w:val="808080" w:themeColor="background1" w:themeShade="80"/>
-          <w:sz w:val="18"/>
-          <w:szCs w:val="18"/>
-        </w:rPr>
-        <w:t>’. Administrator selects the date and time to export the products and clicked on ‘Run’. Products will be exported to Pixlee accordingly.</w:t>
+        <w:t>Administrator decided to export the current products in the system to Pixlee. Administrator clicked on ‘Administrator’ followed by ‘Operations’ and then ‘Pixlee.ExportProducts’. Administrator selects the date and time to export the products and clicked on ‘Run’. Products will be exported to Pixlee accordingly.</w:t>
       </w:r>
     </w:p>
     <w:p>
@@ -1901,7 +1876,6 @@
           <w:szCs w:val="18"/>
         </w:rPr>
       </w:pPr>
-      <w:proofErr w:type="gramStart"/>
       <w:r>
         <w:rPr>
           <w:rStyle w:val="SubtleEmphasis"/>
@@ -1944,9 +1918,8 @@
           <w:sz w:val="18"/>
           <w:szCs w:val="18"/>
         </w:rPr>
-        <w:t xml:space="preserve"> with </w:t>
-      </w:r>
-      <w:proofErr w:type="spellStart"/>
+        <w:t xml:space="preserve"> with Demandware</w:t>
+      </w:r>
       <w:r>
         <w:rPr>
           <w:rStyle w:val="SubtleEmphasis"/>
@@ -1956,9 +1929,8 @@
           <w:sz w:val="18"/>
           <w:szCs w:val="18"/>
         </w:rPr>
-        <w:t>Demandware</w:t>
-      </w:r>
-      <w:proofErr w:type="spellEnd"/>
+        <w:t xml:space="preserve"> 16.1.0</w:t>
+      </w:r>
       <w:r>
         <w:rPr>
           <w:rStyle w:val="SubtleEmphasis"/>
@@ -1968,20 +1940,8 @@
           <w:sz w:val="18"/>
           <w:szCs w:val="18"/>
         </w:rPr>
-        <w:t xml:space="preserve"> 16.1.0</w:t>
-      </w:r>
-      <w:r>
-        <w:rPr>
-          <w:rStyle w:val="SubtleEmphasis"/>
-          <w:rFonts w:ascii="Trebuchet MS" w:hAnsi="Trebuchet MS"/>
-          <w:i w:val="0"/>
-          <w:color w:val="808080" w:themeColor="background1" w:themeShade="80"/>
-          <w:sz w:val="18"/>
-          <w:szCs w:val="18"/>
-        </w:rPr>
         <w:t>.</w:t>
       </w:r>
-      <w:proofErr w:type="gramEnd"/>
     </w:p>
     <w:bookmarkEnd w:id="12"/>
     <w:bookmarkEnd w:id="13"/>
@@ -2121,31 +2081,7 @@
           <w:sz w:val="18"/>
           <w:szCs w:val="18"/>
         </w:rPr>
-        <w:t xml:space="preserve"> on </w:t>
-      </w:r>
-      <w:proofErr w:type="spellStart"/>
-      <w:r>
-        <w:rPr>
-          <w:rStyle w:val="SubtleEmphasis"/>
-          <w:rFonts w:ascii="Trebuchet MS" w:hAnsi="Trebuchet MS"/>
-          <w:i w:val="0"/>
-          <w:color w:val="808080" w:themeColor="background1" w:themeShade="80"/>
-          <w:sz w:val="18"/>
-          <w:szCs w:val="18"/>
-        </w:rPr>
-        <w:t>Demandware</w:t>
-      </w:r>
-      <w:proofErr w:type="spellEnd"/>
-      <w:r>
-        <w:rPr>
-          <w:rStyle w:val="SubtleEmphasis"/>
-          <w:rFonts w:ascii="Trebuchet MS" w:hAnsi="Trebuchet MS"/>
-          <w:i w:val="0"/>
-          <w:color w:val="808080" w:themeColor="background1" w:themeShade="80"/>
-          <w:sz w:val="18"/>
-          <w:szCs w:val="18"/>
-        </w:rPr>
-        <w:t xml:space="preserve"> Business Manager</w:t>
+        <w:t xml:space="preserve"> on Demandware Business Manager</w:t>
       </w:r>
       <w:r>
         <w:rPr>
@@ -2287,44 +2223,7 @@
           <w:sz w:val="18"/>
           <w:szCs w:val="18"/>
         </w:rPr>
-        <w:t>‘</w:t>
-      </w:r>
-      <w:proofErr w:type="spellStart"/>
-      <w:proofErr w:type="gramStart"/>
-      <w:r>
-        <w:rPr>
-          <w:rStyle w:val="SubtleEmphasis"/>
-          <w:rFonts w:ascii="Trebuchet MS" w:hAnsi="Trebuchet MS"/>
-          <w:i w:val="0"/>
-          <w:color w:val="808080" w:themeColor="background1" w:themeShade="80"/>
-          <w:sz w:val="18"/>
-          <w:szCs w:val="18"/>
-        </w:rPr>
-        <w:t>int</w:t>
-      </w:r>
-      <w:proofErr w:type="gramEnd"/>
-      <w:r>
-        <w:rPr>
-          <w:rStyle w:val="SubtleEmphasis"/>
-          <w:rFonts w:ascii="Trebuchet MS" w:hAnsi="Trebuchet MS"/>
-          <w:i w:val="0"/>
-          <w:color w:val="808080" w:themeColor="background1" w:themeShade="80"/>
-          <w:sz w:val="18"/>
-          <w:szCs w:val="18"/>
-        </w:rPr>
-        <w:t>_pixlee</w:t>
-      </w:r>
-      <w:proofErr w:type="spellEnd"/>
-      <w:r>
-        <w:rPr>
-          <w:rStyle w:val="SubtleEmphasis"/>
-          <w:rFonts w:ascii="Trebuchet MS" w:hAnsi="Trebuchet MS"/>
-          <w:i w:val="0"/>
-          <w:color w:val="808080" w:themeColor="background1" w:themeShade="80"/>
-          <w:sz w:val="18"/>
-          <w:szCs w:val="18"/>
-        </w:rPr>
-        <w:t>’ Cartridge</w:t>
+        <w:t>‘int_pixlee’ Cartridge</w:t>
       </w:r>
     </w:p>
     <w:p>
@@ -2352,44 +2251,7 @@
           <w:sz w:val="18"/>
           <w:szCs w:val="18"/>
         </w:rPr>
-        <w:t>‘</w:t>
-      </w:r>
-      <w:proofErr w:type="spellStart"/>
-      <w:proofErr w:type="gramStart"/>
-      <w:r>
-        <w:rPr>
-          <w:rStyle w:val="SubtleEmphasis"/>
-          <w:rFonts w:ascii="Trebuchet MS" w:hAnsi="Trebuchet MS"/>
-          <w:i w:val="0"/>
-          <w:color w:val="808080" w:themeColor="background1" w:themeShade="80"/>
-          <w:sz w:val="18"/>
-          <w:szCs w:val="18"/>
-        </w:rPr>
-        <w:t>app</w:t>
-      </w:r>
-      <w:proofErr w:type="gramEnd"/>
-      <w:r>
-        <w:rPr>
-          <w:rStyle w:val="SubtleEmphasis"/>
-          <w:rFonts w:ascii="Trebuchet MS" w:hAnsi="Trebuchet MS"/>
-          <w:i w:val="0"/>
-          <w:color w:val="808080" w:themeColor="background1" w:themeShade="80"/>
-          <w:sz w:val="18"/>
-          <w:szCs w:val="18"/>
-        </w:rPr>
-        <w:t>_storefront_core</w:t>
-      </w:r>
-      <w:proofErr w:type="spellEnd"/>
-      <w:r>
-        <w:rPr>
-          <w:rStyle w:val="SubtleEmphasis"/>
-          <w:rFonts w:ascii="Trebuchet MS" w:hAnsi="Trebuchet MS"/>
-          <w:i w:val="0"/>
-          <w:color w:val="808080" w:themeColor="background1" w:themeShade="80"/>
-          <w:sz w:val="18"/>
-          <w:szCs w:val="18"/>
-        </w:rPr>
-        <w:t>’ Storefront Cartridge</w:t>
+        <w:t>‘app_storefront_core’ Storefront Cartridge</w:t>
       </w:r>
     </w:p>
     <w:p>
@@ -2430,8 +2292,6 @@
         </w:rPr>
         <w:t>, ‘services.xml’,</w:t>
       </w:r>
-      <w:bookmarkStart w:id="23" w:name="_GoBack"/>
-      <w:bookmarkEnd w:id="23"/>
       <w:r>
         <w:rPr>
           <w:rStyle w:val="SubtleEmphasis"/>
@@ -2461,11 +2321,11 @@
       <w:pPr>
         <w:pStyle w:val="Heading2"/>
       </w:pPr>
-      <w:bookmarkStart w:id="24" w:name="_Toc290900246"/>
+      <w:bookmarkStart w:id="23" w:name="_Toc290900246"/>
       <w:r>
         <w:t>Configuration</w:t>
       </w:r>
-      <w:bookmarkEnd w:id="24"/>
+      <w:bookmarkEnd w:id="23"/>
     </w:p>
     <w:p>
       <w:pPr>
@@ -2538,29 +2398,7 @@
           <w:sz w:val="18"/>
           <w:szCs w:val="18"/>
         </w:rPr>
-        <w:t xml:space="preserve">Log into the </w:t>
-      </w:r>
-      <w:proofErr w:type="spellStart"/>
-      <w:r>
-        <w:rPr>
-          <w:rFonts w:ascii="Trebuchet MS" w:hAnsi="Trebuchet MS"/>
-          <w:iCs/>
-          <w:color w:val="808080" w:themeColor="text1" w:themeTint="7F"/>
-          <w:sz w:val="18"/>
-          <w:szCs w:val="18"/>
-        </w:rPr>
-        <w:t>Demandware</w:t>
-      </w:r>
-      <w:proofErr w:type="spellEnd"/>
-      <w:r>
-        <w:rPr>
-          <w:rFonts w:ascii="Trebuchet MS" w:hAnsi="Trebuchet MS"/>
-          <w:iCs/>
-          <w:color w:val="808080" w:themeColor="text1" w:themeTint="7F"/>
-          <w:sz w:val="18"/>
-          <w:szCs w:val="18"/>
-        </w:rPr>
-        <w:t xml:space="preserve"> Business Manager</w:t>
+        <w:t>Log into the Demandware Business Manager</w:t>
       </w:r>
     </w:p>
     <w:p>
@@ -2704,29 +2542,7 @@
           <w:sz w:val="18"/>
           <w:szCs w:val="18"/>
         </w:rPr>
-        <w:t xml:space="preserve"> ’</w:t>
-      </w:r>
-      <w:proofErr w:type="spellStart"/>
-      <w:r>
-        <w:rPr>
-          <w:rFonts w:ascii="Trebuchet MS" w:hAnsi="Trebuchet MS"/>
-          <w:iCs/>
-          <w:color w:val="808080" w:themeColor="text1" w:themeTint="7F"/>
-          <w:sz w:val="18"/>
-          <w:szCs w:val="18"/>
-        </w:rPr>
-        <w:t>int_pixlee</w:t>
-      </w:r>
-      <w:proofErr w:type="spellEnd"/>
-      <w:r>
-        <w:rPr>
-          <w:rFonts w:ascii="Trebuchet MS" w:hAnsi="Trebuchet MS"/>
-          <w:iCs/>
-          <w:color w:val="808080" w:themeColor="text1" w:themeTint="7F"/>
-          <w:sz w:val="18"/>
-          <w:szCs w:val="18"/>
-        </w:rPr>
-        <w:t>’ to the front of ‘Cartridges’ field</w:t>
+        <w:t xml:space="preserve"> ’int_pixlee’ to the front of ‘Cartridges’ field</w:t>
       </w:r>
     </w:p>
     <w:p>
@@ -2815,29 +2631,7 @@
           <w:sz w:val="18"/>
           <w:szCs w:val="18"/>
         </w:rPr>
-        <w:t xml:space="preserve">Log into the </w:t>
-      </w:r>
-      <w:proofErr w:type="spellStart"/>
-      <w:r>
-        <w:rPr>
-          <w:rFonts w:ascii="Trebuchet MS" w:hAnsi="Trebuchet MS"/>
-          <w:iCs/>
-          <w:color w:val="808080" w:themeColor="text1" w:themeTint="7F"/>
-          <w:sz w:val="18"/>
-          <w:szCs w:val="18"/>
-        </w:rPr>
-        <w:t>Demandware</w:t>
-      </w:r>
-      <w:proofErr w:type="spellEnd"/>
-      <w:r>
-        <w:rPr>
-          <w:rFonts w:ascii="Trebuchet MS" w:hAnsi="Trebuchet MS"/>
-          <w:iCs/>
-          <w:color w:val="808080" w:themeColor="text1" w:themeTint="7F"/>
-          <w:sz w:val="18"/>
-          <w:szCs w:val="18"/>
-        </w:rPr>
-        <w:t xml:space="preserve"> Business Manager</w:t>
+        <w:t>Log into the Demandware Business Manager</w:t>
       </w:r>
     </w:p>
     <w:p>
@@ -2951,29 +2745,7 @@
           <w:sz w:val="18"/>
           <w:szCs w:val="18"/>
         </w:rPr>
-        <w:t xml:space="preserve"> ’</w:t>
-      </w:r>
-      <w:proofErr w:type="spellStart"/>
-      <w:r>
-        <w:rPr>
-          <w:rFonts w:ascii="Trebuchet MS" w:hAnsi="Trebuchet MS"/>
-          <w:iCs/>
-          <w:color w:val="808080" w:themeColor="text1" w:themeTint="7F"/>
-          <w:sz w:val="18"/>
-          <w:szCs w:val="18"/>
-        </w:rPr>
-        <w:t>int_pixlee</w:t>
-      </w:r>
-      <w:proofErr w:type="spellEnd"/>
-      <w:r>
-        <w:rPr>
-          <w:rFonts w:ascii="Trebuchet MS" w:hAnsi="Trebuchet MS"/>
-          <w:iCs/>
-          <w:color w:val="808080" w:themeColor="text1" w:themeTint="7F"/>
-          <w:sz w:val="18"/>
-          <w:szCs w:val="18"/>
-        </w:rPr>
-        <w:t>’ to the front of ‘Cartridges’ field</w:t>
+        <w:t xml:space="preserve"> ’int_pixlee’ to the front of ‘Cartridges’ field</w:t>
       </w:r>
     </w:p>
     <w:p>
@@ -3072,29 +2844,7 @@
           <w:sz w:val="18"/>
           <w:szCs w:val="18"/>
         </w:rPr>
-        <w:t xml:space="preserve">Log into the </w:t>
-      </w:r>
-      <w:proofErr w:type="spellStart"/>
-      <w:r>
-        <w:rPr>
-          <w:rFonts w:ascii="Trebuchet MS" w:hAnsi="Trebuchet MS"/>
-          <w:iCs/>
-          <w:color w:val="808080" w:themeColor="text1" w:themeTint="7F"/>
-          <w:sz w:val="18"/>
-          <w:szCs w:val="18"/>
-        </w:rPr>
-        <w:t>Demandware</w:t>
-      </w:r>
-      <w:proofErr w:type="spellEnd"/>
-      <w:r>
-        <w:rPr>
-          <w:rFonts w:ascii="Trebuchet MS" w:hAnsi="Trebuchet MS"/>
-          <w:iCs/>
-          <w:color w:val="808080" w:themeColor="text1" w:themeTint="7F"/>
-          <w:sz w:val="18"/>
-          <w:szCs w:val="18"/>
-        </w:rPr>
-        <w:t xml:space="preserve"> Business Manager</w:t>
+        <w:t>Log into the Demandware Business Manager</w:t>
       </w:r>
     </w:p>
     <w:p>
@@ -3354,29 +3104,7 @@
           <w:sz w:val="18"/>
           <w:szCs w:val="18"/>
         </w:rPr>
-        <w:t xml:space="preserve">Log into the </w:t>
-      </w:r>
-      <w:proofErr w:type="spellStart"/>
-      <w:r>
-        <w:rPr>
-          <w:rFonts w:ascii="Trebuchet MS" w:hAnsi="Trebuchet MS"/>
-          <w:iCs/>
-          <w:color w:val="808080" w:themeColor="text1" w:themeTint="7F"/>
-          <w:sz w:val="18"/>
-          <w:szCs w:val="18"/>
-        </w:rPr>
-        <w:t>Demandware</w:t>
-      </w:r>
-      <w:proofErr w:type="spellEnd"/>
-      <w:r>
-        <w:rPr>
-          <w:rFonts w:ascii="Trebuchet MS" w:hAnsi="Trebuchet MS"/>
-          <w:iCs/>
-          <w:color w:val="808080" w:themeColor="text1" w:themeTint="7F"/>
-          <w:sz w:val="18"/>
-          <w:szCs w:val="18"/>
-        </w:rPr>
-        <w:t xml:space="preserve"> Business Manager</w:t>
+        <w:t>Log into the Demandware Business Manager</w:t>
       </w:r>
     </w:p>
     <w:p>
@@ -3696,29 +3424,7 @@
           <w:sz w:val="18"/>
           <w:szCs w:val="18"/>
         </w:rPr>
-        <w:t xml:space="preserve">Log into the </w:t>
-      </w:r>
-      <w:proofErr w:type="spellStart"/>
-      <w:r>
-        <w:rPr>
-          <w:rFonts w:ascii="Trebuchet MS" w:hAnsi="Trebuchet MS"/>
-          <w:iCs/>
-          <w:color w:val="808080" w:themeColor="text1" w:themeTint="7F"/>
-          <w:sz w:val="18"/>
-          <w:szCs w:val="18"/>
-        </w:rPr>
-        <w:t>Demandware</w:t>
-      </w:r>
-      <w:proofErr w:type="spellEnd"/>
-      <w:r>
-        <w:rPr>
-          <w:rFonts w:ascii="Trebuchet MS" w:hAnsi="Trebuchet MS"/>
-          <w:iCs/>
-          <w:color w:val="808080" w:themeColor="text1" w:themeTint="7F"/>
-          <w:sz w:val="18"/>
-          <w:szCs w:val="18"/>
-        </w:rPr>
-        <w:t xml:space="preserve"> Business Manager</w:t>
+        <w:t>Log into the Demandware Business Manager</w:t>
       </w:r>
     </w:p>
     <w:p>
@@ -3796,27 +3502,7 @@
           <w:sz w:val="18"/>
           <w:szCs w:val="18"/>
         </w:rPr>
-        <w:t>Browse to the ‘</w:t>
-      </w:r>
-      <w:r>
-        <w:rPr>
-          <w:rFonts w:ascii="Trebuchet MS" w:hAnsi="Trebuchet MS"/>
-          <w:iCs/>
-          <w:color w:val="808080" w:themeColor="text1" w:themeTint="7F"/>
-          <w:sz w:val="18"/>
-          <w:szCs w:val="18"/>
-        </w:rPr>
-        <w:t>services</w:t>
-      </w:r>
-      <w:r>
-        <w:rPr>
-          <w:rFonts w:ascii="Trebuchet MS" w:hAnsi="Trebuchet MS"/>
-          <w:iCs/>
-          <w:color w:val="808080" w:themeColor="text1" w:themeTint="7F"/>
-          <w:sz w:val="18"/>
-          <w:szCs w:val="18"/>
-        </w:rPr>
-        <w:t>.xml’ file and upload the file</w:t>
+        <w:t>Browse to the ‘services.xml’ file and upload the file</w:t>
       </w:r>
     </w:p>
     <w:p>
@@ -3868,37 +3554,7 @@
           <w:sz w:val="18"/>
           <w:szCs w:val="18"/>
         </w:rPr>
-        <w:t>Under ‘Services’ c</w:t>
-      </w:r>
-      <w:r>
-        <w:rPr>
-          <w:rFonts w:ascii="Trebuchet MS" w:hAnsi="Trebuchet MS"/>
-          <w:iCs/>
-          <w:color w:val="808080" w:themeColor="text1" w:themeTint="7F"/>
-          <w:sz w:val="18"/>
-          <w:szCs w:val="18"/>
-        </w:rPr>
-        <w:t>lick on ‘Import’ button, select ‘</w:t>
-      </w:r>
-      <w:r>
-        <w:rPr>
-          <w:rFonts w:ascii="Trebuchet MS" w:hAnsi="Trebuchet MS"/>
-          <w:iCs/>
-          <w:color w:val="808080" w:themeColor="text1" w:themeTint="7F"/>
-          <w:sz w:val="18"/>
-          <w:szCs w:val="18"/>
-        </w:rPr>
-        <w:t>services</w:t>
-      </w:r>
-      <w:r>
-        <w:rPr>
-          <w:rFonts w:ascii="Trebuchet MS" w:hAnsi="Trebuchet MS"/>
-          <w:iCs/>
-          <w:color w:val="808080" w:themeColor="text1" w:themeTint="7F"/>
-          <w:sz w:val="18"/>
-          <w:szCs w:val="18"/>
-        </w:rPr>
-        <w:t>.xml’ option and click ‘Next &gt;&gt;’</w:t>
+        <w:t>Under ‘Services’ click on ‘Import’ button, select ‘services.xml’ option and click ‘Next &gt;&gt;’</w:t>
       </w:r>
     </w:p>
     <w:p>
@@ -4127,27 +3783,15 @@
         <w:tab/>
         <w:t xml:space="preserve">Log into the </w:t>
       </w:r>
-      <w:proofErr w:type="spellStart"/>
-      <w:r>
-        <w:rPr>
-          <w:rFonts w:ascii="Trebuchet MS" w:hAnsi="Trebuchet MS"/>
-          <w:iCs/>
-          <w:color w:val="808080" w:themeColor="text1" w:themeTint="7F"/>
-          <w:sz w:val="18"/>
-          <w:szCs w:val="18"/>
-        </w:rPr>
-        <w:t>Demandware</w:t>
-      </w:r>
-      <w:proofErr w:type="spellEnd"/>
-      <w:r>
-        <w:rPr>
-          <w:rFonts w:ascii="Trebuchet MS" w:hAnsi="Trebuchet MS"/>
-          <w:iCs/>
-          <w:color w:val="808080" w:themeColor="text1" w:themeTint="7F"/>
-          <w:sz w:val="18"/>
-          <w:szCs w:val="18"/>
-        </w:rPr>
-        <w:t xml:space="preserve"> Business Manager</w:t>
+      <w:r>
+        <w:rPr>
+          <w:rFonts w:ascii="Trebuchet MS" w:hAnsi="Trebuchet MS"/>
+          <w:iCs/>
+          <w:color w:val="808080" w:themeColor="text1" w:themeTint="7F"/>
+          <w:sz w:val="18"/>
+          <w:szCs w:val="18"/>
+        </w:rPr>
+        <w:t>Demandware Business Manager</w:t>
       </w:r>
     </w:p>
     <w:p>
@@ -4480,25 +4124,23 @@
           <w:color w:val="7F7F7F" w:themeColor="text1" w:themeTint="80"/>
           <w:sz w:val="18"/>
         </w:rPr>
-        <w:t>Enter ‘${</w:t>
-      </w:r>
-      <w:proofErr w:type="spellStart"/>
+        <w:t>In the generated script, not</w:t>
+      </w:r>
       <w:r>
         <w:rPr>
           <w:rFonts w:ascii="Trebuchet MS" w:hAnsi="Trebuchet MS"/>
           <w:color w:val="7F7F7F" w:themeColor="text1" w:themeTint="80"/>
           <w:sz w:val="18"/>
         </w:rPr>
-        <w:t>productSku</w:t>
-      </w:r>
-      <w:proofErr w:type="spellEnd"/>
+        <w:t>e the accountId and widgetId</w:t>
+      </w:r>
       <w:r>
         <w:rPr>
           <w:rFonts w:ascii="Trebuchet MS" w:hAnsi="Trebuchet MS"/>
           <w:color w:val="7F7F7F" w:themeColor="text1" w:themeTint="80"/>
           <w:sz w:val="18"/>
         </w:rPr>
-        <w:t>}’ into the SKU ID code field</w:t>
+        <w:t xml:space="preserve"> values (they should be numbers)</w:t>
       </w:r>
     </w:p>
     <w:p>
@@ -4517,7 +4159,7 @@
           <w:color w:val="7F7F7F" w:themeColor="text1" w:themeTint="80"/>
           <w:sz w:val="18"/>
         </w:rPr>
-        <w:t>6.</w:t>
+        <w:t>6</w:t>
       </w:r>
       <w:r>
         <w:rPr>
@@ -4525,8 +4167,23 @@
           <w:color w:val="7F7F7F" w:themeColor="text1" w:themeTint="80"/>
           <w:sz w:val="18"/>
         </w:rPr>
+        <w:t>.</w:t>
+      </w:r>
+      <w:r>
+        <w:rPr>
+          <w:rFonts w:ascii="Trebuchet MS" w:hAnsi="Trebuchet MS"/>
+          <w:color w:val="7F7F7F" w:themeColor="text1" w:themeTint="80"/>
+          <w:sz w:val="18"/>
+        </w:rPr>
         <w:tab/>
-        <w:t>Copy the generated script</w:t>
+      </w:r>
+      <w:r>
+        <w:rPr>
+          <w:rFonts w:ascii="Trebuchet MS" w:hAnsi="Trebuchet MS"/>
+          <w:color w:val="7F7F7F" w:themeColor="text1" w:themeTint="80"/>
+          <w:sz w:val="18"/>
+        </w:rPr>
+        <w:t>Locate /cartridge/templates/default/widget/pdpwidget.isml in the ‘int_pixlee’ cartridge</w:t>
       </w:r>
     </w:p>
     <w:p>
@@ -4545,7 +4202,7 @@
           <w:color w:val="7F7F7F" w:themeColor="text1" w:themeTint="80"/>
           <w:sz w:val="18"/>
         </w:rPr>
-        <w:t>7.</w:t>
+        <w:t>7</w:t>
       </w:r>
       <w:r>
         <w:rPr>
@@ -4553,6 +4210,14 @@
           <w:color w:val="7F7F7F" w:themeColor="text1" w:themeTint="80"/>
           <w:sz w:val="18"/>
         </w:rPr>
+        <w:t>.</w:t>
+      </w:r>
+      <w:r>
+        <w:rPr>
+          <w:rFonts w:ascii="Trebuchet MS" w:hAnsi="Trebuchet MS"/>
+          <w:color w:val="7F7F7F" w:themeColor="text1" w:themeTint="80"/>
+          <w:sz w:val="18"/>
+        </w:rPr>
         <w:tab/>
       </w:r>
       <w:r>
@@ -4561,43 +4226,7 @@
           <w:color w:val="7F7F7F" w:themeColor="text1" w:themeTint="80"/>
           <w:sz w:val="18"/>
         </w:rPr>
-        <w:t>Locate /cartridge/templates/default/widget/</w:t>
-      </w:r>
-      <w:proofErr w:type="spellStart"/>
-      <w:r>
-        <w:rPr>
-          <w:rFonts w:ascii="Trebuchet MS" w:hAnsi="Trebuchet MS"/>
-          <w:color w:val="7F7F7F" w:themeColor="text1" w:themeTint="80"/>
-          <w:sz w:val="18"/>
-        </w:rPr>
-        <w:t>pdpwidget.isml</w:t>
-      </w:r>
-      <w:proofErr w:type="spellEnd"/>
-      <w:r>
-        <w:rPr>
-          <w:rFonts w:ascii="Trebuchet MS" w:hAnsi="Trebuchet MS"/>
-          <w:color w:val="7F7F7F" w:themeColor="text1" w:themeTint="80"/>
-          <w:sz w:val="18"/>
-        </w:rPr>
-        <w:t xml:space="preserve"> in the ‘</w:t>
-      </w:r>
-      <w:proofErr w:type="spellStart"/>
-      <w:r>
-        <w:rPr>
-          <w:rFonts w:ascii="Trebuchet MS" w:hAnsi="Trebuchet MS"/>
-          <w:color w:val="7F7F7F" w:themeColor="text1" w:themeTint="80"/>
-          <w:sz w:val="18"/>
-        </w:rPr>
-        <w:t>int_pixlee</w:t>
-      </w:r>
-      <w:proofErr w:type="spellEnd"/>
-      <w:r>
-        <w:rPr>
-          <w:rFonts w:ascii="Trebuchet MS" w:hAnsi="Trebuchet MS"/>
-          <w:color w:val="7F7F7F" w:themeColor="text1" w:themeTint="80"/>
-          <w:sz w:val="18"/>
-        </w:rPr>
-        <w:t>’ cartridge</w:t>
+        <w:t>Uncomment the code block, and put your accountId and widgetId where the placeholders are</w:t>
       </w:r>
     </w:p>
     <w:p>
@@ -4616,7 +4245,7 @@
           <w:color w:val="7F7F7F" w:themeColor="text1" w:themeTint="80"/>
           <w:sz w:val="18"/>
         </w:rPr>
-        <w:t>8.</w:t>
+        <w:t>8</w:t>
       </w:r>
       <w:r>
         <w:rPr>
@@ -4624,27 +4253,7 @@
           <w:color w:val="7F7F7F" w:themeColor="text1" w:themeTint="80"/>
           <w:sz w:val="18"/>
         </w:rPr>
-        <w:tab/>
-        <w:t>Paste the generated script into the file</w:t>
-      </w:r>
-    </w:p>
-    <w:p>
-      <w:pPr>
-        <w:pStyle w:val="BodyText"/>
-        <w:ind w:left="1416"/>
-        <w:rPr>
-          <w:rFonts w:ascii="Trebuchet MS" w:hAnsi="Trebuchet MS"/>
-          <w:color w:val="7F7F7F" w:themeColor="text1" w:themeTint="80"/>
-          <w:sz w:val="18"/>
-        </w:rPr>
-      </w:pPr>
-      <w:r>
-        <w:rPr>
-          <w:rFonts w:ascii="Trebuchet MS" w:hAnsi="Trebuchet MS"/>
-          <w:color w:val="7F7F7F" w:themeColor="text1" w:themeTint="80"/>
-          <w:sz w:val="18"/>
-        </w:rPr>
-        <w:t>9.</w:t>
+        <w:t>.</w:t>
       </w:r>
       <w:r>
         <w:rPr>
@@ -4704,11 +4313,11 @@
       <w:pPr>
         <w:pStyle w:val="Heading2"/>
       </w:pPr>
-      <w:bookmarkStart w:id="25" w:name="_Toc290900247"/>
+      <w:bookmarkStart w:id="24" w:name="_Toc290900247"/>
       <w:r>
         <w:t>Custom Code</w:t>
       </w:r>
-      <w:bookmarkEnd w:id="25"/>
+      <w:bookmarkEnd w:id="24"/>
     </w:p>
     <w:p/>
     <w:p>
@@ -4745,7 +4354,8 @@
     </w:p>
     <w:p>
       <w:pPr>
-        <w:ind w:left="1080"/>
+        <w:spacing w:line="240" w:lineRule="auto"/>
+        <w:ind w:left="1440" w:hanging="24"/>
         <w:rPr>
           <w:rFonts w:ascii="Trebuchet MS" w:hAnsi="Trebuchet MS"/>
           <w:iCs/>
@@ -4763,6 +4373,15 @@
           <w:szCs w:val="18"/>
         </w:rPr>
         <w:tab/>
+      </w:r>
+      <w:r>
+        <w:rPr>
+          <w:rFonts w:ascii="Trebuchet MS" w:hAnsi="Trebuchet MS"/>
+          <w:iCs/>
+          <w:color w:val="808080" w:themeColor="text1" w:themeTint="7F"/>
+          <w:sz w:val="18"/>
+          <w:szCs w:val="18"/>
+        </w:rPr>
         <w:t>In the following file:</w:t>
       </w:r>
     </w:p>
@@ -4813,6 +4432,293 @@
           <w:szCs w:val="18"/>
           <w:u w:val="single"/>
         </w:rPr>
+        <w:t>default/header/header</w:t>
+      </w:r>
+      <w:r>
+        <w:rPr>
+          <w:rFonts w:ascii="Trebuchet MS" w:hAnsi="Trebuchet MS"/>
+          <w:b/>
+          <w:iCs/>
+          <w:color w:val="808080" w:themeColor="text1" w:themeTint="7F"/>
+          <w:sz w:val="18"/>
+          <w:szCs w:val="18"/>
+          <w:u w:val="single"/>
+        </w:rPr>
+        <w:t>.isml</w:t>
+      </w:r>
+    </w:p>
+    <w:p>
+      <w:pPr>
+        <w:spacing w:line="240" w:lineRule="auto"/>
+        <w:ind w:left="1416"/>
+        <w:rPr>
+          <w:rFonts w:ascii="Trebuchet MS" w:hAnsi="Trebuchet MS"/>
+          <w:iCs/>
+          <w:color w:val="808080" w:themeColor="text1" w:themeTint="7F"/>
+          <w:sz w:val="18"/>
+          <w:szCs w:val="18"/>
+        </w:rPr>
+      </w:pPr>
+      <w:r>
+        <w:rPr>
+          <w:rFonts w:ascii="Trebuchet MS" w:hAnsi="Trebuchet MS"/>
+          <w:iCs/>
+          <w:color w:val="808080" w:themeColor="text1" w:themeTint="7F"/>
+          <w:sz w:val="18"/>
+          <w:szCs w:val="18"/>
+        </w:rPr>
+        <w:t xml:space="preserve">Add the following snippet to the bottom (e.g. after the </w:t>
+      </w:r>
+      <w:r>
+        <w:rPr>
+          <w:rFonts w:ascii="Trebuchet MS" w:hAnsi="Trebuchet MS"/>
+          <w:iCs/>
+          <w:color w:val="808080" w:themeColor="text1" w:themeTint="7F"/>
+          <w:sz w:val="18"/>
+          <w:szCs w:val="18"/>
+        </w:rPr>
+        <w:t xml:space="preserve">closing </w:t>
+      </w:r>
+      <w:r>
+        <w:rPr>
+          <w:rFonts w:ascii="Trebuchet MS" w:hAnsi="Trebuchet MS"/>
+          <w:iCs/>
+          <w:color w:val="808080" w:themeColor="text1" w:themeTint="7F"/>
+          <w:sz w:val="18"/>
+          <w:szCs w:val="18"/>
+        </w:rPr>
+        <w:t>&lt;/</w:t>
+      </w:r>
+      <w:r>
+        <w:rPr>
+          <w:rFonts w:ascii="Trebuchet MS" w:hAnsi="Trebuchet MS"/>
+          <w:iCs/>
+          <w:color w:val="808080" w:themeColor="text1" w:themeTint="7F"/>
+          <w:sz w:val="18"/>
+          <w:szCs w:val="18"/>
+        </w:rPr>
+        <w:t>div</w:t>
+      </w:r>
+      <w:r>
+        <w:rPr>
+          <w:rFonts w:ascii="Trebuchet MS" w:hAnsi="Trebuchet MS"/>
+          <w:iCs/>
+          <w:color w:val="808080" w:themeColor="text1" w:themeTint="7F"/>
+          <w:sz w:val="18"/>
+          <w:szCs w:val="18"/>
+        </w:rPr>
+        <w:t>&gt; tag):</w:t>
+      </w:r>
+    </w:p>
+    <w:p>
+      <w:pPr>
+        <w:spacing w:line="240" w:lineRule="auto"/>
+        <w:ind w:left="1416"/>
+        <w:rPr>
+          <w:rFonts w:ascii="Consolas" w:hAnsi="Consolas"/>
+          <w:iCs/>
+          <w:color w:val="808080" w:themeColor="text1" w:themeTint="7F"/>
+          <w:sz w:val="16"/>
+          <w:szCs w:val="18"/>
+        </w:rPr>
+      </w:pPr>
+      <w:r>
+        <w:rPr>
+          <w:rFonts w:ascii="Consolas" w:hAnsi="Consolas"/>
+          <w:iCs/>
+          <w:color w:val="808080" w:themeColor="text1" w:themeTint="7F"/>
+          <w:sz w:val="16"/>
+          <w:szCs w:val="18"/>
+        </w:rPr>
+        <w:br/>
+      </w:r>
+      <w:r>
+        <w:rPr>
+          <w:rFonts w:ascii="Consolas" w:hAnsi="Consolas"/>
+          <w:iCs/>
+          <w:color w:val="808080" w:themeColor="text1" w:themeTint="7F"/>
+          <w:sz w:val="16"/>
+          <w:szCs w:val="18"/>
+        </w:rPr>
+        <w:tab/>
+        <w:t xml:space="preserve">&lt;iscomment&gt;Pixlee </w:t>
+      </w:r>
+      <w:r>
+        <w:rPr>
+          <w:rFonts w:ascii="Consolas" w:hAnsi="Consolas"/>
+          <w:iCs/>
+          <w:color w:val="808080" w:themeColor="text1" w:themeTint="7F"/>
+          <w:sz w:val="16"/>
+          <w:szCs w:val="18"/>
+        </w:rPr>
+        <w:t>Embedded JS</w:t>
+      </w:r>
+      <w:r>
+        <w:rPr>
+          <w:rFonts w:ascii="Consolas" w:hAnsi="Consolas"/>
+          <w:iCs/>
+          <w:color w:val="808080" w:themeColor="text1" w:themeTint="7F"/>
+          <w:sz w:val="16"/>
+          <w:szCs w:val="18"/>
+        </w:rPr>
+        <w:t>&lt;/iscomment&gt;</w:t>
+      </w:r>
+      <w:r>
+        <w:rPr>
+          <w:rFonts w:ascii="Consolas" w:hAnsi="Consolas"/>
+          <w:iCs/>
+          <w:color w:val="808080" w:themeColor="text1" w:themeTint="7F"/>
+          <w:sz w:val="16"/>
+          <w:szCs w:val="18"/>
+        </w:rPr>
+        <w:br/>
+      </w:r>
+      <w:r>
+        <w:rPr>
+          <w:rFonts w:ascii="Consolas" w:hAnsi="Consolas"/>
+          <w:iCs/>
+          <w:color w:val="808080" w:themeColor="text1" w:themeTint="7F"/>
+          <w:sz w:val="16"/>
+          <w:szCs w:val="18"/>
+        </w:rPr>
+        <w:tab/>
+        <w:t>&lt;isinclude template=</w:t>
+      </w:r>
+      <w:r>
+        <w:rPr>
+          <w:rFonts w:ascii="Consolas" w:hAnsi="Consolas"/>
+          <w:i/>
+          <w:iCs/>
+          <w:color w:val="808080" w:themeColor="text1" w:themeTint="7F"/>
+          <w:sz w:val="16"/>
+          <w:szCs w:val="18"/>
+        </w:rPr>
+        <w:t>"</w:t>
+      </w:r>
+      <w:r>
+        <w:rPr>
+          <w:rFonts w:ascii="Consolas" w:hAnsi="Consolas"/>
+          <w:i/>
+          <w:iCs/>
+          <w:color w:val="808080" w:themeColor="text1" w:themeTint="7F"/>
+          <w:sz w:val="16"/>
+          <w:szCs w:val="18"/>
+        </w:rPr>
+        <w:t>utils/pixleeevents</w:t>
+      </w:r>
+      <w:r>
+        <w:rPr>
+          <w:rFonts w:ascii="Consolas" w:hAnsi="Consolas"/>
+          <w:i/>
+          <w:iCs/>
+          <w:color w:val="808080" w:themeColor="text1" w:themeTint="7F"/>
+          <w:sz w:val="16"/>
+          <w:szCs w:val="18"/>
+        </w:rPr>
+        <w:t>"</w:t>
+      </w:r>
+      <w:r>
+        <w:rPr>
+          <w:rFonts w:ascii="Consolas" w:hAnsi="Consolas"/>
+          <w:iCs/>
+          <w:color w:val="808080" w:themeColor="text1" w:themeTint="7F"/>
+          <w:sz w:val="16"/>
+          <w:szCs w:val="18"/>
+        </w:rPr>
+        <w:t>/&gt;</w:t>
+      </w:r>
+      <w:r>
+        <w:rPr>
+          <w:rFonts w:ascii="Consolas" w:hAnsi="Consolas"/>
+          <w:iCs/>
+          <w:color w:val="808080" w:themeColor="text1" w:themeTint="7F"/>
+          <w:sz w:val="16"/>
+          <w:szCs w:val="18"/>
+        </w:rPr>
+        <w:br/>
+      </w:r>
+    </w:p>
+    <w:p>
+      <w:pPr>
+        <w:ind w:left="1416"/>
+        <w:rPr>
+          <w:rFonts w:ascii="Trebuchet MS" w:hAnsi="Trebuchet MS"/>
+          <w:iCs/>
+          <w:color w:val="808080" w:themeColor="text1" w:themeTint="7F"/>
+          <w:sz w:val="18"/>
+          <w:szCs w:val="18"/>
+        </w:rPr>
+      </w:pPr>
+    </w:p>
+    <w:p>
+      <w:pPr>
+        <w:ind w:left="1080" w:firstLine="336"/>
+        <w:rPr>
+          <w:rFonts w:ascii="Trebuchet MS" w:hAnsi="Trebuchet MS"/>
+          <w:iCs/>
+          <w:color w:val="808080" w:themeColor="text1" w:themeTint="7F"/>
+          <w:sz w:val="18"/>
+          <w:szCs w:val="18"/>
+        </w:rPr>
+      </w:pPr>
+      <w:r>
+        <w:rPr>
+          <w:rFonts w:ascii="Trebuchet MS" w:hAnsi="Trebuchet MS"/>
+          <w:iCs/>
+          <w:color w:val="808080" w:themeColor="text1" w:themeTint="7F"/>
+          <w:sz w:val="18"/>
+          <w:szCs w:val="18"/>
+        </w:rPr>
+        <w:t>In the following file:</w:t>
+      </w:r>
+    </w:p>
+    <w:p>
+      <w:pPr>
+        <w:ind w:left="1416" w:firstLine="708"/>
+        <w:rPr>
+          <w:rFonts w:ascii="Trebuchet MS" w:hAnsi="Trebuchet MS"/>
+          <w:b/>
+          <w:iCs/>
+          <w:color w:val="808080" w:themeColor="text1" w:themeTint="7F"/>
+          <w:sz w:val="18"/>
+          <w:szCs w:val="18"/>
+          <w:u w:val="single"/>
+        </w:rPr>
+      </w:pPr>
+      <w:r>
+        <w:rPr>
+          <w:rFonts w:ascii="Trebuchet MS" w:hAnsi="Trebuchet MS"/>
+          <w:b/>
+          <w:iCs/>
+          <w:color w:val="808080" w:themeColor="text1" w:themeTint="7F"/>
+          <w:sz w:val="18"/>
+          <w:szCs w:val="18"/>
+          <w:u w:val="single"/>
+        </w:rPr>
+        <w:t>/</w:t>
+      </w:r>
+      <w:r>
+        <w:rPr>
+          <w:rFonts w:ascii="Trebuchet MS" w:hAnsi="Trebuchet MS"/>
+          <w:b/>
+          <w:iCs/>
+          <w:color w:val="808080" w:themeColor="text1" w:themeTint="7F"/>
+          <w:sz w:val="18"/>
+          <w:szCs w:val="18"/>
+          <w:u w:val="single"/>
+        </w:rPr>
+        <w:t>cartridge/templates/</w:t>
+      </w:r>
+      <w:r>
+        <w:rPr>
+          <w:rFonts w:ascii="Trebuchet MS" w:hAnsi="Trebuchet MS"/>
+          <w:b/>
+          <w:iCs/>
+          <w:color w:val="808080" w:themeColor="text1" w:themeTint="7F"/>
+          <w:sz w:val="18"/>
+          <w:szCs w:val="18"/>
+          <w:u w:val="single"/>
+        </w:rPr>
         <w:t>default/</w:t>
       </w:r>
       <w:r>
@@ -4825,22 +4731,8 @@
           <w:szCs w:val="18"/>
           <w:u w:val="single"/>
         </w:rPr>
-        <w:t>checkout/cart/</w:t>
-      </w:r>
-      <w:proofErr w:type="spellStart"/>
-      <w:r>
-        <w:rPr>
-          <w:rFonts w:ascii="Trebuchet MS" w:hAnsi="Trebuchet MS"/>
-          <w:b/>
-          <w:iCs/>
-          <w:color w:val="808080" w:themeColor="text1" w:themeTint="7F"/>
-          <w:sz w:val="18"/>
-          <w:szCs w:val="18"/>
-          <w:u w:val="single"/>
-        </w:rPr>
-        <w:t>minicart.isml</w:t>
-      </w:r>
-      <w:proofErr w:type="spellEnd"/>
+        <w:t>checkout/cart/minicart.isml</w:t>
+      </w:r>
     </w:p>
     <w:p>
       <w:pPr>
@@ -4861,20 +4753,8 @@
           <w:sz w:val="18"/>
           <w:szCs w:val="18"/>
         </w:rPr>
-        <w:t>Add the following snippet to the bottom (e.g. after the &lt;</w:t>
-      </w:r>
-      <w:proofErr w:type="spellStart"/>
-      <w:r>
-        <w:rPr>
-          <w:rFonts w:ascii="Trebuchet MS" w:hAnsi="Trebuchet MS"/>
-          <w:iCs/>
-          <w:color w:val="808080" w:themeColor="text1" w:themeTint="7F"/>
-          <w:sz w:val="18"/>
-          <w:szCs w:val="18"/>
-        </w:rPr>
-        <w:t>isbonusdiscountlineitem</w:t>
-      </w:r>
-      <w:proofErr w:type="spellEnd"/>
+        <w:t>Add the following snippet to the bottom (e.g. after the &lt;isbonusdiscountlineitem</w:t>
+      </w:r>
       <w:r>
         <w:rPr>
           <w:rFonts w:ascii="Trebuchet MS" w:hAnsi="Trebuchet MS"/>
@@ -4918,10 +4798,8 @@
           <w:sz w:val="16"/>
           <w:szCs w:val="18"/>
         </w:rPr>
-        <w:t>&lt;</w:t>
-      </w:r>
-      <w:proofErr w:type="spellStart"/>
-      <w:proofErr w:type="gramStart"/>
+        <w:t>&lt;iscomment&gt;Pixlee Add To Cart Analytics&lt;/iscomment&gt;</w:t>
+      </w:r>
       <w:r>
         <w:rPr>
           <w:rFonts w:ascii="Consolas" w:hAnsi="Consolas"/>
@@ -4931,10 +4809,19 @@
           <w:sz w:val="16"/>
           <w:szCs w:val="18"/>
         </w:rPr>
-        <w:t>iscomment</w:t>
-      </w:r>
-      <w:proofErr w:type="spellEnd"/>
-      <w:proofErr w:type="gramEnd"/>
+        <w:br/>
+        <w:t>&lt;isif condition=</w:t>
+      </w:r>
+      <w:r>
+        <w:rPr>
+          <w:rFonts w:ascii="Consolas" w:hAnsi="Consolas"/>
+          <w:iCs/>
+          <w:color w:val="808080" w:themeColor="text1" w:themeTint="7F"/>
+          <w:sz w:val="16"/>
+          <w:szCs w:val="18"/>
+        </w:rPr>
+        <w:t>"</w:t>
+      </w:r>
       <w:r>
         <w:rPr>
           <w:rFonts w:ascii="Consolas" w:hAnsi="Consolas"/>
@@ -4944,9 +4831,8 @@
           <w:sz w:val="16"/>
           <w:szCs w:val="18"/>
         </w:rPr>
-        <w:t>&gt;Pixlee Add To Cart Analytics&lt;/</w:t>
-      </w:r>
-      <w:proofErr w:type="spellStart"/>
+        <w:t xml:space="preserve">${pdict.CurrentHttpParameterMap.cartAction == </w:t>
+      </w:r>
       <w:r>
         <w:rPr>
           <w:rFonts w:ascii="Consolas" w:hAnsi="Consolas"/>
@@ -4956,9 +4842,8 @@
           <w:sz w:val="16"/>
           <w:szCs w:val="18"/>
         </w:rPr>
-        <w:t>iscomment</w:t>
-      </w:r>
-      <w:proofErr w:type="spellEnd"/>
+        <w:t>'</w:t>
+      </w:r>
       <w:r>
         <w:rPr>
           <w:rFonts w:ascii="Consolas" w:hAnsi="Consolas"/>
@@ -4968,7 +4853,7 @@
           <w:sz w:val="16"/>
           <w:szCs w:val="18"/>
         </w:rPr>
-        <w:t>&gt;</w:t>
+        <w:t>add</w:t>
       </w:r>
       <w:r>
         <w:rPr>
@@ -4979,10 +4864,8 @@
           <w:sz w:val="16"/>
           <w:szCs w:val="18"/>
         </w:rPr>
-        <w:br/>
-        <w:t>&lt;</w:t>
-      </w:r>
-      <w:proofErr w:type="spellStart"/>
+        <w:t>'</w:t>
+      </w:r>
       <w:r>
         <w:rPr>
           <w:rFonts w:ascii="Consolas" w:hAnsi="Consolas"/>
@@ -4992,9 +4875,8 @@
           <w:sz w:val="16"/>
           <w:szCs w:val="18"/>
         </w:rPr>
-        <w:t>isif</w:t>
-      </w:r>
-      <w:proofErr w:type="spellEnd"/>
+        <w:t xml:space="preserve"> || pdict.CurrentHttpParameterMap.cartAction == </w:t>
+      </w:r>
       <w:r>
         <w:rPr>
           <w:rFonts w:ascii="Consolas" w:hAnsi="Consolas"/>
@@ -5004,17 +4886,7 @@
           <w:sz w:val="16"/>
           <w:szCs w:val="18"/>
         </w:rPr>
-        <w:t xml:space="preserve"> condition=</w:t>
-      </w:r>
-      <w:r>
-        <w:rPr>
-          <w:rFonts w:ascii="Consolas" w:hAnsi="Consolas"/>
-          <w:iCs/>
-          <w:color w:val="808080" w:themeColor="text1" w:themeTint="7F"/>
-          <w:sz w:val="16"/>
-          <w:szCs w:val="18"/>
-        </w:rPr>
-        <w:t>"</w:t>
+        <w:t>'</w:t>
       </w:r>
       <w:r>
         <w:rPr>
@@ -5025,9 +4897,8 @@
           <w:sz w:val="16"/>
           <w:szCs w:val="18"/>
         </w:rPr>
-        <w:t>${</w:t>
-      </w:r>
-      <w:proofErr w:type="spellStart"/>
+        <w:t>update</w:t>
+      </w:r>
       <w:r>
         <w:rPr>
           <w:rFonts w:ascii="Consolas" w:hAnsi="Consolas"/>
@@ -5037,9 +4908,8 @@
           <w:sz w:val="16"/>
           <w:szCs w:val="18"/>
         </w:rPr>
-        <w:t>pdict.CurrentHttpParameterMap.cartAction</w:t>
-      </w:r>
-      <w:proofErr w:type="spellEnd"/>
+        <w:t>'</w:t>
+      </w:r>
       <w:r>
         <w:rPr>
           <w:rFonts w:ascii="Consolas" w:hAnsi="Consolas"/>
@@ -5049,7 +4919,17 @@
           <w:sz w:val="16"/>
           <w:szCs w:val="18"/>
         </w:rPr>
-        <w:t xml:space="preserve"> == </w:t>
+        <w:t>}</w:t>
+      </w:r>
+      <w:r>
+        <w:rPr>
+          <w:rFonts w:ascii="Consolas" w:hAnsi="Consolas"/>
+          <w:iCs/>
+          <w:color w:val="808080" w:themeColor="text1" w:themeTint="7F"/>
+          <w:sz w:val="16"/>
+          <w:szCs w:val="18"/>
+        </w:rPr>
+        <w:t>"</w:t>
       </w:r>
       <w:r>
         <w:rPr>
@@ -5060,7 +4940,7 @@
           <w:sz w:val="16"/>
           <w:szCs w:val="18"/>
         </w:rPr>
-        <w:t>'</w:t>
+        <w:t>&gt;</w:t>
       </w:r>
       <w:r>
         <w:rPr>
@@ -5071,7 +4951,18 @@
           <w:sz w:val="16"/>
           <w:szCs w:val="18"/>
         </w:rPr>
-        <w:t>add</w:t>
+        <w:br/>
+        <w:t>&lt;isinclude template=</w:t>
+      </w:r>
+      <w:r>
+        <w:rPr>
+          <w:rFonts w:ascii="Consolas" w:hAnsi="Consolas"/>
+          <w:iCs/>
+          <w:color w:val="808080" w:themeColor="text1" w:themeTint="7F"/>
+          <w:sz w:val="16"/>
+          <w:szCs w:val="18"/>
+        </w:rPr>
+        <w:t>"</w:t>
       </w:r>
       <w:r>
         <w:rPr>
@@ -5082,7 +4973,17 @@
           <w:sz w:val="16"/>
           <w:szCs w:val="18"/>
         </w:rPr>
-        <w:t>'</w:t>
+        <w:t>checkout/addtocart</w:t>
+      </w:r>
+      <w:r>
+        <w:rPr>
+          <w:rFonts w:ascii="Consolas" w:hAnsi="Consolas"/>
+          <w:iCs/>
+          <w:color w:val="808080" w:themeColor="text1" w:themeTint="7F"/>
+          <w:sz w:val="16"/>
+          <w:szCs w:val="18"/>
+        </w:rPr>
+        <w:t>"</w:t>
       </w:r>
       <w:r>
         <w:rPr>
@@ -5093,9 +4994,8 @@
           <w:sz w:val="16"/>
           <w:szCs w:val="18"/>
         </w:rPr>
-        <w:t xml:space="preserve"> || </w:t>
-      </w:r>
-      <w:proofErr w:type="spellStart"/>
+        <w:t>/&gt;</w:t>
+      </w:r>
       <w:r>
         <w:rPr>
           <w:rFonts w:ascii="Consolas" w:hAnsi="Consolas"/>
@@ -5105,19 +5005,31 @@
           <w:sz w:val="16"/>
           <w:szCs w:val="18"/>
         </w:rPr>
-        <w:t>pdict.CurrentHttpParameterMap.cartAction</w:t>
-      </w:r>
-      <w:proofErr w:type="spellEnd"/>
+        <w:br/>
+        <w:t>&lt;/isif&gt;</w:t>
+      </w:r>
+    </w:p>
+    <w:p>
+      <w:pPr>
+        <w:spacing w:line="240" w:lineRule="auto"/>
+        <w:rPr>
+          <w:rFonts w:ascii="Trebuchet MS" w:hAnsi="Trebuchet MS"/>
+          <w:iCs/>
+          <w:color w:val="808080" w:themeColor="text1" w:themeTint="7F"/>
+          <w:sz w:val="18"/>
+          <w:szCs w:val="18"/>
+        </w:rPr>
+      </w:pPr>
       <w:r>
         <w:rPr>
           <w:rFonts w:ascii="Consolas" w:hAnsi="Consolas"/>
           <w:i/>
           <w:iCs/>
           <w:color w:val="808080" w:themeColor="text1" w:themeTint="7F"/>
-          <w:sz w:val="16"/>
-          <w:szCs w:val="18"/>
-        </w:rPr>
-        <w:t xml:space="preserve"> == </w:t>
+          <w:sz w:val="18"/>
+          <w:szCs w:val="18"/>
+        </w:rPr>
+        <w:tab/>
       </w:r>
       <w:r>
         <w:rPr>
@@ -5125,2053 +5037,200 @@
           <w:i/>
           <w:iCs/>
           <w:color w:val="808080" w:themeColor="text1" w:themeTint="7F"/>
+          <w:sz w:val="18"/>
+          <w:szCs w:val="18"/>
+        </w:rPr>
+        <w:tab/>
+      </w:r>
+    </w:p>
+    <w:p>
+      <w:pPr>
+        <w:ind w:left="708" w:firstLine="708"/>
+        <w:rPr>
+          <w:rFonts w:ascii="Trebuchet MS" w:hAnsi="Trebuchet MS"/>
+          <w:iCs/>
+          <w:color w:val="808080" w:themeColor="text1" w:themeTint="7F"/>
+          <w:sz w:val="18"/>
+          <w:szCs w:val="18"/>
+        </w:rPr>
+      </w:pPr>
+      <w:r>
+        <w:rPr>
+          <w:rFonts w:ascii="Trebuchet MS" w:hAnsi="Trebuchet MS"/>
+          <w:iCs/>
+          <w:color w:val="808080" w:themeColor="text1" w:themeTint="7F"/>
+          <w:sz w:val="18"/>
+          <w:szCs w:val="18"/>
+        </w:rPr>
+        <w:t>In the following file:</w:t>
+      </w:r>
+    </w:p>
+    <w:p>
+      <w:pPr>
+        <w:ind w:left="1416" w:firstLine="708"/>
+        <w:rPr>
+          <w:rFonts w:ascii="Trebuchet MS" w:hAnsi="Trebuchet MS"/>
+          <w:b/>
+          <w:iCs/>
+          <w:color w:val="808080" w:themeColor="text1" w:themeTint="7F"/>
+          <w:sz w:val="18"/>
+          <w:szCs w:val="18"/>
+          <w:u w:val="single"/>
+        </w:rPr>
+      </w:pPr>
+      <w:r>
+        <w:rPr>
+          <w:rFonts w:ascii="Trebuchet MS" w:hAnsi="Trebuchet MS"/>
+          <w:b/>
+          <w:iCs/>
+          <w:color w:val="808080" w:themeColor="text1" w:themeTint="7F"/>
+          <w:sz w:val="18"/>
+          <w:szCs w:val="18"/>
+          <w:u w:val="single"/>
+        </w:rPr>
+        <w:t>/cartridge/templates/default/checkout/</w:t>
+      </w:r>
+      <w:r>
+        <w:rPr>
+          <w:rFonts w:ascii="Trebuchet MS" w:hAnsi="Trebuchet MS"/>
+          <w:b/>
+          <w:iCs/>
+          <w:color w:val="808080" w:themeColor="text1" w:themeTint="7F"/>
+          <w:sz w:val="18"/>
+          <w:szCs w:val="18"/>
+          <w:u w:val="single"/>
+        </w:rPr>
+        <w:t>confirmation</w:t>
+      </w:r>
+      <w:r>
+        <w:rPr>
+          <w:rFonts w:ascii="Trebuchet MS" w:hAnsi="Trebuchet MS"/>
+          <w:b/>
+          <w:iCs/>
+          <w:color w:val="808080" w:themeColor="text1" w:themeTint="7F"/>
+          <w:sz w:val="18"/>
+          <w:szCs w:val="18"/>
+          <w:u w:val="single"/>
+        </w:rPr>
+        <w:t>/</w:t>
+      </w:r>
+      <w:r>
+        <w:rPr>
+          <w:rFonts w:ascii="Trebuchet MS" w:hAnsi="Trebuchet MS"/>
+          <w:b/>
+          <w:iCs/>
+          <w:color w:val="808080" w:themeColor="text1" w:themeTint="7F"/>
+          <w:sz w:val="18"/>
+          <w:szCs w:val="18"/>
+          <w:u w:val="single"/>
+        </w:rPr>
+        <w:t>confirmation</w:t>
+      </w:r>
+      <w:r>
+        <w:rPr>
+          <w:rFonts w:ascii="Trebuchet MS" w:hAnsi="Trebuchet MS"/>
+          <w:b/>
+          <w:iCs/>
+          <w:color w:val="808080" w:themeColor="text1" w:themeTint="7F"/>
+          <w:sz w:val="18"/>
+          <w:szCs w:val="18"/>
+          <w:u w:val="single"/>
+        </w:rPr>
+        <w:t>.isml</w:t>
+      </w:r>
+    </w:p>
+    <w:p>
+      <w:pPr>
+        <w:ind w:left="1416"/>
+        <w:rPr>
+          <w:rFonts w:ascii="Trebuchet MS" w:hAnsi="Trebuchet MS"/>
+          <w:iCs/>
+          <w:color w:val="808080" w:themeColor="text1" w:themeTint="7F"/>
+          <w:sz w:val="18"/>
+          <w:szCs w:val="18"/>
+        </w:rPr>
+      </w:pPr>
+      <w:r>
+        <w:rPr>
+          <w:rFonts w:ascii="Trebuchet MS" w:hAnsi="Trebuchet MS"/>
+          <w:iCs/>
+          <w:color w:val="808080" w:themeColor="text1" w:themeTint="7F"/>
+          <w:sz w:val="18"/>
+          <w:szCs w:val="18"/>
+        </w:rPr>
+        <w:t>Add the following snippet to the bottom of the &lt;isdecorate&gt; block (e.g. after &lt;/div&gt;, but before &lt;/isdecorate&gt;):</w:t>
+      </w:r>
+    </w:p>
+    <w:p>
+      <w:pPr>
+        <w:ind w:left="2124"/>
+        <w:rPr>
+          <w:rFonts w:ascii="Consolas" w:hAnsi="Consolas"/>
+          <w:iCs/>
+          <w:color w:val="808080" w:themeColor="text1" w:themeTint="7F"/>
           <w:sz w:val="16"/>
           <w:szCs w:val="18"/>
         </w:rPr>
-        <w:t>'</w:t>
-      </w:r>
+      </w:pPr>
       <w:r>
         <w:rPr>
           <w:rFonts w:ascii="Consolas" w:hAnsi="Consolas"/>
-          <w:i/>
           <w:iCs/>
           <w:color w:val="808080" w:themeColor="text1" w:themeTint="7F"/>
           <w:sz w:val="16"/>
           <w:szCs w:val="18"/>
         </w:rPr>
-        <w:t>update</w:t>
+        <w:t>&lt;iscomment&gt;Pixlee End Checkout Analytics&lt;/iscomment&gt;</w:t>
       </w:r>
       <w:r>
         <w:rPr>
           <w:rFonts w:ascii="Consolas" w:hAnsi="Consolas"/>
-          <w:i/>
           <w:iCs/>
           <w:color w:val="808080" w:themeColor="text1" w:themeTint="7F"/>
           <w:sz w:val="16"/>
           <w:szCs w:val="18"/>
         </w:rPr>
-        <w:t>'</w:t>
+        <w:br/>
       </w:r>
       <w:r>
         <w:rPr>
           <w:rFonts w:ascii="Consolas" w:hAnsi="Consolas"/>
-          <w:i/>
           <w:iCs/>
           <w:color w:val="808080" w:themeColor="text1" w:themeTint="7F"/>
           <w:sz w:val="16"/>
           <w:szCs w:val="18"/>
         </w:rPr>
-        <w:t>}</w:t>
-      </w:r>
-      <w:r>
-        <w:rPr>
-          <w:rFonts w:ascii="Consolas" w:hAnsi="Consolas"/>
-          <w:iCs/>
-          <w:color w:val="808080" w:themeColor="text1" w:themeTint="7F"/>
-          <w:sz w:val="16"/>
-          <w:szCs w:val="18"/>
-        </w:rPr>
-        <w:t>"</w:t>
-      </w:r>
-      <w:r>
-        <w:rPr>
-          <w:rFonts w:ascii="Consolas" w:hAnsi="Consolas"/>
-          <w:i/>
-          <w:iCs/>
-          <w:color w:val="808080" w:themeColor="text1" w:themeTint="7F"/>
-          <w:sz w:val="16"/>
-          <w:szCs w:val="18"/>
-        </w:rPr>
-        <w:t>&gt;</w:t>
-      </w:r>
-      <w:r>
-        <w:rPr>
-          <w:rFonts w:ascii="Consolas" w:hAnsi="Consolas"/>
-          <w:i/>
-          <w:iCs/>
-          <w:color w:val="808080" w:themeColor="text1" w:themeTint="7F"/>
-          <w:sz w:val="16"/>
-          <w:szCs w:val="18"/>
-        </w:rPr>
-        <w:br/>
-        <w:t>&lt;</w:t>
-      </w:r>
-      <w:proofErr w:type="spellStart"/>
-      <w:r>
-        <w:rPr>
-          <w:rFonts w:ascii="Consolas" w:hAnsi="Consolas"/>
-          <w:i/>
-          <w:iCs/>
-          <w:color w:val="808080" w:themeColor="text1" w:themeTint="7F"/>
-          <w:sz w:val="16"/>
-          <w:szCs w:val="18"/>
-        </w:rPr>
-        <w:t>isinclude</w:t>
-      </w:r>
-      <w:proofErr w:type="spellEnd"/>
-      <w:r>
-        <w:rPr>
-          <w:rFonts w:ascii="Consolas" w:hAnsi="Consolas"/>
-          <w:i/>
-          <w:iCs/>
-          <w:color w:val="808080" w:themeColor="text1" w:themeTint="7F"/>
-          <w:sz w:val="16"/>
-          <w:szCs w:val="18"/>
-        </w:rPr>
-        <w:t xml:space="preserve"> template=</w:t>
-      </w:r>
-      <w:r>
-        <w:rPr>
-          <w:rFonts w:ascii="Consolas" w:hAnsi="Consolas"/>
-          <w:iCs/>
-          <w:color w:val="808080" w:themeColor="text1" w:themeTint="7F"/>
-          <w:sz w:val="16"/>
-          <w:szCs w:val="18"/>
-        </w:rPr>
-        <w:t>"</w:t>
-      </w:r>
-      <w:r>
-        <w:rPr>
-          <w:rFonts w:ascii="Consolas" w:hAnsi="Consolas"/>
-          <w:i/>
-          <w:iCs/>
-          <w:color w:val="808080" w:themeColor="text1" w:themeTint="7F"/>
-          <w:sz w:val="16"/>
-          <w:szCs w:val="18"/>
-        </w:rPr>
-        <w:t>checkout/</w:t>
-      </w:r>
-      <w:proofErr w:type="spellStart"/>
-      <w:r>
-        <w:rPr>
-          <w:rFonts w:ascii="Consolas" w:hAnsi="Consolas"/>
-          <w:i/>
-          <w:iCs/>
-          <w:color w:val="808080" w:themeColor="text1" w:themeTint="7F"/>
-          <w:sz w:val="16"/>
-          <w:szCs w:val="18"/>
-        </w:rPr>
-        <w:t>addtocart</w:t>
-      </w:r>
-      <w:proofErr w:type="spellEnd"/>
-      <w:r>
-        <w:rPr>
-          <w:rFonts w:ascii="Consolas" w:hAnsi="Consolas"/>
-          <w:iCs/>
-          <w:color w:val="808080" w:themeColor="text1" w:themeTint="7F"/>
-          <w:sz w:val="16"/>
-          <w:szCs w:val="18"/>
-        </w:rPr>
-        <w:t>"</w:t>
-      </w:r>
-      <w:r>
-        <w:rPr>
-          <w:rFonts w:ascii="Consolas" w:hAnsi="Consolas"/>
-          <w:i/>
-          <w:iCs/>
-          <w:color w:val="808080" w:themeColor="text1" w:themeTint="7F"/>
-          <w:sz w:val="16"/>
-          <w:szCs w:val="18"/>
-        </w:rPr>
-        <w:t>/&gt;</w:t>
-      </w:r>
-      <w:r>
-        <w:rPr>
-          <w:rFonts w:ascii="Consolas" w:hAnsi="Consolas"/>
-          <w:i/>
-          <w:iCs/>
-          <w:color w:val="808080" w:themeColor="text1" w:themeTint="7F"/>
-          <w:sz w:val="16"/>
-          <w:szCs w:val="18"/>
-        </w:rPr>
-        <w:br/>
-        <w:t>&lt;/</w:t>
-      </w:r>
-      <w:proofErr w:type="spellStart"/>
-      <w:r>
-        <w:rPr>
-          <w:rFonts w:ascii="Consolas" w:hAnsi="Consolas"/>
-          <w:i/>
-          <w:iCs/>
-          <w:color w:val="808080" w:themeColor="text1" w:themeTint="7F"/>
-          <w:sz w:val="16"/>
-          <w:szCs w:val="18"/>
-        </w:rPr>
-        <w:t>isif</w:t>
-      </w:r>
-      <w:proofErr w:type="spellEnd"/>
-      <w:r>
-        <w:rPr>
-          <w:rFonts w:ascii="Consolas" w:hAnsi="Consolas"/>
-          <w:i/>
-          <w:iCs/>
-          <w:color w:val="808080" w:themeColor="text1" w:themeTint="7F"/>
-          <w:sz w:val="16"/>
-          <w:szCs w:val="18"/>
-        </w:rPr>
-        <w:t>&gt;</w:t>
-      </w:r>
-    </w:p>
-    <w:p>
-      <w:pPr>
-        <w:spacing w:line="240" w:lineRule="auto"/>
-        <w:rPr>
-          <w:rFonts w:ascii="Consolas" w:hAnsi="Consolas"/>
-          <w:iCs/>
-          <w:color w:val="808080" w:themeColor="text1" w:themeTint="7F"/>
-          <w:sz w:val="18"/>
-          <w:szCs w:val="18"/>
-        </w:rPr>
-      </w:pPr>
-      <w:r>
-        <w:rPr>
-          <w:rFonts w:ascii="Consolas" w:hAnsi="Consolas"/>
-          <w:i/>
-          <w:iCs/>
-          <w:color w:val="808080" w:themeColor="text1" w:themeTint="7F"/>
-          <w:sz w:val="18"/>
-          <w:szCs w:val="18"/>
-        </w:rPr>
-        <w:tab/>
-      </w:r>
-      <w:r>
-        <w:rPr>
-          <w:rFonts w:ascii="Consolas" w:hAnsi="Consolas"/>
-          <w:i/>
-          <w:iCs/>
-          <w:color w:val="808080" w:themeColor="text1" w:themeTint="7F"/>
-          <w:sz w:val="18"/>
-          <w:szCs w:val="18"/>
-        </w:rPr>
-        <w:tab/>
-      </w:r>
-    </w:p>
-    <w:p>
-      <w:pPr>
-        <w:spacing w:line="240" w:lineRule="auto"/>
-        <w:ind w:left="708" w:firstLine="708"/>
-        <w:rPr>
-          <w:rFonts w:ascii="Trebuchet MS" w:hAnsi="Trebuchet MS"/>
-          <w:iCs/>
-          <w:color w:val="808080" w:themeColor="text1" w:themeTint="7F"/>
-          <w:sz w:val="18"/>
-          <w:szCs w:val="18"/>
-        </w:rPr>
-      </w:pPr>
-      <w:r>
-        <w:rPr>
-          <w:rFonts w:ascii="Trebuchet MS" w:hAnsi="Trebuchet MS"/>
-          <w:iCs/>
-          <w:color w:val="808080" w:themeColor="text1" w:themeTint="7F"/>
-          <w:sz w:val="18"/>
-          <w:szCs w:val="18"/>
-        </w:rPr>
-        <w:t>In the following file:</w:t>
-      </w:r>
-    </w:p>
-    <w:p>
-      <w:pPr>
-        <w:ind w:left="1416" w:firstLine="708"/>
-        <w:rPr>
-          <w:rFonts w:ascii="Trebuchet MS" w:hAnsi="Trebuchet MS"/>
-          <w:b/>
-          <w:iCs/>
-          <w:color w:val="808080" w:themeColor="text1" w:themeTint="7F"/>
-          <w:sz w:val="18"/>
-          <w:szCs w:val="18"/>
-          <w:u w:val="single"/>
-        </w:rPr>
-      </w:pPr>
-      <w:r>
-        <w:rPr>
-          <w:rFonts w:ascii="Trebuchet MS" w:hAnsi="Trebuchet MS"/>
-          <w:b/>
-          <w:iCs/>
-          <w:color w:val="808080" w:themeColor="text1" w:themeTint="7F"/>
-          <w:sz w:val="18"/>
-          <w:szCs w:val="18"/>
-          <w:u w:val="single"/>
-        </w:rPr>
-        <w:t>/</w:t>
-      </w:r>
-      <w:r>
-        <w:rPr>
-          <w:rFonts w:ascii="Trebuchet MS" w:hAnsi="Trebuchet MS"/>
-          <w:b/>
-          <w:iCs/>
-          <w:color w:val="808080" w:themeColor="text1" w:themeTint="7F"/>
-          <w:sz w:val="18"/>
-          <w:szCs w:val="18"/>
-          <w:u w:val="single"/>
-        </w:rPr>
-        <w:t>cartridge/templates/</w:t>
-      </w:r>
-      <w:r>
-        <w:rPr>
-          <w:rFonts w:ascii="Trebuchet MS" w:hAnsi="Trebuchet MS"/>
-          <w:b/>
-          <w:iCs/>
-          <w:color w:val="808080" w:themeColor="text1" w:themeTint="7F"/>
-          <w:sz w:val="18"/>
-          <w:szCs w:val="18"/>
-          <w:u w:val="single"/>
-        </w:rPr>
-        <w:t>default/</w:t>
-      </w:r>
-      <w:r>
-        <w:rPr>
-          <w:rFonts w:ascii="Trebuchet MS" w:hAnsi="Trebuchet MS"/>
-          <w:b/>
-          <w:iCs/>
-          <w:color w:val="808080" w:themeColor="text1" w:themeTint="7F"/>
-          <w:sz w:val="18"/>
-          <w:szCs w:val="18"/>
-          <w:u w:val="single"/>
-        </w:rPr>
-        <w:t>checkout/cart/</w:t>
-      </w:r>
-      <w:proofErr w:type="spellStart"/>
-      <w:r>
-        <w:rPr>
-          <w:rFonts w:ascii="Trebuchet MS" w:hAnsi="Trebuchet MS"/>
-          <w:b/>
-          <w:iCs/>
-          <w:color w:val="808080" w:themeColor="text1" w:themeTint="7F"/>
-          <w:sz w:val="18"/>
-          <w:szCs w:val="18"/>
-          <w:u w:val="single"/>
-        </w:rPr>
-        <w:t>cart.isml</w:t>
-      </w:r>
-      <w:proofErr w:type="spellEnd"/>
-    </w:p>
-    <w:p>
-      <w:pPr>
-        <w:spacing w:line="240" w:lineRule="auto"/>
+        <w:t>&lt;isinclude template="checkout/endcheckout"/&gt;</w:t>
+      </w:r>
+    </w:p>
+    <w:p/>
+    <w:p>
+      <w:pPr>
         <w:ind w:left="1416"/>
-        <w:rPr>
-          <w:rFonts w:ascii="Trebuchet MS" w:hAnsi="Trebuchet MS"/>
-          <w:iCs/>
-          <w:color w:val="808080" w:themeColor="text1" w:themeTint="7F"/>
-          <w:sz w:val="18"/>
-          <w:szCs w:val="18"/>
-        </w:rPr>
-      </w:pPr>
-      <w:r>
-        <w:rPr>
-          <w:rFonts w:ascii="Trebuchet MS" w:hAnsi="Trebuchet MS"/>
-          <w:iCs/>
-          <w:color w:val="808080" w:themeColor="text1" w:themeTint="7F"/>
-          <w:sz w:val="18"/>
-          <w:szCs w:val="18"/>
-        </w:rPr>
-        <w:t xml:space="preserve">Add the following snippet to </w:t>
-      </w:r>
-      <w:r>
-        <w:rPr>
-          <w:rFonts w:ascii="Trebuchet MS" w:hAnsi="Trebuchet MS"/>
-          <w:iCs/>
-          <w:color w:val="808080" w:themeColor="text1" w:themeTint="7F"/>
-          <w:sz w:val="18"/>
-          <w:szCs w:val="18"/>
-        </w:rPr>
-        <w:t>the bottom (e.g. after the &lt;/</w:t>
-      </w:r>
-      <w:proofErr w:type="spellStart"/>
-      <w:r>
-        <w:rPr>
-          <w:rFonts w:ascii="Trebuchet MS" w:hAnsi="Trebuchet MS"/>
-          <w:iCs/>
-          <w:color w:val="808080" w:themeColor="text1" w:themeTint="7F"/>
-          <w:sz w:val="18"/>
-          <w:szCs w:val="18"/>
-        </w:rPr>
-        <w:t>isdecorate</w:t>
-      </w:r>
-      <w:proofErr w:type="spellEnd"/>
-      <w:r>
-        <w:rPr>
-          <w:rFonts w:ascii="Trebuchet MS" w:hAnsi="Trebuchet MS"/>
-          <w:iCs/>
-          <w:color w:val="808080" w:themeColor="text1" w:themeTint="7F"/>
-          <w:sz w:val="18"/>
-          <w:szCs w:val="18"/>
-        </w:rPr>
-        <w:t>&gt; tag):</w:t>
-      </w:r>
-    </w:p>
-    <w:p>
-      <w:pPr>
-        <w:spacing w:line="240" w:lineRule="auto"/>
-        <w:ind w:left="1416"/>
-        <w:rPr>
-          <w:rFonts w:ascii="Consolas" w:hAnsi="Consolas"/>
-          <w:iCs/>
-          <w:color w:val="808080" w:themeColor="text1" w:themeTint="7F"/>
-          <w:sz w:val="16"/>
-          <w:szCs w:val="18"/>
-        </w:rPr>
-      </w:pPr>
-      <w:r>
-        <w:rPr>
-          <w:rFonts w:ascii="Consolas" w:hAnsi="Consolas"/>
-          <w:iCs/>
-          <w:color w:val="808080" w:themeColor="text1" w:themeTint="7F"/>
-          <w:sz w:val="16"/>
-          <w:szCs w:val="18"/>
-        </w:rPr>
-        <w:br/>
-      </w:r>
-      <w:r>
-        <w:rPr>
-          <w:rFonts w:ascii="Consolas" w:hAnsi="Consolas"/>
-          <w:iCs/>
-          <w:color w:val="808080" w:themeColor="text1" w:themeTint="7F"/>
-          <w:sz w:val="16"/>
-          <w:szCs w:val="18"/>
-        </w:rPr>
-        <w:tab/>
-        <w:t>&lt;</w:t>
-      </w:r>
-      <w:proofErr w:type="spellStart"/>
-      <w:proofErr w:type="gramStart"/>
-      <w:r>
-        <w:rPr>
-          <w:rFonts w:ascii="Consolas" w:hAnsi="Consolas"/>
-          <w:iCs/>
-          <w:color w:val="808080" w:themeColor="text1" w:themeTint="7F"/>
-          <w:sz w:val="16"/>
-          <w:szCs w:val="18"/>
-        </w:rPr>
-        <w:t>iscomment</w:t>
-      </w:r>
-      <w:proofErr w:type="spellEnd"/>
-      <w:proofErr w:type="gramEnd"/>
-      <w:r>
-        <w:rPr>
-          <w:rFonts w:ascii="Consolas" w:hAnsi="Consolas"/>
-          <w:iCs/>
-          <w:color w:val="808080" w:themeColor="text1" w:themeTint="7F"/>
-          <w:sz w:val="16"/>
-          <w:szCs w:val="18"/>
-        </w:rPr>
-        <w:t>&gt;Pixlee Checkout Start Analytics&lt;/</w:t>
-      </w:r>
-      <w:proofErr w:type="spellStart"/>
-      <w:r>
-        <w:rPr>
-          <w:rFonts w:ascii="Consolas" w:hAnsi="Consolas"/>
-          <w:iCs/>
-          <w:color w:val="808080" w:themeColor="text1" w:themeTint="7F"/>
-          <w:sz w:val="16"/>
-          <w:szCs w:val="18"/>
-        </w:rPr>
-        <w:t>iscomment</w:t>
-      </w:r>
-      <w:proofErr w:type="spellEnd"/>
-      <w:r>
-        <w:rPr>
-          <w:rFonts w:ascii="Consolas" w:hAnsi="Consolas"/>
-          <w:iCs/>
-          <w:color w:val="808080" w:themeColor="text1" w:themeTint="7F"/>
-          <w:sz w:val="16"/>
-          <w:szCs w:val="18"/>
-        </w:rPr>
-        <w:t>&gt;</w:t>
-      </w:r>
-      <w:r>
-        <w:rPr>
-          <w:rFonts w:ascii="Consolas" w:hAnsi="Consolas"/>
-          <w:iCs/>
-          <w:color w:val="808080" w:themeColor="text1" w:themeTint="7F"/>
-          <w:sz w:val="16"/>
-          <w:szCs w:val="18"/>
-        </w:rPr>
-        <w:br/>
-      </w:r>
-      <w:r>
-        <w:rPr>
-          <w:rFonts w:ascii="Consolas" w:hAnsi="Consolas"/>
-          <w:iCs/>
-          <w:color w:val="808080" w:themeColor="text1" w:themeTint="7F"/>
-          <w:sz w:val="16"/>
-          <w:szCs w:val="18"/>
-        </w:rPr>
-        <w:tab/>
-        <w:t>&lt;</w:t>
-      </w:r>
-      <w:proofErr w:type="spellStart"/>
-      <w:r>
-        <w:rPr>
-          <w:rFonts w:ascii="Consolas" w:hAnsi="Consolas"/>
-          <w:iCs/>
-          <w:color w:val="808080" w:themeColor="text1" w:themeTint="7F"/>
-          <w:sz w:val="16"/>
-          <w:szCs w:val="18"/>
-        </w:rPr>
-        <w:t>isinclude</w:t>
-      </w:r>
-      <w:proofErr w:type="spellEnd"/>
-      <w:r>
-        <w:rPr>
-          <w:rFonts w:ascii="Consolas" w:hAnsi="Consolas"/>
-          <w:iCs/>
-          <w:color w:val="808080" w:themeColor="text1" w:themeTint="7F"/>
-          <w:sz w:val="16"/>
-          <w:szCs w:val="18"/>
-        </w:rPr>
-        <w:t xml:space="preserve"> template=</w:t>
-      </w:r>
-      <w:r>
-        <w:rPr>
-          <w:rFonts w:ascii="Consolas" w:hAnsi="Consolas"/>
-          <w:i/>
-          <w:iCs/>
-          <w:color w:val="808080" w:themeColor="text1" w:themeTint="7F"/>
-          <w:sz w:val="16"/>
-          <w:szCs w:val="18"/>
-        </w:rPr>
-        <w:t>"checkout/</w:t>
-      </w:r>
-      <w:proofErr w:type="spellStart"/>
-      <w:r>
-        <w:rPr>
-          <w:rFonts w:ascii="Consolas" w:hAnsi="Consolas"/>
-          <w:i/>
-          <w:iCs/>
-          <w:color w:val="808080" w:themeColor="text1" w:themeTint="7F"/>
-          <w:sz w:val="16"/>
-          <w:szCs w:val="18"/>
-        </w:rPr>
-        <w:t>startcheckout</w:t>
-      </w:r>
-      <w:proofErr w:type="spellEnd"/>
-      <w:r>
-        <w:rPr>
-          <w:rFonts w:ascii="Consolas" w:hAnsi="Consolas"/>
-          <w:i/>
-          <w:iCs/>
-          <w:color w:val="808080" w:themeColor="text1" w:themeTint="7F"/>
-          <w:sz w:val="16"/>
-          <w:szCs w:val="18"/>
-        </w:rPr>
-        <w:t>"</w:t>
-      </w:r>
-      <w:r>
-        <w:rPr>
-          <w:rFonts w:ascii="Consolas" w:hAnsi="Consolas"/>
-          <w:iCs/>
-          <w:color w:val="808080" w:themeColor="text1" w:themeTint="7F"/>
-          <w:sz w:val="16"/>
-          <w:szCs w:val="18"/>
-        </w:rPr>
-        <w:t>/&gt;</w:t>
-      </w:r>
-      <w:r>
-        <w:rPr>
-          <w:rFonts w:ascii="Consolas" w:hAnsi="Consolas"/>
-          <w:iCs/>
-          <w:color w:val="808080" w:themeColor="text1" w:themeTint="7F"/>
-          <w:sz w:val="16"/>
-          <w:szCs w:val="18"/>
-        </w:rPr>
-        <w:br/>
-      </w:r>
-    </w:p>
-    <w:p>
-      <w:pPr>
-        <w:ind w:left="1416"/>
-        <w:rPr>
-          <w:rFonts w:ascii="Trebuchet MS" w:hAnsi="Trebuchet MS"/>
-          <w:iCs/>
-          <w:color w:val="808080" w:themeColor="text1" w:themeTint="7F"/>
-          <w:sz w:val="18"/>
-          <w:szCs w:val="18"/>
-        </w:rPr>
-      </w:pPr>
-    </w:p>
-    <w:p>
-      <w:pPr>
-        <w:ind w:left="1416"/>
-        <w:rPr>
-          <w:rFonts w:ascii="Trebuchet MS" w:hAnsi="Trebuchet MS"/>
-          <w:iCs/>
-          <w:color w:val="808080" w:themeColor="text1" w:themeTint="7F"/>
-          <w:sz w:val="18"/>
-          <w:szCs w:val="18"/>
-        </w:rPr>
-      </w:pPr>
-      <w:r>
-        <w:rPr>
-          <w:rFonts w:ascii="Trebuchet MS" w:hAnsi="Trebuchet MS"/>
-          <w:iCs/>
-          <w:color w:val="808080" w:themeColor="text1" w:themeTint="7F"/>
-          <w:sz w:val="18"/>
-          <w:szCs w:val="18"/>
-        </w:rPr>
-        <w:t>In the following file:</w:t>
-      </w:r>
-    </w:p>
-    <w:p>
-      <w:pPr>
-        <w:ind w:left="1416" w:firstLine="708"/>
-        <w:rPr>
-          <w:rFonts w:ascii="Trebuchet MS" w:hAnsi="Trebuchet MS"/>
-          <w:b/>
-          <w:iCs/>
-          <w:color w:val="808080" w:themeColor="text1" w:themeTint="7F"/>
-          <w:sz w:val="18"/>
-          <w:szCs w:val="18"/>
-          <w:u w:val="single"/>
-        </w:rPr>
-      </w:pPr>
-      <w:r>
-        <w:rPr>
-          <w:rFonts w:ascii="Trebuchet MS" w:hAnsi="Trebuchet MS"/>
-          <w:b/>
-          <w:iCs/>
-          <w:color w:val="808080" w:themeColor="text1" w:themeTint="7F"/>
-          <w:sz w:val="18"/>
-          <w:szCs w:val="18"/>
-          <w:u w:val="single"/>
-        </w:rPr>
-        <w:t>/</w:t>
-      </w:r>
-      <w:r>
-        <w:rPr>
-          <w:rFonts w:ascii="Trebuchet MS" w:hAnsi="Trebuchet MS"/>
-          <w:b/>
-          <w:iCs/>
-          <w:color w:val="808080" w:themeColor="text1" w:themeTint="7F"/>
-          <w:sz w:val="18"/>
-          <w:szCs w:val="18"/>
-          <w:u w:val="single"/>
-        </w:rPr>
-        <w:t>cartridge/templates/</w:t>
-      </w:r>
-      <w:r>
-        <w:rPr>
-          <w:rFonts w:ascii="Trebuchet MS" w:hAnsi="Trebuchet MS"/>
-          <w:b/>
-          <w:iCs/>
-          <w:color w:val="808080" w:themeColor="text1" w:themeTint="7F"/>
-          <w:sz w:val="18"/>
-          <w:szCs w:val="18"/>
-          <w:u w:val="single"/>
-        </w:rPr>
-        <w:t>default/product</w:t>
-      </w:r>
-      <w:r>
-        <w:rPr>
-          <w:rFonts w:ascii="Trebuchet MS" w:hAnsi="Trebuchet MS"/>
-          <w:b/>
-          <w:iCs/>
-          <w:color w:val="808080" w:themeColor="text1" w:themeTint="7F"/>
-          <w:sz w:val="18"/>
-          <w:szCs w:val="18"/>
-          <w:u w:val="single"/>
-        </w:rPr>
-        <w:t>/</w:t>
-      </w:r>
-      <w:proofErr w:type="spellStart"/>
-      <w:r>
-        <w:rPr>
-          <w:rFonts w:ascii="Trebuchet MS" w:hAnsi="Trebuchet MS"/>
-          <w:b/>
-          <w:iCs/>
-          <w:color w:val="808080" w:themeColor="text1" w:themeTint="7F"/>
-          <w:sz w:val="18"/>
-          <w:szCs w:val="18"/>
-          <w:u w:val="single"/>
-        </w:rPr>
-        <w:t>productdetail</w:t>
-      </w:r>
-      <w:r>
-        <w:rPr>
-          <w:rFonts w:ascii="Trebuchet MS" w:hAnsi="Trebuchet MS"/>
-          <w:b/>
-          <w:iCs/>
-          <w:color w:val="808080" w:themeColor="text1" w:themeTint="7F"/>
-          <w:sz w:val="18"/>
-          <w:szCs w:val="18"/>
-          <w:u w:val="single"/>
-        </w:rPr>
-        <w:t>.isml</w:t>
-      </w:r>
-      <w:proofErr w:type="spellEnd"/>
-    </w:p>
-    <w:p>
-      <w:pPr>
-        <w:ind w:left="1416"/>
-        <w:rPr>
-          <w:rFonts w:ascii="Trebuchet MS" w:hAnsi="Trebuchet MS"/>
-          <w:iCs/>
-          <w:color w:val="808080" w:themeColor="text1" w:themeTint="7F"/>
-          <w:sz w:val="18"/>
-          <w:szCs w:val="18"/>
-        </w:rPr>
-      </w:pPr>
-      <w:r>
-        <w:rPr>
-          <w:rFonts w:ascii="Trebuchet MS" w:hAnsi="Trebuchet MS"/>
-          <w:iCs/>
-          <w:color w:val="808080" w:themeColor="text1" w:themeTint="7F"/>
-          <w:sz w:val="18"/>
-          <w:szCs w:val="18"/>
-        </w:rPr>
-        <w:t xml:space="preserve">Add the following snippet </w:t>
-      </w:r>
-      <w:r>
-        <w:rPr>
-          <w:rFonts w:ascii="Trebuchet MS" w:hAnsi="Trebuchet MS"/>
-          <w:iCs/>
-          <w:color w:val="808080" w:themeColor="text1" w:themeTint="7F"/>
-          <w:sz w:val="18"/>
-          <w:szCs w:val="18"/>
-        </w:rPr>
-        <w:t xml:space="preserve">to the end of the </w:t>
-      </w:r>
-      <w:r>
-        <w:rPr>
-          <w:rFonts w:ascii="Consolas" w:hAnsi="Consolas"/>
-          <w:iCs/>
-          <w:color w:val="808080" w:themeColor="text1" w:themeTint="7F"/>
-          <w:sz w:val="16"/>
-          <w:szCs w:val="16"/>
-        </w:rPr>
-        <w:t>&lt;</w:t>
-      </w:r>
-      <w:proofErr w:type="spellStart"/>
-      <w:r>
-        <w:rPr>
-          <w:rFonts w:ascii="Consolas" w:hAnsi="Consolas"/>
-          <w:iCs/>
-          <w:color w:val="808080" w:themeColor="text1" w:themeTint="7F"/>
-          <w:sz w:val="16"/>
-          <w:szCs w:val="16"/>
-        </w:rPr>
-        <w:t>isobject</w:t>
-      </w:r>
-      <w:proofErr w:type="spellEnd"/>
-      <w:r>
-        <w:rPr>
-          <w:rFonts w:ascii="Consolas" w:hAnsi="Consolas"/>
-          <w:iCs/>
-          <w:color w:val="808080" w:themeColor="text1" w:themeTint="7F"/>
-          <w:sz w:val="16"/>
-          <w:szCs w:val="16"/>
-        </w:rPr>
-        <w:t>&gt;</w:t>
-      </w:r>
-      <w:r>
-        <w:rPr>
-          <w:rFonts w:ascii="Trebuchet MS" w:hAnsi="Trebuchet MS"/>
-          <w:iCs/>
-          <w:color w:val="808080" w:themeColor="text1" w:themeTint="7F"/>
-          <w:sz w:val="18"/>
-          <w:szCs w:val="18"/>
-        </w:rPr>
-        <w:t xml:space="preserve"> block</w:t>
-      </w:r>
-      <w:r>
-        <w:rPr>
-          <w:rFonts w:ascii="Trebuchet MS" w:hAnsi="Trebuchet MS"/>
-          <w:iCs/>
-          <w:color w:val="808080" w:themeColor="text1" w:themeTint="7F"/>
-          <w:sz w:val="18"/>
-          <w:szCs w:val="18"/>
-        </w:rPr>
-        <w:t xml:space="preserve">, (e.g. after </w:t>
-      </w:r>
-      <w:r>
-        <w:rPr>
-          <w:rFonts w:ascii="Consolas" w:hAnsi="Consolas"/>
-          <w:iCs/>
-          <w:color w:val="808080" w:themeColor="text1" w:themeTint="7F"/>
-          <w:sz w:val="16"/>
-          <w:szCs w:val="16"/>
-        </w:rPr>
-        <w:t>&lt;/div&gt;&lt;</w:t>
-      </w:r>
-      <w:proofErr w:type="gramStart"/>
-      <w:r>
-        <w:rPr>
-          <w:rFonts w:ascii="Consolas" w:hAnsi="Consolas"/>
-          <w:iCs/>
-          <w:color w:val="808080" w:themeColor="text1" w:themeTint="7F"/>
-          <w:sz w:val="16"/>
-          <w:szCs w:val="16"/>
-        </w:rPr>
-        <w:t>!-</w:t>
-      </w:r>
-      <w:proofErr w:type="gramEnd"/>
-      <w:r>
-        <w:rPr>
-          <w:rFonts w:ascii="Consolas" w:hAnsi="Consolas"/>
-          <w:iCs/>
-          <w:color w:val="808080" w:themeColor="text1" w:themeTint="7F"/>
-          <w:sz w:val="16"/>
-          <w:szCs w:val="16"/>
-        </w:rPr>
-        <w:t>-/</w:t>
-      </w:r>
-      <w:proofErr w:type="spellStart"/>
-      <w:r>
-        <w:rPr>
-          <w:rFonts w:ascii="Consolas" w:hAnsi="Consolas"/>
-          <w:iCs/>
-          <w:color w:val="808080" w:themeColor="text1" w:themeTint="7F"/>
-          <w:sz w:val="16"/>
-          <w:szCs w:val="16"/>
-        </w:rPr>
-        <w:t>pdpMain</w:t>
-      </w:r>
-      <w:proofErr w:type="spellEnd"/>
-      <w:r>
-        <w:rPr>
-          <w:rFonts w:ascii="Consolas" w:hAnsi="Consolas"/>
-          <w:iCs/>
-          <w:color w:val="808080" w:themeColor="text1" w:themeTint="7F"/>
-          <w:sz w:val="16"/>
-          <w:szCs w:val="16"/>
-        </w:rPr>
-        <w:t xml:space="preserve"> --&gt;</w:t>
-      </w:r>
-      <w:r>
-        <w:rPr>
-          <w:rFonts w:ascii="Trebuchet MS" w:hAnsi="Trebuchet MS"/>
-          <w:iCs/>
-          <w:color w:val="808080" w:themeColor="text1" w:themeTint="7F"/>
-          <w:sz w:val="18"/>
-          <w:szCs w:val="18"/>
-        </w:rPr>
-        <w:t xml:space="preserve">, but before </w:t>
-      </w:r>
-      <w:r>
-        <w:rPr>
-          <w:rFonts w:ascii="Consolas" w:hAnsi="Consolas"/>
-          <w:iCs/>
-          <w:color w:val="808080" w:themeColor="text1" w:themeTint="7F"/>
-          <w:sz w:val="16"/>
-          <w:szCs w:val="16"/>
-        </w:rPr>
-        <w:t>&lt;/</w:t>
-      </w:r>
-      <w:proofErr w:type="spellStart"/>
-      <w:r>
-        <w:rPr>
-          <w:rFonts w:ascii="Consolas" w:hAnsi="Consolas"/>
-          <w:iCs/>
-          <w:color w:val="808080" w:themeColor="text1" w:themeTint="7F"/>
-          <w:sz w:val="16"/>
-          <w:szCs w:val="16"/>
-        </w:rPr>
-        <w:t>isobject</w:t>
-      </w:r>
-      <w:proofErr w:type="spellEnd"/>
-      <w:r>
-        <w:rPr>
-          <w:rFonts w:ascii="Consolas" w:hAnsi="Consolas"/>
-          <w:iCs/>
-          <w:color w:val="808080" w:themeColor="text1" w:themeTint="7F"/>
-          <w:sz w:val="16"/>
-          <w:szCs w:val="16"/>
-        </w:rPr>
-        <w:t>&gt;</w:t>
-      </w:r>
-      <w:r>
-        <w:rPr>
-          <w:rFonts w:ascii="Trebuchet MS" w:hAnsi="Trebuchet MS"/>
-          <w:iCs/>
-          <w:color w:val="808080" w:themeColor="text1" w:themeTint="7F"/>
-          <w:sz w:val="18"/>
-          <w:szCs w:val="18"/>
-        </w:rPr>
-        <w:t>):</w:t>
-      </w:r>
-    </w:p>
-    <w:p>
-      <w:pPr>
-        <w:ind w:left="2124"/>
-        <w:rPr>
-          <w:rFonts w:ascii="Consolas" w:hAnsi="Consolas"/>
-          <w:iCs/>
-          <w:color w:val="808080" w:themeColor="text1" w:themeTint="7F"/>
-          <w:sz w:val="16"/>
-          <w:szCs w:val="18"/>
-        </w:rPr>
-      </w:pPr>
-      <w:r>
-        <w:rPr>
-          <w:rFonts w:ascii="Consolas" w:hAnsi="Consolas"/>
-          <w:iCs/>
-          <w:color w:val="808080" w:themeColor="text1" w:themeTint="7F"/>
-          <w:sz w:val="16"/>
-          <w:szCs w:val="18"/>
-        </w:rPr>
-        <w:t>&lt;</w:t>
-      </w:r>
-      <w:proofErr w:type="spellStart"/>
-      <w:proofErr w:type="gramStart"/>
-      <w:r>
-        <w:rPr>
-          <w:rFonts w:ascii="Consolas" w:hAnsi="Consolas"/>
-          <w:iCs/>
-          <w:color w:val="808080" w:themeColor="text1" w:themeTint="7F"/>
-          <w:sz w:val="16"/>
-          <w:szCs w:val="18"/>
-        </w:rPr>
-        <w:t>iscomment</w:t>
-      </w:r>
-      <w:proofErr w:type="spellEnd"/>
-      <w:proofErr w:type="gramEnd"/>
-      <w:r>
-        <w:rPr>
-          <w:rFonts w:ascii="Consolas" w:hAnsi="Consolas"/>
-          <w:iCs/>
-          <w:color w:val="808080" w:themeColor="text1" w:themeTint="7F"/>
-          <w:sz w:val="16"/>
-          <w:szCs w:val="18"/>
-        </w:rPr>
-        <w:t>&gt;Pixlee PDP</w:t>
-      </w:r>
-      <w:r>
-        <w:rPr>
-          <w:rFonts w:ascii="Consolas" w:hAnsi="Consolas"/>
-          <w:iCs/>
-          <w:color w:val="808080" w:themeColor="text1" w:themeTint="7F"/>
-          <w:sz w:val="16"/>
-          <w:szCs w:val="18"/>
-        </w:rPr>
-        <w:t>&lt;/</w:t>
-      </w:r>
-      <w:proofErr w:type="spellStart"/>
-      <w:r>
-        <w:rPr>
-          <w:rFonts w:ascii="Consolas" w:hAnsi="Consolas"/>
-          <w:iCs/>
-          <w:color w:val="808080" w:themeColor="text1" w:themeTint="7F"/>
-          <w:sz w:val="16"/>
-          <w:szCs w:val="18"/>
-        </w:rPr>
-        <w:t>iscomment</w:t>
-      </w:r>
-      <w:proofErr w:type="spellEnd"/>
-      <w:r>
-        <w:rPr>
-          <w:rFonts w:ascii="Consolas" w:hAnsi="Consolas"/>
-          <w:iCs/>
-          <w:color w:val="808080" w:themeColor="text1" w:themeTint="7F"/>
-          <w:sz w:val="16"/>
-          <w:szCs w:val="18"/>
-        </w:rPr>
-        <w:t>&gt;</w:t>
-      </w:r>
-      <w:r>
-        <w:rPr>
-          <w:rFonts w:ascii="Consolas" w:hAnsi="Consolas"/>
-          <w:iCs/>
-          <w:color w:val="808080" w:themeColor="text1" w:themeTint="7F"/>
-          <w:sz w:val="16"/>
-          <w:szCs w:val="18"/>
-        </w:rPr>
-        <w:br/>
-      </w:r>
-      <w:r>
-        <w:rPr>
-          <w:rFonts w:ascii="Consolas" w:hAnsi="Consolas"/>
-          <w:iCs/>
-          <w:color w:val="808080" w:themeColor="text1" w:themeTint="7F"/>
-          <w:sz w:val="16"/>
-          <w:szCs w:val="18"/>
-        </w:rPr>
-        <w:t>&lt;</w:t>
-      </w:r>
-      <w:proofErr w:type="spellStart"/>
-      <w:r>
-        <w:rPr>
-          <w:rFonts w:ascii="Consolas" w:hAnsi="Consolas"/>
-          <w:iCs/>
-          <w:color w:val="808080" w:themeColor="text1" w:themeTint="7F"/>
-          <w:sz w:val="16"/>
-          <w:szCs w:val="18"/>
-        </w:rPr>
-        <w:t>isset</w:t>
-      </w:r>
-      <w:proofErr w:type="spellEnd"/>
-      <w:r>
-        <w:rPr>
-          <w:rFonts w:ascii="Consolas" w:hAnsi="Consolas"/>
-          <w:iCs/>
-          <w:color w:val="808080" w:themeColor="text1" w:themeTint="7F"/>
-          <w:sz w:val="16"/>
-          <w:szCs w:val="18"/>
-        </w:rPr>
-        <w:t xml:space="preserve"> name=</w:t>
-      </w:r>
-      <w:r>
-        <w:rPr>
-          <w:rFonts w:ascii="Consolas" w:hAnsi="Consolas"/>
-          <w:iCs/>
-          <w:color w:val="808080" w:themeColor="text1" w:themeTint="7F"/>
-          <w:sz w:val="16"/>
-          <w:szCs w:val="18"/>
-        </w:rPr>
-        <w:t>"</w:t>
-      </w:r>
-      <w:proofErr w:type="spellStart"/>
-      <w:r>
-        <w:rPr>
-          <w:rFonts w:ascii="Consolas" w:hAnsi="Consolas"/>
-          <w:iCs/>
-          <w:color w:val="808080" w:themeColor="text1" w:themeTint="7F"/>
-          <w:sz w:val="16"/>
-          <w:szCs w:val="18"/>
-        </w:rPr>
-        <w:t>productSku</w:t>
-      </w:r>
-      <w:proofErr w:type="spellEnd"/>
-      <w:r>
-        <w:rPr>
-          <w:rFonts w:ascii="Consolas" w:hAnsi="Consolas"/>
-          <w:iCs/>
-          <w:color w:val="808080" w:themeColor="text1" w:themeTint="7F"/>
-          <w:sz w:val="16"/>
-          <w:szCs w:val="18"/>
-        </w:rPr>
-        <w:t>"</w:t>
-      </w:r>
-      <w:r>
-        <w:rPr>
-          <w:rFonts w:ascii="Consolas" w:hAnsi="Consolas"/>
-          <w:iCs/>
-          <w:color w:val="808080" w:themeColor="text1" w:themeTint="7F"/>
-          <w:sz w:val="16"/>
-          <w:szCs w:val="18"/>
-        </w:rPr>
-        <w:t xml:space="preserve"> value=</w:t>
-      </w:r>
-      <w:r>
-        <w:rPr>
-          <w:rFonts w:ascii="Consolas" w:hAnsi="Consolas"/>
-          <w:iCs/>
-          <w:color w:val="808080" w:themeColor="text1" w:themeTint="7F"/>
-          <w:sz w:val="16"/>
-          <w:szCs w:val="18"/>
-        </w:rPr>
-        <w:t>"</w:t>
-      </w:r>
-      <w:r>
-        <w:rPr>
-          <w:rFonts w:ascii="Consolas" w:hAnsi="Consolas"/>
-          <w:iCs/>
-          <w:color w:val="808080" w:themeColor="text1" w:themeTint="7F"/>
-          <w:sz w:val="16"/>
-          <w:szCs w:val="18"/>
-        </w:rPr>
-        <w:t>${pdict.Product.ID</w:t>
-      </w:r>
-      <w:r>
-        <w:rPr>
-          <w:rFonts w:ascii="Consolas" w:hAnsi="Consolas"/>
-          <w:iCs/>
-          <w:color w:val="808080" w:themeColor="text1" w:themeTint="7F"/>
-          <w:sz w:val="16"/>
-          <w:szCs w:val="18"/>
-        </w:rPr>
-        <w:t>}</w:t>
-      </w:r>
-      <w:r>
-        <w:rPr>
-          <w:rFonts w:ascii="Consolas" w:hAnsi="Consolas"/>
-          <w:iCs/>
-          <w:color w:val="808080" w:themeColor="text1" w:themeTint="7F"/>
-          <w:sz w:val="16"/>
-          <w:szCs w:val="18"/>
-        </w:rPr>
-        <w:t>"</w:t>
-      </w:r>
-      <w:r>
-        <w:rPr>
-          <w:rFonts w:ascii="Consolas" w:hAnsi="Consolas"/>
-          <w:iCs/>
-          <w:color w:val="808080" w:themeColor="text1" w:themeTint="7F"/>
-          <w:sz w:val="16"/>
-          <w:szCs w:val="18"/>
-        </w:rPr>
-        <w:t xml:space="preserve"> scope=</w:t>
-      </w:r>
-      <w:r>
-        <w:rPr>
-          <w:rFonts w:ascii="Consolas" w:hAnsi="Consolas"/>
-          <w:iCs/>
-          <w:color w:val="808080" w:themeColor="text1" w:themeTint="7F"/>
-          <w:sz w:val="16"/>
-          <w:szCs w:val="18"/>
-        </w:rPr>
-        <w:t>"</w:t>
-      </w:r>
-      <w:r>
-        <w:rPr>
-          <w:rFonts w:ascii="Consolas" w:hAnsi="Consolas"/>
-          <w:iCs/>
-          <w:color w:val="808080" w:themeColor="text1" w:themeTint="7F"/>
-          <w:sz w:val="16"/>
-          <w:szCs w:val="18"/>
-        </w:rPr>
-        <w:t>page</w:t>
-      </w:r>
-      <w:r>
-        <w:rPr>
-          <w:rFonts w:ascii="Consolas" w:hAnsi="Consolas"/>
-          <w:iCs/>
-          <w:color w:val="808080" w:themeColor="text1" w:themeTint="7F"/>
-          <w:sz w:val="16"/>
-          <w:szCs w:val="18"/>
-        </w:rPr>
-        <w:t>"</w:t>
-      </w:r>
-      <w:r>
-        <w:rPr>
-          <w:rFonts w:ascii="Consolas" w:hAnsi="Consolas"/>
-          <w:iCs/>
-          <w:color w:val="808080" w:themeColor="text1" w:themeTint="7F"/>
-          <w:sz w:val="16"/>
-          <w:szCs w:val="18"/>
-        </w:rPr>
-        <w:t>&gt;</w:t>
-      </w:r>
-    </w:p>
-    <w:p>
-      <w:pPr>
-        <w:ind w:left="1416"/>
-        <w:rPr>
-          <w:rFonts w:ascii="Trebuchet MS" w:hAnsi="Trebuchet MS"/>
-          <w:iCs/>
-          <w:color w:val="808080" w:themeColor="text1" w:themeTint="7F"/>
-          <w:sz w:val="18"/>
-          <w:szCs w:val="18"/>
-        </w:rPr>
-      </w:pPr>
-    </w:p>
-    <w:p>
-      <w:pPr>
-        <w:ind w:left="1416"/>
-        <w:rPr>
-          <w:rFonts w:ascii="Trebuchet MS" w:hAnsi="Trebuchet MS"/>
-          <w:iCs/>
-          <w:color w:val="808080" w:themeColor="text1" w:themeTint="7F"/>
-          <w:sz w:val="18"/>
-          <w:szCs w:val="18"/>
-        </w:rPr>
-      </w:pPr>
-      <w:r>
-        <w:rPr>
-          <w:rFonts w:ascii="Trebuchet MS" w:hAnsi="Trebuchet MS"/>
-          <w:iCs/>
-          <w:color w:val="808080" w:themeColor="text1" w:themeTint="7F"/>
-          <w:sz w:val="18"/>
-          <w:szCs w:val="18"/>
-        </w:rPr>
-        <w:t>In the following file:</w:t>
-      </w:r>
-    </w:p>
-    <w:p>
-      <w:pPr>
-        <w:ind w:left="1416" w:firstLine="708"/>
-        <w:rPr>
-          <w:rFonts w:ascii="Trebuchet MS" w:hAnsi="Trebuchet MS"/>
-          <w:b/>
-          <w:iCs/>
-          <w:color w:val="808080" w:themeColor="text1" w:themeTint="7F"/>
-          <w:sz w:val="18"/>
-          <w:szCs w:val="18"/>
-          <w:u w:val="single"/>
-        </w:rPr>
-      </w:pPr>
-      <w:r>
-        <w:rPr>
-          <w:rFonts w:ascii="Trebuchet MS" w:hAnsi="Trebuchet MS"/>
-          <w:b/>
-          <w:iCs/>
-          <w:color w:val="808080" w:themeColor="text1" w:themeTint="7F"/>
-          <w:sz w:val="18"/>
-          <w:szCs w:val="18"/>
-          <w:u w:val="single"/>
-        </w:rPr>
-        <w:t>/</w:t>
-      </w:r>
-      <w:r>
-        <w:rPr>
-          <w:rFonts w:ascii="Trebuchet MS" w:hAnsi="Trebuchet MS"/>
-          <w:b/>
-          <w:iCs/>
-          <w:color w:val="808080" w:themeColor="text1" w:themeTint="7F"/>
-          <w:sz w:val="18"/>
-          <w:szCs w:val="18"/>
-          <w:u w:val="single"/>
-        </w:rPr>
-        <w:t>cartridge/templates/</w:t>
-      </w:r>
-      <w:r>
-        <w:rPr>
-          <w:rFonts w:ascii="Trebuchet MS" w:hAnsi="Trebuchet MS"/>
-          <w:b/>
-          <w:iCs/>
-          <w:color w:val="808080" w:themeColor="text1" w:themeTint="7F"/>
-          <w:sz w:val="18"/>
-          <w:szCs w:val="18"/>
-          <w:u w:val="single"/>
-        </w:rPr>
-        <w:t>default/product</w:t>
-      </w:r>
-      <w:r>
-        <w:rPr>
-          <w:rFonts w:ascii="Trebuchet MS" w:hAnsi="Trebuchet MS"/>
-          <w:b/>
-          <w:iCs/>
-          <w:color w:val="808080" w:themeColor="text1" w:themeTint="7F"/>
-          <w:sz w:val="18"/>
-          <w:szCs w:val="18"/>
-          <w:u w:val="single"/>
-        </w:rPr>
-        <w:t>/</w:t>
-      </w:r>
-      <w:proofErr w:type="spellStart"/>
-      <w:r>
-        <w:rPr>
-          <w:rFonts w:ascii="Trebuchet MS" w:hAnsi="Trebuchet MS"/>
-          <w:b/>
-          <w:iCs/>
-          <w:color w:val="808080" w:themeColor="text1" w:themeTint="7F"/>
-          <w:sz w:val="18"/>
-          <w:szCs w:val="18"/>
-          <w:u w:val="single"/>
-        </w:rPr>
-        <w:t>pt_productdetail</w:t>
-      </w:r>
-      <w:r>
-        <w:rPr>
-          <w:rFonts w:ascii="Trebuchet MS" w:hAnsi="Trebuchet MS"/>
-          <w:b/>
-          <w:iCs/>
-          <w:color w:val="808080" w:themeColor="text1" w:themeTint="7F"/>
-          <w:sz w:val="18"/>
-          <w:szCs w:val="18"/>
-          <w:u w:val="single"/>
-        </w:rPr>
-        <w:t>s</w:t>
-      </w:r>
-      <w:r>
-        <w:rPr>
-          <w:rFonts w:ascii="Trebuchet MS" w:hAnsi="Trebuchet MS"/>
-          <w:b/>
-          <w:iCs/>
-          <w:color w:val="808080" w:themeColor="text1" w:themeTint="7F"/>
-          <w:sz w:val="18"/>
-          <w:szCs w:val="18"/>
-          <w:u w:val="single"/>
-        </w:rPr>
-        <w:t>.isml</w:t>
-      </w:r>
-      <w:proofErr w:type="spellEnd"/>
-    </w:p>
-    <w:p>
-      <w:pPr>
-        <w:ind w:left="1416"/>
-        <w:rPr>
-          <w:rFonts w:ascii="Trebuchet MS" w:hAnsi="Trebuchet MS"/>
-          <w:iCs/>
-          <w:color w:val="808080" w:themeColor="text1" w:themeTint="7F"/>
-          <w:sz w:val="18"/>
-          <w:szCs w:val="18"/>
-        </w:rPr>
-      </w:pPr>
-      <w:r>
-        <w:rPr>
-          <w:rFonts w:ascii="Trebuchet MS" w:hAnsi="Trebuchet MS"/>
-          <w:iCs/>
-          <w:color w:val="808080" w:themeColor="text1" w:themeTint="7F"/>
-          <w:sz w:val="18"/>
-          <w:szCs w:val="18"/>
-        </w:rPr>
-        <w:t xml:space="preserve">Add the following snippet near the bottom of the </w:t>
-      </w:r>
-      <w:r>
-        <w:rPr>
-          <w:rFonts w:ascii="Consolas" w:hAnsi="Consolas"/>
-          <w:iCs/>
-          <w:color w:val="808080" w:themeColor="text1" w:themeTint="7F"/>
-          <w:sz w:val="16"/>
-          <w:szCs w:val="16"/>
-        </w:rPr>
-        <w:t>&lt;body&gt;</w:t>
-      </w:r>
-      <w:r>
-        <w:rPr>
-          <w:rFonts w:ascii="Trebuchet MS" w:hAnsi="Trebuchet MS"/>
-          <w:iCs/>
-          <w:color w:val="808080" w:themeColor="text1" w:themeTint="7F"/>
-          <w:sz w:val="18"/>
-          <w:szCs w:val="18"/>
-        </w:rPr>
-        <w:t xml:space="preserve"> tag, before the footer (e.g. after </w:t>
-      </w:r>
-      <w:r>
-        <w:rPr>
-          <w:rFonts w:ascii="Consolas" w:hAnsi="Consolas"/>
-          <w:iCs/>
-          <w:color w:val="808080" w:themeColor="text1" w:themeTint="7F"/>
-          <w:sz w:val="16"/>
-          <w:szCs w:val="16"/>
-        </w:rPr>
-        <w:t>&lt;/div&gt;&lt;</w:t>
-      </w:r>
-      <w:proofErr w:type="gramStart"/>
-      <w:r>
-        <w:rPr>
-          <w:rFonts w:ascii="Consolas" w:hAnsi="Consolas"/>
-          <w:iCs/>
-          <w:color w:val="808080" w:themeColor="text1" w:themeTint="7F"/>
-          <w:sz w:val="16"/>
-          <w:szCs w:val="16"/>
-        </w:rPr>
-        <w:t>!-</w:t>
-      </w:r>
-      <w:proofErr w:type="gramEnd"/>
-      <w:r>
-        <w:rPr>
-          <w:rFonts w:ascii="Consolas" w:hAnsi="Consolas"/>
-          <w:iCs/>
-          <w:color w:val="808080" w:themeColor="text1" w:themeTint="7F"/>
-          <w:sz w:val="16"/>
-          <w:szCs w:val="16"/>
-        </w:rPr>
-        <w:t>- /main --&gt;</w:t>
-      </w:r>
-      <w:r>
-        <w:rPr>
-          <w:rFonts w:ascii="Trebuchet MS" w:hAnsi="Trebuchet MS"/>
-          <w:iCs/>
-          <w:color w:val="808080" w:themeColor="text1" w:themeTint="7F"/>
-          <w:sz w:val="18"/>
-          <w:szCs w:val="18"/>
-        </w:rPr>
-        <w:t xml:space="preserve">, but before </w:t>
-      </w:r>
-      <w:r>
-        <w:rPr>
-          <w:rFonts w:ascii="Consolas" w:hAnsi="Consolas"/>
-          <w:iCs/>
-          <w:color w:val="808080" w:themeColor="text1" w:themeTint="7F"/>
-          <w:sz w:val="16"/>
-          <w:szCs w:val="16"/>
-        </w:rPr>
-        <w:t>&lt;</w:t>
-      </w:r>
-      <w:proofErr w:type="spellStart"/>
-      <w:r>
-        <w:rPr>
-          <w:rFonts w:ascii="Consolas" w:hAnsi="Consolas"/>
-          <w:iCs/>
-          <w:color w:val="808080" w:themeColor="text1" w:themeTint="7F"/>
-          <w:sz w:val="16"/>
-          <w:szCs w:val="16"/>
-        </w:rPr>
-        <w:t>isinclude</w:t>
-      </w:r>
-      <w:proofErr w:type="spellEnd"/>
-      <w:r>
-        <w:rPr>
-          <w:rFonts w:ascii="Consolas" w:hAnsi="Consolas"/>
-          <w:iCs/>
-          <w:color w:val="808080" w:themeColor="text1" w:themeTint="7F"/>
-          <w:sz w:val="16"/>
-          <w:szCs w:val="16"/>
-        </w:rPr>
-        <w:t xml:space="preserve"> template=”components/footer/footer”/&gt;</w:t>
-      </w:r>
-      <w:r>
-        <w:rPr>
-          <w:rFonts w:ascii="Trebuchet MS" w:hAnsi="Trebuchet MS"/>
-          <w:iCs/>
-          <w:color w:val="808080" w:themeColor="text1" w:themeTint="7F"/>
-          <w:sz w:val="18"/>
-          <w:szCs w:val="18"/>
-        </w:rPr>
-        <w:t xml:space="preserve"> </w:t>
-      </w:r>
-    </w:p>
-    <w:p>
-      <w:pPr>
-        <w:ind w:left="2124"/>
-        <w:rPr>
-          <w:rFonts w:ascii="Consolas" w:hAnsi="Consolas"/>
-          <w:iCs/>
-          <w:color w:val="808080" w:themeColor="text1" w:themeTint="7F"/>
-          <w:sz w:val="16"/>
-          <w:szCs w:val="18"/>
-        </w:rPr>
-      </w:pPr>
-      <w:r>
-        <w:rPr>
-          <w:rFonts w:ascii="Consolas" w:hAnsi="Consolas"/>
-          <w:iCs/>
-          <w:color w:val="808080" w:themeColor="text1" w:themeTint="7F"/>
-          <w:sz w:val="16"/>
-          <w:szCs w:val="18"/>
-        </w:rPr>
-        <w:t>&lt;</w:t>
-      </w:r>
-      <w:proofErr w:type="spellStart"/>
-      <w:proofErr w:type="gramStart"/>
-      <w:r>
-        <w:rPr>
-          <w:rFonts w:ascii="Consolas" w:hAnsi="Consolas"/>
-          <w:iCs/>
-          <w:color w:val="808080" w:themeColor="text1" w:themeTint="7F"/>
-          <w:sz w:val="16"/>
-          <w:szCs w:val="18"/>
-        </w:rPr>
-        <w:t>iscomment</w:t>
-      </w:r>
-      <w:proofErr w:type="spellEnd"/>
-      <w:proofErr w:type="gramEnd"/>
-      <w:r>
-        <w:rPr>
-          <w:rFonts w:ascii="Consolas" w:hAnsi="Consolas"/>
-          <w:iCs/>
-          <w:color w:val="808080" w:themeColor="text1" w:themeTint="7F"/>
-          <w:sz w:val="16"/>
-          <w:szCs w:val="18"/>
-        </w:rPr>
-        <w:t>&gt;Pixlee PDP Widget&lt;/</w:t>
-      </w:r>
-      <w:proofErr w:type="spellStart"/>
-      <w:r>
-        <w:rPr>
-          <w:rFonts w:ascii="Consolas" w:hAnsi="Consolas"/>
-          <w:iCs/>
-          <w:color w:val="808080" w:themeColor="text1" w:themeTint="7F"/>
-          <w:sz w:val="16"/>
-          <w:szCs w:val="18"/>
-        </w:rPr>
-        <w:t>iscomment</w:t>
-      </w:r>
-      <w:proofErr w:type="spellEnd"/>
-      <w:r>
-        <w:rPr>
-          <w:rFonts w:ascii="Consolas" w:hAnsi="Consolas"/>
-          <w:iCs/>
-          <w:color w:val="808080" w:themeColor="text1" w:themeTint="7F"/>
-          <w:sz w:val="16"/>
-          <w:szCs w:val="18"/>
-        </w:rPr>
-        <w:t>&gt;</w:t>
-      </w:r>
-      <w:r>
-        <w:rPr>
-          <w:rFonts w:ascii="Consolas" w:hAnsi="Consolas"/>
-          <w:iCs/>
-          <w:color w:val="808080" w:themeColor="text1" w:themeTint="7F"/>
-          <w:sz w:val="16"/>
-          <w:szCs w:val="18"/>
-        </w:rPr>
-        <w:br/>
-      </w:r>
-      <w:r>
-        <w:rPr>
-          <w:rFonts w:ascii="Consolas" w:hAnsi="Consolas"/>
-          <w:iCs/>
-          <w:color w:val="808080" w:themeColor="text1" w:themeTint="7F"/>
-          <w:sz w:val="16"/>
-          <w:szCs w:val="18"/>
-        </w:rPr>
-        <w:t>&lt;</w:t>
-      </w:r>
-      <w:proofErr w:type="spellStart"/>
-      <w:r>
-        <w:rPr>
-          <w:rFonts w:ascii="Consolas" w:hAnsi="Consolas"/>
-          <w:iCs/>
-          <w:color w:val="808080" w:themeColor="text1" w:themeTint="7F"/>
-          <w:sz w:val="16"/>
-          <w:szCs w:val="18"/>
-        </w:rPr>
-        <w:t>isset</w:t>
-      </w:r>
-      <w:proofErr w:type="spellEnd"/>
-      <w:r>
-        <w:rPr>
-          <w:rFonts w:ascii="Consolas" w:hAnsi="Consolas"/>
-          <w:iCs/>
-          <w:color w:val="808080" w:themeColor="text1" w:themeTint="7F"/>
-          <w:sz w:val="16"/>
-          <w:szCs w:val="18"/>
-        </w:rPr>
-        <w:t xml:space="preserve"> name=</w:t>
-      </w:r>
-      <w:r>
-        <w:rPr>
-          <w:rFonts w:ascii="Consolas" w:hAnsi="Consolas"/>
-          <w:iCs/>
-          <w:color w:val="808080" w:themeColor="text1" w:themeTint="7F"/>
-          <w:sz w:val="16"/>
-          <w:szCs w:val="18"/>
-        </w:rPr>
-        <w:t>"</w:t>
-      </w:r>
-      <w:proofErr w:type="spellStart"/>
-      <w:r>
-        <w:rPr>
-          <w:rFonts w:ascii="Consolas" w:hAnsi="Consolas"/>
-          <w:iCs/>
-          <w:color w:val="808080" w:themeColor="text1" w:themeTint="7F"/>
-          <w:sz w:val="16"/>
-          <w:szCs w:val="18"/>
-        </w:rPr>
-        <w:t>productSku</w:t>
-      </w:r>
-      <w:proofErr w:type="spellEnd"/>
-      <w:r>
-        <w:rPr>
-          <w:rFonts w:ascii="Consolas" w:hAnsi="Consolas"/>
-          <w:iCs/>
-          <w:color w:val="808080" w:themeColor="text1" w:themeTint="7F"/>
-          <w:sz w:val="16"/>
-          <w:szCs w:val="18"/>
-        </w:rPr>
-        <w:t>"</w:t>
-      </w:r>
-      <w:r>
-        <w:rPr>
-          <w:rFonts w:ascii="Consolas" w:hAnsi="Consolas"/>
-          <w:iCs/>
-          <w:color w:val="808080" w:themeColor="text1" w:themeTint="7F"/>
-          <w:sz w:val="16"/>
-          <w:szCs w:val="18"/>
-        </w:rPr>
-        <w:t xml:space="preserve"> value=</w:t>
-      </w:r>
-      <w:r>
-        <w:rPr>
-          <w:rFonts w:ascii="Consolas" w:hAnsi="Consolas"/>
-          <w:iCs/>
-          <w:color w:val="808080" w:themeColor="text1" w:themeTint="7F"/>
-          <w:sz w:val="16"/>
-          <w:szCs w:val="18"/>
-        </w:rPr>
-        <w:t>"</w:t>
-      </w:r>
-      <w:r>
-        <w:rPr>
-          <w:rFonts w:ascii="Consolas" w:hAnsi="Consolas"/>
-          <w:iCs/>
-          <w:color w:val="808080" w:themeColor="text1" w:themeTint="7F"/>
-          <w:sz w:val="16"/>
-          <w:szCs w:val="18"/>
-        </w:rPr>
-        <w:t>${pdict.Product.ID</w:t>
-      </w:r>
-      <w:r>
-        <w:rPr>
-          <w:rFonts w:ascii="Consolas" w:hAnsi="Consolas"/>
-          <w:iCs/>
-          <w:color w:val="808080" w:themeColor="text1" w:themeTint="7F"/>
-          <w:sz w:val="16"/>
-          <w:szCs w:val="18"/>
-        </w:rPr>
-        <w:t>}</w:t>
-      </w:r>
-      <w:r>
-        <w:rPr>
-          <w:rFonts w:ascii="Consolas" w:hAnsi="Consolas"/>
-          <w:iCs/>
-          <w:color w:val="808080" w:themeColor="text1" w:themeTint="7F"/>
-          <w:sz w:val="16"/>
-          <w:szCs w:val="18"/>
-        </w:rPr>
-        <w:t>"</w:t>
-      </w:r>
-      <w:r>
-        <w:rPr>
-          <w:rFonts w:ascii="Consolas" w:hAnsi="Consolas"/>
-          <w:iCs/>
-          <w:color w:val="808080" w:themeColor="text1" w:themeTint="7F"/>
-          <w:sz w:val="16"/>
-          <w:szCs w:val="18"/>
-        </w:rPr>
-        <w:t xml:space="preserve"> scope=</w:t>
-      </w:r>
-      <w:r>
-        <w:rPr>
-          <w:rFonts w:ascii="Consolas" w:hAnsi="Consolas"/>
-          <w:iCs/>
-          <w:color w:val="808080" w:themeColor="text1" w:themeTint="7F"/>
-          <w:sz w:val="16"/>
-          <w:szCs w:val="18"/>
-        </w:rPr>
-        <w:t>"</w:t>
-      </w:r>
-      <w:r>
-        <w:rPr>
-          <w:rFonts w:ascii="Consolas" w:hAnsi="Consolas"/>
-          <w:iCs/>
-          <w:color w:val="808080" w:themeColor="text1" w:themeTint="7F"/>
-          <w:sz w:val="16"/>
-          <w:szCs w:val="18"/>
-        </w:rPr>
-        <w:t>page</w:t>
-      </w:r>
-      <w:r>
-        <w:rPr>
-          <w:rFonts w:ascii="Consolas" w:hAnsi="Consolas"/>
-          <w:iCs/>
-          <w:color w:val="808080" w:themeColor="text1" w:themeTint="7F"/>
-          <w:sz w:val="16"/>
-          <w:szCs w:val="18"/>
-        </w:rPr>
-        <w:t>"</w:t>
-      </w:r>
-      <w:r>
-        <w:rPr>
-          <w:rFonts w:ascii="Consolas" w:hAnsi="Consolas"/>
-          <w:iCs/>
-          <w:color w:val="808080" w:themeColor="text1" w:themeTint="7F"/>
-          <w:sz w:val="16"/>
-          <w:szCs w:val="18"/>
-        </w:rPr>
-        <w:t>&gt;</w:t>
-      </w:r>
-      <w:r>
-        <w:rPr>
-          <w:rFonts w:ascii="Consolas" w:hAnsi="Consolas"/>
-          <w:iCs/>
-          <w:color w:val="808080" w:themeColor="text1" w:themeTint="7F"/>
-          <w:sz w:val="16"/>
-          <w:szCs w:val="18"/>
-        </w:rPr>
-        <w:br/>
-      </w:r>
-      <w:r>
-        <w:rPr>
-          <w:rFonts w:ascii="Consolas" w:hAnsi="Consolas"/>
-          <w:iCs/>
-          <w:color w:val="808080" w:themeColor="text1" w:themeTint="7F"/>
-          <w:sz w:val="16"/>
-          <w:szCs w:val="18"/>
-        </w:rPr>
-        <w:t>&lt;</w:t>
-      </w:r>
-      <w:proofErr w:type="spellStart"/>
-      <w:r>
-        <w:rPr>
-          <w:rFonts w:ascii="Consolas" w:hAnsi="Consolas"/>
-          <w:iCs/>
-          <w:color w:val="808080" w:themeColor="text1" w:themeTint="7F"/>
-          <w:sz w:val="16"/>
-          <w:szCs w:val="18"/>
-        </w:rPr>
-        <w:t>isinclude</w:t>
-      </w:r>
-      <w:proofErr w:type="spellEnd"/>
-      <w:r>
-        <w:rPr>
-          <w:rFonts w:ascii="Consolas" w:hAnsi="Consolas"/>
-          <w:iCs/>
-          <w:color w:val="808080" w:themeColor="text1" w:themeTint="7F"/>
-          <w:sz w:val="16"/>
-          <w:szCs w:val="18"/>
-        </w:rPr>
-        <w:t xml:space="preserve"> template=</w:t>
-      </w:r>
-      <w:r>
-        <w:rPr>
-          <w:rFonts w:ascii="Consolas" w:hAnsi="Consolas"/>
-          <w:iCs/>
-          <w:color w:val="808080" w:themeColor="text1" w:themeTint="7F"/>
-          <w:sz w:val="16"/>
-          <w:szCs w:val="18"/>
-        </w:rPr>
-        <w:t>"</w:t>
-      </w:r>
-      <w:r>
-        <w:rPr>
-          <w:rFonts w:ascii="Consolas" w:hAnsi="Consolas"/>
-          <w:iCs/>
-          <w:color w:val="808080" w:themeColor="text1" w:themeTint="7F"/>
-          <w:sz w:val="16"/>
-          <w:szCs w:val="18"/>
-        </w:rPr>
-        <w:t>widgets/</w:t>
-      </w:r>
-      <w:proofErr w:type="spellStart"/>
-      <w:r>
-        <w:rPr>
-          <w:rFonts w:ascii="Consolas" w:hAnsi="Consolas"/>
-          <w:iCs/>
-          <w:color w:val="808080" w:themeColor="text1" w:themeTint="7F"/>
-          <w:sz w:val="16"/>
-          <w:szCs w:val="18"/>
-        </w:rPr>
-        <w:t>pdpwidget.isml</w:t>
-      </w:r>
-      <w:proofErr w:type="spellEnd"/>
-      <w:r>
-        <w:rPr>
-          <w:rFonts w:ascii="Consolas" w:hAnsi="Consolas"/>
-          <w:iCs/>
-          <w:color w:val="808080" w:themeColor="text1" w:themeTint="7F"/>
-          <w:sz w:val="16"/>
-          <w:szCs w:val="18"/>
-        </w:rPr>
-        <w:t>"</w:t>
-      </w:r>
-      <w:r>
-        <w:rPr>
-          <w:rFonts w:ascii="Consolas" w:hAnsi="Consolas"/>
-          <w:iCs/>
-          <w:color w:val="808080" w:themeColor="text1" w:themeTint="7F"/>
-          <w:sz w:val="16"/>
-          <w:szCs w:val="18"/>
-        </w:rPr>
-        <w:t>/&gt;</w:t>
-      </w:r>
-    </w:p>
-    <w:p>
-      <w:pPr>
-        <w:ind w:left="708" w:firstLine="708"/>
-        <w:rPr>
-          <w:rFonts w:ascii="Trebuchet MS" w:hAnsi="Trebuchet MS"/>
-          <w:iCs/>
-          <w:color w:val="808080" w:themeColor="text1" w:themeTint="7F"/>
-          <w:sz w:val="18"/>
-          <w:szCs w:val="18"/>
-        </w:rPr>
-      </w:pPr>
-    </w:p>
-    <w:p>
-      <w:pPr>
-        <w:ind w:left="708" w:firstLine="708"/>
-        <w:rPr>
-          <w:rFonts w:ascii="Trebuchet MS" w:hAnsi="Trebuchet MS"/>
-          <w:iCs/>
-          <w:color w:val="808080" w:themeColor="text1" w:themeTint="7F"/>
-          <w:sz w:val="18"/>
-          <w:szCs w:val="18"/>
-        </w:rPr>
-      </w:pPr>
-      <w:r>
-        <w:rPr>
-          <w:rFonts w:ascii="Trebuchet MS" w:hAnsi="Trebuchet MS"/>
-          <w:iCs/>
-          <w:color w:val="808080" w:themeColor="text1" w:themeTint="7F"/>
-          <w:sz w:val="18"/>
-          <w:szCs w:val="18"/>
-        </w:rPr>
-        <w:t>In the following file:</w:t>
-      </w:r>
-    </w:p>
-    <w:p>
-      <w:pPr>
-        <w:ind w:left="1416" w:firstLine="708"/>
-        <w:rPr>
-          <w:rFonts w:ascii="Trebuchet MS" w:hAnsi="Trebuchet MS"/>
-          <w:b/>
-          <w:iCs/>
-          <w:color w:val="808080" w:themeColor="text1" w:themeTint="7F"/>
-          <w:sz w:val="18"/>
-          <w:szCs w:val="18"/>
-          <w:u w:val="single"/>
-        </w:rPr>
-      </w:pPr>
-      <w:r>
-        <w:rPr>
-          <w:rFonts w:ascii="Trebuchet MS" w:hAnsi="Trebuchet MS"/>
-          <w:b/>
-          <w:iCs/>
-          <w:color w:val="808080" w:themeColor="text1" w:themeTint="7F"/>
-          <w:sz w:val="18"/>
-          <w:szCs w:val="18"/>
-          <w:u w:val="single"/>
-        </w:rPr>
-        <w:t>/cartridge/templates/default/checkout/</w:t>
-      </w:r>
-      <w:r>
-        <w:rPr>
-          <w:rFonts w:ascii="Trebuchet MS" w:hAnsi="Trebuchet MS"/>
-          <w:b/>
-          <w:iCs/>
-          <w:color w:val="808080" w:themeColor="text1" w:themeTint="7F"/>
-          <w:sz w:val="18"/>
-          <w:szCs w:val="18"/>
-          <w:u w:val="single"/>
-        </w:rPr>
-        <w:t>confirmation</w:t>
-      </w:r>
-      <w:r>
-        <w:rPr>
-          <w:rFonts w:ascii="Trebuchet MS" w:hAnsi="Trebuchet MS"/>
-          <w:b/>
-          <w:iCs/>
-          <w:color w:val="808080" w:themeColor="text1" w:themeTint="7F"/>
-          <w:sz w:val="18"/>
-          <w:szCs w:val="18"/>
-          <w:u w:val="single"/>
-        </w:rPr>
-        <w:t>/</w:t>
-      </w:r>
-      <w:r>
-        <w:rPr>
-          <w:rFonts w:ascii="Trebuchet MS" w:hAnsi="Trebuchet MS"/>
-          <w:b/>
-          <w:iCs/>
-          <w:color w:val="808080" w:themeColor="text1" w:themeTint="7F"/>
-          <w:sz w:val="18"/>
-          <w:szCs w:val="18"/>
-          <w:u w:val="single"/>
-        </w:rPr>
-        <w:t>confirmation</w:t>
-      </w:r>
-      <w:r>
-        <w:rPr>
-          <w:rFonts w:ascii="Trebuchet MS" w:hAnsi="Trebuchet MS"/>
-          <w:b/>
-          <w:iCs/>
-          <w:color w:val="808080" w:themeColor="text1" w:themeTint="7F"/>
-          <w:sz w:val="18"/>
-          <w:szCs w:val="18"/>
-          <w:u w:val="single"/>
-        </w:rPr>
-        <w:t>.isml</w:t>
-      </w:r>
-    </w:p>
-    <w:p>
-      <w:pPr>
-        <w:ind w:left="1416"/>
-        <w:rPr>
-          <w:rFonts w:ascii="Trebuchet MS" w:hAnsi="Trebuchet MS"/>
-          <w:iCs/>
-          <w:color w:val="808080" w:themeColor="text1" w:themeTint="7F"/>
-          <w:sz w:val="18"/>
-          <w:szCs w:val="18"/>
-        </w:rPr>
-      </w:pPr>
-      <w:r>
-        <w:rPr>
-          <w:rFonts w:ascii="Trebuchet MS" w:hAnsi="Trebuchet MS"/>
-          <w:iCs/>
-          <w:color w:val="808080" w:themeColor="text1" w:themeTint="7F"/>
-          <w:sz w:val="18"/>
-          <w:szCs w:val="18"/>
-        </w:rPr>
-        <w:t>Add the following snippet to the bottom of the &lt;</w:t>
-      </w:r>
-      <w:proofErr w:type="spellStart"/>
-      <w:r>
-        <w:rPr>
-          <w:rFonts w:ascii="Trebuchet MS" w:hAnsi="Trebuchet MS"/>
-          <w:iCs/>
-          <w:color w:val="808080" w:themeColor="text1" w:themeTint="7F"/>
-          <w:sz w:val="18"/>
-          <w:szCs w:val="18"/>
-        </w:rPr>
-        <w:t>isdecorate</w:t>
-      </w:r>
-      <w:proofErr w:type="spellEnd"/>
-      <w:r>
-        <w:rPr>
-          <w:rFonts w:ascii="Trebuchet MS" w:hAnsi="Trebuchet MS"/>
-          <w:iCs/>
-          <w:color w:val="808080" w:themeColor="text1" w:themeTint="7F"/>
-          <w:sz w:val="18"/>
-          <w:szCs w:val="18"/>
-        </w:rPr>
-        <w:t>&gt; block (e.g. after &lt;/div&gt;, but before &lt;/</w:t>
-      </w:r>
-      <w:proofErr w:type="spellStart"/>
-      <w:r>
-        <w:rPr>
-          <w:rFonts w:ascii="Trebuchet MS" w:hAnsi="Trebuchet MS"/>
-          <w:iCs/>
-          <w:color w:val="808080" w:themeColor="text1" w:themeTint="7F"/>
-          <w:sz w:val="18"/>
-          <w:szCs w:val="18"/>
-        </w:rPr>
-        <w:t>isdecorate</w:t>
-      </w:r>
-      <w:proofErr w:type="spellEnd"/>
-      <w:r>
-        <w:rPr>
-          <w:rFonts w:ascii="Trebuchet MS" w:hAnsi="Trebuchet MS"/>
-          <w:iCs/>
-          <w:color w:val="808080" w:themeColor="text1" w:themeTint="7F"/>
-          <w:sz w:val="18"/>
-          <w:szCs w:val="18"/>
-        </w:rPr>
-        <w:t>&gt;):</w:t>
-      </w:r>
-    </w:p>
-    <w:p>
-      <w:pPr>
-        <w:ind w:left="2124"/>
-        <w:rPr>
-          <w:rFonts w:ascii="Consolas" w:hAnsi="Consolas"/>
-          <w:iCs/>
-          <w:color w:val="808080" w:themeColor="text1" w:themeTint="7F"/>
-          <w:sz w:val="16"/>
-          <w:szCs w:val="18"/>
-        </w:rPr>
-      </w:pPr>
-      <w:r>
-        <w:rPr>
-          <w:rFonts w:ascii="Consolas" w:hAnsi="Consolas"/>
-          <w:iCs/>
-          <w:color w:val="808080" w:themeColor="text1" w:themeTint="7F"/>
-          <w:sz w:val="16"/>
-          <w:szCs w:val="18"/>
-        </w:rPr>
-        <w:t>&lt;</w:t>
-      </w:r>
-      <w:proofErr w:type="spellStart"/>
-      <w:proofErr w:type="gramStart"/>
-      <w:r>
-        <w:rPr>
-          <w:rFonts w:ascii="Consolas" w:hAnsi="Consolas"/>
-          <w:iCs/>
-          <w:color w:val="808080" w:themeColor="text1" w:themeTint="7F"/>
-          <w:sz w:val="16"/>
-          <w:szCs w:val="18"/>
-        </w:rPr>
-        <w:t>iscomment</w:t>
-      </w:r>
-      <w:proofErr w:type="spellEnd"/>
-      <w:proofErr w:type="gramEnd"/>
-      <w:r>
-        <w:rPr>
-          <w:rFonts w:ascii="Consolas" w:hAnsi="Consolas"/>
-          <w:iCs/>
-          <w:color w:val="808080" w:themeColor="text1" w:themeTint="7F"/>
-          <w:sz w:val="16"/>
-          <w:szCs w:val="18"/>
-        </w:rPr>
-        <w:t>&gt;Pixlee End Checkout Analytics&lt;/</w:t>
-      </w:r>
-      <w:proofErr w:type="spellStart"/>
-      <w:r>
-        <w:rPr>
-          <w:rFonts w:ascii="Consolas" w:hAnsi="Consolas"/>
-          <w:iCs/>
-          <w:color w:val="808080" w:themeColor="text1" w:themeTint="7F"/>
-          <w:sz w:val="16"/>
-          <w:szCs w:val="18"/>
-        </w:rPr>
-        <w:t>iscomment</w:t>
-      </w:r>
-      <w:proofErr w:type="spellEnd"/>
-      <w:r>
-        <w:rPr>
-          <w:rFonts w:ascii="Consolas" w:hAnsi="Consolas"/>
-          <w:iCs/>
-          <w:color w:val="808080" w:themeColor="text1" w:themeTint="7F"/>
-          <w:sz w:val="16"/>
-          <w:szCs w:val="18"/>
-        </w:rPr>
-        <w:t>&gt;</w:t>
-      </w:r>
-      <w:r>
-        <w:rPr>
-          <w:rFonts w:ascii="Consolas" w:hAnsi="Consolas"/>
-          <w:iCs/>
-          <w:color w:val="808080" w:themeColor="text1" w:themeTint="7F"/>
-          <w:sz w:val="16"/>
-          <w:szCs w:val="18"/>
-        </w:rPr>
-        <w:br/>
-      </w:r>
-      <w:r>
-        <w:rPr>
-          <w:rFonts w:ascii="Consolas" w:hAnsi="Consolas"/>
-          <w:iCs/>
-          <w:color w:val="808080" w:themeColor="text1" w:themeTint="7F"/>
-          <w:sz w:val="16"/>
-          <w:szCs w:val="18"/>
-        </w:rPr>
-        <w:t>&lt;</w:t>
-      </w:r>
-      <w:proofErr w:type="spellStart"/>
-      <w:r>
-        <w:rPr>
-          <w:rFonts w:ascii="Consolas" w:hAnsi="Consolas"/>
-          <w:iCs/>
-          <w:color w:val="808080" w:themeColor="text1" w:themeTint="7F"/>
-          <w:sz w:val="16"/>
-          <w:szCs w:val="18"/>
-        </w:rPr>
-        <w:t>isinclude</w:t>
-      </w:r>
-      <w:proofErr w:type="spellEnd"/>
-      <w:r>
-        <w:rPr>
-          <w:rFonts w:ascii="Consolas" w:hAnsi="Consolas"/>
-          <w:iCs/>
-          <w:color w:val="808080" w:themeColor="text1" w:themeTint="7F"/>
-          <w:sz w:val="16"/>
-          <w:szCs w:val="18"/>
-        </w:rPr>
-        <w:t xml:space="preserve"> template="checkout/</w:t>
-      </w:r>
-      <w:proofErr w:type="spellStart"/>
-      <w:r>
-        <w:rPr>
-          <w:rFonts w:ascii="Consolas" w:hAnsi="Consolas"/>
-          <w:iCs/>
-          <w:color w:val="808080" w:themeColor="text1" w:themeTint="7F"/>
-          <w:sz w:val="16"/>
-          <w:szCs w:val="18"/>
-        </w:rPr>
-        <w:t>endcheckout</w:t>
-      </w:r>
-      <w:proofErr w:type="spellEnd"/>
-      <w:r>
-        <w:rPr>
-          <w:rFonts w:ascii="Consolas" w:hAnsi="Consolas"/>
-          <w:iCs/>
-          <w:color w:val="808080" w:themeColor="text1" w:themeTint="7F"/>
-          <w:sz w:val="16"/>
-          <w:szCs w:val="18"/>
-        </w:rPr>
-        <w:t>"/&gt;</w:t>
-      </w:r>
+      </w:pPr>
+    </w:p>
+    <w:p>
+      <w:pPr>
+        <w:pStyle w:val="Heading1"/>
+      </w:pPr>
+      <w:bookmarkStart w:id="25" w:name="_Toc290900248"/>
+      <w:bookmarkStart w:id="26" w:name="_Toc245264376"/>
+      <w:bookmarkEnd w:id="16"/>
+      <w:r>
+        <w:t>Operations, Maintenance</w:t>
+      </w:r>
+      <w:bookmarkEnd w:id="25"/>
     </w:p>
     <w:p/>
     <w:p>
       <w:pPr>
-        <w:ind w:left="1416"/>
-      </w:pPr>
-    </w:p>
-    <w:p>
-      <w:pPr>
-        <w:pStyle w:val="Heading1"/>
-      </w:pPr>
-      <w:bookmarkStart w:id="26" w:name="_Toc290900248"/>
-      <w:bookmarkStart w:id="27" w:name="_Toc245264376"/>
-      <w:bookmarkEnd w:id="16"/>
-      <w:r>
-        <w:t>Operations, Maintenance</w:t>
-      </w:r>
-      <w:bookmarkEnd w:id="26"/>
-    </w:p>
-    <w:p/>
-    <w:p>
-      <w:pPr>
         <w:pStyle w:val="Heading2"/>
       </w:pPr>
-      <w:bookmarkStart w:id="28" w:name="_Toc290900249"/>
+      <w:bookmarkStart w:id="27" w:name="_Toc290900249"/>
       <w:r>
         <w:t>Data Storage</w:t>
       </w:r>
-      <w:bookmarkEnd w:id="28"/>
+      <w:bookmarkEnd w:id="27"/>
     </w:p>
     <w:p>
       <w:pPr>
@@ -7201,27 +5260,7 @@
           <w:sz w:val="18"/>
           <w:szCs w:val="18"/>
         </w:rPr>
-        <w:t xml:space="preserve">Custom Site Preferences are being stored within </w:t>
-      </w:r>
-      <w:proofErr w:type="spellStart"/>
-      <w:r>
-        <w:rPr>
-          <w:rStyle w:val="SubtleEmphasis"/>
-          <w:color w:val="808080" w:themeColor="background1" w:themeShade="80"/>
-          <w:sz w:val="18"/>
-          <w:szCs w:val="18"/>
-        </w:rPr>
-        <w:t>Demandware</w:t>
-      </w:r>
-      <w:proofErr w:type="spellEnd"/>
-      <w:r>
-        <w:rPr>
-          <w:rStyle w:val="SubtleEmphasis"/>
-          <w:color w:val="808080" w:themeColor="background1" w:themeShade="80"/>
-          <w:sz w:val="18"/>
-          <w:szCs w:val="18"/>
-        </w:rPr>
-        <w:t>. Below are the Preference Names:</w:t>
+        <w:t>Custom Site Preferences are being stored within Demandware. Below are the Preference Names:</w:t>
       </w:r>
     </w:p>
     <w:p>
@@ -7378,11 +5417,11 @@
       <w:pPr>
         <w:pStyle w:val="Heading2"/>
       </w:pPr>
-      <w:bookmarkStart w:id="29" w:name="_Toc290900250"/>
+      <w:bookmarkStart w:id="28" w:name="_Toc290900250"/>
       <w:r>
         <w:t>Availability</w:t>
       </w:r>
-      <w:bookmarkEnd w:id="29"/>
+      <w:bookmarkEnd w:id="28"/>
     </w:p>
     <w:p>
       <w:pPr>
@@ -7471,12 +5510,11 @@
       <w:pPr>
         <w:pStyle w:val="Heading2"/>
       </w:pPr>
-      <w:bookmarkStart w:id="30" w:name="_Toc290900251"/>
-      <w:r>
-        <w:lastRenderedPageBreak/>
+      <w:bookmarkStart w:id="29" w:name="_Toc290900251"/>
+      <w:r>
         <w:t>Support</w:t>
       </w:r>
-      <w:bookmarkEnd w:id="30"/>
+      <w:bookmarkEnd w:id="29"/>
     </w:p>
     <w:p>
       <w:pPr>
@@ -7495,7 +5533,6 @@
           <w:szCs w:val="18"/>
         </w:rPr>
       </w:pPr>
-      <w:proofErr w:type="spellStart"/>
       <w:r>
         <w:rPr>
           <w:rStyle w:val="SubtleEmphasis"/>
@@ -7504,31 +5541,10 @@
           <w:sz w:val="18"/>
           <w:szCs w:val="18"/>
         </w:rPr>
-        <w:t>Awad</w:t>
-      </w:r>
-      <w:proofErr w:type="spellEnd"/>
-      <w:r>
-        <w:rPr>
-          <w:rStyle w:val="SubtleEmphasis"/>
-          <w:rFonts w:ascii="Trebuchet MS" w:hAnsi="Trebuchet MS"/>
-          <w:color w:val="808080" w:themeColor="background1" w:themeShade="80"/>
-          <w:sz w:val="18"/>
-          <w:szCs w:val="18"/>
-        </w:rPr>
-        <w:t xml:space="preserve"> </w:t>
-      </w:r>
-      <w:proofErr w:type="spellStart"/>
-      <w:r>
-        <w:rPr>
-          <w:rStyle w:val="SubtleEmphasis"/>
-          <w:rFonts w:ascii="Trebuchet MS" w:hAnsi="Trebuchet MS"/>
-          <w:color w:val="808080" w:themeColor="background1" w:themeShade="80"/>
-          <w:sz w:val="18"/>
-          <w:szCs w:val="18"/>
-        </w:rPr>
-        <w:t>Sayeed</w:t>
-      </w:r>
-      <w:proofErr w:type="spellEnd"/>
+        <w:t>Pixlee Support</w:t>
+      </w:r>
+      <w:bookmarkStart w:id="30" w:name="_GoBack"/>
+      <w:bookmarkEnd w:id="30"/>
       <w:r>
         <w:rPr>
           <w:rStyle w:val="SubtleEmphasis"/>
@@ -7547,7 +5563,25 @@
             <w:sz w:val="18"/>
             <w:szCs w:val="18"/>
           </w:rPr>
-          <w:t>awad@pixleeteam.com</w:t>
+          <w:t>support@</w:t>
+        </w:r>
+        <w:r>
+          <w:rPr>
+            <w:rStyle w:val="Hyperlink"/>
+            <w:rFonts w:ascii="Trebuchet MS" w:hAnsi="Trebuchet MS"/>
+            <w:sz w:val="18"/>
+            <w:szCs w:val="18"/>
+          </w:rPr>
+          <w:t>p</w:t>
+        </w:r>
+        <w:r>
+          <w:rPr>
+            <w:rStyle w:val="Hyperlink"/>
+            <w:rFonts w:ascii="Trebuchet MS" w:hAnsi="Trebuchet MS"/>
+            <w:sz w:val="18"/>
+            <w:szCs w:val="18"/>
+          </w:rPr>
+          <w:t>ixleeteam.com</w:t>
         </w:r>
       </w:hyperlink>
       <w:r>
@@ -7574,7 +5608,7 @@
       </w:pPr>
       <w:bookmarkStart w:id="31" w:name="_Toc279703491"/>
       <w:bookmarkStart w:id="32" w:name="_Toc279703584"/>
-      <w:bookmarkEnd w:id="27"/>
+      <w:bookmarkEnd w:id="26"/>
       <w:r>
         <w:br w:type="page"/>
       </w:r>
@@ -7800,9 +5834,8 @@
           <w:sz w:val="18"/>
           <w:szCs w:val="18"/>
         </w:rPr>
-        <w:t xml:space="preserve">Administrator can export products on </w:t>
-      </w:r>
-      <w:proofErr w:type="spellStart"/>
+        <w:t xml:space="preserve">Administrator can export products on Demandware to Pixlee by running a job. To do </w:t>
+      </w:r>
       <w:r>
         <w:rPr>
           <w:rStyle w:val="SubtleEmphasis"/>
@@ -7811,9 +5844,8 @@
           <w:sz w:val="18"/>
           <w:szCs w:val="18"/>
         </w:rPr>
-        <w:t>Demandware</w:t>
-      </w:r>
-      <w:proofErr w:type="spellEnd"/>
+        <w:t>that</w:t>
+      </w:r>
       <w:r>
         <w:rPr>
           <w:rStyle w:val="SubtleEmphasis"/>
@@ -7822,49 +5854,7 @@
           <w:sz w:val="18"/>
           <w:szCs w:val="18"/>
         </w:rPr>
-        <w:t xml:space="preserve"> to Pixlee by running a job. To do </w:t>
-      </w:r>
-      <w:r>
-        <w:rPr>
-          <w:rStyle w:val="SubtleEmphasis"/>
-          <w:rFonts w:ascii="Trebuchet MS" w:hAnsi="Trebuchet MS"/>
-          <w:color w:val="808080" w:themeColor="background1" w:themeShade="80"/>
-          <w:sz w:val="18"/>
-          <w:szCs w:val="18"/>
-        </w:rPr>
-        <w:t>that</w:t>
-      </w:r>
-      <w:r>
-        <w:rPr>
-          <w:rStyle w:val="SubtleEmphasis"/>
-          <w:rFonts w:ascii="Trebuchet MS" w:hAnsi="Trebuchet MS"/>
-          <w:color w:val="808080" w:themeColor="background1" w:themeShade="80"/>
-          <w:sz w:val="18"/>
-          <w:szCs w:val="18"/>
-        </w:rPr>
-        <w:t>, administrator has to click on Administrator &gt; Operations &gt; Job Schedules. Select ‘</w:t>
-      </w:r>
-      <w:proofErr w:type="spellStart"/>
-      <w:r>
-        <w:rPr>
-          <w:rStyle w:val="SubtleEmphasis"/>
-          <w:rFonts w:ascii="Trebuchet MS" w:hAnsi="Trebuchet MS"/>
-          <w:color w:val="808080" w:themeColor="background1" w:themeShade="80"/>
-          <w:sz w:val="18"/>
-          <w:szCs w:val="18"/>
-        </w:rPr>
-        <w:t>Pixlee.ExportProduct</w:t>
-      </w:r>
-      <w:proofErr w:type="spellEnd"/>
-      <w:r>
-        <w:rPr>
-          <w:rStyle w:val="SubtleEmphasis"/>
-          <w:rFonts w:ascii="Trebuchet MS" w:hAnsi="Trebuchet MS"/>
-          <w:color w:val="808080" w:themeColor="background1" w:themeShade="80"/>
-          <w:sz w:val="18"/>
-          <w:szCs w:val="18"/>
-        </w:rPr>
-        <w:t>’ and click on run. Do note that it may take a while for the job to finish if there is a large amount of products.</w:t>
+        <w:t>, administrator has to click on Administrator &gt; Operations &gt; Job Schedules. Select ‘Pixlee.ExportProduct’ and click on run. Do note that it may take a while for the job to finish if there is a large amount of products.</w:t>
       </w:r>
     </w:p>
     <w:p>
@@ -9007,7 +6997,7 @@
               <w:sz w:val="18"/>
               <w:szCs w:val="18"/>
             </w:rPr>
-            <w:t>6-13</w:t>
+            <w:t>5-11</w:t>
           </w:r>
           <w:r>
             <w:rPr>
@@ -19192,7 +17182,7 @@
 </file>
 
 <file path=customXml/itemProps1.xml><?xml version="1.0" encoding="utf-8"?>
-<ds:datastoreItem xmlns:ds="http://schemas.openxmlformats.org/officeDocument/2006/customXml" ds:itemID="{BD76DB29-4DB3-9B46-8325-B3BBE06B5741}">
+<ds:datastoreItem xmlns:ds="http://schemas.openxmlformats.org/officeDocument/2006/customXml" ds:itemID="{1240E7D4-2523-0342-A073-EB59B2353440}">
   <ds:schemaRefs>
     <ds:schemaRef ds:uri="http://schemas.openxmlformats.org/officeDocument/2006/bibliography"/>
   </ds:schemaRefs>
@@ -19200,7 +17190,7 @@
 </file>
 
 <file path=customXml/itemProps2.xml><?xml version="1.0" encoding="utf-8"?>
-<ds:datastoreItem xmlns:ds="http://schemas.openxmlformats.org/officeDocument/2006/customXml" ds:itemID="{E0D5EF5D-DBE4-AF47-871E-686554916918}">
+<ds:datastoreItem xmlns:ds="http://schemas.openxmlformats.org/officeDocument/2006/customXml" ds:itemID="{DB251E83-C610-ED42-A307-7B3E45F9B280}">
   <ds:schemaRefs>
     <ds:schemaRef ds:uri="http://schemas.openxmlformats.org/officeDocument/2006/bibliography"/>
   </ds:schemaRefs>
@@ -19208,7 +17198,7 @@
 </file>
 
 <file path=customXml/itemProps3.xml><?xml version="1.0" encoding="utf-8"?>
-<ds:datastoreItem xmlns:ds="http://schemas.openxmlformats.org/officeDocument/2006/customXml" ds:itemID="{F28AD8CE-5E15-4F4F-AEBA-AAA8FE2EF9F6}">
+<ds:datastoreItem xmlns:ds="http://schemas.openxmlformats.org/officeDocument/2006/customXml" ds:itemID="{25268345-FA0C-AF4B-9EED-BC784120A8F9}">
   <ds:schemaRefs>
     <ds:schemaRef ds:uri="http://schemas.openxmlformats.org/officeDocument/2006/bibliography"/>
   </ds:schemaRefs>
@@ -19216,7 +17206,7 @@
 </file>
 
 <file path=customXml/itemProps4.xml><?xml version="1.0" encoding="utf-8"?>
-<ds:datastoreItem xmlns:ds="http://schemas.openxmlformats.org/officeDocument/2006/customXml" ds:itemID="{2BBBAD72-5EB6-1B43-89D5-AA8948E7BDF7}">
+<ds:datastoreItem xmlns:ds="http://schemas.openxmlformats.org/officeDocument/2006/customXml" ds:itemID="{9BCD970F-275D-994B-95A0-981D7864258C}">
   <ds:schemaRefs>
     <ds:schemaRef ds:uri="http://schemas.openxmlformats.org/officeDocument/2006/bibliography"/>
   </ds:schemaRefs>

</xml_diff>

<commit_message>
- Update "Integration Guide.docx" to more closely match analytics.dev.pixlee.com
</commit_message>
<xml_diff>
--- a/documentation/Integration Guide.docx
+++ b/documentation/Integration Guide.docx
@@ -219,6 +219,7 @@
           <w:docPartUnique/>
         </w:docPartObj>
       </w:sdtPr>
+      <w:sdtEndPr/>
       <w:sdtContent>
         <w:p>
           <w:pPr>
@@ -4432,7 +4433,31 @@
           <w:szCs w:val="18"/>
           <w:u w:val="single"/>
         </w:rPr>
-        <w:t>default/header/header</w:t>
+        <w:t>default/</w:t>
+      </w:r>
+      <w:r>
+        <w:rPr>
+          <w:rFonts w:ascii="Trebuchet MS" w:hAnsi="Trebuchet MS"/>
+          <w:b/>
+          <w:iCs/>
+          <w:color w:val="808080" w:themeColor="text1" w:themeTint="7F"/>
+          <w:sz w:val="18"/>
+          <w:szCs w:val="18"/>
+          <w:u w:val="single"/>
+        </w:rPr>
+        <w:t>components/</w:t>
+      </w:r>
+      <w:r>
+        <w:rPr>
+          <w:rFonts w:ascii="Trebuchet MS" w:hAnsi="Trebuchet MS"/>
+          <w:b/>
+          <w:iCs/>
+          <w:color w:val="808080" w:themeColor="text1" w:themeTint="7F"/>
+          <w:sz w:val="18"/>
+          <w:szCs w:val="18"/>
+          <w:u w:val="single"/>
+        </w:rPr>
+        <w:t>header/header</w:t>
       </w:r>
       <w:r>
         <w:rPr>
@@ -5203,6 +5228,281 @@
         <w:t>&lt;isinclude template="checkout/endcheckout"/&gt;</w:t>
       </w:r>
     </w:p>
+    <w:p>
+      <w:pPr>
+        <w:spacing w:line="240" w:lineRule="auto"/>
+        <w:rPr>
+          <w:rFonts w:ascii="Trebuchet MS" w:hAnsi="Trebuchet MS"/>
+          <w:iCs/>
+          <w:color w:val="808080" w:themeColor="text1" w:themeTint="7F"/>
+          <w:sz w:val="18"/>
+          <w:szCs w:val="18"/>
+        </w:rPr>
+      </w:pPr>
+    </w:p>
+    <w:p>
+      <w:pPr>
+        <w:ind w:left="708" w:firstLine="708"/>
+        <w:rPr>
+          <w:rFonts w:ascii="Trebuchet MS" w:hAnsi="Trebuchet MS"/>
+          <w:iCs/>
+          <w:color w:val="808080" w:themeColor="text1" w:themeTint="7F"/>
+          <w:sz w:val="18"/>
+          <w:szCs w:val="18"/>
+        </w:rPr>
+      </w:pPr>
+      <w:r>
+        <w:rPr>
+          <w:rFonts w:ascii="Trebuchet MS" w:hAnsi="Trebuchet MS"/>
+          <w:iCs/>
+          <w:color w:val="808080" w:themeColor="text1" w:themeTint="7F"/>
+          <w:sz w:val="18"/>
+          <w:szCs w:val="18"/>
+        </w:rPr>
+        <w:lastRenderedPageBreak/>
+        <w:t>In the following file:</w:t>
+      </w:r>
+    </w:p>
+    <w:p>
+      <w:pPr>
+        <w:ind w:left="1416" w:firstLine="708"/>
+        <w:rPr>
+          <w:rFonts w:ascii="Trebuchet MS" w:hAnsi="Trebuchet MS"/>
+          <w:b/>
+          <w:iCs/>
+          <w:color w:val="808080" w:themeColor="text1" w:themeTint="7F"/>
+          <w:sz w:val="18"/>
+          <w:szCs w:val="18"/>
+          <w:u w:val="single"/>
+        </w:rPr>
+      </w:pPr>
+      <w:r>
+        <w:rPr>
+          <w:rFonts w:ascii="Trebuchet MS" w:hAnsi="Trebuchet MS"/>
+          <w:b/>
+          <w:iCs/>
+          <w:color w:val="808080" w:themeColor="text1" w:themeTint="7F"/>
+          <w:sz w:val="18"/>
+          <w:szCs w:val="18"/>
+          <w:u w:val="single"/>
+        </w:rPr>
+        <w:t>/cart</w:t>
+      </w:r>
+      <w:r>
+        <w:rPr>
+          <w:rFonts w:ascii="Trebuchet MS" w:hAnsi="Trebuchet MS"/>
+          <w:b/>
+          <w:iCs/>
+          <w:color w:val="808080" w:themeColor="text1" w:themeTint="7F"/>
+          <w:sz w:val="18"/>
+          <w:szCs w:val="18"/>
+          <w:u w:val="single"/>
+        </w:rPr>
+        <w:t>ridge/templates/default/product</w:t>
+      </w:r>
+      <w:r>
+        <w:rPr>
+          <w:rFonts w:ascii="Trebuchet MS" w:hAnsi="Trebuchet MS"/>
+          <w:b/>
+          <w:iCs/>
+          <w:color w:val="808080" w:themeColor="text1" w:themeTint="7F"/>
+          <w:sz w:val="18"/>
+          <w:szCs w:val="18"/>
+          <w:u w:val="single"/>
+        </w:rPr>
+        <w:t>/</w:t>
+      </w:r>
+      <w:r>
+        <w:rPr>
+          <w:rFonts w:ascii="Trebuchet MS" w:hAnsi="Trebuchet MS"/>
+          <w:b/>
+          <w:iCs/>
+          <w:color w:val="808080" w:themeColor="text1" w:themeTint="7F"/>
+          <w:sz w:val="18"/>
+          <w:szCs w:val="18"/>
+          <w:u w:val="single"/>
+        </w:rPr>
+        <w:t>productdetail</w:t>
+      </w:r>
+      <w:r>
+        <w:rPr>
+          <w:rFonts w:ascii="Trebuchet MS" w:hAnsi="Trebuchet MS"/>
+          <w:b/>
+          <w:iCs/>
+          <w:color w:val="808080" w:themeColor="text1" w:themeTint="7F"/>
+          <w:sz w:val="18"/>
+          <w:szCs w:val="18"/>
+          <w:u w:val="single"/>
+        </w:rPr>
+        <w:t>.isml</w:t>
+      </w:r>
+    </w:p>
+    <w:p>
+      <w:pPr>
+        <w:ind w:left="1416"/>
+        <w:rPr>
+          <w:rFonts w:ascii="Trebuchet MS" w:hAnsi="Trebuchet MS"/>
+          <w:iCs/>
+          <w:color w:val="808080" w:themeColor="text1" w:themeTint="7F"/>
+          <w:sz w:val="18"/>
+          <w:szCs w:val="18"/>
+        </w:rPr>
+      </w:pPr>
+      <w:r>
+        <w:rPr>
+          <w:rFonts w:ascii="Trebuchet MS" w:hAnsi="Trebuchet MS"/>
+          <w:iCs/>
+          <w:color w:val="808080" w:themeColor="text1" w:themeTint="7F"/>
+          <w:sz w:val="18"/>
+          <w:szCs w:val="18"/>
+        </w:rPr>
+        <w:t xml:space="preserve">Add the following snippet to </w:t>
+      </w:r>
+      <w:r>
+        <w:rPr>
+          <w:rFonts w:ascii="Trebuchet MS" w:hAnsi="Trebuchet MS"/>
+          <w:iCs/>
+          <w:color w:val="808080" w:themeColor="text1" w:themeTint="7F"/>
+          <w:sz w:val="18"/>
+          <w:szCs w:val="18"/>
+        </w:rPr>
+        <w:t>the line immediately after</w:t>
+      </w:r>
+      <w:r>
+        <w:rPr>
+          <w:rFonts w:ascii="Trebuchet MS" w:hAnsi="Trebuchet MS"/>
+          <w:iCs/>
+          <w:color w:val="808080" w:themeColor="text1" w:themeTint="7F"/>
+          <w:sz w:val="18"/>
+          <w:szCs w:val="18"/>
+        </w:rPr>
+        <w:t xml:space="preserve"> &lt;</w:t>
+      </w:r>
+      <w:r>
+        <w:rPr>
+          <w:rFonts w:ascii="Trebuchet MS" w:hAnsi="Trebuchet MS"/>
+          <w:iCs/>
+          <w:color w:val="808080" w:themeColor="text1" w:themeTint="7F"/>
+          <w:sz w:val="18"/>
+          <w:szCs w:val="18"/>
+        </w:rPr>
+        <w:t>/div</w:t>
+      </w:r>
+      <w:r>
+        <w:rPr>
+          <w:rFonts w:ascii="Trebuchet MS" w:hAnsi="Trebuchet MS"/>
+          <w:iCs/>
+          <w:color w:val="808080" w:themeColor="text1" w:themeTint="7F"/>
+          <w:sz w:val="18"/>
+          <w:szCs w:val="18"/>
+        </w:rPr>
+        <w:t>&gt;</w:t>
+      </w:r>
+      <w:r>
+        <w:rPr>
+          <w:rFonts w:ascii="Trebuchet MS" w:hAnsi="Trebuchet MS"/>
+          <w:iCs/>
+          <w:color w:val="808080" w:themeColor="text1" w:themeTint="7F"/>
+          <w:sz w:val="18"/>
+          <w:szCs w:val="18"/>
+        </w:rPr>
+        <w:t>&lt;!--/pdpMain --&gt;</w:t>
+      </w:r>
+      <w:r>
+        <w:rPr>
+          <w:rFonts w:ascii="Trebuchet MS" w:hAnsi="Trebuchet MS"/>
+          <w:iCs/>
+          <w:color w:val="808080" w:themeColor="text1" w:themeTint="7F"/>
+          <w:sz w:val="18"/>
+          <w:szCs w:val="18"/>
+        </w:rPr>
+        <w:t>:</w:t>
+      </w:r>
+    </w:p>
+    <w:p>
+      <w:pPr>
+        <w:ind w:left="2124"/>
+        <w:rPr>
+          <w:rFonts w:ascii="Consolas" w:hAnsi="Consolas"/>
+          <w:iCs/>
+          <w:color w:val="808080" w:themeColor="text1" w:themeTint="7F"/>
+          <w:sz w:val="16"/>
+          <w:szCs w:val="18"/>
+        </w:rPr>
+      </w:pPr>
+      <w:r>
+        <w:rPr>
+          <w:rFonts w:ascii="Consolas" w:hAnsi="Consolas"/>
+          <w:iCs/>
+          <w:color w:val="808080" w:themeColor="text1" w:themeTint="7F"/>
+          <w:sz w:val="16"/>
+          <w:szCs w:val="18"/>
+        </w:rPr>
+        <w:t xml:space="preserve">&lt;iscomment&gt;Pixlee </w:t>
+      </w:r>
+      <w:r>
+        <w:rPr>
+          <w:rFonts w:ascii="Consolas" w:hAnsi="Consolas"/>
+          <w:iCs/>
+          <w:color w:val="808080" w:themeColor="text1" w:themeTint="7F"/>
+          <w:sz w:val="16"/>
+          <w:szCs w:val="18"/>
+        </w:rPr>
+        <w:t>PDP</w:t>
+      </w:r>
+      <w:r>
+        <w:rPr>
+          <w:rFonts w:ascii="Consolas" w:hAnsi="Consolas"/>
+          <w:iCs/>
+          <w:color w:val="808080" w:themeColor="text1" w:themeTint="7F"/>
+          <w:sz w:val="16"/>
+          <w:szCs w:val="18"/>
+        </w:rPr>
+        <w:t>&lt;/iscomment&gt;</w:t>
+      </w:r>
+      <w:r>
+        <w:rPr>
+          <w:rFonts w:ascii="Consolas" w:hAnsi="Consolas"/>
+          <w:iCs/>
+          <w:color w:val="808080" w:themeColor="text1" w:themeTint="7F"/>
+          <w:sz w:val="16"/>
+          <w:szCs w:val="18"/>
+        </w:rPr>
+        <w:br/>
+      </w:r>
+      <w:r>
+        <w:rPr>
+          <w:rFonts w:ascii="Consolas" w:hAnsi="Consolas"/>
+          <w:iCs/>
+          <w:color w:val="808080" w:themeColor="text1" w:themeTint="7F"/>
+          <w:sz w:val="16"/>
+          <w:szCs w:val="18"/>
+        </w:rPr>
+        <w:t>&lt;isinclude template="</w:t>
+      </w:r>
+      <w:r>
+        <w:rPr>
+          <w:rFonts w:ascii="Consolas" w:hAnsi="Consolas"/>
+          <w:iCs/>
+          <w:color w:val="808080" w:themeColor="text1" w:themeTint="7F"/>
+          <w:sz w:val="16"/>
+          <w:szCs w:val="18"/>
+        </w:rPr>
+        <w:t>widgets/pdpwidget.isml</w:t>
+      </w:r>
+      <w:bookmarkStart w:id="25" w:name="_GoBack"/>
+      <w:bookmarkEnd w:id="25"/>
+      <w:r>
+        <w:rPr>
+          <w:rFonts w:ascii="Consolas" w:hAnsi="Consolas"/>
+          <w:iCs/>
+          <w:color w:val="808080" w:themeColor="text1" w:themeTint="7F"/>
+          <w:sz w:val="16"/>
+          <w:szCs w:val="18"/>
+        </w:rPr>
+        <w:t>"/&gt;</w:t>
+      </w:r>
+    </w:p>
     <w:p/>
     <w:p>
       <w:pPr>
@@ -5213,24 +5513,24 @@
       <w:pPr>
         <w:pStyle w:val="Heading1"/>
       </w:pPr>
-      <w:bookmarkStart w:id="25" w:name="_Toc290900248"/>
-      <w:bookmarkStart w:id="26" w:name="_Toc245264376"/>
+      <w:bookmarkStart w:id="26" w:name="_Toc290900248"/>
+      <w:bookmarkStart w:id="27" w:name="_Toc245264376"/>
       <w:bookmarkEnd w:id="16"/>
       <w:r>
         <w:t>Operations, Maintenance</w:t>
       </w:r>
-      <w:bookmarkEnd w:id="25"/>
+      <w:bookmarkEnd w:id="26"/>
     </w:p>
     <w:p/>
     <w:p>
       <w:pPr>
         <w:pStyle w:val="Heading2"/>
       </w:pPr>
-      <w:bookmarkStart w:id="27" w:name="_Toc290900249"/>
+      <w:bookmarkStart w:id="28" w:name="_Toc290900249"/>
       <w:r>
         <w:t>Data Storage</w:t>
       </w:r>
-      <w:bookmarkEnd w:id="27"/>
+      <w:bookmarkEnd w:id="28"/>
     </w:p>
     <w:p>
       <w:pPr>
@@ -5417,11 +5717,11 @@
       <w:pPr>
         <w:pStyle w:val="Heading2"/>
       </w:pPr>
-      <w:bookmarkStart w:id="28" w:name="_Toc290900250"/>
+      <w:bookmarkStart w:id="29" w:name="_Toc290900250"/>
       <w:r>
         <w:t>Availability</w:t>
       </w:r>
-      <w:bookmarkEnd w:id="28"/>
+      <w:bookmarkEnd w:id="29"/>
     </w:p>
     <w:p>
       <w:pPr>
@@ -5510,11 +5810,11 @@
       <w:pPr>
         <w:pStyle w:val="Heading2"/>
       </w:pPr>
-      <w:bookmarkStart w:id="29" w:name="_Toc290900251"/>
+      <w:bookmarkStart w:id="30" w:name="_Toc290900251"/>
       <w:r>
         <w:t>Support</w:t>
       </w:r>
-      <w:bookmarkEnd w:id="29"/>
+      <w:bookmarkEnd w:id="30"/>
     </w:p>
     <w:p>
       <w:pPr>
@@ -5543,8 +5843,6 @@
         </w:rPr>
         <w:t>Pixlee Support</w:t>
       </w:r>
-      <w:bookmarkStart w:id="30" w:name="_GoBack"/>
-      <w:bookmarkEnd w:id="30"/>
       <w:r>
         <w:rPr>
           <w:rStyle w:val="SubtleEmphasis"/>
@@ -5563,25 +5861,7 @@
             <w:sz w:val="18"/>
             <w:szCs w:val="18"/>
           </w:rPr>
-          <w:t>support@</w:t>
-        </w:r>
-        <w:r>
-          <w:rPr>
-            <w:rStyle w:val="Hyperlink"/>
-            <w:rFonts w:ascii="Trebuchet MS" w:hAnsi="Trebuchet MS"/>
-            <w:sz w:val="18"/>
-            <w:szCs w:val="18"/>
-          </w:rPr>
-          <w:t>p</w:t>
-        </w:r>
-        <w:r>
-          <w:rPr>
-            <w:rStyle w:val="Hyperlink"/>
-            <w:rFonts w:ascii="Trebuchet MS" w:hAnsi="Trebuchet MS"/>
-            <w:sz w:val="18"/>
-            <w:szCs w:val="18"/>
-          </w:rPr>
-          <w:t>ixleeteam.com</w:t>
+          <w:t>support@pixleeteam.com</w:t>
         </w:r>
       </w:hyperlink>
       <w:r>
@@ -5608,7 +5888,7 @@
       </w:pPr>
       <w:bookmarkStart w:id="31" w:name="_Toc279703491"/>
       <w:bookmarkStart w:id="32" w:name="_Toc279703584"/>
-      <w:bookmarkEnd w:id="26"/>
+      <w:bookmarkEnd w:id="27"/>
       <w:r>
         <w:br w:type="page"/>
       </w:r>
@@ -6997,7 +7277,7 @@
               <w:sz w:val="18"/>
               <w:szCs w:val="18"/>
             </w:rPr>
-            <w:t>5-11</w:t>
+            <w:t>4-10</w:t>
           </w:r>
           <w:r>
             <w:rPr>
@@ -17182,7 +17462,7 @@
 </file>
 
 <file path=customXml/itemProps1.xml><?xml version="1.0" encoding="utf-8"?>
-<ds:datastoreItem xmlns:ds="http://schemas.openxmlformats.org/officeDocument/2006/customXml" ds:itemID="{1240E7D4-2523-0342-A073-EB59B2353440}">
+<ds:datastoreItem xmlns:ds="http://schemas.openxmlformats.org/officeDocument/2006/customXml" ds:itemID="{25268345-FA0C-AF4B-9EED-BC784120A8F9}">
   <ds:schemaRefs>
     <ds:schemaRef ds:uri="http://schemas.openxmlformats.org/officeDocument/2006/bibliography"/>
   </ds:schemaRefs>
@@ -17190,7 +17470,7 @@
 </file>
 
 <file path=customXml/itemProps2.xml><?xml version="1.0" encoding="utf-8"?>
-<ds:datastoreItem xmlns:ds="http://schemas.openxmlformats.org/officeDocument/2006/customXml" ds:itemID="{DB251E83-C610-ED42-A307-7B3E45F9B280}">
+<ds:datastoreItem xmlns:ds="http://schemas.openxmlformats.org/officeDocument/2006/customXml" ds:itemID="{9BCD970F-275D-994B-95A0-981D7864258C}">
   <ds:schemaRefs>
     <ds:schemaRef ds:uri="http://schemas.openxmlformats.org/officeDocument/2006/bibliography"/>
   </ds:schemaRefs>
@@ -17198,7 +17478,7 @@
 </file>
 
 <file path=customXml/itemProps3.xml><?xml version="1.0" encoding="utf-8"?>
-<ds:datastoreItem xmlns:ds="http://schemas.openxmlformats.org/officeDocument/2006/customXml" ds:itemID="{25268345-FA0C-AF4B-9EED-BC784120A8F9}">
+<ds:datastoreItem xmlns:ds="http://schemas.openxmlformats.org/officeDocument/2006/customXml" ds:itemID="{BA2CBC16-BD2B-864A-B482-D4227D2D14CD}">
   <ds:schemaRefs>
     <ds:schemaRef ds:uri="http://schemas.openxmlformats.org/officeDocument/2006/bibliography"/>
   </ds:schemaRefs>
@@ -17206,7 +17486,7 @@
 </file>
 
 <file path=customXml/itemProps4.xml><?xml version="1.0" encoding="utf-8"?>
-<ds:datastoreItem xmlns:ds="http://schemas.openxmlformats.org/officeDocument/2006/customXml" ds:itemID="{9BCD970F-275D-994B-95A0-981D7864258C}">
+<ds:datastoreItem xmlns:ds="http://schemas.openxmlformats.org/officeDocument/2006/customXml" ds:itemID="{F7B2BEB9-E2CE-F242-84EA-ECE832628BB3}">
   <ds:schemaRefs>
     <ds:schemaRef ds:uri="http://schemas.openxmlformats.org/officeDocument/2006/bibliography"/>
   </ds:schemaRefs>

</xml_diff>

<commit_message>
- Updated Integration Guide - forgot to add PDP embed instructions
</commit_message>
<xml_diff>
--- a/documentation/Integration Guide.docx
+++ b/documentation/Integration Guide.docx
@@ -65,7 +65,7 @@
         <w:rPr>
           <w:rFonts w:asciiTheme="majorHAnsi" w:hAnsiTheme="majorHAnsi"/>
         </w:rPr>
-        <w:t>6.1.0</w:t>
+        <w:t>6.1.1</w:t>
       </w:r>
     </w:p>
     <w:p>
@@ -219,6 +219,7 @@
           <w:docPartUnique/>
         </w:docPartObj>
       </w:sdtPr>
+      <w:sdtEndPr/>
       <w:sdtContent>
         <w:p>
           <w:pPr>
@@ -4432,7 +4433,31 @@
           <w:szCs w:val="18"/>
           <w:u w:val="single"/>
         </w:rPr>
-        <w:t>default/header/header</w:t>
+        <w:t>default/</w:t>
+      </w:r>
+      <w:r>
+        <w:rPr>
+          <w:rFonts w:ascii="Trebuchet MS" w:hAnsi="Trebuchet MS"/>
+          <w:b/>
+          <w:iCs/>
+          <w:color w:val="808080" w:themeColor="text1" w:themeTint="7F"/>
+          <w:sz w:val="18"/>
+          <w:szCs w:val="18"/>
+          <w:u w:val="single"/>
+        </w:rPr>
+        <w:t>components/</w:t>
+      </w:r>
+      <w:r>
+        <w:rPr>
+          <w:rFonts w:ascii="Trebuchet MS" w:hAnsi="Trebuchet MS"/>
+          <w:b/>
+          <w:iCs/>
+          <w:color w:val="808080" w:themeColor="text1" w:themeTint="7F"/>
+          <w:sz w:val="18"/>
+          <w:szCs w:val="18"/>
+          <w:u w:val="single"/>
+        </w:rPr>
+        <w:t>header/header</w:t>
       </w:r>
       <w:r>
         <w:rPr>
@@ -5201,6 +5226,279 @@
           <w:szCs w:val="18"/>
         </w:rPr>
         <w:t>&lt;isinclude template="checkout/endcheckout"/&gt;</w:t>
+      </w:r>
+    </w:p>
+    <w:p>
+      <w:pPr>
+        <w:spacing w:line="240" w:lineRule="auto"/>
+        <w:rPr>
+          <w:rFonts w:ascii="Trebuchet MS" w:hAnsi="Trebuchet MS"/>
+          <w:iCs/>
+          <w:color w:val="808080" w:themeColor="text1" w:themeTint="7F"/>
+          <w:sz w:val="18"/>
+          <w:szCs w:val="18"/>
+        </w:rPr>
+      </w:pPr>
+    </w:p>
+    <w:p>
+      <w:pPr>
+        <w:ind w:left="708" w:firstLine="708"/>
+        <w:rPr>
+          <w:rFonts w:ascii="Trebuchet MS" w:hAnsi="Trebuchet MS"/>
+          <w:iCs/>
+          <w:color w:val="808080" w:themeColor="text1" w:themeTint="7F"/>
+          <w:sz w:val="18"/>
+          <w:szCs w:val="18"/>
+        </w:rPr>
+      </w:pPr>
+      <w:r>
+        <w:rPr>
+          <w:rFonts w:ascii="Trebuchet MS" w:hAnsi="Trebuchet MS"/>
+          <w:iCs/>
+          <w:color w:val="808080" w:themeColor="text1" w:themeTint="7F"/>
+          <w:sz w:val="18"/>
+          <w:szCs w:val="18"/>
+        </w:rPr>
+        <w:lastRenderedPageBreak/>
+        <w:t>In the following file:</w:t>
+      </w:r>
+    </w:p>
+    <w:p>
+      <w:pPr>
+        <w:ind w:left="1416" w:firstLine="708"/>
+        <w:rPr>
+          <w:rFonts w:ascii="Trebuchet MS" w:hAnsi="Trebuchet MS"/>
+          <w:b/>
+          <w:iCs/>
+          <w:color w:val="808080" w:themeColor="text1" w:themeTint="7F"/>
+          <w:sz w:val="18"/>
+          <w:szCs w:val="18"/>
+          <w:u w:val="single"/>
+        </w:rPr>
+      </w:pPr>
+      <w:r>
+        <w:rPr>
+          <w:rFonts w:ascii="Trebuchet MS" w:hAnsi="Trebuchet MS"/>
+          <w:b/>
+          <w:iCs/>
+          <w:color w:val="808080" w:themeColor="text1" w:themeTint="7F"/>
+          <w:sz w:val="18"/>
+          <w:szCs w:val="18"/>
+          <w:u w:val="single"/>
+        </w:rPr>
+        <w:t>/cart</w:t>
+      </w:r>
+      <w:r>
+        <w:rPr>
+          <w:rFonts w:ascii="Trebuchet MS" w:hAnsi="Trebuchet MS"/>
+          <w:b/>
+          <w:iCs/>
+          <w:color w:val="808080" w:themeColor="text1" w:themeTint="7F"/>
+          <w:sz w:val="18"/>
+          <w:szCs w:val="18"/>
+          <w:u w:val="single"/>
+        </w:rPr>
+        <w:t>ridge/templates/default/product</w:t>
+      </w:r>
+      <w:r>
+        <w:rPr>
+          <w:rFonts w:ascii="Trebuchet MS" w:hAnsi="Trebuchet MS"/>
+          <w:b/>
+          <w:iCs/>
+          <w:color w:val="808080" w:themeColor="text1" w:themeTint="7F"/>
+          <w:sz w:val="18"/>
+          <w:szCs w:val="18"/>
+          <w:u w:val="single"/>
+        </w:rPr>
+        <w:t>/</w:t>
+      </w:r>
+      <w:r>
+        <w:rPr>
+          <w:rFonts w:ascii="Trebuchet MS" w:hAnsi="Trebuchet MS"/>
+          <w:b/>
+          <w:iCs/>
+          <w:color w:val="808080" w:themeColor="text1" w:themeTint="7F"/>
+          <w:sz w:val="18"/>
+          <w:szCs w:val="18"/>
+          <w:u w:val="single"/>
+        </w:rPr>
+        <w:t>productdetail</w:t>
+      </w:r>
+      <w:r>
+        <w:rPr>
+          <w:rFonts w:ascii="Trebuchet MS" w:hAnsi="Trebuchet MS"/>
+          <w:b/>
+          <w:iCs/>
+          <w:color w:val="808080" w:themeColor="text1" w:themeTint="7F"/>
+          <w:sz w:val="18"/>
+          <w:szCs w:val="18"/>
+          <w:u w:val="single"/>
+        </w:rPr>
+        <w:t>.isml</w:t>
+      </w:r>
+    </w:p>
+    <w:p>
+      <w:pPr>
+        <w:ind w:left="1416"/>
+        <w:rPr>
+          <w:rFonts w:ascii="Trebuchet MS" w:hAnsi="Trebuchet MS"/>
+          <w:iCs/>
+          <w:color w:val="808080" w:themeColor="text1" w:themeTint="7F"/>
+          <w:sz w:val="18"/>
+          <w:szCs w:val="18"/>
+        </w:rPr>
+      </w:pPr>
+      <w:r>
+        <w:rPr>
+          <w:rFonts w:ascii="Trebuchet MS" w:hAnsi="Trebuchet MS"/>
+          <w:iCs/>
+          <w:color w:val="808080" w:themeColor="text1" w:themeTint="7F"/>
+          <w:sz w:val="18"/>
+          <w:szCs w:val="18"/>
+        </w:rPr>
+        <w:t xml:space="preserve">Add the following snippet to </w:t>
+      </w:r>
+      <w:r>
+        <w:rPr>
+          <w:rFonts w:ascii="Trebuchet MS" w:hAnsi="Trebuchet MS"/>
+          <w:iCs/>
+          <w:color w:val="808080" w:themeColor="text1" w:themeTint="7F"/>
+          <w:sz w:val="18"/>
+          <w:szCs w:val="18"/>
+        </w:rPr>
+        <w:t>the line immediately after</w:t>
+      </w:r>
+      <w:r>
+        <w:rPr>
+          <w:rFonts w:ascii="Trebuchet MS" w:hAnsi="Trebuchet MS"/>
+          <w:iCs/>
+          <w:color w:val="808080" w:themeColor="text1" w:themeTint="7F"/>
+          <w:sz w:val="18"/>
+          <w:szCs w:val="18"/>
+        </w:rPr>
+        <w:t xml:space="preserve"> &lt;</w:t>
+      </w:r>
+      <w:r>
+        <w:rPr>
+          <w:rFonts w:ascii="Trebuchet MS" w:hAnsi="Trebuchet MS"/>
+          <w:iCs/>
+          <w:color w:val="808080" w:themeColor="text1" w:themeTint="7F"/>
+          <w:sz w:val="18"/>
+          <w:szCs w:val="18"/>
+        </w:rPr>
+        <w:t>/div</w:t>
+      </w:r>
+      <w:r>
+        <w:rPr>
+          <w:rFonts w:ascii="Trebuchet MS" w:hAnsi="Trebuchet MS"/>
+          <w:iCs/>
+          <w:color w:val="808080" w:themeColor="text1" w:themeTint="7F"/>
+          <w:sz w:val="18"/>
+          <w:szCs w:val="18"/>
+        </w:rPr>
+        <w:t>&gt;</w:t>
+      </w:r>
+      <w:r>
+        <w:rPr>
+          <w:rFonts w:ascii="Trebuchet MS" w:hAnsi="Trebuchet MS"/>
+          <w:iCs/>
+          <w:color w:val="808080" w:themeColor="text1" w:themeTint="7F"/>
+          <w:sz w:val="18"/>
+          <w:szCs w:val="18"/>
+        </w:rPr>
+        <w:t>&lt;!--/pdpMain --&gt;</w:t>
+      </w:r>
+      <w:r>
+        <w:rPr>
+          <w:rFonts w:ascii="Trebuchet MS" w:hAnsi="Trebuchet MS"/>
+          <w:iCs/>
+          <w:color w:val="808080" w:themeColor="text1" w:themeTint="7F"/>
+          <w:sz w:val="18"/>
+          <w:szCs w:val="18"/>
+        </w:rPr>
+        <w:t>:</w:t>
+      </w:r>
+    </w:p>
+    <w:p>
+      <w:pPr>
+        <w:ind w:left="2124"/>
+        <w:rPr>
+          <w:rFonts w:ascii="Consolas" w:hAnsi="Consolas"/>
+          <w:iCs/>
+          <w:color w:val="808080" w:themeColor="text1" w:themeTint="7F"/>
+          <w:sz w:val="16"/>
+          <w:szCs w:val="18"/>
+        </w:rPr>
+      </w:pPr>
+      <w:r>
+        <w:rPr>
+          <w:rFonts w:ascii="Consolas" w:hAnsi="Consolas"/>
+          <w:iCs/>
+          <w:color w:val="808080" w:themeColor="text1" w:themeTint="7F"/>
+          <w:sz w:val="16"/>
+          <w:szCs w:val="18"/>
+        </w:rPr>
+        <w:t xml:space="preserve">&lt;iscomment&gt;Pixlee </w:t>
+      </w:r>
+      <w:r>
+        <w:rPr>
+          <w:rFonts w:ascii="Consolas" w:hAnsi="Consolas"/>
+          <w:iCs/>
+          <w:color w:val="808080" w:themeColor="text1" w:themeTint="7F"/>
+          <w:sz w:val="16"/>
+          <w:szCs w:val="18"/>
+        </w:rPr>
+        <w:t>PDP</w:t>
+      </w:r>
+      <w:r>
+        <w:rPr>
+          <w:rFonts w:ascii="Consolas" w:hAnsi="Consolas"/>
+          <w:iCs/>
+          <w:color w:val="808080" w:themeColor="text1" w:themeTint="7F"/>
+          <w:sz w:val="16"/>
+          <w:szCs w:val="18"/>
+        </w:rPr>
+        <w:t>&lt;/iscomment&gt;</w:t>
+      </w:r>
+      <w:r>
+        <w:rPr>
+          <w:rFonts w:ascii="Consolas" w:hAnsi="Consolas"/>
+          <w:iCs/>
+          <w:color w:val="808080" w:themeColor="text1" w:themeTint="7F"/>
+          <w:sz w:val="16"/>
+          <w:szCs w:val="18"/>
+        </w:rPr>
+        <w:br/>
+      </w:r>
+      <w:r>
+        <w:rPr>
+          <w:rFonts w:ascii="Consolas" w:hAnsi="Consolas"/>
+          <w:iCs/>
+          <w:color w:val="808080" w:themeColor="text1" w:themeTint="7F"/>
+          <w:sz w:val="16"/>
+          <w:szCs w:val="18"/>
+        </w:rPr>
+        <w:t>&lt;isinclude template="</w:t>
+      </w:r>
+      <w:r>
+        <w:rPr>
+          <w:rFonts w:ascii="Consolas" w:hAnsi="Consolas"/>
+          <w:iCs/>
+          <w:color w:val="808080" w:themeColor="text1" w:themeTint="7F"/>
+          <w:sz w:val="16"/>
+          <w:szCs w:val="18"/>
+        </w:rPr>
+        <w:t>widgets/pdpwidget.isml</w:t>
+      </w:r>
+      <w:r>
+        <w:rPr>
+          <w:rFonts w:ascii="Consolas" w:hAnsi="Consolas"/>
+          <w:iCs/>
+          <w:color w:val="808080" w:themeColor="text1" w:themeTint="7F"/>
+          <w:sz w:val="16"/>
+          <w:szCs w:val="18"/>
+        </w:rPr>
+        <w:t>"/&gt;</w:t>
       </w:r>
     </w:p>
     <w:p/>
@@ -5543,8 +5841,6 @@
         </w:rPr>
         <w:t>Pixlee Support</w:t>
       </w:r>
-      <w:bookmarkStart w:id="30" w:name="_GoBack"/>
-      <w:bookmarkEnd w:id="30"/>
       <w:r>
         <w:rPr>
           <w:rStyle w:val="SubtleEmphasis"/>
@@ -5563,25 +5859,7 @@
             <w:sz w:val="18"/>
             <w:szCs w:val="18"/>
           </w:rPr>
-          <w:t>support@</w:t>
-        </w:r>
-        <w:r>
-          <w:rPr>
-            <w:rStyle w:val="Hyperlink"/>
-            <w:rFonts w:ascii="Trebuchet MS" w:hAnsi="Trebuchet MS"/>
-            <w:sz w:val="18"/>
-            <w:szCs w:val="18"/>
-          </w:rPr>
-          <w:t>p</w:t>
-        </w:r>
-        <w:r>
-          <w:rPr>
-            <w:rStyle w:val="Hyperlink"/>
-            <w:rFonts w:ascii="Trebuchet MS" w:hAnsi="Trebuchet MS"/>
-            <w:sz w:val="18"/>
-            <w:szCs w:val="18"/>
-          </w:rPr>
-          <w:t>ixleeteam.com</w:t>
+          <w:t>support@pixleeteam.com</w:t>
         </w:r>
       </w:hyperlink>
       <w:r>
@@ -5606,8 +5884,8 @@
           <w:szCs w:val="24"/>
         </w:rPr>
       </w:pPr>
-      <w:bookmarkStart w:id="31" w:name="_Toc279703491"/>
-      <w:bookmarkStart w:id="32" w:name="_Toc279703584"/>
+      <w:bookmarkStart w:id="30" w:name="_Toc279703491"/>
+      <w:bookmarkStart w:id="31" w:name="_Toc279703584"/>
       <w:bookmarkEnd w:id="26"/>
       <w:r>
         <w:br w:type="page"/>
@@ -5617,14 +5895,14 @@
       <w:pPr>
         <w:pStyle w:val="Heading1"/>
       </w:pPr>
-      <w:bookmarkStart w:id="33" w:name="_Toc290900252"/>
+      <w:bookmarkStart w:id="32" w:name="_Toc290900252"/>
+      <w:bookmarkEnd w:id="30"/>
       <w:bookmarkEnd w:id="31"/>
-      <w:bookmarkEnd w:id="32"/>
       <w:r>
         <w:lastRenderedPageBreak/>
         <w:t>User Guide</w:t>
       </w:r>
-      <w:bookmarkEnd w:id="33"/>
+      <w:bookmarkEnd w:id="32"/>
     </w:p>
     <w:p>
       <w:pPr>
@@ -5636,11 +5914,11 @@
       <w:pPr>
         <w:pStyle w:val="Heading2"/>
       </w:pPr>
-      <w:bookmarkStart w:id="34" w:name="_Toc290900253"/>
+      <w:bookmarkStart w:id="33" w:name="_Toc290900253"/>
       <w:r>
         <w:t>Roles, Responsibilities</w:t>
       </w:r>
-      <w:bookmarkEnd w:id="34"/>
+      <w:bookmarkEnd w:id="33"/>
     </w:p>
     <w:p>
       <w:pPr>
@@ -5719,12 +5997,12 @@
       <w:pPr>
         <w:pStyle w:val="Heading2"/>
       </w:pPr>
-      <w:bookmarkStart w:id="35" w:name="_Toc290900254"/>
-      <w:bookmarkStart w:id="36" w:name="_Toc265049819"/>
+      <w:bookmarkStart w:id="34" w:name="_Toc290900254"/>
+      <w:bookmarkStart w:id="35" w:name="_Toc265049819"/>
       <w:r>
         <w:t>Business Manager</w:t>
       </w:r>
-      <w:bookmarkEnd w:id="35"/>
+      <w:bookmarkEnd w:id="34"/>
     </w:p>
     <w:p>
       <w:pPr>
@@ -5750,9 +6028,9 @@
           <w:szCs w:val="18"/>
         </w:rPr>
       </w:pPr>
-      <w:bookmarkStart w:id="37" w:name="_Toc279703497"/>
-      <w:bookmarkStart w:id="38" w:name="_Toc279703590"/>
-      <w:bookmarkEnd w:id="36"/>
+      <w:bookmarkStart w:id="36" w:name="_Toc279703497"/>
+      <w:bookmarkStart w:id="37" w:name="_Toc279703590"/>
+      <w:bookmarkEnd w:id="35"/>
       <w:r>
         <w:rPr>
           <w:rStyle w:val="SubtleEmphasis"/>
@@ -6035,11 +6313,11 @@
       <w:pPr>
         <w:pStyle w:val="Heading2"/>
       </w:pPr>
-      <w:bookmarkStart w:id="39" w:name="_Toc290900255"/>
+      <w:bookmarkStart w:id="38" w:name="_Toc290900255"/>
       <w:r>
         <w:t>Storefront Functionality</w:t>
       </w:r>
-      <w:bookmarkEnd w:id="39"/>
+      <w:bookmarkEnd w:id="38"/>
     </w:p>
     <w:p>
       <w:pPr>
@@ -6189,14 +6467,14 @@
       <w:pPr>
         <w:pStyle w:val="Heading1"/>
       </w:pPr>
-      <w:bookmarkStart w:id="40" w:name="_Toc290900256"/>
+      <w:bookmarkStart w:id="39" w:name="_Toc290900256"/>
+      <w:bookmarkEnd w:id="36"/>
       <w:bookmarkEnd w:id="37"/>
-      <w:bookmarkEnd w:id="38"/>
       <w:r>
         <w:lastRenderedPageBreak/>
         <w:t>Release History</w:t>
       </w:r>
-      <w:bookmarkEnd w:id="40"/>
+      <w:bookmarkEnd w:id="39"/>
     </w:p>
     <w:p>
       <w:pPr>
@@ -6211,8 +6489,8 @@
           <w:szCs w:val="18"/>
         </w:rPr>
       </w:pPr>
-      <w:bookmarkStart w:id="41" w:name="_Toc279703501"/>
-      <w:bookmarkStart w:id="42" w:name="_Toc279703594"/>
+      <w:bookmarkStart w:id="40" w:name="_Toc279703501"/>
+      <w:bookmarkStart w:id="41" w:name="_Toc279703594"/>
     </w:p>
     <w:tbl>
       <w:tblPr>
@@ -6735,8 +7013,99 @@
           </w:p>
         </w:tc>
       </w:tr>
+      <w:tr>
+        <w:tc>
+          <w:tcPr>
+            <w:tcW w:w="1684" w:type="dxa"/>
+            <w:tcMar>
+              <w:top w:w="58" w:type="dxa"/>
+              <w:left w:w="115" w:type="dxa"/>
+              <w:right w:w="115" w:type="dxa"/>
+            </w:tcMar>
+          </w:tcPr>
+          <w:p>
+            <w:pPr>
+              <w:pStyle w:val="BodyText"/>
+              <w:keepNext/>
+              <w:rPr>
+                <w:rFonts w:ascii="Trebuchet MS" w:hAnsi="Trebuchet MS"/>
+                <w:sz w:val="18"/>
+                <w:szCs w:val="18"/>
+              </w:rPr>
+            </w:pPr>
+            <w:r>
+              <w:rPr>
+                <w:rFonts w:ascii="Trebuchet MS" w:hAnsi="Trebuchet MS"/>
+                <w:sz w:val="18"/>
+                <w:szCs w:val="18"/>
+              </w:rPr>
+              <w:t>16.1.1</w:t>
+            </w:r>
+          </w:p>
+        </w:tc>
+        <w:tc>
+          <w:tcPr>
+            <w:tcW w:w="1646" w:type="dxa"/>
+            <w:tcMar>
+              <w:top w:w="58" w:type="dxa"/>
+              <w:left w:w="115" w:type="dxa"/>
+              <w:right w:w="115" w:type="dxa"/>
+            </w:tcMar>
+          </w:tcPr>
+          <w:p>
+            <w:pPr>
+              <w:pStyle w:val="BodyText"/>
+              <w:keepNext/>
+              <w:rPr>
+                <w:rFonts w:ascii="Trebuchet MS" w:hAnsi="Trebuchet MS"/>
+                <w:sz w:val="18"/>
+                <w:szCs w:val="18"/>
+              </w:rPr>
+            </w:pPr>
+            <w:r>
+              <w:rPr>
+                <w:rFonts w:ascii="Trebuchet MS" w:hAnsi="Trebuchet MS"/>
+                <w:sz w:val="18"/>
+                <w:szCs w:val="18"/>
+              </w:rPr>
+              <w:t>03/06/2017</w:t>
+            </w:r>
+          </w:p>
+        </w:tc>
+        <w:tc>
+          <w:tcPr>
+            <w:tcW w:w="6254" w:type="dxa"/>
+            <w:tcMar>
+              <w:top w:w="58" w:type="dxa"/>
+              <w:left w:w="115" w:type="dxa"/>
+              <w:right w:w="115" w:type="dxa"/>
+            </w:tcMar>
+          </w:tcPr>
+          <w:p>
+            <w:pPr>
+              <w:pStyle w:val="BodyText"/>
+              <w:keepNext/>
+              <w:rPr>
+                <w:rFonts w:ascii="Trebuchet MS" w:hAnsi="Trebuchet MS"/>
+                <w:sz w:val="18"/>
+                <w:szCs w:val="18"/>
+              </w:rPr>
+            </w:pPr>
+            <w:r>
+              <w:rPr>
+                <w:rFonts w:ascii="Trebuchet MS" w:hAnsi="Trebuchet MS"/>
+                <w:sz w:val="18"/>
+                <w:szCs w:val="18"/>
+              </w:rPr>
+              <w:t>Updated PDP widget instructions</w:t>
+            </w:r>
+            <w:bookmarkStart w:id="42" w:name="_GoBack"/>
+            <w:bookmarkEnd w:id="42"/>
+          </w:p>
+        </w:tc>
+      </w:tr>
+      <w:bookmarkEnd w:id="40"/>
       <w:bookmarkEnd w:id="41"/>
-      <w:bookmarkEnd w:id="42"/>
     </w:tbl>
     <w:p>
       <w:pPr>
@@ -6997,7 +7366,7 @@
               <w:sz w:val="18"/>
               <w:szCs w:val="18"/>
             </w:rPr>
-            <w:t>5-11</w:t>
+            <w:t>6-12</w:t>
           </w:r>
           <w:r>
             <w:rPr>
@@ -17182,7 +17551,7 @@
 </file>
 
 <file path=customXml/itemProps1.xml><?xml version="1.0" encoding="utf-8"?>
-<ds:datastoreItem xmlns:ds="http://schemas.openxmlformats.org/officeDocument/2006/customXml" ds:itemID="{1240E7D4-2523-0342-A073-EB59B2353440}">
+<ds:datastoreItem xmlns:ds="http://schemas.openxmlformats.org/officeDocument/2006/customXml" ds:itemID="{BA2CBC16-BD2B-864A-B482-D4227D2D14CD}">
   <ds:schemaRefs>
     <ds:schemaRef ds:uri="http://schemas.openxmlformats.org/officeDocument/2006/bibliography"/>
   </ds:schemaRefs>
@@ -17190,7 +17559,7 @@
 </file>
 
 <file path=customXml/itemProps2.xml><?xml version="1.0" encoding="utf-8"?>
-<ds:datastoreItem xmlns:ds="http://schemas.openxmlformats.org/officeDocument/2006/customXml" ds:itemID="{DB251E83-C610-ED42-A307-7B3E45F9B280}">
+<ds:datastoreItem xmlns:ds="http://schemas.openxmlformats.org/officeDocument/2006/customXml" ds:itemID="{F7B2BEB9-E2CE-F242-84EA-ECE832628BB3}">
   <ds:schemaRefs>
     <ds:schemaRef ds:uri="http://schemas.openxmlformats.org/officeDocument/2006/bibliography"/>
   </ds:schemaRefs>
@@ -17198,7 +17567,7 @@
 </file>
 
 <file path=customXml/itemProps3.xml><?xml version="1.0" encoding="utf-8"?>
-<ds:datastoreItem xmlns:ds="http://schemas.openxmlformats.org/officeDocument/2006/customXml" ds:itemID="{25268345-FA0C-AF4B-9EED-BC784120A8F9}">
+<ds:datastoreItem xmlns:ds="http://schemas.openxmlformats.org/officeDocument/2006/customXml" ds:itemID="{F71D9C4F-B052-3440-8167-CBF9E88C1EB7}">
   <ds:schemaRefs>
     <ds:schemaRef ds:uri="http://schemas.openxmlformats.org/officeDocument/2006/bibliography"/>
   </ds:schemaRefs>
@@ -17206,7 +17575,7 @@
 </file>
 
 <file path=customXml/itemProps4.xml><?xml version="1.0" encoding="utf-8"?>
-<ds:datastoreItem xmlns:ds="http://schemas.openxmlformats.org/officeDocument/2006/customXml" ds:itemID="{9BCD970F-275D-994B-95A0-981D7864258C}">
+<ds:datastoreItem xmlns:ds="http://schemas.openxmlformats.org/officeDocument/2006/customXml" ds:itemID="{746EB516-9B31-5A41-B6FC-EDFB39E2C788}">
   <ds:schemaRefs>
     <ds:schemaRef ds:uri="http://schemas.openxmlformats.org/officeDocument/2006/bibliography"/>
   </ds:schemaRefs>

</xml_diff>

<commit_message>
- Product export job using jobs framework instead of deprecated jobs schedule - Product export job also using scripts instead of pipelines - Fixed 'skuReference' not being defined - Updated integration guide to match
</commit_message>
<xml_diff>
--- a/documentation/Integration Guide.docx
+++ b/documentation/Integration Guide.docx
@@ -2124,8 +2124,6 @@
         </w:rPr>
         <w:t xml:space="preserve"> 103.1.9</w:t>
       </w:r>
-      <w:bookmarkStart w:id="16" w:name="_GoBack"/>
-      <w:bookmarkEnd w:id="16"/>
       <w:r>
         <w:rPr>
           <w:rStyle w:val="SubtleEmphasis"/>
@@ -2159,7 +2157,7 @@
           <w:highlight w:val="lightGray"/>
         </w:rPr>
       </w:pPr>
-      <w:bookmarkStart w:id="17" w:name="_Toc78862414"/>
+      <w:bookmarkStart w:id="16" w:name="_Toc78862414"/>
       <w:r>
         <w:rPr>
           <w:highlight w:val="lightGray"/>
@@ -2176,12 +2174,12 @@
         </w:numPr>
         <w:ind w:left="1080"/>
       </w:pPr>
-      <w:bookmarkStart w:id="18" w:name="_Toc290900243"/>
+      <w:bookmarkStart w:id="17" w:name="_Toc290900243"/>
       <w:r>
         <w:lastRenderedPageBreak/>
         <w:t>Privacy, Payment</w:t>
       </w:r>
-      <w:bookmarkEnd w:id="18"/>
+      <w:bookmarkEnd w:id="17"/>
     </w:p>
     <w:p>
       <w:pPr>
@@ -2366,9 +2364,9 @@
           <w:szCs w:val="24"/>
         </w:rPr>
       </w:pPr>
-      <w:bookmarkStart w:id="19" w:name="_Toc245264342"/>
-      <w:bookmarkStart w:id="20" w:name="_Toc279703429"/>
-      <w:bookmarkStart w:id="21" w:name="_Toc279703522"/>
+      <w:bookmarkStart w:id="18" w:name="_Toc245264342"/>
+      <w:bookmarkStart w:id="19" w:name="_Toc279703429"/>
+      <w:bookmarkStart w:id="20" w:name="_Toc279703522"/>
       <w:r>
         <w:br w:type="page"/>
       </w:r>
@@ -2377,26 +2375,26 @@
       <w:pPr>
         <w:pStyle w:val="Heading1"/>
       </w:pPr>
-      <w:bookmarkStart w:id="22" w:name="_Toc290900244"/>
+      <w:bookmarkStart w:id="21" w:name="_Toc290900244"/>
+      <w:bookmarkEnd w:id="18"/>
       <w:bookmarkEnd w:id="19"/>
       <w:bookmarkEnd w:id="20"/>
-      <w:bookmarkEnd w:id="21"/>
       <w:r>
         <w:lastRenderedPageBreak/>
         <w:t>Implementation Guide</w:t>
       </w:r>
+      <w:bookmarkEnd w:id="21"/>
+    </w:p>
+    <w:p/>
+    <w:p>
+      <w:pPr>
+        <w:pStyle w:val="Heading2"/>
+      </w:pPr>
+      <w:bookmarkStart w:id="22" w:name="_Toc290900245"/>
+      <w:r>
+        <w:t>Setup</w:t>
+      </w:r>
       <w:bookmarkEnd w:id="22"/>
-    </w:p>
-    <w:p/>
-    <w:p>
-      <w:pPr>
-        <w:pStyle w:val="Heading2"/>
-      </w:pPr>
-      <w:bookmarkStart w:id="23" w:name="_Toc290900245"/>
-      <w:r>
-        <w:t>Setup</w:t>
-      </w:r>
-      <w:bookmarkEnd w:id="23"/>
     </w:p>
     <w:p>
       <w:pPr>
@@ -2601,11 +2599,11 @@
       <w:pPr>
         <w:pStyle w:val="Heading2"/>
       </w:pPr>
-      <w:bookmarkStart w:id="24" w:name="_Toc290900246"/>
+      <w:bookmarkStart w:id="23" w:name="_Toc290900246"/>
       <w:r>
         <w:t>Configuration</w:t>
       </w:r>
-      <w:bookmarkEnd w:id="24"/>
+      <w:bookmarkEnd w:id="23"/>
     </w:p>
     <w:p>
       <w:pPr>
@@ -3768,6 +3766,118 @@
     <w:p>
       <w:pPr>
         <w:pStyle w:val="BodyText"/>
+        <w:numPr>
+          <w:ilvl w:val="0"/>
+          <w:numId w:val="31"/>
+        </w:numPr>
+        <w:rPr>
+          <w:rFonts w:ascii="Trebuchet MS" w:hAnsi="Trebuchet MS"/>
+          <w:iCs/>
+          <w:color w:val="808080" w:themeColor="text1" w:themeTint="7F"/>
+          <w:sz w:val="18"/>
+          <w:szCs w:val="18"/>
+        </w:rPr>
+      </w:pPr>
+      <w:r>
+        <w:rPr>
+          <w:rFonts w:ascii="Trebuchet MS" w:hAnsi="Trebuchet MS"/>
+          <w:iCs/>
+          <w:color w:val="808080" w:themeColor="text1" w:themeTint="7F"/>
+          <w:sz w:val="18"/>
+          <w:szCs w:val="18"/>
+        </w:rPr>
+        <w:t>Click Administrator &gt; Operations &gt; Job Schedules</w:t>
+      </w:r>
+    </w:p>
+    <w:p>
+      <w:pPr>
+        <w:pStyle w:val="BodyText"/>
+        <w:numPr>
+          <w:ilvl w:val="0"/>
+          <w:numId w:val="31"/>
+        </w:numPr>
+        <w:rPr>
+          <w:rFonts w:ascii="Trebuchet MS" w:hAnsi="Trebuchet MS"/>
+          <w:iCs/>
+          <w:color w:val="808080" w:themeColor="text1" w:themeTint="7F"/>
+          <w:sz w:val="18"/>
+          <w:szCs w:val="18"/>
+        </w:rPr>
+      </w:pPr>
+      <w:r>
+        <w:rPr>
+          <w:rFonts w:ascii="Trebuchet MS" w:hAnsi="Trebuchet MS"/>
+          <w:iCs/>
+          <w:color w:val="808080" w:themeColor="text1" w:themeTint="7F"/>
+          <w:sz w:val="18"/>
+          <w:szCs w:val="18"/>
+        </w:rPr>
+        <w:t>Click on the ‘</w:t>
+      </w:r>
+      <w:proofErr w:type="spellStart"/>
+      <w:r>
+        <w:rPr>
+          <w:rFonts w:ascii="Trebuchet MS" w:hAnsi="Trebuchet MS"/>
+          <w:iCs/>
+          <w:color w:val="808080" w:themeColor="text1" w:themeTint="7F"/>
+          <w:sz w:val="18"/>
+          <w:szCs w:val="18"/>
+        </w:rPr>
+        <w:t>Pixlee</w:t>
+      </w:r>
+      <w:proofErr w:type="spellEnd"/>
+      <w:r>
+        <w:rPr>
+          <w:rFonts w:ascii="Trebuchet MS" w:hAnsi="Trebuchet MS"/>
+          <w:iCs/>
+          <w:color w:val="808080" w:themeColor="text1" w:themeTint="7F"/>
+          <w:sz w:val="18"/>
+          <w:szCs w:val="18"/>
+        </w:rPr>
+        <w:t xml:space="preserve"> Product Export’ job </w:t>
+      </w:r>
+      <w:r>
+        <w:rPr>
+          <w:rFonts w:ascii="Trebuchet MS" w:hAnsi="Trebuchet MS"/>
+          <w:iCs/>
+          <w:color w:val="808080" w:themeColor="text1" w:themeTint="7F"/>
+          <w:sz w:val="18"/>
+          <w:szCs w:val="18"/>
+        </w:rPr>
+        <w:t>and then go to the ‘Step Configurator’ tab</w:t>
+      </w:r>
+    </w:p>
+    <w:p>
+      <w:pPr>
+        <w:pStyle w:val="BodyText"/>
+        <w:numPr>
+          <w:ilvl w:val="0"/>
+          <w:numId w:val="31"/>
+        </w:numPr>
+        <w:rPr>
+          <w:rFonts w:ascii="Trebuchet MS" w:hAnsi="Trebuchet MS"/>
+          <w:iCs/>
+          <w:color w:val="808080" w:themeColor="text1" w:themeTint="7F"/>
+          <w:sz w:val="18"/>
+          <w:szCs w:val="18"/>
+        </w:rPr>
+      </w:pPr>
+      <w:r>
+        <w:rPr>
+          <w:rFonts w:ascii="Trebuchet MS" w:hAnsi="Trebuchet MS"/>
+          <w:iCs/>
+          <w:color w:val="808080" w:themeColor="text1" w:themeTint="7F"/>
+          <w:sz w:val="18"/>
+          <w:szCs w:val="18"/>
+        </w:rPr>
+        <w:t>Next to ‘Scope,’ click on what probably right now says ‘Organization,’ and check any (all) sites that you want the job to run on</w:t>
+      </w:r>
+      <w:bookmarkStart w:id="24" w:name="_GoBack"/>
+      <w:bookmarkEnd w:id="24"/>
+    </w:p>
+    <w:p>
+      <w:pPr>
+        <w:pStyle w:val="BodyText"/>
         <w:rPr>
           <w:rFonts w:ascii="Trebuchet MS" w:hAnsi="Trebuchet MS"/>
           <w:iCs/>
@@ -4179,6 +4289,7 @@
           <w:color w:val="7F7F7F" w:themeColor="text1" w:themeTint="80"/>
           <w:sz w:val="18"/>
         </w:rPr>
+        <w:lastRenderedPageBreak/>
         <w:t>4.</w:t>
       </w:r>
       <w:r>
@@ -4285,7 +4396,6 @@
           <w:color w:val="7F7F7F" w:themeColor="text1" w:themeTint="80"/>
           <w:sz w:val="18"/>
         </w:rPr>
-        <w:lastRenderedPageBreak/>
         <w:t>7.</w:t>
       </w:r>
       <w:r>
@@ -6758,7 +6868,7 @@
       </w:pPr>
       <w:bookmarkStart w:id="26" w:name="_Toc290900248"/>
       <w:bookmarkStart w:id="27" w:name="_Toc245264376"/>
-      <w:bookmarkEnd w:id="17"/>
+      <w:bookmarkEnd w:id="16"/>
       <w:r>
         <w:t>Operations, Maintenance</w:t>
       </w:r>
@@ -9020,7 +9130,7 @@
               <w:sz w:val="18"/>
               <w:szCs w:val="18"/>
             </w:rPr>
-            <w:t>1-4</w:t>
+            <w:t>1-7</w:t>
           </w:r>
           <w:r>
             <w:rPr>
@@ -16699,7 +16809,7 @@
 </file>
 
 <file path=customXml/itemProps1.xml><?xml version="1.0" encoding="utf-8"?>
-<ds:datastoreItem xmlns:ds="http://schemas.openxmlformats.org/officeDocument/2006/customXml" ds:itemID="{746EB516-9B31-5A41-B6FC-EDFB39E2C788}">
+<ds:datastoreItem xmlns:ds="http://schemas.openxmlformats.org/officeDocument/2006/customXml" ds:itemID="{14DCE406-D40B-F741-8FAB-3010BD429C89}">
   <ds:schemaRefs>
     <ds:schemaRef ds:uri="http://schemas.openxmlformats.org/officeDocument/2006/bibliography"/>
   </ds:schemaRefs>
@@ -16707,7 +16817,7 @@
 </file>
 
 <file path=customXml/itemProps2.xml><?xml version="1.0" encoding="utf-8"?>
-<ds:datastoreItem xmlns:ds="http://schemas.openxmlformats.org/officeDocument/2006/customXml" ds:itemID="{8BBF0378-B741-7047-AFFD-B4CC358BAAF8}">
+<ds:datastoreItem xmlns:ds="http://schemas.openxmlformats.org/officeDocument/2006/customXml" ds:itemID="{0F30EE43-FFA7-2C4A-9D79-6E4A21F58275}">
   <ds:schemaRefs>
     <ds:schemaRef ds:uri="http://schemas.openxmlformats.org/officeDocument/2006/bibliography"/>
   </ds:schemaRefs>
@@ -16715,7 +16825,7 @@
 </file>
 
 <file path=customXml/itemProps3.xml><?xml version="1.0" encoding="utf-8"?>
-<ds:datastoreItem xmlns:ds="http://schemas.openxmlformats.org/officeDocument/2006/customXml" ds:itemID="{79265A4A-E6F2-304A-B9AB-E6C6A9E6C3A9}">
+<ds:datastoreItem xmlns:ds="http://schemas.openxmlformats.org/officeDocument/2006/customXml" ds:itemID="{489BB282-458F-D648-A3C7-9373FC0C2216}">
   <ds:schemaRefs>
     <ds:schemaRef ds:uri="http://schemas.openxmlformats.org/officeDocument/2006/bibliography"/>
   </ds:schemaRefs>
@@ -16723,7 +16833,7 @@
 </file>
 
 <file path=customXml/itemProps4.xml><?xml version="1.0" encoding="utf-8"?>
-<ds:datastoreItem xmlns:ds="http://schemas.openxmlformats.org/officeDocument/2006/customXml" ds:itemID="{5626D298-F19D-464E-A16B-36CF456F21E8}">
+<ds:datastoreItem xmlns:ds="http://schemas.openxmlformats.org/officeDocument/2006/customXml" ds:itemID="{1C80FF01-5130-A540-83AC-243600240337}">
   <ds:schemaRefs>
     <ds:schemaRef ds:uri="http://schemas.openxmlformats.org/officeDocument/2006/bibliography"/>
   </ds:schemaRefs>

</xml_diff>

<commit_message>
Made minor fixes regarding certification feedback
</commit_message>
<xml_diff>
--- a/documentation/Integration Guide.docx
+++ b/documentation/Integration Guide.docx
@@ -93,7 +93,25 @@
           <w:iCs/>
           <w:lang w:val="en-US"/>
         </w:rPr>
-        <w:t>Version 19.3.0</w:t>
+        <w:t>Version 19.</w:t>
+      </w:r>
+      <w:r>
+        <w:rPr>
+          <w:b/>
+          <w:i/>
+          <w:iCs/>
+          <w:lang w:val="en-US"/>
+        </w:rPr>
+        <w:t>1</w:t>
+      </w:r>
+      <w:r>
+        <w:rPr>
+          <w:b/>
+          <w:i/>
+          <w:iCs/>
+          <w:lang w:val="en-US"/>
+        </w:rPr>
+        <w:t>.0</w:t>
       </w:r>
     </w:p>
     <w:p>
@@ -157,47 +175,41 @@
       </w:pPr>
       <w:r>
         <w:rPr>
-          <w:lang w:val="en-US"/>
+          <w:b/>
+          <w:noProof/>
+          <w:color w:val="3C78D8"/>
+          <w:sz w:val="36"/>
+          <w:szCs w:val="36"/>
         </w:rPr>
         <w:drawing>
-          <wp:inline distT="0" distB="0" distL="0" distR="0" wp14:anchorId="24D7EEF5" wp14:editId="0AF6F7C9">
-            <wp:extent cx="2898775" cy="1035050"/>
-            <wp:effectExtent l="19050" t="0" r="0" b="0"/>
-            <wp:docPr id="33" name="Picture 1" descr="C:\Users\aforrest\AppData\Local\Microsoft\Windows\Temporary Internet Files\Content.Outlook\28ZYCJN0\dw_link_logo_whitebg2.jpg"/>
-            <wp:cNvGraphicFramePr>
-              <a:graphicFrameLocks xmlns:a="http://schemas.openxmlformats.org/drawingml/2006/main" noChangeAspect="1"/>
-            </wp:cNvGraphicFramePr>
+          <wp:inline distT="0" distB="0" distL="114300" distR="114300" wp14:anchorId="256E087A" wp14:editId="0947E79F">
+            <wp:extent cx="5937250" cy="1447800"/>
+            <wp:effectExtent l="0" t="0" r="0" b="0"/>
+            <wp:docPr id="1027" name="image1.png"/>
+            <wp:cNvGraphicFramePr/>
             <a:graphic xmlns:a="http://schemas.openxmlformats.org/drawingml/2006/main">
               <a:graphicData uri="http://schemas.openxmlformats.org/drawingml/2006/picture">
                 <pic:pic xmlns:pic="http://schemas.openxmlformats.org/drawingml/2006/picture">
                   <pic:nvPicPr>
-                    <pic:cNvPr id="0" name="Picture 1" descr="C:\Users\aforrest\AppData\Local\Microsoft\Windows\Temporary Internet Files\Content.Outlook\28ZYCJN0\dw_link_logo_whitebg2.jpg"/>
-                    <pic:cNvPicPr>
-                      <a:picLocks noChangeAspect="1" noChangeArrowheads="1"/>
-                    </pic:cNvPicPr>
+                    <pic:cNvPr id="0" name="image1.png"/>
+                    <pic:cNvPicPr preferRelativeResize="0"/>
                   </pic:nvPicPr>
                   <pic:blipFill>
-                    <a:blip r:embed="rId7" cstate="print"/>
+                    <a:blip r:embed="rId7"/>
                     <a:srcRect/>
                     <a:stretch>
                       <a:fillRect/>
                     </a:stretch>
                   </pic:blipFill>
-                  <pic:spPr bwMode="auto">
+                  <pic:spPr>
                     <a:xfrm>
                       <a:off x="0" y="0"/>
-                      <a:ext cx="2898775" cy="1035050"/>
+                      <a:ext cx="5937250" cy="1447800"/>
                     </a:xfrm>
                     <a:prstGeom prst="rect">
                       <a:avLst/>
                     </a:prstGeom>
-                    <a:noFill/>
-                    <a:ln w="9525">
-                      <a:noFill/>
-                      <a:miter lim="800000"/>
-                      <a:headEnd/>
-                      <a:tailEnd/>
-                    </a:ln>
+                    <a:ln/>
                   </pic:spPr>
                 </pic:pic>
               </a:graphicData>
@@ -2777,15 +2789,15 @@
           <w:lang w:val="en-US"/>
         </w:rPr>
       </w:pPr>
-      <w:bookmarkStart w:id="4" w:name="_Toc78862411"/>
-      <w:bookmarkStart w:id="5" w:name="_Toc10022224"/>
+      <w:bookmarkStart w:id="4" w:name="_Toc10022224"/>
+      <w:bookmarkStart w:id="5" w:name="_Toc78862411"/>
       <w:r>
         <w:rPr>
           <w:lang w:val="en-US"/>
         </w:rPr>
         <w:t>Component Overview</w:t>
       </w:r>
-      <w:bookmarkEnd w:id="5"/>
+      <w:bookmarkEnd w:id="4"/>
     </w:p>
     <w:p>
       <w:pPr>
@@ -3220,25 +3232,7 @@
         <w:rPr>
           <w:lang w:val="en-US"/>
         </w:rPr>
-        <w:t xml:space="preserve"> </w:t>
-      </w:r>
-      <w:r>
-        <w:rPr>
-          <w:lang w:val="en-US"/>
-        </w:rPr>
-        <w:t xml:space="preserve">– this cartridge contains </w:t>
-      </w:r>
-      <w:r>
-        <w:rPr>
-          <w:lang w:val="en-US"/>
-        </w:rPr>
-        <w:t>Site Genesis</w:t>
-      </w:r>
-      <w:r>
-        <w:rPr>
-          <w:lang w:val="en-US"/>
-        </w:rPr>
-        <w:t xml:space="preserve"> specific components, including controllers, </w:t>
+        <w:t xml:space="preserve"> – this cartridge contains Site Genesis specific components, including controllers, </w:t>
       </w:r>
       <w:proofErr w:type="spellStart"/>
       <w:r>
@@ -3252,13 +3246,7 @@
         <w:rPr>
           <w:lang w:val="en-US"/>
         </w:rPr>
-        <w:t xml:space="preserve"> templates, client-side scripts</w:t>
-      </w:r>
-      <w:r>
-        <w:rPr>
-          <w:lang w:val="en-US"/>
-        </w:rPr>
-        <w:t>.</w:t>
+        <w:t xml:space="preserve"> templates, client-side scripts.</w:t>
       </w:r>
     </w:p>
     <w:p>
@@ -3826,31 +3814,7 @@
           <w:iCs/>
           <w:lang w:val="en-US"/>
         </w:rPr>
-        <w:t xml:space="preserve"> </w:t>
-      </w:r>
-      <w:r>
-        <w:rPr>
-          <w:i/>
-          <w:iCs/>
-          <w:lang w:val="en-US"/>
-        </w:rPr>
-        <w:t>A successful POST HT</w:t>
-      </w:r>
-      <w:r>
-        <w:rPr>
-          <w:i/>
-          <w:iCs/>
-          <w:lang w:val="en-US"/>
-        </w:rPr>
-        <w:t>T</w:t>
-      </w:r>
-      <w:r>
-        <w:rPr>
-          <w:i/>
-          <w:iCs/>
-          <w:lang w:val="en-US"/>
-        </w:rPr>
-        <w:t xml:space="preserve">P request to </w:t>
+        <w:t xml:space="preserve"> A successful POST HTTP request to </w:t>
       </w:r>
       <w:hyperlink r:id="rId11" w:history="1">
         <w:r>
@@ -3864,19 +3828,7 @@
         <w:rPr>
           <w:rStyle w:val="tabpanel-summary-value"/>
         </w:rPr>
-        <w:t xml:space="preserve"> should be observed in </w:t>
-      </w:r>
-      <w:r>
-        <w:rPr>
-          <w:rStyle w:val="tabpanel-summary-value"/>
-        </w:rPr>
-        <w:t>browser’s</w:t>
-      </w:r>
-      <w:r>
-        <w:rPr>
-          <w:rStyle w:val="tabpanel-summary-value"/>
-        </w:rPr>
-        <w:t xml:space="preserve"> network monitor.</w:t>
+        <w:t xml:space="preserve"> should be observed in browser’s network monitor.</w:t>
       </w:r>
     </w:p>
     <w:p>
@@ -4083,19 +4035,19 @@
           <w:lang w:val="en-US"/>
         </w:rPr>
       </w:pPr>
-      <w:bookmarkStart w:id="12" w:name="_Toc78862413"/>
-      <w:bookmarkStart w:id="13" w:name="_Toc245264334"/>
-      <w:bookmarkStart w:id="14" w:name="_Toc279703420"/>
-      <w:bookmarkStart w:id="15" w:name="_Toc279703513"/>
-      <w:bookmarkStart w:id="16" w:name="_Toc10022228"/>
-      <w:bookmarkEnd w:id="4"/>
+      <w:bookmarkStart w:id="12" w:name="_Toc10022228"/>
+      <w:bookmarkStart w:id="13" w:name="_Toc78862413"/>
+      <w:bookmarkStart w:id="14" w:name="_Toc245264334"/>
+      <w:bookmarkStart w:id="15" w:name="_Toc279703420"/>
+      <w:bookmarkStart w:id="16" w:name="_Toc279703513"/>
+      <w:bookmarkEnd w:id="5"/>
       <w:r>
         <w:rPr>
           <w:lang w:val="en-US"/>
         </w:rPr>
         <w:t>Compatibility</w:t>
       </w:r>
-      <w:bookmarkEnd w:id="16"/>
+      <w:bookmarkEnd w:id="12"/>
     </w:p>
     <w:p>
       <w:pPr>
@@ -4192,19 +4144,19 @@
           <w:lang w:val="en-US"/>
         </w:rPr>
       </w:pPr>
-      <w:bookmarkStart w:id="17" w:name="_Toc78862414"/>
-      <w:bookmarkStart w:id="18" w:name="_Toc10022229"/>
-      <w:bookmarkEnd w:id="12"/>
+      <w:bookmarkStart w:id="17" w:name="_Toc10022229"/>
+      <w:bookmarkStart w:id="18" w:name="_Toc78862414"/>
       <w:bookmarkEnd w:id="13"/>
       <w:bookmarkEnd w:id="14"/>
       <w:bookmarkEnd w:id="15"/>
+      <w:bookmarkEnd w:id="16"/>
       <w:r>
         <w:rPr>
           <w:lang w:val="en-US"/>
         </w:rPr>
         <w:t>Privacy, Payment</w:t>
       </w:r>
-      <w:bookmarkEnd w:id="18"/>
+      <w:bookmarkEnd w:id="17"/>
     </w:p>
     <w:p>
       <w:pPr>
@@ -4258,14 +4210,14 @@
       <w:pPr>
         <w:pStyle w:val="Heading2"/>
       </w:pPr>
-      <w:bookmarkStart w:id="20" w:name="_Toc279703497"/>
-      <w:bookmarkStart w:id="21" w:name="_Toc279703590"/>
-      <w:bookmarkStart w:id="22" w:name="_Toc10022231"/>
-      <w:bookmarkEnd w:id="17"/>
+      <w:bookmarkStart w:id="20" w:name="_Toc10022231"/>
+      <w:bookmarkStart w:id="21" w:name="_Toc279703497"/>
+      <w:bookmarkStart w:id="22" w:name="_Toc279703590"/>
+      <w:bookmarkEnd w:id="18"/>
       <w:r>
         <w:t>Before you begin</w:t>
       </w:r>
-      <w:bookmarkEnd w:id="22"/>
+      <w:bookmarkEnd w:id="20"/>
       <w:r>
         <w:t xml:space="preserve"> </w:t>
       </w:r>
@@ -5333,8 +5285,6 @@
           <w:sz w:val="18"/>
         </w:rPr>
       </w:pPr>
-      <w:bookmarkStart w:id="31" w:name="_GoBack"/>
-      <w:bookmarkEnd w:id="31"/>
     </w:p>
     <w:p>
       <w:r>
@@ -5669,11 +5619,11 @@
       <w:pPr>
         <w:pStyle w:val="Heading3"/>
       </w:pPr>
-      <w:bookmarkStart w:id="32" w:name="_Toc10022240"/>
+      <w:bookmarkStart w:id="31" w:name="_Toc10022240"/>
       <w:r>
         <w:t>Site Genesis</w:t>
       </w:r>
-      <w:bookmarkEnd w:id="32"/>
+      <w:bookmarkEnd w:id="31"/>
     </w:p>
     <w:p>
       <w:r>
@@ -6272,29 +6222,29 @@
       <w:pPr>
         <w:pStyle w:val="Heading2"/>
       </w:pPr>
-      <w:bookmarkStart w:id="33" w:name="_Toc10022241"/>
+      <w:bookmarkStart w:id="32" w:name="_Toc10022241"/>
       <w:r>
         <w:t>Configuring SFCC environment</w:t>
       </w:r>
+      <w:bookmarkEnd w:id="32"/>
+      <w:r>
+        <w:t xml:space="preserve"> </w:t>
+      </w:r>
+    </w:p>
+    <w:p>
+      <w:r>
+        <w:t xml:space="preserve">Now that we have the metadata updated and code uploaded, it's time to configure our SFCC instance (sandbox). </w:t>
+      </w:r>
+    </w:p>
+    <w:p>
+      <w:pPr>
+        <w:pStyle w:val="Heading3"/>
+      </w:pPr>
+      <w:bookmarkStart w:id="33" w:name="_Toc10022242"/>
+      <w:r>
+        <w:t>Updating cartridge paths</w:t>
+      </w:r>
       <w:bookmarkEnd w:id="33"/>
-      <w:r>
-        <w:t xml:space="preserve"> </w:t>
-      </w:r>
-    </w:p>
-    <w:p>
-      <w:r>
-        <w:t xml:space="preserve">Now that we have the metadata updated and code uploaded, it's time to configure our SFCC instance (sandbox). </w:t>
-      </w:r>
-    </w:p>
-    <w:p>
-      <w:pPr>
-        <w:pStyle w:val="Heading3"/>
-      </w:pPr>
-      <w:bookmarkStart w:id="34" w:name="_Toc10022242"/>
-      <w:r>
-        <w:t>Updating cartridge paths</w:t>
-      </w:r>
-      <w:bookmarkEnd w:id="34"/>
     </w:p>
     <w:p>
       <w:r>
@@ -6588,11 +6538,11 @@
       <w:pPr>
         <w:pStyle w:val="Heading3"/>
       </w:pPr>
-      <w:bookmarkStart w:id="35" w:name="_Toc10022243"/>
+      <w:bookmarkStart w:id="34" w:name="_Toc10022243"/>
       <w:r>
         <w:t>Configuring Site Preferences</w:t>
       </w:r>
-      <w:bookmarkEnd w:id="35"/>
+      <w:bookmarkEnd w:id="34"/>
     </w:p>
     <w:p>
       <w:r>
@@ -7185,7 +7135,15 @@
       </w:r>
       <w:proofErr w:type="spellEnd"/>
       <w:r>
-        <w:t xml:space="preserve"> of the Pixlee cartridge. The cartridge contains some logic to fire events to Pixlee every time a product is added to cart, and when an order is finally placed. In addition to that, the scripts loaded from Pixlee and the widgets provided by Pixlee to be embedded on product details and category landing pages come with their own tracking functionality.</w:t>
+        <w:t xml:space="preserve"> of the </w:t>
+      </w:r>
+      <w:proofErr w:type="spellStart"/>
+      <w:r>
+        <w:t>Pixlee</w:t>
+      </w:r>
+      <w:proofErr w:type="spellEnd"/>
+      <w:r>
+        <w:t xml:space="preserve"> cartridge. The cartridge contains some logic to fire events to Pixlee every time a product is added to cart, and when an order is finally placed. In addition to that, the scripts loaded from Pixlee and the widgets provided by Pixlee to be embedded on product details and category landing pages come with their own tracking functionality.</w:t>
       </w:r>
     </w:p>
     <w:p>
@@ -7397,41 +7355,33 @@
       <w:pPr>
         <w:pStyle w:val="Heading3"/>
       </w:pPr>
-      <w:bookmarkStart w:id="36" w:name="_Toc10022244"/>
+      <w:bookmarkStart w:id="35" w:name="_Toc10022244"/>
       <w:r>
         <w:t>Organization preferences</w:t>
       </w:r>
+      <w:bookmarkEnd w:id="35"/>
+      <w:r>
+        <w:t xml:space="preserve"> </w:t>
+      </w:r>
+    </w:p>
+    <w:p>
+      <w:r>
+        <w:t>Even though there are two organization preferences defined by Pixlee cartridge, there is no need to set any of them, both will be automatically populated by the cartridge setup or job execution.</w:t>
+      </w:r>
+    </w:p>
+    <w:p>
+      <w:pPr>
+        <w:pStyle w:val="Heading3"/>
+      </w:pPr>
+      <w:bookmarkStart w:id="36" w:name="_Toc10022245"/>
+      <w:r>
+        <w:t>Configuring Jobs</w:t>
+      </w:r>
       <w:bookmarkEnd w:id="36"/>
-      <w:r>
-        <w:t xml:space="preserve"> </w:t>
-      </w:r>
-    </w:p>
-    <w:p>
-      <w:r>
-        <w:t>Even though there are two organization preferences defined by Pixlee cartridge, there is no need to set any of them, both will be automatically populated by the cartridge setup or job execution.</w:t>
-      </w:r>
-    </w:p>
-    <w:p>
-      <w:pPr>
-        <w:pStyle w:val="Heading3"/>
-      </w:pPr>
-      <w:bookmarkStart w:id="37" w:name="_Toc10022245"/>
-      <w:r>
-        <w:t>Configuring Jobs</w:t>
-      </w:r>
-      <w:bookmarkEnd w:id="37"/>
-    </w:p>
-    <w:p>
-      <w:r>
-        <w:t xml:space="preserve">The first thing you would do </w:t>
-      </w:r>
-      <w:proofErr w:type="gramStart"/>
-      <w:r>
-        <w:t>in order to</w:t>
-      </w:r>
-      <w:proofErr w:type="gramEnd"/>
-      <w:r>
-        <w:t xml:space="preserve"> start using Pixlee widgets on your store is to let Pixlee know of the products you are selling. The product </w:t>
+    </w:p>
+    <w:p>
+      <w:r>
+        <w:t xml:space="preserve">The first thing you would do in order to start using Pixlee widgets on your store is to let Pixlee know of the products you are selling. The product </w:t>
       </w:r>
       <w:r>
         <w:t>information</w:t>
@@ -8155,30 +8105,30 @@
       <w:pPr>
         <w:pStyle w:val="Heading2"/>
       </w:pPr>
-      <w:bookmarkStart w:id="38" w:name="_Toc10022246"/>
+      <w:bookmarkStart w:id="37" w:name="_Toc10022246"/>
       <w:r>
         <w:lastRenderedPageBreak/>
         <w:t>Updating your SFCC application</w:t>
       </w:r>
+      <w:bookmarkEnd w:id="37"/>
+      <w:r>
+        <w:t xml:space="preserve"> </w:t>
+      </w:r>
+    </w:p>
+    <w:p>
+      <w:r>
+        <w:t>Depending on your application, some changes to its modules and components might be required to make Pixlee services function properly.</w:t>
+      </w:r>
+    </w:p>
+    <w:p>
+      <w:pPr>
+        <w:pStyle w:val="Heading3"/>
+      </w:pPr>
+      <w:bookmarkStart w:id="38" w:name="_Toc10022247"/>
+      <w:r>
+        <w:t>SFRA</w:t>
+      </w:r>
       <w:bookmarkEnd w:id="38"/>
-      <w:r>
-        <w:t xml:space="preserve"> </w:t>
-      </w:r>
-    </w:p>
-    <w:p>
-      <w:r>
-        <w:t>Depending on your application, some changes to its modules and components might be required to make Pixlee services function properly.</w:t>
-      </w:r>
-    </w:p>
-    <w:p>
-      <w:pPr>
-        <w:pStyle w:val="Heading3"/>
-      </w:pPr>
-      <w:bookmarkStart w:id="39" w:name="_Toc10022247"/>
-      <w:r>
-        <w:t>SFRA</w:t>
-      </w:r>
-      <w:bookmarkEnd w:id="39"/>
     </w:p>
     <w:p>
       <w:r>
@@ -8277,7 +8227,7 @@
           <w:rFonts w:eastAsiaTheme="majorEastAsia"/>
           <w:sz w:val="18"/>
         </w:rPr>
-        <w:t>&gt;Pixlee changes BEGIN&lt;/</w:t>
+        <w:t>&gt;</w:t>
       </w:r>
       <w:proofErr w:type="spellStart"/>
       <w:r>
@@ -8286,6 +8236,24 @@
           <w:rFonts w:eastAsiaTheme="majorEastAsia"/>
           <w:sz w:val="18"/>
         </w:rPr>
+        <w:t>Pixlee</w:t>
+      </w:r>
+      <w:proofErr w:type="spellEnd"/>
+      <w:r>
+        <w:rPr>
+          <w:rStyle w:val="HTMLCode"/>
+          <w:rFonts w:eastAsiaTheme="majorEastAsia"/>
+          <w:sz w:val="18"/>
+        </w:rPr>
+        <w:t xml:space="preserve"> changes BEGIN&lt;/</w:t>
+      </w:r>
+      <w:proofErr w:type="spellStart"/>
+      <w:r>
+        <w:rPr>
+          <w:rStyle w:val="HTMLCode"/>
+          <w:rFonts w:eastAsiaTheme="majorEastAsia"/>
+          <w:sz w:val="18"/>
+        </w:rPr>
         <w:t>iscomment</w:t>
       </w:r>
       <w:proofErr w:type="spellEnd"/>
@@ -8403,7 +8371,7 @@
           <w:rFonts w:eastAsiaTheme="majorEastAsia"/>
           <w:sz w:val="18"/>
         </w:rPr>
-        <w:t>&gt;Pixlee changes END&lt;/</w:t>
+        <w:t>&gt;</w:t>
       </w:r>
       <w:proofErr w:type="spellStart"/>
       <w:r>
@@ -8412,6 +8380,24 @@
           <w:rFonts w:eastAsiaTheme="majorEastAsia"/>
           <w:sz w:val="18"/>
         </w:rPr>
+        <w:t>Pixlee</w:t>
+      </w:r>
+      <w:proofErr w:type="spellEnd"/>
+      <w:r>
+        <w:rPr>
+          <w:rStyle w:val="HTMLCode"/>
+          <w:rFonts w:eastAsiaTheme="majorEastAsia"/>
+          <w:sz w:val="18"/>
+        </w:rPr>
+        <w:t xml:space="preserve"> changes END&lt;/</w:t>
+      </w:r>
+      <w:proofErr w:type="spellStart"/>
+      <w:r>
+        <w:rPr>
+          <w:rStyle w:val="HTMLCode"/>
+          <w:rFonts w:eastAsiaTheme="majorEastAsia"/>
+          <w:sz w:val="18"/>
+        </w:rPr>
         <w:t>iscomment</w:t>
       </w:r>
       <w:proofErr w:type="spellEnd"/>
@@ -8437,11 +8423,11 @@
       <w:pPr>
         <w:pStyle w:val="Heading3"/>
       </w:pPr>
-      <w:bookmarkStart w:id="40" w:name="_Toc10022248"/>
+      <w:bookmarkStart w:id="39" w:name="_Toc10022248"/>
       <w:r>
         <w:t>Site Genesis</w:t>
       </w:r>
-      <w:bookmarkEnd w:id="40"/>
+      <w:bookmarkEnd w:id="39"/>
     </w:p>
     <w:p>
       <w:r>
@@ -8527,7 +8513,7 @@
           <w:rFonts w:eastAsiaTheme="majorEastAsia"/>
           <w:sz w:val="18"/>
         </w:rPr>
-        <w:t>&gt;Pixlee changes BEGIN&lt;/</w:t>
+        <w:t>&gt;</w:t>
       </w:r>
       <w:proofErr w:type="spellStart"/>
       <w:r>
@@ -8536,6 +8522,24 @@
           <w:rFonts w:eastAsiaTheme="majorEastAsia"/>
           <w:sz w:val="18"/>
         </w:rPr>
+        <w:t>Pixlee</w:t>
+      </w:r>
+      <w:proofErr w:type="spellEnd"/>
+      <w:r>
+        <w:rPr>
+          <w:rStyle w:val="HTMLCode"/>
+          <w:rFonts w:eastAsiaTheme="majorEastAsia"/>
+          <w:sz w:val="18"/>
+        </w:rPr>
+        <w:t xml:space="preserve"> changes BEGIN&lt;/</w:t>
+      </w:r>
+      <w:proofErr w:type="spellStart"/>
+      <w:r>
+        <w:rPr>
+          <w:rStyle w:val="HTMLCode"/>
+          <w:rFonts w:eastAsiaTheme="majorEastAsia"/>
+          <w:sz w:val="18"/>
+        </w:rPr>
         <w:t>iscomment</w:t>
       </w:r>
       <w:proofErr w:type="spellEnd"/>
@@ -8653,7 +8657,25 @@
           <w:rFonts w:eastAsiaTheme="majorEastAsia"/>
           <w:sz w:val="18"/>
         </w:rPr>
-        <w:t>&gt;Pixlee changes END&lt;/</w:t>
+        <w:t>&gt;</w:t>
+      </w:r>
+      <w:proofErr w:type="spellStart"/>
+      <w:r>
+        <w:rPr>
+          <w:rStyle w:val="HTMLCode"/>
+          <w:rFonts w:eastAsiaTheme="majorEastAsia"/>
+          <w:sz w:val="18"/>
+        </w:rPr>
+        <w:t>Pixlee</w:t>
+      </w:r>
+      <w:proofErr w:type="spellEnd"/>
+      <w:r>
+        <w:rPr>
+          <w:rStyle w:val="HTMLCode"/>
+          <w:rFonts w:eastAsiaTheme="majorEastAsia"/>
+          <w:sz w:val="18"/>
+        </w:rPr>
+        <w:t xml:space="preserve"> changes END&lt;/</w:t>
       </w:r>
       <w:proofErr w:type="spellStart"/>
       <w:r>
@@ -8809,7 +8831,7 @@
           <w:rFonts w:eastAsiaTheme="majorEastAsia"/>
           <w:sz w:val="18"/>
         </w:rPr>
-        <w:t>&gt;Pixlee changes BEGIN&lt;/</w:t>
+        <w:t>&gt;</w:t>
       </w:r>
       <w:proofErr w:type="spellStart"/>
       <w:r>
@@ -8818,6 +8840,24 @@
           <w:rFonts w:eastAsiaTheme="majorEastAsia"/>
           <w:sz w:val="18"/>
         </w:rPr>
+        <w:t>Pixlee</w:t>
+      </w:r>
+      <w:proofErr w:type="spellEnd"/>
+      <w:r>
+        <w:rPr>
+          <w:rStyle w:val="HTMLCode"/>
+          <w:rFonts w:eastAsiaTheme="majorEastAsia"/>
+          <w:sz w:val="18"/>
+        </w:rPr>
+        <w:t xml:space="preserve"> changes BEGIN&lt;/</w:t>
+      </w:r>
+      <w:proofErr w:type="spellStart"/>
+      <w:r>
+        <w:rPr>
+          <w:rStyle w:val="HTMLCode"/>
+          <w:rFonts w:eastAsiaTheme="majorEastAsia"/>
+          <w:sz w:val="18"/>
+        </w:rPr>
         <w:t>iscomment</w:t>
       </w:r>
       <w:proofErr w:type="spellEnd"/>
@@ -8917,7 +8957,25 @@
           <w:rFonts w:eastAsiaTheme="majorEastAsia"/>
           <w:sz w:val="18"/>
         </w:rPr>
-        <w:t>&gt;Pixlee changes END&lt;/</w:t>
+        <w:t>&gt;</w:t>
+      </w:r>
+      <w:proofErr w:type="spellStart"/>
+      <w:r>
+        <w:rPr>
+          <w:rStyle w:val="HTMLCode"/>
+          <w:rFonts w:eastAsiaTheme="majorEastAsia"/>
+          <w:sz w:val="18"/>
+        </w:rPr>
+        <w:t>Pixlee</w:t>
+      </w:r>
+      <w:proofErr w:type="spellEnd"/>
+      <w:r>
+        <w:rPr>
+          <w:rStyle w:val="HTMLCode"/>
+          <w:rFonts w:eastAsiaTheme="majorEastAsia"/>
+          <w:sz w:val="18"/>
+        </w:rPr>
+        <w:t xml:space="preserve"> changes END&lt;/</w:t>
       </w:r>
       <w:proofErr w:type="spellStart"/>
       <w:r>
@@ -9070,7 +9128,7 @@
           <w:rFonts w:eastAsiaTheme="majorEastAsia"/>
           <w:sz w:val="18"/>
         </w:rPr>
-        <w:t>&gt;Pixlee changes BEGIN&lt;/</w:t>
+        <w:t>&gt;</w:t>
       </w:r>
       <w:proofErr w:type="spellStart"/>
       <w:r>
@@ -9079,6 +9137,24 @@
           <w:rFonts w:eastAsiaTheme="majorEastAsia"/>
           <w:sz w:val="18"/>
         </w:rPr>
+        <w:t>Pixlee</w:t>
+      </w:r>
+      <w:proofErr w:type="spellEnd"/>
+      <w:r>
+        <w:rPr>
+          <w:rStyle w:val="HTMLCode"/>
+          <w:rFonts w:eastAsiaTheme="majorEastAsia"/>
+          <w:sz w:val="18"/>
+        </w:rPr>
+        <w:t xml:space="preserve"> changes BEGIN&lt;/</w:t>
+      </w:r>
+      <w:proofErr w:type="spellStart"/>
+      <w:r>
+        <w:rPr>
+          <w:rStyle w:val="HTMLCode"/>
+          <w:rFonts w:eastAsiaTheme="majorEastAsia"/>
+          <w:sz w:val="18"/>
+        </w:rPr>
         <w:t>iscomment</w:t>
       </w:r>
       <w:proofErr w:type="spellEnd"/>
@@ -9196,7 +9272,25 @@
           <w:rFonts w:eastAsiaTheme="majorEastAsia"/>
           <w:sz w:val="18"/>
         </w:rPr>
-        <w:t>&gt;Pixlee changes END&lt;/</w:t>
+        <w:t>&gt;</w:t>
+      </w:r>
+      <w:proofErr w:type="spellStart"/>
+      <w:r>
+        <w:rPr>
+          <w:rStyle w:val="HTMLCode"/>
+          <w:rFonts w:eastAsiaTheme="majorEastAsia"/>
+          <w:sz w:val="18"/>
+        </w:rPr>
+        <w:t>Pixlee</w:t>
+      </w:r>
+      <w:proofErr w:type="spellEnd"/>
+      <w:r>
+        <w:rPr>
+          <w:rStyle w:val="HTMLCode"/>
+          <w:rFonts w:eastAsiaTheme="majorEastAsia"/>
+          <w:sz w:val="18"/>
+        </w:rPr>
+        <w:t xml:space="preserve"> changes END&lt;/</w:t>
       </w:r>
       <w:proofErr w:type="spellStart"/>
       <w:r>
@@ -9354,7 +9448,7 @@
           <w:rFonts w:eastAsiaTheme="majorEastAsia"/>
           <w:sz w:val="18"/>
         </w:rPr>
-        <w:t>&gt;Pixlee changes BEGIN&lt;/</w:t>
+        <w:t>&gt;</w:t>
       </w:r>
       <w:proofErr w:type="spellStart"/>
       <w:r>
@@ -9363,6 +9457,24 @@
           <w:rFonts w:eastAsiaTheme="majorEastAsia"/>
           <w:sz w:val="18"/>
         </w:rPr>
+        <w:t>Pixlee</w:t>
+      </w:r>
+      <w:proofErr w:type="spellEnd"/>
+      <w:r>
+        <w:rPr>
+          <w:rStyle w:val="HTMLCode"/>
+          <w:rFonts w:eastAsiaTheme="majorEastAsia"/>
+          <w:sz w:val="18"/>
+        </w:rPr>
+        <w:t xml:space="preserve"> changes BEGIN&lt;/</w:t>
+      </w:r>
+      <w:proofErr w:type="spellStart"/>
+      <w:r>
+        <w:rPr>
+          <w:rStyle w:val="HTMLCode"/>
+          <w:rFonts w:eastAsiaTheme="majorEastAsia"/>
+          <w:sz w:val="18"/>
+        </w:rPr>
         <w:t>iscomment</w:t>
       </w:r>
       <w:proofErr w:type="spellEnd"/>
@@ -9480,7 +9592,25 @@
           <w:rFonts w:eastAsiaTheme="majorEastAsia"/>
           <w:sz w:val="18"/>
         </w:rPr>
-        <w:t>&gt;Pixlee changes END&lt;/</w:t>
+        <w:t>&gt;</w:t>
+      </w:r>
+      <w:proofErr w:type="spellStart"/>
+      <w:r>
+        <w:rPr>
+          <w:rStyle w:val="HTMLCode"/>
+          <w:rFonts w:eastAsiaTheme="majorEastAsia"/>
+          <w:sz w:val="18"/>
+        </w:rPr>
+        <w:t>Pixlee</w:t>
+      </w:r>
+      <w:proofErr w:type="spellEnd"/>
+      <w:r>
+        <w:rPr>
+          <w:rStyle w:val="HTMLCode"/>
+          <w:rFonts w:eastAsiaTheme="majorEastAsia"/>
+          <w:sz w:val="18"/>
+        </w:rPr>
+        <w:t xml:space="preserve"> changes END&lt;/</w:t>
       </w:r>
       <w:proofErr w:type="spellStart"/>
       <w:r>
@@ -9627,7 +9757,7 @@
           <w:rFonts w:eastAsiaTheme="majorEastAsia"/>
           <w:sz w:val="18"/>
         </w:rPr>
-        <w:t>&gt;Pixlee changes BEGIN&lt;/</w:t>
+        <w:t>&gt;</w:t>
       </w:r>
       <w:proofErr w:type="spellStart"/>
       <w:r>
@@ -9636,6 +9766,24 @@
           <w:rFonts w:eastAsiaTheme="majorEastAsia"/>
           <w:sz w:val="18"/>
         </w:rPr>
+        <w:t>Pixlee</w:t>
+      </w:r>
+      <w:proofErr w:type="spellEnd"/>
+      <w:r>
+        <w:rPr>
+          <w:rStyle w:val="HTMLCode"/>
+          <w:rFonts w:eastAsiaTheme="majorEastAsia"/>
+          <w:sz w:val="18"/>
+        </w:rPr>
+        <w:t xml:space="preserve"> changes BEGIN&lt;/</w:t>
+      </w:r>
+      <w:proofErr w:type="spellStart"/>
+      <w:r>
+        <w:rPr>
+          <w:rStyle w:val="HTMLCode"/>
+          <w:rFonts w:eastAsiaTheme="majorEastAsia"/>
+          <w:sz w:val="18"/>
+        </w:rPr>
         <w:t>iscomment</w:t>
       </w:r>
       <w:proofErr w:type="spellEnd"/>
@@ -9753,7 +9901,25 @@
           <w:rFonts w:eastAsiaTheme="majorEastAsia"/>
           <w:sz w:val="18"/>
         </w:rPr>
-        <w:t>&gt;Pixlee changes END&lt;/</w:t>
+        <w:t>&gt;</w:t>
+      </w:r>
+      <w:proofErr w:type="spellStart"/>
+      <w:r>
+        <w:rPr>
+          <w:rStyle w:val="HTMLCode"/>
+          <w:rFonts w:eastAsiaTheme="majorEastAsia"/>
+          <w:sz w:val="18"/>
+        </w:rPr>
+        <w:t>Pixlee</w:t>
+      </w:r>
+      <w:proofErr w:type="spellEnd"/>
+      <w:r>
+        <w:rPr>
+          <w:rStyle w:val="HTMLCode"/>
+          <w:rFonts w:eastAsiaTheme="majorEastAsia"/>
+          <w:sz w:val="18"/>
+        </w:rPr>
+        <w:t xml:space="preserve"> changes END&lt;/</w:t>
       </w:r>
       <w:proofErr w:type="spellStart"/>
       <w:r>
@@ -10259,9 +10425,9 @@
         </w:rPr>
         <w:br w:type="page"/>
       </w:r>
-      <w:bookmarkStart w:id="41" w:name="_Toc10022249"/>
-      <w:bookmarkEnd w:id="20"/>
+      <w:bookmarkStart w:id="40" w:name="_Toc10022249"/>
       <w:bookmarkEnd w:id="21"/>
+      <w:bookmarkEnd w:id="22"/>
       <w:r>
         <w:rPr>
           <w:lang w:val="en-US"/>
@@ -10269,7 +10435,7 @@
         <w:lastRenderedPageBreak/>
         <w:t>Release History</w:t>
       </w:r>
-      <w:bookmarkEnd w:id="41"/>
+      <w:bookmarkEnd w:id="40"/>
     </w:p>
     <w:p>
       <w:pPr>
@@ -10279,8 +10445,8 @@
           <w:lang w:val="en-US"/>
         </w:rPr>
       </w:pPr>
-      <w:bookmarkStart w:id="42" w:name="_Toc279703501"/>
-      <w:bookmarkStart w:id="43" w:name="_Toc279703594"/>
+      <w:bookmarkStart w:id="41" w:name="_Toc279703501"/>
+      <w:bookmarkStart w:id="42" w:name="_Toc279703594"/>
     </w:p>
     <w:tbl>
       <w:tblPr>
@@ -10753,7 +10919,19 @@
               <w:rPr>
                 <w:lang w:val="en-US"/>
               </w:rPr>
-              <w:t>19.3.0</w:t>
+              <w:t>19.</w:t>
+            </w:r>
+            <w:r>
+              <w:rPr>
+                <w:lang w:val="en-US"/>
+              </w:rPr>
+              <w:t>1</w:t>
+            </w:r>
+            <w:r>
+              <w:rPr>
+                <w:lang w:val="en-US"/>
+              </w:rPr>
+              <w:t>.0</w:t>
             </w:r>
           </w:p>
         </w:tc>
@@ -10813,11 +10991,13 @@
               </w:rPr>
               <w:t>added support for SFRA</w:t>
             </w:r>
+            <w:bookmarkStart w:id="43" w:name="_GoBack"/>
+            <w:bookmarkEnd w:id="43"/>
           </w:p>
         </w:tc>
       </w:tr>
+      <w:bookmarkEnd w:id="41"/>
       <w:bookmarkEnd w:id="42"/>
-      <w:bookmarkEnd w:id="43"/>
     </w:tbl>
     <w:p>
       <w:pPr>
@@ -14213,6 +14393,7 @@
   <w:style w:type="character" w:default="1" w:styleId="DefaultParagraphFont">
     <w:name w:val="Default Paragraph Font"/>
     <w:uiPriority w:val="1"/>
+    <w:semiHidden/>
     <w:unhideWhenUsed/>
   </w:style>
   <w:style w:type="table" w:default="1" w:styleId="TableNormal">
@@ -14645,6 +14826,36 @@
       <w:szCs w:val="21"/>
     </w:rPr>
   </w:style>
+  <w:style w:type="paragraph" w:styleId="BalloonText">
+    <w:name w:val="Balloon Text"/>
+    <w:basedOn w:val="Normal"/>
+    <w:link w:val="BalloonTextChar"/>
+    <w:uiPriority w:val="99"/>
+    <w:semiHidden/>
+    <w:unhideWhenUsed/>
+    <w:rsid w:val="00426504"/>
+    <w:pPr>
+      <w:spacing w:after="0" w:line="240" w:lineRule="auto"/>
+    </w:pPr>
+    <w:rPr>
+      <w:rFonts w:ascii="Segoe UI" w:hAnsi="Segoe UI" w:cs="Segoe UI"/>
+      <w:sz w:val="18"/>
+      <w:szCs w:val="18"/>
+    </w:rPr>
+  </w:style>
+  <w:style w:type="character" w:customStyle="1" w:styleId="BalloonTextChar">
+    <w:name w:val="Balloon Text Char"/>
+    <w:basedOn w:val="DefaultParagraphFont"/>
+    <w:link w:val="BalloonText"/>
+    <w:uiPriority w:val="99"/>
+    <w:semiHidden/>
+    <w:rsid w:val="00426504"/>
+    <w:rPr>
+      <w:rFonts w:ascii="Segoe UI" w:hAnsi="Segoe UI" w:cs="Segoe UI"/>
+      <w:sz w:val="18"/>
+      <w:szCs w:val="18"/>
+    </w:rPr>
+  </w:style>
 </w:styles>
 </file>
 

</xml_diff>

<commit_message>
Fixed metadata spelling issues. Fixed all errors after lint run. Removed the pipeline and updated the documentation with the script node which should be added instead of the call node to the legacy pipeline.
</commit_message>
<xml_diff>
--- a/documentation/Integration Guide.docx
+++ b/documentation/Integration Guide.docx
@@ -2638,7 +2638,7 @@
                 <w:noProof/>
                 <w:webHidden/>
               </w:rPr>
-              <w:t>4-21</w:t>
+              <w:t>4-22</w:t>
             </w:r>
             <w:r>
               <w:rPr>
@@ -2678,6 +2678,8 @@
         </w:rPr>
         <w:br w:type="page"/>
       </w:r>
+      <w:bookmarkStart w:id="3" w:name="_GoBack"/>
+      <w:bookmarkEnd w:id="3"/>
     </w:p>
     <w:p>
       <w:pPr>
@@ -2686,7 +2688,7 @@
           <w:lang w:val="en-US"/>
         </w:rPr>
       </w:pPr>
-      <w:bookmarkStart w:id="3" w:name="_Toc10022223"/>
+      <w:bookmarkStart w:id="4" w:name="_Toc10022223"/>
       <w:r>
         <w:rPr>
           <w:lang w:val="en-US"/>
@@ -2694,7 +2696,7 @@
         <w:lastRenderedPageBreak/>
         <w:t>Summary</w:t>
       </w:r>
-      <w:bookmarkEnd w:id="3"/>
+      <w:bookmarkEnd w:id="4"/>
     </w:p>
     <w:p>
       <w:pPr>
@@ -2789,15 +2791,15 @@
           <w:lang w:val="en-US"/>
         </w:rPr>
       </w:pPr>
-      <w:bookmarkStart w:id="4" w:name="_Toc10022224"/>
-      <w:bookmarkStart w:id="5" w:name="_Toc78862411"/>
+      <w:bookmarkStart w:id="5" w:name="_Toc10022224"/>
+      <w:bookmarkStart w:id="6" w:name="_Toc78862411"/>
       <w:r>
         <w:rPr>
           <w:lang w:val="en-US"/>
         </w:rPr>
         <w:t>Component Overview</w:t>
       </w:r>
-      <w:bookmarkEnd w:id="4"/>
+      <w:bookmarkEnd w:id="5"/>
     </w:p>
     <w:p>
       <w:pPr>
@@ -2909,14 +2911,14 @@
           <w:lang w:val="en-US"/>
         </w:rPr>
       </w:pPr>
-      <w:bookmarkStart w:id="6" w:name="_Toc10022225"/>
+      <w:bookmarkStart w:id="7" w:name="_Toc10022225"/>
       <w:r>
         <w:rPr>
           <w:lang w:val="en-US"/>
         </w:rPr>
         <w:t>Functional Overview</w:t>
       </w:r>
-      <w:bookmarkEnd w:id="6"/>
+      <w:bookmarkEnd w:id="7"/>
     </w:p>
     <w:p>
       <w:pPr>
@@ -3086,14 +3088,14 @@
           <w:lang w:val="en-US"/>
         </w:rPr>
       </w:pPr>
-      <w:bookmarkStart w:id="7" w:name="_Toc10022226"/>
+      <w:bookmarkStart w:id="8" w:name="_Toc10022226"/>
       <w:r>
         <w:rPr>
           <w:lang w:val="en-US"/>
         </w:rPr>
         <w:t>Overview of Components</w:t>
       </w:r>
-      <w:bookmarkEnd w:id="7"/>
+      <w:bookmarkEnd w:id="8"/>
     </w:p>
     <w:p>
       <w:pPr>
@@ -3256,7 +3258,7 @@
           <w:lang w:val="en-US"/>
         </w:rPr>
       </w:pPr>
-      <w:bookmarkStart w:id="8" w:name="_Toc10022227"/>
+      <w:bookmarkStart w:id="9" w:name="_Toc10022227"/>
       <w:r>
         <w:rPr>
           <w:lang w:val="en-US"/>
@@ -3264,7 +3266,7 @@
         <w:lastRenderedPageBreak/>
         <w:t>Use Cases</w:t>
       </w:r>
-      <w:bookmarkEnd w:id="8"/>
+      <w:bookmarkEnd w:id="9"/>
     </w:p>
     <w:p>
       <w:pPr>
@@ -3273,9 +3275,9 @@
           <w:lang w:val="en-US"/>
         </w:rPr>
       </w:pPr>
-      <w:bookmarkStart w:id="9" w:name="_Toc245264330"/>
-      <w:bookmarkStart w:id="10" w:name="_Toc279703416"/>
-      <w:bookmarkStart w:id="11" w:name="_Toc279703509"/>
+      <w:bookmarkStart w:id="10" w:name="_Toc245264330"/>
+      <w:bookmarkStart w:id="11" w:name="_Toc279703416"/>
+      <w:bookmarkStart w:id="12" w:name="_Toc279703509"/>
       <w:r>
         <w:rPr>
           <w:lang w:val="en-US"/>
@@ -3939,9 +3941,9 @@
         </w:rPr>
         <w:t xml:space="preserve"> the current items in the cart and clicked on the cart. Cart with the current list of items was loaded and analytics data was sent to Pixlee.</w:t>
       </w:r>
-      <w:bookmarkEnd w:id="9"/>
       <w:bookmarkEnd w:id="10"/>
       <w:bookmarkEnd w:id="11"/>
+      <w:bookmarkEnd w:id="12"/>
       <w:r>
         <w:rPr>
           <w:i/>
@@ -4035,19 +4037,19 @@
           <w:lang w:val="en-US"/>
         </w:rPr>
       </w:pPr>
-      <w:bookmarkStart w:id="12" w:name="_Toc10022228"/>
-      <w:bookmarkStart w:id="13" w:name="_Toc78862413"/>
-      <w:bookmarkStart w:id="14" w:name="_Toc245264334"/>
-      <w:bookmarkStart w:id="15" w:name="_Toc279703420"/>
-      <w:bookmarkStart w:id="16" w:name="_Toc279703513"/>
-      <w:bookmarkEnd w:id="5"/>
+      <w:bookmarkStart w:id="13" w:name="_Toc10022228"/>
+      <w:bookmarkStart w:id="14" w:name="_Toc78862413"/>
+      <w:bookmarkStart w:id="15" w:name="_Toc245264334"/>
+      <w:bookmarkStart w:id="16" w:name="_Toc279703420"/>
+      <w:bookmarkStart w:id="17" w:name="_Toc279703513"/>
+      <w:bookmarkEnd w:id="6"/>
       <w:r>
         <w:rPr>
           <w:lang w:val="en-US"/>
         </w:rPr>
         <w:t>Compatibility</w:t>
       </w:r>
-      <w:bookmarkEnd w:id="12"/>
+      <w:bookmarkEnd w:id="13"/>
     </w:p>
     <w:p>
       <w:pPr>
@@ -4144,19 +4146,19 @@
           <w:lang w:val="en-US"/>
         </w:rPr>
       </w:pPr>
-      <w:bookmarkStart w:id="17" w:name="_Toc10022229"/>
-      <w:bookmarkStart w:id="18" w:name="_Toc78862414"/>
-      <w:bookmarkEnd w:id="13"/>
+      <w:bookmarkStart w:id="18" w:name="_Toc10022229"/>
+      <w:bookmarkStart w:id="19" w:name="_Toc78862414"/>
       <w:bookmarkEnd w:id="14"/>
       <w:bookmarkEnd w:id="15"/>
       <w:bookmarkEnd w:id="16"/>
+      <w:bookmarkEnd w:id="17"/>
       <w:r>
         <w:rPr>
           <w:lang w:val="en-US"/>
         </w:rPr>
         <w:t>Privacy, Payment</w:t>
       </w:r>
-      <w:bookmarkEnd w:id="17"/>
+      <w:bookmarkEnd w:id="18"/>
     </w:p>
     <w:p>
       <w:pPr>
@@ -4196,7 +4198,7 @@
           <w:lang w:val="en-US"/>
         </w:rPr>
       </w:pPr>
-      <w:bookmarkStart w:id="19" w:name="_Toc10022230"/>
+      <w:bookmarkStart w:id="20" w:name="_Toc10022230"/>
       <w:r>
         <w:rPr>
           <w:lang w:val="en-US"/>
@@ -4204,20 +4206,20 @@
         <w:lastRenderedPageBreak/>
         <w:t>Implementation Guide</w:t>
       </w:r>
+      <w:bookmarkEnd w:id="20"/>
+    </w:p>
+    <w:p>
+      <w:pPr>
+        <w:pStyle w:val="Heading2"/>
+      </w:pPr>
+      <w:bookmarkStart w:id="21" w:name="_Toc10022231"/>
+      <w:bookmarkStart w:id="22" w:name="_Toc279703497"/>
+      <w:bookmarkStart w:id="23" w:name="_Toc279703590"/>
       <w:bookmarkEnd w:id="19"/>
-    </w:p>
-    <w:p>
-      <w:pPr>
-        <w:pStyle w:val="Heading2"/>
-      </w:pPr>
-      <w:bookmarkStart w:id="20" w:name="_Toc10022231"/>
-      <w:bookmarkStart w:id="21" w:name="_Toc279703497"/>
-      <w:bookmarkStart w:id="22" w:name="_Toc279703590"/>
-      <w:bookmarkEnd w:id="18"/>
       <w:r>
         <w:t>Before you begin</w:t>
       </w:r>
-      <w:bookmarkEnd w:id="20"/>
+      <w:bookmarkEnd w:id="21"/>
       <w:r>
         <w:t xml:space="preserve"> </w:t>
       </w:r>
@@ -4226,11 +4228,11 @@
       <w:pPr>
         <w:pStyle w:val="Heading3"/>
       </w:pPr>
-      <w:bookmarkStart w:id="23" w:name="_Toc10022232"/>
+      <w:bookmarkStart w:id="24" w:name="_Toc10022232"/>
       <w:r>
         <w:t>Pixlee account setup</w:t>
       </w:r>
-      <w:bookmarkEnd w:id="23"/>
+      <w:bookmarkEnd w:id="24"/>
     </w:p>
     <w:p>
       <w:r>
@@ -4252,11 +4254,11 @@
       <w:pPr>
         <w:pStyle w:val="Heading3"/>
       </w:pPr>
-      <w:bookmarkStart w:id="24" w:name="_Toc10022233"/>
+      <w:bookmarkStart w:id="25" w:name="_Toc10022233"/>
       <w:r>
         <w:t>Getting your Pixlee Account ID and API keys</w:t>
       </w:r>
-      <w:bookmarkEnd w:id="24"/>
+      <w:bookmarkEnd w:id="25"/>
     </w:p>
     <w:p>
       <w:r>
@@ -4282,11 +4284,11 @@
       <w:pPr>
         <w:pStyle w:val="Heading3"/>
       </w:pPr>
-      <w:bookmarkStart w:id="25" w:name="_Toc10022234"/>
+      <w:bookmarkStart w:id="26" w:name="_Toc10022234"/>
       <w:r>
         <w:t>Configuring your widgets</w:t>
       </w:r>
-      <w:bookmarkEnd w:id="25"/>
+      <w:bookmarkEnd w:id="26"/>
     </w:p>
     <w:p>
       <w:r>
@@ -4521,11 +4523,11 @@
       <w:pPr>
         <w:pStyle w:val="Heading2"/>
       </w:pPr>
-      <w:bookmarkStart w:id="26" w:name="_Toc10022235"/>
+      <w:bookmarkStart w:id="27" w:name="_Toc10022235"/>
       <w:r>
         <w:t>Deploy Pixlee cartridge to your SFCC environment</w:t>
       </w:r>
-      <w:bookmarkEnd w:id="26"/>
+      <w:bookmarkEnd w:id="27"/>
       <w:r>
         <w:t xml:space="preserve"> </w:t>
       </w:r>
@@ -4534,11 +4536,11 @@
       <w:pPr>
         <w:pStyle w:val="Heading3"/>
       </w:pPr>
-      <w:bookmarkStart w:id="27" w:name="_Toc10022236"/>
+      <w:bookmarkStart w:id="28" w:name="_Toc10022236"/>
       <w:r>
         <w:t>Getting the cartridge</w:t>
       </w:r>
-      <w:bookmarkEnd w:id="27"/>
+      <w:bookmarkEnd w:id="28"/>
     </w:p>
     <w:p>
       <w:r>
@@ -4617,11 +4619,11 @@
       <w:pPr>
         <w:pStyle w:val="Heading3"/>
       </w:pPr>
-      <w:bookmarkStart w:id="28" w:name="_Toc10022237"/>
+      <w:bookmarkStart w:id="29" w:name="_Toc10022237"/>
       <w:r>
         <w:t>Updating the metadata</w:t>
       </w:r>
-      <w:bookmarkEnd w:id="28"/>
+      <w:bookmarkEnd w:id="29"/>
     </w:p>
     <w:p>
       <w:r>
@@ -5094,12 +5096,12 @@
       <w:pPr>
         <w:pStyle w:val="Heading2"/>
       </w:pPr>
-      <w:bookmarkStart w:id="29" w:name="_Toc10022238"/>
+      <w:bookmarkStart w:id="30" w:name="_Toc10022238"/>
       <w:r>
         <w:lastRenderedPageBreak/>
         <w:t>Building and deploying the code</w:t>
       </w:r>
-      <w:bookmarkEnd w:id="29"/>
+      <w:bookmarkEnd w:id="30"/>
       <w:r>
         <w:t xml:space="preserve"> </w:t>
       </w:r>
@@ -5113,11 +5115,11 @@
       <w:pPr>
         <w:pStyle w:val="Heading3"/>
       </w:pPr>
-      <w:bookmarkStart w:id="30" w:name="_Toc10022239"/>
+      <w:bookmarkStart w:id="31" w:name="_Toc10022239"/>
       <w:r>
         <w:t>SFRA</w:t>
       </w:r>
-      <w:bookmarkEnd w:id="30"/>
+      <w:bookmarkEnd w:id="31"/>
     </w:p>
     <w:p>
       <w:r>
@@ -5619,11 +5621,11 @@
       <w:pPr>
         <w:pStyle w:val="Heading3"/>
       </w:pPr>
-      <w:bookmarkStart w:id="31" w:name="_Toc10022240"/>
+      <w:bookmarkStart w:id="32" w:name="_Toc10022240"/>
       <w:r>
         <w:t>Site Genesis</w:t>
       </w:r>
-      <w:bookmarkEnd w:id="31"/>
+      <w:bookmarkEnd w:id="32"/>
     </w:p>
     <w:p>
       <w:r>
@@ -6222,11 +6224,11 @@
       <w:pPr>
         <w:pStyle w:val="Heading2"/>
       </w:pPr>
-      <w:bookmarkStart w:id="32" w:name="_Toc10022241"/>
+      <w:bookmarkStart w:id="33" w:name="_Toc10022241"/>
       <w:r>
         <w:t>Configuring SFCC environment</w:t>
       </w:r>
-      <w:bookmarkEnd w:id="32"/>
+      <w:bookmarkEnd w:id="33"/>
       <w:r>
         <w:t xml:space="preserve"> </w:t>
       </w:r>
@@ -6240,11 +6242,11 @@
       <w:pPr>
         <w:pStyle w:val="Heading3"/>
       </w:pPr>
-      <w:bookmarkStart w:id="33" w:name="_Toc10022242"/>
+      <w:bookmarkStart w:id="34" w:name="_Toc10022242"/>
       <w:r>
         <w:t>Updating cartridge paths</w:t>
       </w:r>
-      <w:bookmarkEnd w:id="33"/>
+      <w:bookmarkEnd w:id="34"/>
     </w:p>
     <w:p>
       <w:r>
@@ -6538,11 +6540,11 @@
       <w:pPr>
         <w:pStyle w:val="Heading3"/>
       </w:pPr>
-      <w:bookmarkStart w:id="34" w:name="_Toc10022243"/>
+      <w:bookmarkStart w:id="35" w:name="_Toc10022243"/>
       <w:r>
         <w:t>Configuring Site Preferences</w:t>
       </w:r>
-      <w:bookmarkEnd w:id="34"/>
+      <w:bookmarkEnd w:id="35"/>
     </w:p>
     <w:p>
       <w:r>
@@ -7355,11 +7357,11 @@
       <w:pPr>
         <w:pStyle w:val="Heading3"/>
       </w:pPr>
-      <w:bookmarkStart w:id="35" w:name="_Toc10022244"/>
+      <w:bookmarkStart w:id="36" w:name="_Toc10022244"/>
       <w:r>
         <w:t>Organization preferences</w:t>
       </w:r>
-      <w:bookmarkEnd w:id="35"/>
+      <w:bookmarkEnd w:id="36"/>
       <w:r>
         <w:t xml:space="preserve"> </w:t>
       </w:r>
@@ -7373,11 +7375,11 @@
       <w:pPr>
         <w:pStyle w:val="Heading3"/>
       </w:pPr>
-      <w:bookmarkStart w:id="36" w:name="_Toc10022245"/>
+      <w:bookmarkStart w:id="37" w:name="_Toc10022245"/>
       <w:r>
         <w:t>Configuring Jobs</w:t>
       </w:r>
-      <w:bookmarkEnd w:id="36"/>
+      <w:bookmarkEnd w:id="37"/>
     </w:p>
     <w:p>
       <w:r>
@@ -8105,12 +8107,12 @@
       <w:pPr>
         <w:pStyle w:val="Heading2"/>
       </w:pPr>
-      <w:bookmarkStart w:id="37" w:name="_Toc10022246"/>
+      <w:bookmarkStart w:id="38" w:name="_Toc10022246"/>
       <w:r>
         <w:lastRenderedPageBreak/>
         <w:t>Updating your SFCC application</w:t>
       </w:r>
-      <w:bookmarkEnd w:id="37"/>
+      <w:bookmarkEnd w:id="38"/>
       <w:r>
         <w:t xml:space="preserve"> </w:t>
       </w:r>
@@ -8124,11 +8126,11 @@
       <w:pPr>
         <w:pStyle w:val="Heading3"/>
       </w:pPr>
-      <w:bookmarkStart w:id="38" w:name="_Toc10022247"/>
+      <w:bookmarkStart w:id="39" w:name="_Toc10022247"/>
       <w:r>
         <w:t>SFRA</w:t>
       </w:r>
-      <w:bookmarkEnd w:id="38"/>
+      <w:bookmarkEnd w:id="39"/>
     </w:p>
     <w:p>
       <w:r>
@@ -8423,11 +8425,11 @@
       <w:pPr>
         <w:pStyle w:val="Heading3"/>
       </w:pPr>
-      <w:bookmarkStart w:id="39" w:name="_Toc10022248"/>
+      <w:bookmarkStart w:id="40" w:name="_Toc10022248"/>
       <w:r>
         <w:t>Site Genesis</w:t>
       </w:r>
-      <w:bookmarkEnd w:id="39"/>
+      <w:bookmarkEnd w:id="40"/>
     </w:p>
     <w:p>
       <w:r>
@@ -10334,7 +10336,10 @@
       </w:r>
       <w:proofErr w:type="spellEnd"/>
       <w:r>
-        <w:t xml:space="preserve">, the branch that takes care of adding products to cart from a product list, to include a call to </w:t>
+        <w:t xml:space="preserve">, the branch that takes care of adding products to cart from a product list, </w:t>
+      </w:r>
+      <w:r>
+        <w:t xml:space="preserve">you must add </w:t>
       </w:r>
       <w:proofErr w:type="spellStart"/>
       <w:r>
@@ -10342,12 +10347,114 @@
           <w:rStyle w:val="HTMLCode"/>
           <w:rFonts w:eastAsiaTheme="majorEastAsia"/>
         </w:rPr>
-        <w:t>PixleeCart-ProcessAddProductListItem</w:t>
+        <w:t>pixlee</w:t>
       </w:r>
       <w:proofErr w:type="spellEnd"/>
       <w:r>
-        <w:t xml:space="preserve"> just before it ends:</w:t>
-      </w:r>
+        <w:rPr>
+          <w:rStyle w:val="HTMLCode"/>
+          <w:rFonts w:eastAsiaTheme="majorEastAsia"/>
+        </w:rPr>
+        <w:t>/</w:t>
+      </w:r>
+      <w:proofErr w:type="spellStart"/>
+      <w:r>
+        <w:rPr>
+          <w:rStyle w:val="HTMLCode"/>
+          <w:rFonts w:eastAsiaTheme="majorEastAsia"/>
+        </w:rPr>
+        <w:t>pipelets</w:t>
+      </w:r>
+      <w:proofErr w:type="spellEnd"/>
+      <w:r>
+        <w:rPr>
+          <w:rStyle w:val="HTMLCode"/>
+          <w:rFonts w:eastAsiaTheme="majorEastAsia"/>
+        </w:rPr>
+        <w:t>/ProcessAddProductListItem.js</w:t>
+      </w:r>
+      <w:r>
+        <w:t xml:space="preserve"> Script File below </w:t>
+      </w:r>
+      <w:r>
+        <w:rPr>
+          <w:rStyle w:val="HTMLCode"/>
+          <w:rFonts w:eastAsiaTheme="majorEastAsia"/>
+        </w:rPr>
+        <w:t>Cart-Calculate</w:t>
+      </w:r>
+      <w:r>
+        <w:t xml:space="preserve"> Call Node and handle the error exit as per the screenshot below</w:t>
+      </w:r>
+      <w:r>
+        <w:t>.</w:t>
+      </w:r>
+      <w:r>
+        <w:t xml:space="preserve"> </w:t>
+      </w:r>
+      <w:r>
+        <w:t>2 Dictionary Input parameters should be configured in the Script File:</w:t>
+      </w:r>
+    </w:p>
+    <w:p>
+      <w:pPr>
+        <w:pStyle w:val="ListParagraph"/>
+        <w:numPr>
+          <w:ilvl w:val="0"/>
+          <w:numId w:val="2"/>
+        </w:numPr>
+      </w:pPr>
+      <w:proofErr w:type="spellStart"/>
+      <w:r>
+        <w:rPr>
+          <w:rStyle w:val="HTMLCode"/>
+          <w:rFonts w:eastAsiaTheme="majorEastAsia"/>
+        </w:rPr>
+        <w:t>ProductListItem</w:t>
+      </w:r>
+      <w:proofErr w:type="spellEnd"/>
+      <w:r>
+        <w:t xml:space="preserve"> – set value to </w:t>
+      </w:r>
+      <w:proofErr w:type="spellStart"/>
+      <w:r>
+        <w:rPr>
+          <w:rStyle w:val="HTMLCode"/>
+          <w:rFonts w:eastAsiaTheme="majorEastAsia"/>
+        </w:rPr>
+        <w:t>ProductListItem</w:t>
+      </w:r>
+      <w:proofErr w:type="spellEnd"/>
+    </w:p>
+    <w:p>
+      <w:pPr>
+        <w:pStyle w:val="ListParagraph"/>
+        <w:numPr>
+          <w:ilvl w:val="0"/>
+          <w:numId w:val="2"/>
+        </w:numPr>
+      </w:pPr>
+      <w:r>
+        <w:rPr>
+          <w:rStyle w:val="HTMLCode"/>
+          <w:rFonts w:eastAsiaTheme="majorEastAsia"/>
+        </w:rPr>
+        <w:t>Quantity</w:t>
+      </w:r>
+      <w:r>
+        <w:t xml:space="preserve"> – set value to </w:t>
+      </w:r>
+      <w:proofErr w:type="spellStart"/>
+      <w:proofErr w:type="gramStart"/>
+      <w:r>
+        <w:rPr>
+          <w:rStyle w:val="HTMLCode"/>
+          <w:rFonts w:eastAsiaTheme="majorEastAsia"/>
+        </w:rPr>
+        <w:t>CurrentHttpParameterMap.Quantity.stringValue</w:t>
+      </w:r>
+      <w:proofErr w:type="spellEnd"/>
+      <w:proofErr w:type="gramEnd"/>
     </w:p>
     <w:p>
       <w:pPr>
@@ -10356,15 +10463,13 @@
       <w:r>
         <w:rPr>
           <w:noProof/>
-          <w:color w:val="0000FF"/>
-        </w:rPr>
+        </w:rPr>
+        <w:lastRenderedPageBreak/>
         <w:drawing>
           <wp:inline distT="0" distB="0" distL="0" distR="0">
-            <wp:extent cx="5391785" cy="2725403"/>
-            <wp:effectExtent l="0" t="0" r="0" b="0"/>
-            <wp:docPr id="1" name="Picture 1" descr="https://files.readme.io/0cc9e92-sg_cart_pipeline_changes.png">
-              <a:hlinkClick xmlns:a="http://schemas.openxmlformats.org/drawingml/2006/main" r:id="rId61"/>
-            </wp:docPr>
+            <wp:extent cx="6187440" cy="2621280"/>
+            <wp:effectExtent l="0" t="0" r="3810" b="7620"/>
+            <wp:docPr id="24" name="Picture 24"/>
             <wp:cNvGraphicFramePr>
               <a:graphicFrameLocks xmlns:a="http://schemas.openxmlformats.org/drawingml/2006/main" noChangeAspect="1"/>
             </wp:cNvGraphicFramePr>
@@ -10372,15 +10477,13 @@
               <a:graphicData uri="http://schemas.openxmlformats.org/drawingml/2006/picture">
                 <pic:pic xmlns:pic="http://schemas.openxmlformats.org/drawingml/2006/picture">
                   <pic:nvPicPr>
-                    <pic:cNvPr id="0" name="Picture 20" descr="https://files.readme.io/0cc9e92-sg_cart_pipeline_changes.png">
-                      <a:hlinkClick r:id="rId61"/>
-                    </pic:cNvPr>
+                    <pic:cNvPr id="0" name="Picture 2"/>
                     <pic:cNvPicPr>
                       <a:picLocks noChangeAspect="1" noChangeArrowheads="1"/>
                     </pic:cNvPicPr>
                   </pic:nvPicPr>
                   <pic:blipFill>
-                    <a:blip r:embed="rId62">
+                    <a:blip r:embed="rId61">
                       <a:extLst>
                         <a:ext uri="{28A0092B-C50C-407E-A947-70E740481C1C}">
                           <a14:useLocalDpi xmlns:a14="http://schemas.microsoft.com/office/drawing/2010/main" val="0"/>
@@ -10395,7 +10498,7 @@
                   <pic:spPr bwMode="auto">
                     <a:xfrm>
                       <a:off x="0" y="0"/>
-                      <a:ext cx="5422074" cy="2740713"/>
+                      <a:ext cx="6187440" cy="2621280"/>
                     </a:xfrm>
                     <a:prstGeom prst="rect">
                       <a:avLst/>
@@ -10425,9 +10528,9 @@
         </w:rPr>
         <w:br w:type="page"/>
       </w:r>
-      <w:bookmarkStart w:id="40" w:name="_Toc10022249"/>
-      <w:bookmarkEnd w:id="21"/>
+      <w:bookmarkStart w:id="41" w:name="_Toc10022249"/>
       <w:bookmarkEnd w:id="22"/>
+      <w:bookmarkEnd w:id="23"/>
       <w:r>
         <w:rPr>
           <w:lang w:val="en-US"/>
@@ -10435,7 +10538,7 @@
         <w:lastRenderedPageBreak/>
         <w:t>Release History</w:t>
       </w:r>
-      <w:bookmarkEnd w:id="40"/>
+      <w:bookmarkEnd w:id="41"/>
     </w:p>
     <w:p>
       <w:pPr>
@@ -10445,8 +10548,8 @@
           <w:lang w:val="en-US"/>
         </w:rPr>
       </w:pPr>
-      <w:bookmarkStart w:id="41" w:name="_Toc279703501"/>
-      <w:bookmarkStart w:id="42" w:name="_Toc279703594"/>
+      <w:bookmarkStart w:id="42" w:name="_Toc279703501"/>
+      <w:bookmarkStart w:id="43" w:name="_Toc279703594"/>
     </w:p>
     <w:tbl>
       <w:tblPr>
@@ -10991,13 +11094,11 @@
               </w:rPr>
               <w:t>added support for SFRA</w:t>
             </w:r>
-            <w:bookmarkStart w:id="43" w:name="_GoBack"/>
-            <w:bookmarkEnd w:id="43"/>
           </w:p>
         </w:tc>
       </w:tr>
-      <w:bookmarkEnd w:id="41"/>
       <w:bookmarkEnd w:id="42"/>
+      <w:bookmarkEnd w:id="43"/>
     </w:tbl>
     <w:p>
       <w:pPr>
@@ -11048,11 +11149,11 @@
     </w:p>
     <w:p/>
     <w:sectPr>
-      <w:headerReference w:type="even" r:id="rId63"/>
-      <w:headerReference w:type="default" r:id="rId64"/>
-      <w:footerReference w:type="default" r:id="rId65"/>
-      <w:headerReference w:type="first" r:id="rId66"/>
-      <w:footerReference w:type="first" r:id="rId67"/>
+      <w:headerReference w:type="even" r:id="rId62"/>
+      <w:headerReference w:type="default" r:id="rId63"/>
+      <w:footerReference w:type="default" r:id="rId64"/>
+      <w:headerReference w:type="first" r:id="rId65"/>
+      <w:footerReference w:type="first" r:id="rId66"/>
       <w:pgSz w:w="11906" w:h="16838" w:code="9"/>
       <w:pgMar w:top="1276" w:right="1080" w:bottom="1418" w:left="1080" w:header="0" w:footer="215" w:gutter="0"/>
       <w:pgNumType w:chapStyle="1"/>
@@ -13585,7 +13686,7 @@
   <w:abstractNum w:abstractNumId="19" w15:restartNumberingAfterBreak="0">
     <w:nsid w:val="79AD3B7A"/>
     <w:multiLevelType w:val="hybridMultilevel"/>
-    <w:tmpl w:val="07C6B27A"/>
+    <w:tmpl w:val="4340470C"/>
     <w:lvl w:ilvl="0" w:tplc="04090001">
       <w:start w:val="1"/>
       <w:numFmt w:val="bullet"/>

</xml_diff>